<commit_message>
added pros and cons
</commit_message>
<xml_diff>
--- a/HCI Notes.docx
+++ b/HCI Notes.docx
@@ -1529,15 +1529,118 @@
           <w:sz w:val="22"/>
         </w:rPr>
       </w:pPr>
-      <w:r>
-        <w:rPr>
-          <w:rFonts w:ascii="Times" w:hAnsi="Times" w:cs="Times New Roman"/>
-          <w:sz w:val="22"/>
-        </w:rPr>
-        <w:t>http://hcc.colorado.edu/courses/</w:t>
+      <w:hyperlink r:id="rId6" w:history="1">
+        <w:r>
+          <w:rPr>
+            <w:rStyle w:val="Hyperlink"/>
+            <w:rFonts w:ascii="Times" w:hAnsi="Times" w:cs="Times New Roman"/>
+            <w:sz w:val="22"/>
+          </w:rPr>
+          <w:t>http://hcc.colorado.edu/courses/</w:t>
+        </w:r>
+      </w:hyperlink>
+    </w:p>
+    <w:p>
+      <w:pPr>
+        <w:pStyle w:val="ListParagraph"/>
+        <w:numPr>
+          <w:ilvl w:val="0"/>
+          <w:numId w:val="20"/>
+        </w:numPr>
+        <w:rPr>
+          <w:rFonts w:ascii="Times" w:hAnsi="Times" w:cs="Times New Roman"/>
+          <w:sz w:val="22"/>
+        </w:rPr>
+      </w:pPr>
+      <w:r>
+        <w:rPr>
+          <w:rFonts w:ascii="Times" w:hAnsi="Times" w:cs="Times New Roman"/>
+          <w:sz w:val="22"/>
+        </w:rPr>
+        <w:t>ACM Conference on Human Factors in Computing Systems (CHI)</w:t>
+      </w:r>
+    </w:p>
+    <w:p>
+      <w:pPr>
+        <w:pStyle w:val="ListParagraph"/>
+        <w:numPr>
+          <w:ilvl w:val="1"/>
+          <w:numId w:val="20"/>
+        </w:numPr>
+        <w:rPr>
+          <w:rFonts w:ascii="Times" w:hAnsi="Times" w:cs="Times New Roman"/>
+          <w:sz w:val="22"/>
+        </w:rPr>
+      </w:pPr>
+      <w:r>
+        <w:rPr>
+          <w:rFonts w:ascii="Times" w:hAnsi="Times" w:cs="Times New Roman"/>
+          <w:sz w:val="22"/>
+        </w:rPr>
+        <w:t>Series of academic conferences and is considered the most prestigious in the field of human computer interaction</w:t>
+      </w:r>
+    </w:p>
+    <w:p>
+      <w:pPr>
+        <w:pStyle w:val="ListParagraph"/>
+        <w:numPr>
+          <w:ilvl w:val="1"/>
+          <w:numId w:val="20"/>
+        </w:numPr>
+        <w:rPr>
+          <w:rFonts w:ascii="Times" w:hAnsi="Times" w:cs="Times New Roman"/>
+          <w:sz w:val="22"/>
+        </w:rPr>
+      </w:pPr>
+      <w:r>
+        <w:rPr>
+          <w:rFonts w:ascii="Times" w:hAnsi="Times" w:cs="Times New Roman"/>
+          <w:sz w:val="22"/>
+        </w:rPr>
+        <w:t>One of the top ranked conferences in computer science</w:t>
+      </w:r>
+    </w:p>
+    <w:p>
+      <w:pPr>
+        <w:pStyle w:val="ListParagraph"/>
+        <w:numPr>
+          <w:ilvl w:val="1"/>
+          <w:numId w:val="20"/>
+        </w:numPr>
+        <w:rPr>
+          <w:rFonts w:ascii="Times" w:hAnsi="Times" w:cs="Times New Roman"/>
+          <w:sz w:val="22"/>
+        </w:rPr>
+      </w:pPr>
+      <w:r>
+        <w:rPr>
+          <w:rFonts w:ascii="Times" w:hAnsi="Times" w:cs="Times New Roman"/>
+          <w:sz w:val="22"/>
+        </w:rPr>
+        <w:t>Held annually in spring each year</w:t>
       </w:r>
       <w:bookmarkStart w:id="0" w:name="_GoBack"/>
       <w:bookmarkEnd w:id="0"/>
+    </w:p>
+    <w:p>
+      <w:pPr>
+        <w:pStyle w:val="ListParagraph"/>
+        <w:numPr>
+          <w:ilvl w:val="1"/>
+          <w:numId w:val="20"/>
+        </w:numPr>
+        <w:rPr>
+          <w:rFonts w:ascii="Times" w:hAnsi="Times" w:cs="Times New Roman"/>
+          <w:sz w:val="22"/>
+        </w:rPr>
+      </w:pPr>
+      <w:r>
+        <w:rPr>
+          <w:rFonts w:ascii="Times" w:hAnsi="Times" w:cs="Times New Roman"/>
+          <w:sz w:val="22"/>
+        </w:rPr>
+        <w:t>http://chi2016.acm.org/wp/</w:t>
+      </w:r>
     </w:p>
     <w:p>
       <w:pPr>
@@ -1769,7 +1872,7 @@
                     </pic:cNvPicPr>
                   </pic:nvPicPr>
                   <pic:blipFill>
-                    <a:blip r:embed="rId6">
+                    <a:blip r:embed="rId7">
                       <a:extLst>
                         <a:ext uri="{28A0092B-C50C-407E-A947-70E740481C1C}">
                           <a14:useLocalDpi xmlns:a14="http://schemas.microsoft.com/office/drawing/2010/main" val="0"/>
@@ -2308,7 +2411,7 @@
                     </pic:cNvPicPr>
                   </pic:nvPicPr>
                   <pic:blipFill>
-                    <a:blip r:embed="rId7">
+                    <a:blip r:embed="rId8">
                       <a:extLst>
                         <a:ext uri="{28A0092B-C50C-407E-A947-70E740481C1C}">
                           <a14:useLocalDpi xmlns:a14="http://schemas.microsoft.com/office/drawing/2010/main" val="0"/>
@@ -2367,7 +2470,7 @@
           <w:sz w:val="22"/>
         </w:rPr>
       </w:pPr>
-      <w:hyperlink r:id="rId8" w:history="1">
+      <w:hyperlink r:id="rId9" w:history="1">
         <w:r>
           <w:rPr>
             <w:rStyle w:val="Hyperlink"/>
@@ -2390,7 +2493,7 @@
           <w:sz w:val="22"/>
         </w:rPr>
       </w:pPr>
-      <w:hyperlink r:id="rId9" w:history="1">
+      <w:hyperlink r:id="rId10" w:history="1">
         <w:r>
           <w:rPr>
             <w:rStyle w:val="Hyperlink"/>
@@ -2413,7 +2516,7 @@
           <w:sz w:val="22"/>
         </w:rPr>
       </w:pPr>
-      <w:hyperlink r:id="rId10" w:history="1">
+      <w:hyperlink r:id="rId11" w:history="1">
         <w:r>
           <w:rPr>
             <w:rStyle w:val="Hyperlink"/>
@@ -2436,7 +2539,7 @@
           <w:sz w:val="22"/>
         </w:rPr>
       </w:pPr>
-      <w:hyperlink r:id="rId11" w:history="1">
+      <w:hyperlink r:id="rId12" w:history="1">
         <w:r>
           <w:rPr>
             <w:rStyle w:val="Hyperlink"/>
@@ -2459,7 +2562,7 @@
           <w:sz w:val="22"/>
         </w:rPr>
       </w:pPr>
-      <w:hyperlink r:id="rId12" w:history="1">
+      <w:hyperlink r:id="rId13" w:history="1">
         <w:r>
           <w:rPr>
             <w:rStyle w:val="Hyperlink"/>

</xml_diff>

<commit_message>
added history and intro notes
</commit_message>
<xml_diff>
--- a/HCI Notes.docx
+++ b/HCI Notes.docx
@@ -1,18 +1,18 @@
 
 <file path=word/document.xml><?xml version="1.0" encoding="utf-8"?>
-<w:document xmlns:wpc="http://schemas.microsoft.com/office/word/2010/wordprocessingCanvas" xmlns:mo="http://schemas.microsoft.com/office/mac/office/2008/main" xmlns:mc="http://schemas.openxmlformats.org/markup-compatibility/2006" xmlns:mv="urn:schemas-microsoft-com:mac:vml" xmlns:o="urn:schemas-microsoft-com:office:office" xmlns:r="http://schemas.openxmlformats.org/officeDocument/2006/relationships" xmlns:m="http://schemas.openxmlformats.org/officeDocument/2006/math" xmlns:v="urn:schemas-microsoft-com:vml" xmlns:wp14="http://schemas.microsoft.com/office/word/2010/wordprocessingDrawing" xmlns:wp="http://schemas.openxmlformats.org/drawingml/2006/wordprocessingDrawing" xmlns:w10="urn:schemas-microsoft-com:office:word" xmlns:w="http://schemas.openxmlformats.org/wordprocessingml/2006/main" xmlns:w14="http://schemas.microsoft.com/office/word/2010/wordml" xmlns:wpg="http://schemas.microsoft.com/office/word/2010/wordprocessingGroup" xmlns:wpi="http://schemas.microsoft.com/office/word/2010/wordprocessingInk" xmlns:wne="http://schemas.microsoft.com/office/word/2006/wordml" xmlns:wps="http://schemas.microsoft.com/office/word/2010/wordprocessingShape" mc:Ignorable="w14 wp14">
+<w:document xmlns:wpc="http://schemas.microsoft.com/office/word/2010/wordprocessingCanvas" xmlns:mo="http://schemas.microsoft.com/office/mac/office/2008/main" xmlns:mc="http://schemas.openxmlformats.org/markup-compatibility/2006" xmlns:mv="urn:schemas-microsoft-com:mac:vml" xmlns:o="urn:schemas-microsoft-com:office:office" xmlns:r="http://schemas.openxmlformats.org/officeDocument/2006/relationships" xmlns:m="http://schemas.openxmlformats.org/officeDocument/2006/math" xmlns:v="urn:schemas-microsoft-com:vml" xmlns:wp14="http://schemas.microsoft.com/office/word/2010/wordprocessingDrawing" xmlns:wp="http://schemas.openxmlformats.org/drawingml/2006/wordprocessingDrawing" xmlns:w10="urn:schemas-microsoft-com:office:word" xmlns:w="http://schemas.openxmlformats.org/wordprocessingml/2006/main" xmlns:w14="http://schemas.microsoft.com/office/word/2010/wordml" xmlns:w15="http://schemas.microsoft.com/office/word/2012/wordml" xmlns:wpg="http://schemas.microsoft.com/office/word/2010/wordprocessingGroup" xmlns:wpi="http://schemas.microsoft.com/office/word/2010/wordprocessingInk" xmlns:wne="http://schemas.microsoft.com/office/word/2006/wordml" xmlns:wps="http://schemas.microsoft.com/office/word/2010/wordprocessingShape" mc:Ignorable="w14 w15 wp14">
   <w:body>
     <w:p>
       <w:pPr>
         <w:jc w:val="center"/>
         <w:rPr>
-          <w:rFonts w:ascii="Times" w:hAnsi="Times" w:cs="Times New Roman"/>
-          <w:sz w:val="22"/>
-        </w:rPr>
-      </w:pPr>
-      <w:r>
-        <w:rPr>
-          <w:rFonts w:ascii="Times" w:hAnsi="Times" w:cs="Times New Roman"/>
+          <w:rFonts w:ascii="Calibri" w:hAnsi="Calibri" w:cs="Times New Roman"/>
+          <w:sz w:val="22"/>
+        </w:rPr>
+      </w:pPr>
+      <w:r>
+        <w:rPr>
+          <w:rFonts w:ascii="Calibri" w:hAnsi="Calibri" w:cs="Times New Roman"/>
           <w:b/>
           <w:bCs/>
           <w:sz w:val="22"/>
@@ -23,21 +23,21 @@
     <w:p>
       <w:pPr>
         <w:rPr>
-          <w:rFonts w:ascii="Times" w:eastAsia="Times New Roman" w:hAnsi="Times" w:cs="Times New Roman"/>
-          <w:sz w:val="22"/>
-        </w:rPr>
-      </w:pPr>
-    </w:p>
-    <w:p>
-      <w:pPr>
-        <w:rPr>
-          <w:rFonts w:ascii="Times" w:hAnsi="Times" w:cs="Times New Roman"/>
-          <w:sz w:val="22"/>
-        </w:rPr>
-      </w:pPr>
-      <w:r>
-        <w:rPr>
-          <w:rFonts w:ascii="Times" w:hAnsi="Times" w:cs="Times New Roman"/>
+          <w:rFonts w:ascii="Calibri" w:eastAsia="Times New Roman" w:hAnsi="Calibri" w:cs="Times New Roman"/>
+          <w:sz w:val="22"/>
+        </w:rPr>
+      </w:pPr>
+    </w:p>
+    <w:p>
+      <w:pPr>
+        <w:rPr>
+          <w:rFonts w:ascii="Calibri" w:hAnsi="Calibri" w:cs="Times New Roman"/>
+          <w:sz w:val="22"/>
+        </w:rPr>
+      </w:pPr>
+      <w:r>
+        <w:rPr>
+          <w:rFonts w:ascii="Calibri" w:hAnsi="Calibri" w:cs="Times New Roman"/>
           <w:sz w:val="22"/>
         </w:rPr>
         <w:t>Introduce the Topic</w:t>
@@ -51,16 +51,16 @@
           <w:numId w:val="12"/>
         </w:numPr>
         <w:rPr>
-          <w:rFonts w:ascii="Times" w:hAnsi="Times" w:cs="Times New Roman"/>
-          <w:sz w:val="22"/>
-        </w:rPr>
-      </w:pPr>
-      <w:r>
-        <w:rPr>
-          <w:rFonts w:ascii="Times" w:hAnsi="Times" w:cs="Times New Roman"/>
-          <w:sz w:val="22"/>
-        </w:rPr>
-        <w:t>What is it</w:t>
+          <w:rFonts w:ascii="Calibri" w:hAnsi="Calibri" w:cs="Times New Roman"/>
+          <w:sz w:val="22"/>
+        </w:rPr>
+      </w:pPr>
+      <w:r>
+        <w:rPr>
+          <w:rFonts w:ascii="Calibri" w:hAnsi="Calibri" w:cs="Times New Roman"/>
+          <w:sz w:val="22"/>
+        </w:rPr>
+        <w:t>What It Is</w:t>
       </w:r>
     </w:p>
     <w:p>
@@ -71,16 +71,43 @@
           <w:numId w:val="12"/>
         </w:numPr>
         <w:rPr>
-          <w:rFonts w:ascii="Times" w:hAnsi="Times" w:cs="Times New Roman"/>
-          <w:sz w:val="22"/>
-        </w:rPr>
-      </w:pPr>
-      <w:r>
-        <w:rPr>
-          <w:rFonts w:ascii="Times" w:hAnsi="Times" w:cs="Times New Roman"/>
-          <w:sz w:val="22"/>
-        </w:rPr>
-        <w:t>HCI (human computer interaction) is the study of how people interact with computers and to what extent computers are or are not developed for successful interactions with human beings</w:t>
+          <w:rFonts w:ascii="Calibri" w:hAnsi="Calibri" w:cs="Times New Roman"/>
+          <w:sz w:val="22"/>
+        </w:rPr>
+      </w:pPr>
+      <w:r>
+        <w:rPr>
+          <w:rFonts w:ascii="Calibri" w:hAnsi="Calibri" w:cs="Times New Roman"/>
+          <w:sz w:val="22"/>
+        </w:rPr>
+        <w:t>HCI (human computer interaction) is</w:t>
+      </w:r>
+      <w:r>
+        <w:rPr>
+          <w:rFonts w:ascii="Calibri" w:hAnsi="Calibri" w:cs="Times New Roman"/>
+          <w:sz w:val="22"/>
+        </w:rPr>
+        <w:t>:</w:t>
+      </w:r>
+    </w:p>
+    <w:p>
+      <w:pPr>
+        <w:pStyle w:val="ListParagraph"/>
+        <w:numPr>
+          <w:ilvl w:val="2"/>
+          <w:numId w:val="12"/>
+        </w:numPr>
+        <w:rPr>
+          <w:rFonts w:ascii="Calibri" w:hAnsi="Calibri" w:cs="Times New Roman"/>
+          <w:sz w:val="22"/>
+        </w:rPr>
+      </w:pPr>
+      <w:r>
+        <w:rPr>
+          <w:rFonts w:ascii="Calibri" w:hAnsi="Calibri" w:cs="Times New Roman"/>
+          <w:sz w:val="22"/>
+        </w:rPr>
+        <w:t xml:space="preserve"> the study of how people interact with computers and to what extent computers are or are not developed for successful interactions with human beings</w:t>
       </w:r>
     </w:p>
     <w:p>
@@ -91,16 +118,73 @@
           <w:numId w:val="12"/>
         </w:numPr>
         <w:rPr>
-          <w:rFonts w:ascii="Times" w:hAnsi="Times" w:cs="Times New Roman"/>
-          <w:sz w:val="22"/>
-        </w:rPr>
-      </w:pPr>
-      <w:r>
-        <w:rPr>
-          <w:rFonts w:ascii="Times" w:hAnsi="Times" w:cs="Times New Roman"/>
-          <w:sz w:val="22"/>
-        </w:rPr>
-        <w:t>A user interface is how human interacts with a computer, and HCI goes beyond designing screens and menus that are easier to use and studies the reasoning behind building specific functionality into computers and the long term effects that systems will have on humans</w:t>
+          <w:rFonts w:ascii="Calibri" w:hAnsi="Calibri" w:cs="Times New Roman"/>
+          <w:sz w:val="22"/>
+        </w:rPr>
+      </w:pPr>
+      <w:r>
+        <w:rPr>
+          <w:rFonts w:ascii="Calibri" w:hAnsi="Calibri" w:cs="Times New Roman"/>
+          <w:sz w:val="22"/>
+        </w:rPr>
+        <w:t xml:space="preserve">A </w:t>
+      </w:r>
+      <w:r>
+        <w:rPr>
+          <w:rFonts w:ascii="Calibri" w:hAnsi="Calibri" w:cs="Times New Roman"/>
+          <w:sz w:val="22"/>
+        </w:rPr>
+        <w:t xml:space="preserve">graphical </w:t>
+      </w:r>
+      <w:r>
+        <w:rPr>
+          <w:rFonts w:ascii="Calibri" w:hAnsi="Calibri" w:cs="Times New Roman"/>
+          <w:sz w:val="22"/>
+        </w:rPr>
+        <w:t>user interface</w:t>
+      </w:r>
+      <w:r>
+        <w:rPr>
+          <w:rFonts w:ascii="Calibri" w:hAnsi="Calibri" w:cs="Times New Roman"/>
+          <w:sz w:val="22"/>
+        </w:rPr>
+        <w:t xml:space="preserve"> (GUI)</w:t>
+      </w:r>
+      <w:r>
+        <w:rPr>
+          <w:rFonts w:ascii="Calibri" w:hAnsi="Calibri" w:cs="Times New Roman"/>
+          <w:sz w:val="22"/>
+        </w:rPr>
+        <w:t xml:space="preserve"> is how human interacts with a computer, and HCI goes beyond designing screens and menus that are easier to use and </w:t>
+      </w:r>
+      <w:r>
+        <w:rPr>
+          <w:rFonts w:ascii="Calibri" w:hAnsi="Calibri" w:cs="Times New Roman"/>
+          <w:sz w:val="22"/>
+        </w:rPr>
+        <w:t xml:space="preserve">also </w:t>
+      </w:r>
+      <w:r>
+        <w:rPr>
+          <w:rFonts w:ascii="Calibri" w:hAnsi="Calibri" w:cs="Times New Roman"/>
+          <w:sz w:val="22"/>
+        </w:rPr>
+        <w:t xml:space="preserve">studies </w:t>
+      </w:r>
+      <w:r>
+        <w:rPr>
+          <w:rFonts w:ascii="Calibri" w:hAnsi="Calibri" w:cs="Times New Roman"/>
+          <w:sz w:val="22"/>
+          <w:u w:val="single"/>
+        </w:rPr>
+        <w:t>the reasoning</w:t>
+      </w:r>
+      <w:r>
+        <w:rPr>
+          <w:rFonts w:ascii="Calibri" w:hAnsi="Calibri" w:cs="Times New Roman"/>
+          <w:sz w:val="22"/>
+        </w:rPr>
+        <w:t xml:space="preserve"> behind building specific functionality into computers and the long term effects that systems will have on humans</w:t>
       </w:r>
     </w:p>
     <w:p>
@@ -111,16 +195,23 @@
           <w:numId w:val="12"/>
         </w:numPr>
         <w:rPr>
-          <w:rFonts w:ascii="Times" w:hAnsi="Times" w:cs="Times New Roman"/>
-          <w:sz w:val="22"/>
-        </w:rPr>
-      </w:pPr>
-      <w:r>
-        <w:rPr>
-          <w:rFonts w:ascii="Times" w:hAnsi="Times" w:cs="Times New Roman"/>
-          <w:sz w:val="22"/>
-        </w:rPr>
-        <w:t>Many computer users today would argue that computer makers are still not paying enough attention to making their products “user-friendly”</w:t>
+          <w:rFonts w:ascii="Calibri" w:hAnsi="Calibri" w:cs="Times New Roman"/>
+          <w:sz w:val="22"/>
+        </w:rPr>
+      </w:pPr>
+      <w:r>
+        <w:rPr>
+          <w:rFonts w:ascii="Calibri" w:hAnsi="Calibri" w:cs="Times New Roman"/>
+          <w:sz w:val="22"/>
+        </w:rPr>
+        <w:t>It is</w:t>
+      </w:r>
+      <w:r>
+        <w:rPr>
+          <w:rFonts w:ascii="Calibri" w:hAnsi="Calibri" w:cs="Times New Roman"/>
+          <w:sz w:val="22"/>
+        </w:rPr>
+        <w:t xml:space="preserve"> a broad discipline that encompasses different specialties with different concerns regarding computer developer: </w:t>
       </w:r>
     </w:p>
     <w:p>
@@ -131,16 +222,176 @@
           <w:numId w:val="12"/>
         </w:numPr>
         <w:rPr>
-          <w:rFonts w:ascii="Times" w:hAnsi="Times" w:cs="Times New Roman"/>
-          <w:sz w:val="22"/>
-        </w:rPr>
-      </w:pPr>
-      <w:r>
-        <w:rPr>
-          <w:rFonts w:ascii="Times" w:hAnsi="Times" w:cs="Times New Roman"/>
-          <w:sz w:val="22"/>
-        </w:rPr>
-        <w:t>However, computer system developers might argue that computers are extremely complex products to design and make and that the demand for the services that computers can provide has always outdriven the demand for ease of use</w:t>
+          <w:rFonts w:ascii="Calibri" w:hAnsi="Calibri" w:cs="Times New Roman"/>
+          <w:sz w:val="22"/>
+        </w:rPr>
+      </w:pPr>
+      <w:r>
+        <w:rPr>
+          <w:rFonts w:ascii="Calibri" w:hAnsi="Calibri" w:cs="Times New Roman"/>
+          <w:b/>
+          <w:sz w:val="22"/>
+        </w:rPr>
+        <w:t>Computer S</w:t>
+      </w:r>
+      <w:r>
+        <w:rPr>
+          <w:rFonts w:ascii="Calibri" w:hAnsi="Calibri" w:cs="Times New Roman"/>
+          <w:b/>
+          <w:sz w:val="22"/>
+        </w:rPr>
+        <w:t xml:space="preserve">cience </w:t>
+      </w:r>
+      <w:r>
+        <w:rPr>
+          <w:rFonts w:ascii="Calibri" w:hAnsi="Calibri" w:cs="Times New Roman"/>
+          <w:sz w:val="22"/>
+        </w:rPr>
+        <w:t>is concerned with the application design and engineering of the human interfaces</w:t>
+      </w:r>
+    </w:p>
+    <w:p>
+      <w:pPr>
+        <w:pStyle w:val="ListParagraph"/>
+        <w:numPr>
+          <w:ilvl w:val="1"/>
+          <w:numId w:val="12"/>
+        </w:numPr>
+        <w:rPr>
+          <w:rFonts w:ascii="Calibri" w:hAnsi="Calibri" w:cs="Times New Roman"/>
+          <w:sz w:val="22"/>
+        </w:rPr>
+      </w:pPr>
+      <w:r>
+        <w:rPr>
+          <w:rFonts w:ascii="Calibri" w:hAnsi="Calibri" w:cs="Times New Roman"/>
+          <w:b/>
+          <w:sz w:val="22"/>
+        </w:rPr>
+        <w:t>Sociology and A</w:t>
+      </w:r>
+      <w:r>
+        <w:rPr>
+          <w:rFonts w:ascii="Calibri" w:hAnsi="Calibri" w:cs="Times New Roman"/>
+          <w:b/>
+          <w:sz w:val="22"/>
+        </w:rPr>
+        <w:t>nthropology</w:t>
+      </w:r>
+      <w:r>
+        <w:rPr>
+          <w:rFonts w:ascii="Calibri" w:hAnsi="Calibri" w:cs="Times New Roman"/>
+          <w:sz w:val="22"/>
+        </w:rPr>
+        <w:t xml:space="preserve"> are concerned with the interactions between technology, work and organization and the way that human systems and technical systems mutually adapt to each other</w:t>
+      </w:r>
+    </w:p>
+    <w:p>
+      <w:pPr>
+        <w:pStyle w:val="ListParagraph"/>
+        <w:numPr>
+          <w:ilvl w:val="1"/>
+          <w:numId w:val="12"/>
+        </w:numPr>
+        <w:rPr>
+          <w:rFonts w:ascii="Calibri" w:hAnsi="Calibri" w:cs="Times New Roman"/>
+          <w:sz w:val="22"/>
+        </w:rPr>
+      </w:pPr>
+      <w:r>
+        <w:rPr>
+          <w:rFonts w:ascii="Calibri" w:hAnsi="Calibri" w:cs="Times New Roman"/>
+          <w:b/>
+          <w:sz w:val="22"/>
+        </w:rPr>
+        <w:t>E</w:t>
+      </w:r>
+      <w:r>
+        <w:rPr>
+          <w:rFonts w:ascii="Calibri" w:hAnsi="Calibri" w:cs="Times New Roman"/>
+          <w:b/>
+          <w:sz w:val="22"/>
+        </w:rPr>
+        <w:t>rgonomics</w:t>
+      </w:r>
+      <w:r>
+        <w:rPr>
+          <w:rFonts w:ascii="Calibri" w:hAnsi="Calibri" w:cs="Times New Roman"/>
+          <w:sz w:val="22"/>
+        </w:rPr>
+        <w:t xml:space="preserve"> is concerned with the safety of computer systems and the safe limits of human cognition and sensation</w:t>
+      </w:r>
+    </w:p>
+    <w:p>
+      <w:pPr>
+        <w:pStyle w:val="ListParagraph"/>
+        <w:numPr>
+          <w:ilvl w:val="1"/>
+          <w:numId w:val="12"/>
+        </w:numPr>
+        <w:rPr>
+          <w:rFonts w:ascii="Calibri" w:hAnsi="Calibri" w:cs="Times New Roman"/>
+          <w:sz w:val="22"/>
+        </w:rPr>
+      </w:pPr>
+      <w:r>
+        <w:rPr>
+          <w:rFonts w:ascii="Calibri" w:hAnsi="Calibri" w:cs="Times New Roman"/>
+          <w:b/>
+          <w:sz w:val="22"/>
+        </w:rPr>
+        <w:t>P</w:t>
+      </w:r>
+      <w:r>
+        <w:rPr>
+          <w:rFonts w:ascii="Calibri" w:hAnsi="Calibri" w:cs="Times New Roman"/>
+          <w:b/>
+          <w:sz w:val="22"/>
+        </w:rPr>
+        <w:t>sychology</w:t>
+      </w:r>
+      <w:r>
+        <w:rPr>
+          <w:rFonts w:ascii="Calibri" w:hAnsi="Calibri" w:cs="Times New Roman"/>
+          <w:sz w:val="22"/>
+        </w:rPr>
+        <w:t xml:space="preserve"> is concerned with the cognitive processes of humans and the behavior of users</w:t>
+      </w:r>
+    </w:p>
+    <w:p>
+      <w:pPr>
+        <w:pStyle w:val="ListParagraph"/>
+        <w:numPr>
+          <w:ilvl w:val="1"/>
+          <w:numId w:val="12"/>
+        </w:numPr>
+        <w:rPr>
+          <w:rFonts w:ascii="Calibri" w:hAnsi="Calibri" w:cs="Times New Roman"/>
+          <w:sz w:val="22"/>
+        </w:rPr>
+      </w:pPr>
+      <w:r>
+        <w:rPr>
+          <w:rFonts w:ascii="Calibri" w:hAnsi="Calibri" w:cs="Times New Roman"/>
+          <w:b/>
+          <w:sz w:val="22"/>
+        </w:rPr>
+        <w:t>L</w:t>
+      </w:r>
+      <w:r>
+        <w:rPr>
+          <w:rFonts w:ascii="Calibri" w:hAnsi="Calibri" w:cs="Times New Roman"/>
+          <w:b/>
+          <w:sz w:val="22"/>
+        </w:rPr>
+        <w:t>inguistics</w:t>
+      </w:r>
+      <w:r>
+        <w:rPr>
+          <w:rFonts w:ascii="Calibri" w:hAnsi="Calibri" w:cs="Times New Roman"/>
+          <w:sz w:val="22"/>
+        </w:rPr>
+        <w:t xml:space="preserve"> is concerned with the development of human and machine languages and the relationship between the two</w:t>
       </w:r>
     </w:p>
     <w:p>
@@ -151,210 +402,43 @@
           <w:numId w:val="12"/>
         </w:numPr>
         <w:rPr>
-          <w:rFonts w:ascii="Times" w:hAnsi="Times" w:cs="Times New Roman"/>
-          <w:sz w:val="22"/>
-        </w:rPr>
-      </w:pPr>
-      <w:r>
-        <w:rPr>
-          <w:rFonts w:ascii="Times" w:hAnsi="Times" w:cs="Times New Roman"/>
-          <w:sz w:val="22"/>
-        </w:rPr>
-        <w:t xml:space="preserve">Is a very broad discipline that encompasses different specialties with different concerns regarding computer developer: </w:t>
-      </w:r>
-    </w:p>
-    <w:p>
-      <w:pPr>
-        <w:pStyle w:val="ListParagraph"/>
-        <w:numPr>
-          <w:ilvl w:val="1"/>
-          <w:numId w:val="12"/>
-        </w:numPr>
-        <w:rPr>
-          <w:rFonts w:ascii="Times" w:hAnsi="Times" w:cs="Times New Roman"/>
-          <w:sz w:val="22"/>
-        </w:rPr>
-      </w:pPr>
-      <w:proofErr w:type="gramStart"/>
-      <w:r>
-        <w:rPr>
-          <w:rFonts w:ascii="Times" w:hAnsi="Times" w:cs="Times New Roman"/>
-          <w:sz w:val="22"/>
-        </w:rPr>
-        <w:t>computer</w:t>
-      </w:r>
-      <w:proofErr w:type="gramEnd"/>
-      <w:r>
-        <w:rPr>
-          <w:rFonts w:ascii="Times" w:hAnsi="Times" w:cs="Times New Roman"/>
-          <w:sz w:val="22"/>
-        </w:rPr>
-        <w:t xml:space="preserve"> science is concerned with the application design and engineering of the human interfaces</w:t>
-      </w:r>
-    </w:p>
-    <w:p>
-      <w:pPr>
-        <w:pStyle w:val="ListParagraph"/>
-        <w:numPr>
-          <w:ilvl w:val="1"/>
-          <w:numId w:val="12"/>
-        </w:numPr>
-        <w:rPr>
-          <w:rFonts w:ascii="Times" w:hAnsi="Times" w:cs="Times New Roman"/>
-          <w:sz w:val="22"/>
-        </w:rPr>
-      </w:pPr>
-      <w:proofErr w:type="gramStart"/>
-      <w:r>
-        <w:rPr>
-          <w:rFonts w:ascii="Times" w:hAnsi="Times" w:cs="Times New Roman"/>
-          <w:sz w:val="22"/>
-        </w:rPr>
-        <w:t>sociology</w:t>
-      </w:r>
-      <w:proofErr w:type="gramEnd"/>
-      <w:r>
-        <w:rPr>
-          <w:rFonts w:ascii="Times" w:hAnsi="Times" w:cs="Times New Roman"/>
-          <w:sz w:val="22"/>
-        </w:rPr>
-        <w:t xml:space="preserve"> and anthropology are concerned with the interactions between technology, work and organization and the way that human systems and technical systems mutually adapt to each other</w:t>
-      </w:r>
-    </w:p>
-    <w:p>
-      <w:pPr>
-        <w:pStyle w:val="ListParagraph"/>
-        <w:numPr>
-          <w:ilvl w:val="1"/>
-          <w:numId w:val="12"/>
-        </w:numPr>
-        <w:rPr>
-          <w:rFonts w:ascii="Times" w:hAnsi="Times" w:cs="Times New Roman"/>
-          <w:sz w:val="22"/>
-        </w:rPr>
-      </w:pPr>
-      <w:proofErr w:type="gramStart"/>
-      <w:r>
-        <w:rPr>
-          <w:rFonts w:ascii="Times" w:hAnsi="Times" w:cs="Times New Roman"/>
-          <w:sz w:val="22"/>
-        </w:rPr>
-        <w:t>ergonomics</w:t>
-      </w:r>
-      <w:proofErr w:type="gramEnd"/>
-      <w:r>
-        <w:rPr>
-          <w:rFonts w:ascii="Times" w:hAnsi="Times" w:cs="Times New Roman"/>
-          <w:sz w:val="22"/>
-        </w:rPr>
-        <w:t xml:space="preserve"> is concerned with the safety of computer systems and the safe limits of human cognition and sensation</w:t>
-      </w:r>
-    </w:p>
-    <w:p>
-      <w:pPr>
-        <w:pStyle w:val="ListParagraph"/>
-        <w:numPr>
-          <w:ilvl w:val="1"/>
-          <w:numId w:val="12"/>
-        </w:numPr>
-        <w:rPr>
-          <w:rFonts w:ascii="Times" w:hAnsi="Times" w:cs="Times New Roman"/>
-          <w:sz w:val="22"/>
-        </w:rPr>
-      </w:pPr>
-      <w:proofErr w:type="gramStart"/>
-      <w:r>
-        <w:rPr>
-          <w:rFonts w:ascii="Times" w:hAnsi="Times" w:cs="Times New Roman"/>
-          <w:sz w:val="22"/>
-        </w:rPr>
-        <w:t>psychology</w:t>
-      </w:r>
-      <w:proofErr w:type="gramEnd"/>
-      <w:r>
-        <w:rPr>
-          <w:rFonts w:ascii="Times" w:hAnsi="Times" w:cs="Times New Roman"/>
-          <w:sz w:val="22"/>
-        </w:rPr>
-        <w:t xml:space="preserve"> is concerned with the cognitive processes of humans and the behavior of users</w:t>
-      </w:r>
-    </w:p>
-    <w:p>
-      <w:pPr>
-        <w:pStyle w:val="ListParagraph"/>
-        <w:numPr>
-          <w:ilvl w:val="1"/>
-          <w:numId w:val="12"/>
-        </w:numPr>
-        <w:rPr>
-          <w:rFonts w:ascii="Times" w:hAnsi="Times" w:cs="Times New Roman"/>
-          <w:sz w:val="22"/>
-        </w:rPr>
-      </w:pPr>
-      <w:proofErr w:type="gramStart"/>
-      <w:r>
-        <w:rPr>
-          <w:rFonts w:ascii="Times" w:hAnsi="Times" w:cs="Times New Roman"/>
-          <w:sz w:val="22"/>
-        </w:rPr>
-        <w:t>linguistics</w:t>
-      </w:r>
-      <w:proofErr w:type="gramEnd"/>
-      <w:r>
-        <w:rPr>
-          <w:rFonts w:ascii="Times" w:hAnsi="Times" w:cs="Times New Roman"/>
-          <w:sz w:val="22"/>
-        </w:rPr>
-        <w:t xml:space="preserve"> is concerned with the development of human and machine languages and the relationship between the two</w:t>
-      </w:r>
-    </w:p>
-    <w:p>
-      <w:pPr>
-        <w:pStyle w:val="ListParagraph"/>
-        <w:numPr>
-          <w:ilvl w:val="0"/>
-          <w:numId w:val="12"/>
-        </w:numPr>
-        <w:rPr>
-          <w:rFonts w:ascii="Times" w:hAnsi="Times" w:cs="Times New Roman"/>
-          <w:sz w:val="22"/>
-        </w:rPr>
-      </w:pPr>
-      <w:proofErr w:type="gramStart"/>
-      <w:r>
-        <w:rPr>
-          <w:rFonts w:ascii="Times" w:hAnsi="Times" w:cs="Times New Roman"/>
-          <w:sz w:val="22"/>
-        </w:rPr>
-        <w:t>as</w:t>
-      </w:r>
-      <w:proofErr w:type="gramEnd"/>
-      <w:r>
-        <w:rPr>
-          <w:rFonts w:ascii="Times" w:hAnsi="Times" w:cs="Times New Roman"/>
-          <w:sz w:val="22"/>
-        </w:rPr>
-        <w:t xml:space="preserve"> computers become more and pervasive in culture, designers are increasingly looking to ways to make interfacing with devices easier, safer and more efficient</w:t>
-      </w:r>
-    </w:p>
-    <w:p>
-      <w:pPr>
-        <w:rPr>
-          <w:rFonts w:ascii="Times" w:hAnsi="Times" w:cs="Times New Roman"/>
-          <w:sz w:val="22"/>
-        </w:rPr>
-      </w:pPr>
-    </w:p>
-    <w:p>
-      <w:pPr>
-        <w:rPr>
-          <w:rFonts w:ascii="Times" w:hAnsi="Times" w:cs="Times New Roman"/>
-          <w:sz w:val="22"/>
-        </w:rPr>
-      </w:pPr>
-      <w:r>
-        <w:rPr>
-          <w:rFonts w:ascii="Times" w:hAnsi="Times" w:cs="Times New Roman"/>
+          <w:rFonts w:ascii="Calibri" w:hAnsi="Calibri" w:cs="Times New Roman"/>
+          <w:sz w:val="22"/>
+        </w:rPr>
+      </w:pPr>
+      <w:r>
+        <w:rPr>
+          <w:rFonts w:ascii="Calibri" w:hAnsi="Calibri" w:cs="Times New Roman"/>
+          <w:sz w:val="22"/>
+        </w:rPr>
+        <w:t>A</w:t>
+      </w:r>
+      <w:r>
+        <w:rPr>
+          <w:rFonts w:ascii="Calibri" w:hAnsi="Calibri" w:cs="Times New Roman"/>
+          <w:sz w:val="22"/>
+        </w:rPr>
+        <w:t>s computers become more and pervasive in culture, designers are increasingly looking to ways to make interfacing with devices easier, safer and more efficient</w:t>
+      </w:r>
+    </w:p>
+    <w:p>
+      <w:pPr>
+        <w:rPr>
+          <w:rFonts w:ascii="Calibri" w:hAnsi="Calibri" w:cs="Times New Roman"/>
+          <w:sz w:val="22"/>
+        </w:rPr>
+      </w:pPr>
+    </w:p>
+    <w:p>
+      <w:pPr>
+        <w:rPr>
+          <w:rFonts w:ascii="Calibri" w:hAnsi="Calibri" w:cs="Times New Roman"/>
+          <w:sz w:val="22"/>
+        </w:rPr>
+      </w:pPr>
+      <w:r>
+        <w:rPr>
+          <w:rFonts w:ascii="Calibri" w:hAnsi="Calibri" w:cs="Times New Roman"/>
           <w:sz w:val="22"/>
         </w:rPr>
         <w:t>History</w:t>
@@ -368,16 +452,70 @@
           <w:numId w:val="19"/>
         </w:numPr>
         <w:rPr>
-          <w:rFonts w:ascii="Times" w:hAnsi="Times" w:cs="Times New Roman"/>
-          <w:sz w:val="22"/>
-        </w:rPr>
-      </w:pPr>
-      <w:r>
-        <w:rPr>
-          <w:rFonts w:ascii="Times" w:hAnsi="Times" w:cs="Times New Roman"/>
-          <w:sz w:val="22"/>
-        </w:rPr>
-        <w:t>HCI arose as a field from intertwined roots in computer graphics, operating systems, human factors, ergonomics, industrial engineering, cognitive psychology and the systems part of computer science</w:t>
+          <w:rFonts w:ascii="Calibri" w:hAnsi="Calibri" w:cs="Times New Roman"/>
+          <w:sz w:val="22"/>
+        </w:rPr>
+      </w:pPr>
+      <w:r>
+        <w:rPr>
+          <w:rFonts w:ascii="Calibri" w:hAnsi="Calibri" w:cs="Times New Roman"/>
+          <w:sz w:val="22"/>
+        </w:rPr>
+        <w:t xml:space="preserve">Though there are earlier instances </w:t>
+      </w:r>
+      <w:r>
+        <w:rPr>
+          <w:rFonts w:ascii="Calibri" w:hAnsi="Calibri" w:cs="Times New Roman"/>
+          <w:sz w:val="22"/>
+        </w:rPr>
+        <w:t>Engineering Psychology had roots in World War I but gained momentum during World War II as simple design flaws of aircraft controls and escape hatches caused aircraft losses and thousands of personnel casualties</w:t>
+      </w:r>
+    </w:p>
+    <w:p>
+      <w:pPr>
+        <w:pStyle w:val="ListParagraph"/>
+        <w:numPr>
+          <w:ilvl w:val="1"/>
+          <w:numId w:val="19"/>
+        </w:numPr>
+        <w:rPr>
+          <w:rFonts w:ascii="Calibri" w:hAnsi="Calibri" w:cs="Times New Roman"/>
+          <w:sz w:val="22"/>
+        </w:rPr>
+      </w:pPr>
+      <w:r>
+        <w:rPr>
+          <w:rFonts w:ascii="Calibri" w:hAnsi="Calibri" w:cs="Times New Roman"/>
+          <w:sz w:val="22"/>
+        </w:rPr>
+        <w:t>Two computing legacies of WWII were the respect for the potential of computing (code-breaking) and interest in behavioral requirements</w:t>
+      </w:r>
+      <w:r>
+        <w:rPr>
+          <w:rFonts w:ascii="Calibri" w:hAnsi="Calibri" w:cs="Times New Roman"/>
+          <w:sz w:val="22"/>
+        </w:rPr>
+        <w:t xml:space="preserve"> for design.</w:t>
+      </w:r>
+    </w:p>
+    <w:p>
+      <w:pPr>
+        <w:pStyle w:val="ListParagraph"/>
+        <w:numPr>
+          <w:ilvl w:val="2"/>
+          <w:numId w:val="19"/>
+        </w:numPr>
+        <w:rPr>
+          <w:rFonts w:ascii="Calibri" w:hAnsi="Calibri" w:cs="Times New Roman"/>
+          <w:sz w:val="22"/>
+        </w:rPr>
+      </w:pPr>
+      <w:r>
+        <w:rPr>
+          <w:rFonts w:ascii="Calibri" w:hAnsi="Calibri" w:cs="Times New Roman"/>
+          <w:sz w:val="22"/>
+        </w:rPr>
+        <w:t>During WWII, aviation engineers, psychologists, and physicians formed the Aeromedical Engineering Association to discuss and examine these issues.</w:t>
       </w:r>
     </w:p>
     <w:p>
@@ -388,16 +526,36 @@
           <w:numId w:val="19"/>
         </w:numPr>
         <w:rPr>
-          <w:rFonts w:ascii="Times" w:hAnsi="Times" w:cs="Times New Roman"/>
-          <w:sz w:val="22"/>
-        </w:rPr>
-      </w:pPr>
-      <w:r>
-        <w:rPr>
-          <w:rFonts w:ascii="Times" w:hAnsi="Times" w:cs="Times New Roman"/>
-          <w:sz w:val="22"/>
-        </w:rPr>
-        <w:t>Computer graphics was born from the use of CRT and pen devices very early in the history of computers</w:t>
+          <w:rFonts w:ascii="Calibri" w:hAnsi="Calibri" w:cs="Times New Roman"/>
+          <w:sz w:val="22"/>
+        </w:rPr>
+      </w:pPr>
+      <w:r>
+        <w:rPr>
+          <w:rFonts w:ascii="Calibri" w:hAnsi="Calibri" w:cs="Times New Roman"/>
+          <w:sz w:val="22"/>
+        </w:rPr>
+        <w:t>After WWII, the terms “human engineering” and “human factors” came into use (ergonomics was primarily used in Europe)</w:t>
+      </w:r>
+    </w:p>
+    <w:p>
+      <w:pPr>
+        <w:pStyle w:val="ListParagraph"/>
+        <w:numPr>
+          <w:ilvl w:val="0"/>
+          <w:numId w:val="19"/>
+        </w:numPr>
+        <w:rPr>
+          <w:rFonts w:ascii="Calibri" w:hAnsi="Calibri" w:cs="Times New Roman"/>
+          <w:sz w:val="22"/>
+        </w:rPr>
+      </w:pPr>
+      <w:r>
+        <w:rPr>
+          <w:rFonts w:ascii="Calibri" w:hAnsi="Calibri" w:cs="Times New Roman"/>
+          <w:sz w:val="22"/>
+        </w:rPr>
+        <w:t>ENIAC (1946)</w:t>
       </w:r>
     </w:p>
     <w:p>
@@ -408,16 +566,77 @@
           <w:numId w:val="19"/>
         </w:numPr>
         <w:rPr>
-          <w:rFonts w:ascii="Times" w:hAnsi="Times" w:cs="Times New Roman"/>
-          <w:sz w:val="22"/>
-        </w:rPr>
-      </w:pPr>
-      <w:r>
-        <w:rPr>
-          <w:rFonts w:ascii="Times" w:hAnsi="Times" w:cs="Times New Roman"/>
-          <w:sz w:val="22"/>
-        </w:rPr>
-        <w:t>This led to the development of several HCI techniques</w:t>
+          <w:rFonts w:ascii="Calibri" w:hAnsi="Calibri" w:cs="Times New Roman"/>
+          <w:sz w:val="22"/>
+        </w:rPr>
+      </w:pPr>
+      <w:r>
+        <w:rPr>
+          <w:rFonts w:ascii="Calibri" w:hAnsi="Calibri" w:cs="Times New Roman"/>
+          <w:sz w:val="22"/>
+        </w:rPr>
+        <w:t>First electronic general purpose computer that was Turing-complete, digital, and capable of being reprogrammed to solve a “large class of numerical problems”</w:t>
+      </w:r>
+    </w:p>
+    <w:p>
+      <w:pPr>
+        <w:pStyle w:val="ListParagraph"/>
+        <w:numPr>
+          <w:ilvl w:val="2"/>
+          <w:numId w:val="19"/>
+        </w:numPr>
+        <w:rPr>
+          <w:rFonts w:ascii="Calibri" w:hAnsi="Calibri" w:cs="Times New Roman"/>
+          <w:sz w:val="22"/>
+        </w:rPr>
+      </w:pPr>
+      <w:r>
+        <w:rPr>
+          <w:rFonts w:ascii="Calibri" w:hAnsi="Calibri" w:cs="Times New Roman"/>
+          <w:sz w:val="22"/>
+        </w:rPr>
+        <w:t>Originally designed to calculate artillery firing tables for the US Army.</w:t>
+      </w:r>
+    </w:p>
+    <w:p>
+      <w:pPr>
+        <w:pStyle w:val="ListParagraph"/>
+        <w:numPr>
+          <w:ilvl w:val="2"/>
+          <w:numId w:val="19"/>
+        </w:numPr>
+        <w:rPr>
+          <w:rFonts w:ascii="Calibri" w:hAnsi="Calibri" w:cs="Times New Roman"/>
+          <w:sz w:val="22"/>
+        </w:rPr>
+      </w:pPr>
+      <w:r>
+        <w:rPr>
+          <w:rFonts w:ascii="Calibri" w:hAnsi="Calibri" w:cs="Times New Roman"/>
+          <w:sz w:val="22"/>
+        </w:rPr>
+        <w:t>Heralded as the “Giant Brain” that took up and entire room and was debugged by programmers crowing inside the structure and finding bad tubes</w:t>
+      </w:r>
+    </w:p>
+    <w:p>
+      <w:pPr>
+        <w:pStyle w:val="ListParagraph"/>
+        <w:numPr>
+          <w:ilvl w:val="1"/>
+          <w:numId w:val="19"/>
+        </w:numPr>
+        <w:rPr>
+          <w:rFonts w:ascii="Calibri" w:hAnsi="Calibri" w:cs="Times New Roman"/>
+          <w:sz w:val="22"/>
+        </w:rPr>
+      </w:pPr>
+      <w:r>
+        <w:rPr>
+          <w:rFonts w:ascii="Calibri" w:hAnsi="Calibri" w:cs="Times New Roman"/>
+          <w:sz w:val="22"/>
+        </w:rPr>
+        <w:lastRenderedPageBreak/>
+        <w:t>Interaction was limited to engineers and scientists manually turning function tables and knobs</w:t>
       </w:r>
     </w:p>
     <w:p>
@@ -428,16 +647,16 @@
           <w:numId w:val="19"/>
         </w:numPr>
         <w:rPr>
-          <w:rFonts w:ascii="Times" w:hAnsi="Times" w:cs="Times New Roman"/>
-          <w:sz w:val="22"/>
-        </w:rPr>
-      </w:pPr>
-      <w:r>
-        <w:rPr>
-          <w:rFonts w:ascii="Times" w:hAnsi="Times" w:cs="Times New Roman"/>
-          <w:sz w:val="22"/>
-        </w:rPr>
-        <w:t>Out of this line of development came a number of important building blocks for HCI</w:t>
+          <w:rFonts w:ascii="Calibri" w:hAnsi="Calibri" w:cs="Times New Roman"/>
+          <w:sz w:val="22"/>
+        </w:rPr>
+      </w:pPr>
+      <w:r>
+        <w:rPr>
+          <w:rFonts w:ascii="Calibri" w:hAnsi="Calibri" w:cs="Times New Roman"/>
+          <w:sz w:val="22"/>
+        </w:rPr>
+        <w:t>Punch Cards</w:t>
       </w:r>
     </w:p>
     <w:p>
@@ -448,13 +667,215 @@
           <w:numId w:val="19"/>
         </w:numPr>
         <w:rPr>
-          <w:rFonts w:ascii="Times" w:hAnsi="Times" w:cs="Times New Roman"/>
-          <w:sz w:val="22"/>
-        </w:rPr>
-      </w:pPr>
-      <w:r>
-        <w:rPr>
-          <w:rFonts w:ascii="Times" w:hAnsi="Times" w:cs="Times New Roman"/>
+          <w:rFonts w:ascii="Calibri" w:hAnsi="Calibri" w:cs="Times New Roman"/>
+          <w:sz w:val="22"/>
+        </w:rPr>
+      </w:pPr>
+      <w:r>
+        <w:rPr>
+          <w:rFonts w:ascii="Calibri" w:hAnsi="Calibri" w:cs="Times New Roman"/>
+          <w:sz w:val="22"/>
+        </w:rPr>
+        <w:t>In the 1950’s and 60’s, the new development to interact and input information into computers used was punch cards</w:t>
+      </w:r>
+    </w:p>
+    <w:p>
+      <w:pPr>
+        <w:pStyle w:val="ListParagraph"/>
+        <w:numPr>
+          <w:ilvl w:val="2"/>
+          <w:numId w:val="19"/>
+        </w:numPr>
+        <w:rPr>
+          <w:rFonts w:ascii="Calibri" w:hAnsi="Calibri" w:cs="Times New Roman"/>
+          <w:sz w:val="22"/>
+        </w:rPr>
+      </w:pPr>
+      <w:r>
+        <w:rPr>
+          <w:rFonts w:ascii="Calibri" w:hAnsi="Calibri" w:cs="Times New Roman"/>
+          <w:sz w:val="22"/>
+        </w:rPr>
+        <w:t xml:space="preserve">Took punched cards, operator fed the cards to the machine and pressed “RUN”, wait for printed output. </w:t>
+      </w:r>
+    </w:p>
+    <w:p>
+      <w:pPr>
+        <w:pStyle w:val="ListParagraph"/>
+        <w:numPr>
+          <w:ilvl w:val="0"/>
+          <w:numId w:val="19"/>
+        </w:numPr>
+        <w:rPr>
+          <w:rFonts w:ascii="Calibri" w:hAnsi="Calibri" w:cs="Times New Roman"/>
+          <w:sz w:val="22"/>
+        </w:rPr>
+      </w:pPr>
+      <w:r>
+        <w:rPr>
+          <w:rFonts w:ascii="Calibri" w:hAnsi="Calibri" w:cs="Times New Roman"/>
+          <w:sz w:val="22"/>
+        </w:rPr>
+        <w:t>The Mother of All Demos</w:t>
+      </w:r>
+    </w:p>
+    <w:p>
+      <w:pPr>
+        <w:pStyle w:val="ListParagraph"/>
+        <w:numPr>
+          <w:ilvl w:val="1"/>
+          <w:numId w:val="19"/>
+        </w:numPr>
+        <w:rPr>
+          <w:rFonts w:ascii="Calibri" w:hAnsi="Calibri" w:cs="Times New Roman"/>
+          <w:sz w:val="22"/>
+        </w:rPr>
+      </w:pPr>
+      <w:r>
+        <w:rPr>
+          <w:rFonts w:ascii="Calibri" w:hAnsi="Calibri" w:cs="Times New Roman"/>
+          <w:sz w:val="22"/>
+        </w:rPr>
+        <w:t>Bart Engelbart, December 9, 1968</w:t>
+      </w:r>
+    </w:p>
+    <w:p>
+      <w:pPr>
+        <w:pStyle w:val="ListParagraph"/>
+        <w:numPr>
+          <w:ilvl w:val="2"/>
+          <w:numId w:val="19"/>
+        </w:numPr>
+        <w:rPr>
+          <w:rFonts w:ascii="Calibri" w:hAnsi="Calibri" w:cs="Times New Roman"/>
+          <w:sz w:val="22"/>
+        </w:rPr>
+      </w:pPr>
+      <w:r>
+        <w:rPr>
+          <w:rFonts w:ascii="Calibri" w:hAnsi="Calibri" w:cs="Times New Roman"/>
+          <w:sz w:val="22"/>
+        </w:rPr>
+        <w:t>Showed the oN-Line System</w:t>
+      </w:r>
+    </w:p>
+    <w:p>
+      <w:pPr>
+        <w:pStyle w:val="ListParagraph"/>
+        <w:numPr>
+          <w:ilvl w:val="3"/>
+          <w:numId w:val="19"/>
+        </w:numPr>
+        <w:rPr>
+          <w:rFonts w:ascii="Calibri" w:hAnsi="Calibri" w:cs="Times New Roman"/>
+          <w:sz w:val="22"/>
+        </w:rPr>
+      </w:pPr>
+      <w:r>
+        <w:rPr>
+          <w:rFonts w:ascii="Calibri" w:hAnsi="Calibri" w:cs="Times New Roman"/>
+          <w:sz w:val="22"/>
+        </w:rPr>
+        <w:t xml:space="preserve">90-minute live </w:t>
+      </w:r>
+      <w:bookmarkStart w:id="0" w:name="_GoBack"/>
+      <w:bookmarkEnd w:id="0"/>
+    </w:p>
+    <w:p>
+      <w:pPr>
+        <w:pStyle w:val="ListParagraph"/>
+        <w:numPr>
+          <w:ilvl w:val="0"/>
+          <w:numId w:val="19"/>
+        </w:numPr>
+        <w:rPr>
+          <w:rFonts w:ascii="Calibri" w:hAnsi="Calibri" w:cs="Times New Roman"/>
+          <w:sz w:val="22"/>
+        </w:rPr>
+      </w:pPr>
+      <w:r>
+        <w:rPr>
+          <w:rFonts w:ascii="Calibri" w:hAnsi="Calibri" w:cs="Times New Roman"/>
+          <w:sz w:val="22"/>
+        </w:rPr>
+        <w:t>HCI arose as a field from intertwined roots in computer graphics, operating systems, human factors, ergonomics, industrial engineering, cognitive psychology and the systems part of computer science</w:t>
+      </w:r>
+    </w:p>
+    <w:p>
+      <w:pPr>
+        <w:pStyle w:val="ListParagraph"/>
+        <w:numPr>
+          <w:ilvl w:val="0"/>
+          <w:numId w:val="19"/>
+        </w:numPr>
+        <w:rPr>
+          <w:rFonts w:ascii="Calibri" w:hAnsi="Calibri" w:cs="Times New Roman"/>
+          <w:sz w:val="22"/>
+        </w:rPr>
+      </w:pPr>
+      <w:r>
+        <w:rPr>
+          <w:rFonts w:ascii="Calibri" w:hAnsi="Calibri" w:cs="Times New Roman"/>
+          <w:sz w:val="22"/>
+        </w:rPr>
+        <w:t>Computer graphics was born from the use of CRT and pen devices very early in the history of computers</w:t>
+      </w:r>
+    </w:p>
+    <w:p>
+      <w:pPr>
+        <w:pStyle w:val="ListParagraph"/>
+        <w:numPr>
+          <w:ilvl w:val="1"/>
+          <w:numId w:val="19"/>
+        </w:numPr>
+        <w:rPr>
+          <w:rFonts w:ascii="Calibri" w:hAnsi="Calibri" w:cs="Times New Roman"/>
+          <w:sz w:val="22"/>
+        </w:rPr>
+      </w:pPr>
+      <w:r>
+        <w:rPr>
+          <w:rFonts w:ascii="Calibri" w:hAnsi="Calibri" w:cs="Times New Roman"/>
+          <w:sz w:val="22"/>
+        </w:rPr>
+        <w:t>This led to the development of several HCI techniques</w:t>
+      </w:r>
+    </w:p>
+    <w:p>
+      <w:pPr>
+        <w:pStyle w:val="ListParagraph"/>
+        <w:numPr>
+          <w:ilvl w:val="0"/>
+          <w:numId w:val="19"/>
+        </w:numPr>
+        <w:rPr>
+          <w:rFonts w:ascii="Calibri" w:hAnsi="Calibri" w:cs="Times New Roman"/>
+          <w:sz w:val="22"/>
+        </w:rPr>
+      </w:pPr>
+      <w:r>
+        <w:rPr>
+          <w:rFonts w:ascii="Calibri" w:hAnsi="Calibri" w:cs="Times New Roman"/>
+          <w:sz w:val="22"/>
+        </w:rPr>
+        <w:t>Out of this line of development came a number of important building blocks for HCI</w:t>
+      </w:r>
+    </w:p>
+    <w:p>
+      <w:pPr>
+        <w:pStyle w:val="ListParagraph"/>
+        <w:numPr>
+          <w:ilvl w:val="1"/>
+          <w:numId w:val="19"/>
+        </w:numPr>
+        <w:rPr>
+          <w:rFonts w:ascii="Calibri" w:hAnsi="Calibri" w:cs="Times New Roman"/>
+          <w:sz w:val="22"/>
+        </w:rPr>
+      </w:pPr>
+      <w:r>
+        <w:rPr>
+          <w:rFonts w:ascii="Calibri" w:hAnsi="Calibri" w:cs="Times New Roman"/>
           <w:sz w:val="22"/>
         </w:rPr>
         <w:t>Some of these building blocks include the mouse, bitmapped displays, personal computers, windows, the desktop metaphor, and point and click editors</w:t>
@@ -463,21 +884,21 @@
     <w:p>
       <w:pPr>
         <w:rPr>
-          <w:rFonts w:ascii="Times" w:hAnsi="Times" w:cs="Times New Roman"/>
-          <w:sz w:val="22"/>
-        </w:rPr>
-      </w:pPr>
-    </w:p>
-    <w:p>
-      <w:pPr>
-        <w:rPr>
-          <w:rFonts w:ascii="Times" w:hAnsi="Times" w:cs="Times New Roman"/>
-          <w:sz w:val="22"/>
-        </w:rPr>
-      </w:pPr>
-      <w:r>
-        <w:rPr>
-          <w:rFonts w:ascii="Times" w:hAnsi="Times" w:cs="Times New Roman"/>
+          <w:rFonts w:ascii="Calibri" w:hAnsi="Calibri" w:cs="Times New Roman"/>
+          <w:sz w:val="22"/>
+        </w:rPr>
+      </w:pPr>
+    </w:p>
+    <w:p>
+      <w:pPr>
+        <w:rPr>
+          <w:rFonts w:ascii="Calibri" w:hAnsi="Calibri" w:cs="Times New Roman"/>
+          <w:sz w:val="22"/>
+        </w:rPr>
+      </w:pPr>
+      <w:r>
+        <w:rPr>
+          <w:rFonts w:ascii="Calibri" w:hAnsi="Calibri" w:cs="Times New Roman"/>
           <w:sz w:val="22"/>
         </w:rPr>
         <w:t>Present details about it (including code and non code based examples)</w:t>
@@ -491,13 +912,13 @@
           <w:numId w:val="17"/>
         </w:numPr>
         <w:rPr>
-          <w:rFonts w:ascii="Times" w:hAnsi="Times" w:cs="Times New Roman"/>
-          <w:sz w:val="22"/>
-        </w:rPr>
-      </w:pPr>
-      <w:r>
-        <w:rPr>
-          <w:rFonts w:ascii="Times" w:hAnsi="Times" w:cs="Times New Roman"/>
+          <w:rFonts w:ascii="Calibri" w:hAnsi="Calibri" w:cs="Times New Roman"/>
+          <w:sz w:val="22"/>
+        </w:rPr>
+      </w:pPr>
+      <w:r>
+        <w:rPr>
+          <w:rFonts w:ascii="Calibri" w:hAnsi="Calibri" w:cs="Times New Roman"/>
           <w:sz w:val="22"/>
         </w:rPr>
         <w:t>Impact of HCI on Society, the economy and culture</w:t>
@@ -511,20 +932,20 @@
           <w:numId w:val="17"/>
         </w:numPr>
         <w:rPr>
-          <w:rFonts w:ascii="Times" w:hAnsi="Times" w:cs="Times New Roman"/>
-          <w:sz w:val="22"/>
-        </w:rPr>
-      </w:pPr>
-      <w:r>
-        <w:rPr>
-          <w:rFonts w:ascii="Times" w:hAnsi="Times" w:cs="Times New Roman"/>
+          <w:rFonts w:ascii="Calibri" w:hAnsi="Calibri" w:cs="Times New Roman"/>
+          <w:sz w:val="22"/>
+        </w:rPr>
+      </w:pPr>
+      <w:r>
+        <w:rPr>
+          <w:rFonts w:ascii="Calibri" w:hAnsi="Calibri" w:cs="Times New Roman"/>
           <w:sz w:val="22"/>
         </w:rPr>
         <w:t>History shows that past computer makers where una</w:t>
       </w:r>
       <w:r>
         <w:rPr>
-          <w:rFonts w:ascii="Times" w:hAnsi="Times" w:cs="Times New Roman"/>
+          <w:rFonts w:ascii="Calibri" w:hAnsi="Calibri" w:cs="Times New Roman"/>
           <w:sz w:val="22"/>
         </w:rPr>
         <w:t xml:space="preserve">ware and not focused on HCI </w:t>
@@ -538,25 +959,16 @@
           <w:numId w:val="17"/>
         </w:numPr>
         <w:rPr>
-          <w:rFonts w:ascii="Times" w:hAnsi="Times" w:cs="Times New Roman"/>
-          <w:sz w:val="22"/>
-        </w:rPr>
-      </w:pPr>
-      <w:proofErr w:type="gramStart"/>
-      <w:r>
-        <w:rPr>
-          <w:rFonts w:ascii="Times" w:hAnsi="Times" w:cs="Times New Roman"/>
-          <w:sz w:val="22"/>
-        </w:rPr>
-        <w:t>made</w:t>
-      </w:r>
-      <w:proofErr w:type="gramEnd"/>
-      <w:r>
-        <w:rPr>
-          <w:rFonts w:ascii="Times" w:hAnsi="Times" w:cs="Times New Roman"/>
-          <w:sz w:val="22"/>
-        </w:rPr>
-        <w:t xml:space="preserve"> their product non human friendly</w:t>
+          <w:rFonts w:ascii="Calibri" w:hAnsi="Calibri" w:cs="Times New Roman"/>
+          <w:sz w:val="22"/>
+        </w:rPr>
+      </w:pPr>
+      <w:r>
+        <w:rPr>
+          <w:rFonts w:ascii="Calibri" w:hAnsi="Calibri" w:cs="Times New Roman"/>
+          <w:sz w:val="22"/>
+        </w:rPr>
+        <w:t>made their product non human friendly</w:t>
       </w:r>
     </w:p>
     <w:p>
@@ -567,25 +979,16 @@
           <w:numId w:val="17"/>
         </w:numPr>
         <w:rPr>
-          <w:rFonts w:ascii="Times" w:hAnsi="Times" w:cs="Times New Roman"/>
-          <w:sz w:val="22"/>
-        </w:rPr>
-      </w:pPr>
-      <w:proofErr w:type="gramStart"/>
-      <w:r>
-        <w:rPr>
-          <w:rFonts w:ascii="Times" w:hAnsi="Times" w:cs="Times New Roman"/>
-          <w:sz w:val="22"/>
-        </w:rPr>
-        <w:t>make</w:t>
-      </w:r>
-      <w:proofErr w:type="gramEnd"/>
-      <w:r>
-        <w:rPr>
-          <w:rFonts w:ascii="Times" w:hAnsi="Times" w:cs="Times New Roman"/>
-          <w:sz w:val="22"/>
-        </w:rPr>
-        <w:t xml:space="preserve"> it hard to use</w:t>
+          <w:rFonts w:ascii="Calibri" w:hAnsi="Calibri" w:cs="Times New Roman"/>
+          <w:sz w:val="22"/>
+        </w:rPr>
+      </w:pPr>
+      <w:r>
+        <w:rPr>
+          <w:rFonts w:ascii="Calibri" w:hAnsi="Calibri" w:cs="Times New Roman"/>
+          <w:sz w:val="22"/>
+        </w:rPr>
+        <w:t>make it hard to use</w:t>
       </w:r>
     </w:p>
     <w:p>
@@ -596,25 +999,16 @@
           <w:numId w:val="17"/>
         </w:numPr>
         <w:rPr>
-          <w:rFonts w:ascii="Times" w:hAnsi="Times" w:cs="Times New Roman"/>
-          <w:sz w:val="22"/>
-        </w:rPr>
-      </w:pPr>
-      <w:proofErr w:type="gramStart"/>
-      <w:r>
-        <w:rPr>
-          <w:rFonts w:ascii="Times" w:hAnsi="Times" w:cs="Times New Roman"/>
-          <w:sz w:val="22"/>
-        </w:rPr>
-        <w:t>limit</w:t>
-      </w:r>
-      <w:proofErr w:type="gramEnd"/>
-      <w:r>
-        <w:rPr>
-          <w:rFonts w:ascii="Times" w:hAnsi="Times" w:cs="Times New Roman"/>
-          <w:sz w:val="22"/>
-        </w:rPr>
-        <w:t xml:space="preserve"> the amount of people having access to a computer</w:t>
+          <w:rFonts w:ascii="Calibri" w:hAnsi="Calibri" w:cs="Times New Roman"/>
+          <w:sz w:val="22"/>
+        </w:rPr>
+      </w:pPr>
+      <w:r>
+        <w:rPr>
+          <w:rFonts w:ascii="Calibri" w:hAnsi="Calibri" w:cs="Times New Roman"/>
+          <w:sz w:val="22"/>
+        </w:rPr>
+        <w:t>limit the amount of people having access to a computer</w:t>
       </w:r>
     </w:p>
     <w:p>
@@ -625,25 +1019,16 @@
           <w:numId w:val="17"/>
         </w:numPr>
         <w:rPr>
-          <w:rFonts w:ascii="Times" w:hAnsi="Times" w:cs="Times New Roman"/>
-          <w:sz w:val="22"/>
-        </w:rPr>
-      </w:pPr>
-      <w:proofErr w:type="gramStart"/>
-      <w:r>
-        <w:rPr>
-          <w:rFonts w:ascii="Times" w:hAnsi="Times" w:cs="Times New Roman"/>
-          <w:sz w:val="22"/>
-        </w:rPr>
-        <w:t>make</w:t>
-      </w:r>
-      <w:proofErr w:type="gramEnd"/>
-      <w:r>
-        <w:rPr>
-          <w:rFonts w:ascii="Times" w:hAnsi="Times" w:cs="Times New Roman"/>
-          <w:sz w:val="22"/>
-        </w:rPr>
-        <w:t xml:space="preserve"> it hard to understand and use/manage the computer</w:t>
+          <w:rFonts w:ascii="Calibri" w:hAnsi="Calibri" w:cs="Times New Roman"/>
+          <w:sz w:val="22"/>
+        </w:rPr>
+      </w:pPr>
+      <w:r>
+        <w:rPr>
+          <w:rFonts w:ascii="Calibri" w:hAnsi="Calibri" w:cs="Times New Roman"/>
+          <w:sz w:val="22"/>
+        </w:rPr>
+        <w:t>make it hard to understand and use/manage the computer</w:t>
       </w:r>
     </w:p>
     <w:p>
@@ -654,16 +1039,15 @@
           <w:numId w:val="17"/>
         </w:numPr>
         <w:rPr>
-          <w:rFonts w:ascii="Times" w:hAnsi="Times" w:cs="Times New Roman"/>
-          <w:sz w:val="22"/>
-        </w:rPr>
-      </w:pPr>
-      <w:r>
-        <w:rPr>
-          <w:rFonts w:ascii="Times" w:hAnsi="Times" w:cs="Times New Roman"/>
-          <w:sz w:val="22"/>
-        </w:rPr>
-        <w:lastRenderedPageBreak/>
+          <w:rFonts w:ascii="Calibri" w:hAnsi="Calibri" w:cs="Times New Roman"/>
+          <w:sz w:val="22"/>
+        </w:rPr>
+      </w:pPr>
+      <w:r>
+        <w:rPr>
+          <w:rFonts w:ascii="Calibri" w:hAnsi="Calibri" w:cs="Times New Roman"/>
+          <w:sz w:val="22"/>
+        </w:rPr>
         <w:t>Now companies and corporations spend millions on research into how they can improve their HCI</w:t>
       </w:r>
     </w:p>
@@ -675,13 +1059,13 @@
           <w:numId w:val="17"/>
         </w:numPr>
         <w:rPr>
-          <w:rFonts w:ascii="Times" w:hAnsi="Times" w:cs="Times New Roman"/>
-          <w:sz w:val="22"/>
-        </w:rPr>
-      </w:pPr>
-      <w:r>
-        <w:rPr>
-          <w:rFonts w:ascii="Times" w:hAnsi="Times" w:cs="Times New Roman"/>
+          <w:rFonts w:ascii="Calibri" w:hAnsi="Calibri" w:cs="Times New Roman"/>
+          <w:sz w:val="22"/>
+        </w:rPr>
+      </w:pPr>
+      <w:r>
+        <w:rPr>
+          <w:rFonts w:ascii="Calibri" w:hAnsi="Calibri" w:cs="Times New Roman"/>
           <w:sz w:val="22"/>
         </w:rPr>
         <w:t>Provide a better experience for the user</w:t>
@@ -695,13 +1079,13 @@
           <w:numId w:val="17"/>
         </w:numPr>
         <w:rPr>
-          <w:rFonts w:ascii="Times" w:hAnsi="Times" w:cs="Times New Roman"/>
-          <w:sz w:val="22"/>
-        </w:rPr>
-      </w:pPr>
-      <w:r>
-        <w:rPr>
-          <w:rFonts w:ascii="Times" w:hAnsi="Times" w:cs="Times New Roman"/>
+          <w:rFonts w:ascii="Calibri" w:hAnsi="Calibri" w:cs="Times New Roman"/>
+          <w:sz w:val="22"/>
+        </w:rPr>
+      </w:pPr>
+      <w:r>
+        <w:rPr>
+          <w:rFonts w:ascii="Calibri" w:hAnsi="Calibri" w:cs="Times New Roman"/>
           <w:sz w:val="22"/>
         </w:rPr>
         <w:t>Allow mostly anyone easy use of the device</w:t>
@@ -715,13 +1099,13 @@
           <w:numId w:val="17"/>
         </w:numPr>
         <w:rPr>
-          <w:rFonts w:ascii="Times" w:hAnsi="Times" w:cs="Times New Roman"/>
-          <w:sz w:val="22"/>
-        </w:rPr>
-      </w:pPr>
-      <w:r>
-        <w:rPr>
-          <w:rFonts w:ascii="Times" w:hAnsi="Times" w:cs="Times New Roman"/>
+          <w:rFonts w:ascii="Calibri" w:hAnsi="Calibri" w:cs="Times New Roman"/>
+          <w:sz w:val="22"/>
+        </w:rPr>
+      </w:pPr>
+      <w:r>
+        <w:rPr>
+          <w:rFonts w:ascii="Calibri" w:hAnsi="Calibri" w:cs="Times New Roman"/>
           <w:sz w:val="22"/>
         </w:rPr>
         <w:t>Society</w:t>
@@ -735,13 +1119,13 @@
           <w:numId w:val="17"/>
         </w:numPr>
         <w:rPr>
-          <w:rFonts w:ascii="Times" w:hAnsi="Times" w:cs="Times New Roman"/>
-          <w:sz w:val="22"/>
-        </w:rPr>
-      </w:pPr>
-      <w:r>
-        <w:rPr>
-          <w:rFonts w:ascii="Times" w:hAnsi="Times" w:cs="Times New Roman"/>
+          <w:rFonts w:ascii="Calibri" w:hAnsi="Calibri" w:cs="Times New Roman"/>
+          <w:sz w:val="22"/>
+        </w:rPr>
+      </w:pPr>
+      <w:r>
+        <w:rPr>
+          <w:rFonts w:ascii="Calibri" w:hAnsi="Calibri" w:cs="Times New Roman"/>
           <w:sz w:val="22"/>
         </w:rPr>
         <w:t>Has a huge impact on HCI</w:t>
@@ -755,13 +1139,13 @@
           <w:numId w:val="17"/>
         </w:numPr>
         <w:rPr>
-          <w:rFonts w:ascii="Times" w:hAnsi="Times" w:cs="Times New Roman"/>
-          <w:sz w:val="22"/>
-        </w:rPr>
-      </w:pPr>
-      <w:r>
-        <w:rPr>
-          <w:rFonts w:ascii="Times" w:hAnsi="Times" w:cs="Times New Roman"/>
+          <w:rFonts w:ascii="Calibri" w:hAnsi="Calibri" w:cs="Times New Roman"/>
+          <w:sz w:val="22"/>
+        </w:rPr>
+      </w:pPr>
+      <w:r>
+        <w:rPr>
+          <w:rFonts w:ascii="Calibri" w:hAnsi="Calibri" w:cs="Times New Roman"/>
           <w:sz w:val="22"/>
         </w:rPr>
         <w:t>HCI designers and developers making and improving computers, tablets and mobile phones</w:t>
@@ -775,13 +1159,13 @@
           <w:numId w:val="17"/>
         </w:numPr>
         <w:rPr>
-          <w:rFonts w:ascii="Times" w:hAnsi="Times" w:cs="Times New Roman"/>
-          <w:sz w:val="22"/>
-        </w:rPr>
-      </w:pPr>
-      <w:r>
-        <w:rPr>
-          <w:rFonts w:ascii="Times" w:hAnsi="Times" w:cs="Times New Roman"/>
+          <w:rFonts w:ascii="Calibri" w:hAnsi="Calibri" w:cs="Times New Roman"/>
+          <w:sz w:val="22"/>
+        </w:rPr>
+      </w:pPr>
+      <w:r>
+        <w:rPr>
+          <w:rFonts w:ascii="Calibri" w:hAnsi="Calibri" w:cs="Times New Roman"/>
           <w:sz w:val="22"/>
         </w:rPr>
         <w:t>Modern electronics don’t require the user to have much training in order to control the functions of the computers</w:t>
@@ -795,13 +1179,13 @@
           <w:numId w:val="17"/>
         </w:numPr>
         <w:rPr>
-          <w:rFonts w:ascii="Times" w:hAnsi="Times" w:cs="Times New Roman"/>
-          <w:sz w:val="22"/>
-        </w:rPr>
-      </w:pPr>
-      <w:r>
-        <w:rPr>
-          <w:rFonts w:ascii="Times" w:hAnsi="Times" w:cs="Times New Roman"/>
+          <w:rFonts w:ascii="Calibri" w:hAnsi="Calibri" w:cs="Times New Roman"/>
+          <w:sz w:val="22"/>
+        </w:rPr>
+      </w:pPr>
+      <w:r>
+        <w:rPr>
+          <w:rFonts w:ascii="Calibri" w:hAnsi="Calibri" w:cs="Times New Roman"/>
           <w:sz w:val="22"/>
         </w:rPr>
         <w:t>Whereas past generation, users has to use command line interfaces</w:t>
@@ -815,13 +1199,13 @@
           <w:numId w:val="17"/>
         </w:numPr>
         <w:rPr>
-          <w:rFonts w:ascii="Times" w:hAnsi="Times" w:cs="Times New Roman"/>
-          <w:sz w:val="22"/>
-        </w:rPr>
-      </w:pPr>
-      <w:r>
-        <w:rPr>
-          <w:rFonts w:ascii="Times" w:hAnsi="Times" w:cs="Times New Roman"/>
+          <w:rFonts w:ascii="Calibri" w:hAnsi="Calibri" w:cs="Times New Roman"/>
+          <w:sz w:val="22"/>
+        </w:rPr>
+      </w:pPr>
+      <w:r>
+        <w:rPr>
+          <w:rFonts w:ascii="Calibri" w:hAnsi="Calibri" w:cs="Times New Roman"/>
           <w:sz w:val="22"/>
         </w:rPr>
         <w:t>UI Designers</w:t>
@@ -835,13 +1219,13 @@
           <w:numId w:val="17"/>
         </w:numPr>
         <w:rPr>
-          <w:rFonts w:ascii="Times" w:hAnsi="Times" w:cs="Times New Roman"/>
-          <w:sz w:val="22"/>
-        </w:rPr>
-      </w:pPr>
-      <w:r>
-        <w:rPr>
-          <w:rFonts w:ascii="Times" w:hAnsi="Times" w:cs="Times New Roman"/>
+          <w:rFonts w:ascii="Calibri" w:hAnsi="Calibri" w:cs="Times New Roman"/>
+          <w:sz w:val="22"/>
+        </w:rPr>
+      </w:pPr>
+      <w:r>
+        <w:rPr>
+          <w:rFonts w:ascii="Calibri" w:hAnsi="Calibri" w:cs="Times New Roman"/>
           <w:sz w:val="22"/>
         </w:rPr>
         <w:t>Main focus is to make sure the input and output processes are as simple and easy for the user</w:t>
@@ -855,13 +1239,13 @@
           <w:numId w:val="17"/>
         </w:numPr>
         <w:rPr>
-          <w:rFonts w:ascii="Times" w:hAnsi="Times" w:cs="Times New Roman"/>
-          <w:sz w:val="22"/>
-        </w:rPr>
-      </w:pPr>
-      <w:r>
-        <w:rPr>
-          <w:rFonts w:ascii="Times" w:hAnsi="Times" w:cs="Times New Roman"/>
+          <w:rFonts w:ascii="Calibri" w:hAnsi="Calibri" w:cs="Times New Roman"/>
+          <w:sz w:val="22"/>
+        </w:rPr>
+      </w:pPr>
+      <w:r>
+        <w:rPr>
+          <w:rFonts w:ascii="Calibri" w:hAnsi="Calibri" w:cs="Times New Roman"/>
           <w:sz w:val="22"/>
         </w:rPr>
         <w:t>Ex: touch screens and voice recognitions</w:t>
@@ -875,13 +1259,13 @@
           <w:numId w:val="17"/>
         </w:numPr>
         <w:rPr>
-          <w:rFonts w:ascii="Times" w:hAnsi="Times" w:cs="Times New Roman"/>
-          <w:sz w:val="22"/>
-        </w:rPr>
-      </w:pPr>
-      <w:r>
-        <w:rPr>
-          <w:rFonts w:ascii="Times" w:hAnsi="Times" w:cs="Times New Roman"/>
+          <w:rFonts w:ascii="Calibri" w:hAnsi="Calibri" w:cs="Times New Roman"/>
+          <w:sz w:val="22"/>
+        </w:rPr>
+      </w:pPr>
+      <w:r>
+        <w:rPr>
+          <w:rFonts w:ascii="Calibri" w:hAnsi="Calibri" w:cs="Times New Roman"/>
           <w:sz w:val="22"/>
         </w:rPr>
         <w:t>Allows uses to command the phone like a personal assistant with just their voice</w:t>
@@ -895,13 +1279,13 @@
           <w:numId w:val="17"/>
         </w:numPr>
         <w:rPr>
-          <w:rFonts w:ascii="Times" w:hAnsi="Times" w:cs="Times New Roman"/>
-          <w:sz w:val="22"/>
-        </w:rPr>
-      </w:pPr>
-      <w:r>
-        <w:rPr>
-          <w:rFonts w:ascii="Times" w:hAnsi="Times" w:cs="Times New Roman"/>
+          <w:rFonts w:ascii="Calibri" w:hAnsi="Calibri" w:cs="Times New Roman"/>
+          <w:sz w:val="22"/>
+        </w:rPr>
+      </w:pPr>
+      <w:r>
+        <w:rPr>
+          <w:rFonts w:ascii="Calibri" w:hAnsi="Calibri" w:cs="Times New Roman"/>
           <w:sz w:val="22"/>
         </w:rPr>
         <w:t>Pros</w:t>
@@ -915,13 +1299,13 @@
           <w:numId w:val="17"/>
         </w:numPr>
         <w:rPr>
-          <w:rFonts w:ascii="Times" w:hAnsi="Times" w:cs="Times New Roman"/>
-          <w:sz w:val="22"/>
-        </w:rPr>
-      </w:pPr>
-      <w:r>
-        <w:rPr>
-          <w:rFonts w:ascii="Times" w:hAnsi="Times" w:cs="Times New Roman"/>
+          <w:rFonts w:ascii="Calibri" w:hAnsi="Calibri" w:cs="Times New Roman"/>
+          <w:sz w:val="22"/>
+        </w:rPr>
+      </w:pPr>
+      <w:r>
+        <w:rPr>
+          <w:rFonts w:ascii="Calibri" w:hAnsi="Calibri" w:cs="Times New Roman"/>
           <w:sz w:val="22"/>
         </w:rPr>
         <w:t>Affected the usability of products and make them easier to use</w:t>
@@ -935,13 +1319,13 @@
           <w:numId w:val="17"/>
         </w:numPr>
         <w:rPr>
-          <w:rFonts w:ascii="Times" w:hAnsi="Times" w:cs="Times New Roman"/>
-          <w:sz w:val="22"/>
-        </w:rPr>
-      </w:pPr>
-      <w:r>
-        <w:rPr>
-          <w:rFonts w:ascii="Times" w:hAnsi="Times" w:cs="Times New Roman"/>
+          <w:rFonts w:ascii="Calibri" w:hAnsi="Calibri" w:cs="Times New Roman"/>
+          <w:sz w:val="22"/>
+        </w:rPr>
+      </w:pPr>
+      <w:r>
+        <w:rPr>
+          <w:rFonts w:ascii="Calibri" w:hAnsi="Calibri" w:cs="Times New Roman"/>
           <w:sz w:val="22"/>
         </w:rPr>
         <w:t>Help the economy</w:t>
@@ -955,20 +1339,20 @@
           <w:numId w:val="17"/>
         </w:numPr>
         <w:rPr>
-          <w:rFonts w:ascii="Times" w:hAnsi="Times" w:cs="Times New Roman"/>
-          <w:sz w:val="22"/>
-        </w:rPr>
-      </w:pPr>
-      <w:r>
-        <w:rPr>
-          <w:rFonts w:ascii="Times" w:hAnsi="Times" w:cs="Times New Roman"/>
+          <w:rFonts w:ascii="Calibri" w:hAnsi="Calibri" w:cs="Times New Roman"/>
+          <w:sz w:val="22"/>
+        </w:rPr>
+      </w:pPr>
+      <w:r>
+        <w:rPr>
+          <w:rFonts w:ascii="Calibri" w:hAnsi="Calibri" w:cs="Times New Roman"/>
           <w:sz w:val="22"/>
         </w:rPr>
         <w:t>Ex: companies using voice input to direct the caller</w:t>
       </w:r>
       <w:r>
         <w:rPr>
-          <w:rFonts w:ascii="Times" w:hAnsi="Times" w:cs="Times New Roman"/>
+          <w:rFonts w:ascii="Calibri" w:hAnsi="Calibri" w:cs="Times New Roman"/>
           <w:sz w:val="22"/>
         </w:rPr>
         <w:t xml:space="preserve"> to a representative</w:t>
@@ -982,13 +1366,13 @@
           <w:numId w:val="17"/>
         </w:numPr>
         <w:rPr>
-          <w:rFonts w:ascii="Times" w:hAnsi="Times" w:cs="Times New Roman"/>
-          <w:sz w:val="22"/>
-        </w:rPr>
-      </w:pPr>
-      <w:r>
-        <w:rPr>
-          <w:rFonts w:ascii="Times" w:hAnsi="Times" w:cs="Times New Roman"/>
+          <w:rFonts w:ascii="Calibri" w:hAnsi="Calibri" w:cs="Times New Roman"/>
+          <w:sz w:val="22"/>
+        </w:rPr>
+      </w:pPr>
+      <w:r>
+        <w:rPr>
+          <w:rFonts w:ascii="Calibri" w:hAnsi="Calibri" w:cs="Times New Roman"/>
           <w:sz w:val="22"/>
         </w:rPr>
         <w:t>Save time and money</w:t>
@@ -1002,13 +1386,13 @@
           <w:numId w:val="17"/>
         </w:numPr>
         <w:rPr>
-          <w:rFonts w:ascii="Times" w:hAnsi="Times" w:cs="Times New Roman"/>
-          <w:sz w:val="22"/>
-        </w:rPr>
-      </w:pPr>
-      <w:r>
-        <w:rPr>
-          <w:rFonts w:ascii="Times" w:hAnsi="Times" w:cs="Times New Roman"/>
+          <w:rFonts w:ascii="Calibri" w:hAnsi="Calibri" w:cs="Times New Roman"/>
+          <w:sz w:val="22"/>
+        </w:rPr>
+      </w:pPr>
+      <w:r>
+        <w:rPr>
+          <w:rFonts w:ascii="Calibri" w:hAnsi="Calibri" w:cs="Times New Roman"/>
           <w:sz w:val="22"/>
         </w:rPr>
         <w:t>Help the culture</w:t>
@@ -1022,13 +1406,13 @@
           <w:numId w:val="17"/>
         </w:numPr>
         <w:rPr>
-          <w:rFonts w:ascii="Times" w:hAnsi="Times" w:cs="Times New Roman"/>
-          <w:sz w:val="22"/>
-        </w:rPr>
-      </w:pPr>
-      <w:r>
-        <w:rPr>
-          <w:rFonts w:ascii="Times" w:hAnsi="Times" w:cs="Times New Roman"/>
+          <w:rFonts w:ascii="Calibri" w:hAnsi="Calibri" w:cs="Times New Roman"/>
+          <w:sz w:val="22"/>
+        </w:rPr>
+      </w:pPr>
+      <w:r>
+        <w:rPr>
+          <w:rFonts w:ascii="Calibri" w:hAnsi="Calibri" w:cs="Times New Roman"/>
           <w:sz w:val="22"/>
         </w:rPr>
         <w:t>Ex: household appliances change how culture work and live</w:t>
@@ -1042,13 +1426,13 @@
           <w:numId w:val="17"/>
         </w:numPr>
         <w:rPr>
-          <w:rFonts w:ascii="Times" w:hAnsi="Times" w:cs="Times New Roman"/>
-          <w:sz w:val="22"/>
-        </w:rPr>
-      </w:pPr>
-      <w:r>
-        <w:rPr>
-          <w:rFonts w:ascii="Times" w:hAnsi="Times" w:cs="Times New Roman"/>
+          <w:rFonts w:ascii="Calibri" w:hAnsi="Calibri" w:cs="Times New Roman"/>
+          <w:sz w:val="22"/>
+        </w:rPr>
+      </w:pPr>
+      <w:r>
+        <w:rPr>
+          <w:rFonts w:ascii="Calibri" w:hAnsi="Calibri" w:cs="Times New Roman"/>
           <w:sz w:val="22"/>
         </w:rPr>
         <w:t>Simple idea of adding wheels to the vacuum cleaning makes it easier to use</w:t>
@@ -1062,13 +1446,13 @@
           <w:numId w:val="17"/>
         </w:numPr>
         <w:rPr>
-          <w:rFonts w:ascii="Times" w:hAnsi="Times" w:cs="Times New Roman"/>
-          <w:sz w:val="22"/>
-        </w:rPr>
-      </w:pPr>
-      <w:r>
-        <w:rPr>
-          <w:rFonts w:ascii="Times" w:hAnsi="Times" w:cs="Times New Roman"/>
+          <w:rFonts w:ascii="Calibri" w:hAnsi="Calibri" w:cs="Times New Roman"/>
+          <w:sz w:val="22"/>
+        </w:rPr>
+      </w:pPr>
+      <w:r>
+        <w:rPr>
+          <w:rFonts w:ascii="Calibri" w:hAnsi="Calibri" w:cs="Times New Roman"/>
           <w:sz w:val="22"/>
         </w:rPr>
         <w:t>Easier to communicate with people via the internet</w:t>
@@ -1082,13 +1466,13 @@
           <w:numId w:val="17"/>
         </w:numPr>
         <w:rPr>
-          <w:rFonts w:ascii="Times" w:hAnsi="Times" w:cs="Times New Roman"/>
-          <w:sz w:val="22"/>
-        </w:rPr>
-      </w:pPr>
-      <w:r>
-        <w:rPr>
-          <w:rFonts w:ascii="Times" w:hAnsi="Times" w:cs="Times New Roman"/>
+          <w:rFonts w:ascii="Calibri" w:hAnsi="Calibri" w:cs="Times New Roman"/>
+          <w:sz w:val="22"/>
+        </w:rPr>
+      </w:pPr>
+      <w:r>
+        <w:rPr>
+          <w:rFonts w:ascii="Calibri" w:hAnsi="Calibri" w:cs="Times New Roman"/>
           <w:sz w:val="22"/>
         </w:rPr>
         <w:t>Reduce the need to talk face to face</w:t>
@@ -1102,13 +1486,13 @@
           <w:numId w:val="17"/>
         </w:numPr>
         <w:rPr>
-          <w:rFonts w:ascii="Times" w:hAnsi="Times" w:cs="Times New Roman"/>
-          <w:sz w:val="22"/>
-        </w:rPr>
-      </w:pPr>
-      <w:r>
-        <w:rPr>
-          <w:rFonts w:ascii="Times" w:hAnsi="Times" w:cs="Times New Roman"/>
+          <w:rFonts w:ascii="Calibri" w:hAnsi="Calibri" w:cs="Times New Roman"/>
+          <w:sz w:val="22"/>
+        </w:rPr>
+      </w:pPr>
+      <w:r>
+        <w:rPr>
+          <w:rFonts w:ascii="Calibri" w:hAnsi="Calibri" w:cs="Times New Roman"/>
           <w:sz w:val="22"/>
         </w:rPr>
         <w:t>Cons</w:t>
@@ -1122,13 +1506,13 @@
           <w:numId w:val="17"/>
         </w:numPr>
         <w:rPr>
-          <w:rFonts w:ascii="Times" w:hAnsi="Times" w:cs="Times New Roman"/>
-          <w:sz w:val="22"/>
-        </w:rPr>
-      </w:pPr>
-      <w:r>
-        <w:rPr>
-          <w:rFonts w:ascii="Times" w:hAnsi="Times" w:cs="Times New Roman"/>
+          <w:rFonts w:ascii="Calibri" w:hAnsi="Calibri" w:cs="Times New Roman"/>
+          <w:sz w:val="22"/>
+        </w:rPr>
+      </w:pPr>
+      <w:r>
+        <w:rPr>
+          <w:rFonts w:ascii="Calibri" w:hAnsi="Calibri" w:cs="Times New Roman"/>
           <w:sz w:val="22"/>
         </w:rPr>
         <w:t>Youngsters using and learning from touch screen will prevent them to understand how to operate a physical keyboard effectively</w:t>
@@ -1142,13 +1526,13 @@
           <w:numId w:val="17"/>
         </w:numPr>
         <w:rPr>
-          <w:rFonts w:ascii="Times" w:hAnsi="Times" w:cs="Times New Roman"/>
-          <w:sz w:val="22"/>
-        </w:rPr>
-      </w:pPr>
-      <w:r>
-        <w:rPr>
-          <w:rFonts w:ascii="Times" w:hAnsi="Times" w:cs="Times New Roman"/>
+          <w:rFonts w:ascii="Calibri" w:hAnsi="Calibri" w:cs="Times New Roman"/>
+          <w:sz w:val="22"/>
+        </w:rPr>
+      </w:pPr>
+      <w:r>
+        <w:rPr>
+          <w:rFonts w:ascii="Calibri" w:hAnsi="Calibri" w:cs="Times New Roman"/>
           <w:sz w:val="22"/>
         </w:rPr>
         <w:t>Will feel lost when trying to use a computer in the workplace</w:t>
@@ -1162,13 +1546,13 @@
           <w:numId w:val="17"/>
         </w:numPr>
         <w:rPr>
-          <w:rFonts w:ascii="Times" w:hAnsi="Times" w:cs="Times New Roman"/>
-          <w:sz w:val="22"/>
-        </w:rPr>
-      </w:pPr>
-      <w:r>
-        <w:rPr>
-          <w:rFonts w:ascii="Times" w:hAnsi="Times" w:cs="Times New Roman"/>
+          <w:rFonts w:ascii="Calibri" w:hAnsi="Calibri" w:cs="Times New Roman"/>
+          <w:sz w:val="22"/>
+        </w:rPr>
+      </w:pPr>
+      <w:r>
+        <w:rPr>
+          <w:rFonts w:ascii="Calibri" w:hAnsi="Calibri" w:cs="Times New Roman"/>
           <w:sz w:val="22"/>
         </w:rPr>
         <w:t>With voice command, limit the ability to find information themselves</w:t>
@@ -1182,13 +1566,13 @@
           <w:numId w:val="17"/>
         </w:numPr>
         <w:rPr>
-          <w:rFonts w:ascii="Times" w:hAnsi="Times" w:cs="Times New Roman"/>
-          <w:sz w:val="22"/>
-        </w:rPr>
-      </w:pPr>
-      <w:r>
-        <w:rPr>
-          <w:rFonts w:ascii="Times" w:hAnsi="Times" w:cs="Times New Roman"/>
+          <w:rFonts w:ascii="Calibri" w:hAnsi="Calibri" w:cs="Times New Roman"/>
+          <w:sz w:val="22"/>
+        </w:rPr>
+      </w:pPr>
+      <w:r>
+        <w:rPr>
+          <w:rFonts w:ascii="Calibri" w:hAnsi="Calibri" w:cs="Times New Roman"/>
           <w:sz w:val="22"/>
         </w:rPr>
         <w:t>Will become dependent on technology to do their thinking and other tasks</w:t>
@@ -1202,13 +1586,13 @@
           <w:numId w:val="17"/>
         </w:numPr>
         <w:rPr>
-          <w:rFonts w:ascii="Times" w:hAnsi="Times" w:cs="Times New Roman"/>
-          <w:sz w:val="22"/>
-        </w:rPr>
-      </w:pPr>
-      <w:r>
-        <w:rPr>
-          <w:rFonts w:ascii="Times" w:hAnsi="Times" w:cs="Times New Roman"/>
+          <w:rFonts w:ascii="Calibri" w:hAnsi="Calibri" w:cs="Times New Roman"/>
+          <w:sz w:val="22"/>
+        </w:rPr>
+      </w:pPr>
+      <w:r>
+        <w:rPr>
+          <w:rFonts w:ascii="Calibri" w:hAnsi="Calibri" w:cs="Times New Roman"/>
           <w:sz w:val="22"/>
         </w:rPr>
         <w:t>Will limit their creativity and thinking process</w:t>
@@ -1222,13 +1606,13 @@
           <w:numId w:val="17"/>
         </w:numPr>
         <w:rPr>
-          <w:rFonts w:ascii="Times" w:hAnsi="Times" w:cs="Times New Roman"/>
-          <w:sz w:val="22"/>
-        </w:rPr>
-      </w:pPr>
-      <w:r>
-        <w:rPr>
-          <w:rFonts w:ascii="Times" w:hAnsi="Times" w:cs="Times New Roman"/>
+          <w:rFonts w:ascii="Calibri" w:hAnsi="Calibri" w:cs="Times New Roman"/>
+          <w:sz w:val="22"/>
+        </w:rPr>
+      </w:pPr>
+      <w:r>
+        <w:rPr>
+          <w:rFonts w:ascii="Calibri" w:hAnsi="Calibri" w:cs="Times New Roman"/>
           <w:sz w:val="22"/>
         </w:rPr>
         <w:t>Not being able to talk face to face lead to the loss of professionalism</w:t>
@@ -1242,13 +1626,13 @@
           <w:numId w:val="17"/>
         </w:numPr>
         <w:rPr>
-          <w:rFonts w:ascii="Times" w:hAnsi="Times" w:cs="Times New Roman"/>
-          <w:sz w:val="22"/>
-        </w:rPr>
-      </w:pPr>
-      <w:r>
-        <w:rPr>
-          <w:rFonts w:ascii="Times" w:hAnsi="Times" w:cs="Times New Roman"/>
+          <w:rFonts w:ascii="Calibri" w:hAnsi="Calibri" w:cs="Times New Roman"/>
+          <w:sz w:val="22"/>
+        </w:rPr>
+      </w:pPr>
+      <w:r>
+        <w:rPr>
+          <w:rFonts w:ascii="Calibri" w:hAnsi="Calibri" w:cs="Times New Roman"/>
           <w:sz w:val="22"/>
         </w:rPr>
         <w:t>Economy</w:t>
@@ -1262,13 +1646,13 @@
           <w:numId w:val="17"/>
         </w:numPr>
         <w:rPr>
-          <w:rFonts w:ascii="Times" w:hAnsi="Times" w:cs="Times New Roman"/>
-          <w:sz w:val="22"/>
-        </w:rPr>
-      </w:pPr>
-      <w:r>
-        <w:rPr>
-          <w:rFonts w:ascii="Times" w:hAnsi="Times" w:cs="Times New Roman"/>
+          <w:rFonts w:ascii="Calibri" w:hAnsi="Calibri" w:cs="Times New Roman"/>
+          <w:sz w:val="22"/>
+        </w:rPr>
+      </w:pPr>
+      <w:r>
+        <w:rPr>
+          <w:rFonts w:ascii="Calibri" w:hAnsi="Calibri" w:cs="Times New Roman"/>
           <w:sz w:val="22"/>
         </w:rPr>
         <w:t>HCI impacted the economy by improving peoples productivity in the work place</w:t>
@@ -1282,13 +1666,13 @@
           <w:numId w:val="17"/>
         </w:numPr>
         <w:rPr>
-          <w:rFonts w:ascii="Times" w:hAnsi="Times" w:cs="Times New Roman"/>
-          <w:sz w:val="22"/>
-        </w:rPr>
-      </w:pPr>
-      <w:r>
-        <w:rPr>
-          <w:rFonts w:ascii="Times" w:hAnsi="Times" w:cs="Times New Roman"/>
+          <w:rFonts w:ascii="Calibri" w:hAnsi="Calibri" w:cs="Times New Roman"/>
+          <w:sz w:val="22"/>
+        </w:rPr>
+      </w:pPr>
+      <w:r>
+        <w:rPr>
+          <w:rFonts w:ascii="Calibri" w:hAnsi="Calibri" w:cs="Times New Roman"/>
           <w:sz w:val="22"/>
         </w:rPr>
         <w:t>Improvement of robotics</w:t>
@@ -1302,13 +1686,13 @@
           <w:numId w:val="17"/>
         </w:numPr>
         <w:rPr>
-          <w:rFonts w:ascii="Times" w:hAnsi="Times" w:cs="Times New Roman"/>
-          <w:sz w:val="22"/>
-        </w:rPr>
-      </w:pPr>
-      <w:r>
-        <w:rPr>
-          <w:rFonts w:ascii="Times" w:hAnsi="Times" w:cs="Times New Roman"/>
+          <w:rFonts w:ascii="Calibri" w:hAnsi="Calibri" w:cs="Times New Roman"/>
+          <w:sz w:val="22"/>
+        </w:rPr>
+      </w:pPr>
+      <w:r>
+        <w:rPr>
+          <w:rFonts w:ascii="Calibri" w:hAnsi="Calibri" w:cs="Times New Roman"/>
           <w:sz w:val="22"/>
         </w:rPr>
         <w:t>Allowed manufacturers to have full robotic operated factories that carry out manual labor for free, fast and efficiently</w:t>
@@ -1322,13 +1706,13 @@
           <w:numId w:val="17"/>
         </w:numPr>
         <w:rPr>
-          <w:rFonts w:ascii="Times" w:hAnsi="Times" w:cs="Times New Roman"/>
-          <w:sz w:val="22"/>
-        </w:rPr>
-      </w:pPr>
-      <w:r>
-        <w:rPr>
-          <w:rFonts w:ascii="Times" w:hAnsi="Times" w:cs="Times New Roman"/>
+          <w:rFonts w:ascii="Calibri" w:hAnsi="Calibri" w:cs="Times New Roman"/>
+          <w:sz w:val="22"/>
+        </w:rPr>
+      </w:pPr>
+      <w:r>
+        <w:rPr>
+          <w:rFonts w:ascii="Calibri" w:hAnsi="Calibri" w:cs="Times New Roman"/>
           <w:sz w:val="22"/>
         </w:rPr>
         <w:t>Communication between companies are easily transferable and exchanged through the internet</w:t>
@@ -1342,13 +1726,13 @@
           <w:numId w:val="17"/>
         </w:numPr>
         <w:rPr>
-          <w:rFonts w:ascii="Times" w:hAnsi="Times" w:cs="Times New Roman"/>
-          <w:sz w:val="22"/>
-        </w:rPr>
-      </w:pPr>
-      <w:r>
-        <w:rPr>
-          <w:rFonts w:ascii="Times" w:hAnsi="Times" w:cs="Times New Roman"/>
+          <w:rFonts w:ascii="Calibri" w:hAnsi="Calibri" w:cs="Times New Roman"/>
+          <w:sz w:val="22"/>
+        </w:rPr>
+      </w:pPr>
+      <w:r>
+        <w:rPr>
+          <w:rFonts w:ascii="Calibri" w:hAnsi="Calibri" w:cs="Times New Roman"/>
           <w:sz w:val="22"/>
         </w:rPr>
         <w:t>Culture</w:t>
@@ -1362,13 +1746,13 @@
           <w:numId w:val="17"/>
         </w:numPr>
         <w:rPr>
-          <w:rFonts w:ascii="Times" w:hAnsi="Times" w:cs="Times New Roman"/>
-          <w:sz w:val="22"/>
-        </w:rPr>
-      </w:pPr>
-      <w:r>
-        <w:rPr>
-          <w:rFonts w:ascii="Times" w:hAnsi="Times" w:cs="Times New Roman"/>
+          <w:rFonts w:ascii="Calibri" w:hAnsi="Calibri" w:cs="Times New Roman"/>
+          <w:sz w:val="22"/>
+        </w:rPr>
+      </w:pPr>
+      <w:r>
+        <w:rPr>
+          <w:rFonts w:ascii="Calibri" w:hAnsi="Calibri" w:cs="Times New Roman"/>
           <w:sz w:val="22"/>
         </w:rPr>
         <w:t>HCI impacted the culture by taking down the language barrier</w:t>
@@ -1382,13 +1766,13 @@
           <w:numId w:val="17"/>
         </w:numPr>
         <w:rPr>
-          <w:rFonts w:ascii="Times" w:hAnsi="Times" w:cs="Times New Roman"/>
-          <w:sz w:val="22"/>
-        </w:rPr>
-      </w:pPr>
-      <w:r>
-        <w:rPr>
-          <w:rFonts w:ascii="Times" w:hAnsi="Times" w:cs="Times New Roman"/>
+          <w:rFonts w:ascii="Calibri" w:hAnsi="Calibri" w:cs="Times New Roman"/>
+          <w:sz w:val="22"/>
+        </w:rPr>
+      </w:pPr>
+      <w:r>
+        <w:rPr>
+          <w:rFonts w:ascii="Calibri" w:hAnsi="Calibri" w:cs="Times New Roman"/>
           <w:sz w:val="22"/>
         </w:rPr>
         <w:t>Helpful for having a conversation with someone from a difference tongue</w:t>
@@ -1402,13 +1786,13 @@
           <w:numId w:val="17"/>
         </w:numPr>
         <w:rPr>
-          <w:rFonts w:ascii="Times" w:hAnsi="Times" w:cs="Times New Roman"/>
-          <w:sz w:val="22"/>
-        </w:rPr>
-      </w:pPr>
-      <w:r>
-        <w:rPr>
-          <w:rFonts w:ascii="Times" w:hAnsi="Times" w:cs="Times New Roman"/>
+          <w:rFonts w:ascii="Calibri" w:hAnsi="Calibri" w:cs="Times New Roman"/>
+          <w:sz w:val="22"/>
+        </w:rPr>
+      </w:pPr>
+      <w:r>
+        <w:rPr>
+          <w:rFonts w:ascii="Calibri" w:hAnsi="Calibri" w:cs="Times New Roman"/>
           <w:sz w:val="22"/>
         </w:rPr>
         <w:t>Helps companies communicate to other international when making business deals or checking on reports and manufacturing</w:t>
@@ -1422,13 +1806,13 @@
           <w:numId w:val="17"/>
         </w:numPr>
         <w:rPr>
-          <w:rFonts w:ascii="Times" w:hAnsi="Times" w:cs="Times New Roman"/>
-          <w:sz w:val="22"/>
-        </w:rPr>
-      </w:pPr>
-      <w:r>
-        <w:rPr>
-          <w:rFonts w:ascii="Times" w:hAnsi="Times" w:cs="Times New Roman"/>
+          <w:rFonts w:ascii="Calibri" w:hAnsi="Calibri" w:cs="Times New Roman"/>
+          <w:sz w:val="22"/>
+        </w:rPr>
+      </w:pPr>
+      <w:r>
+        <w:rPr>
+          <w:rFonts w:ascii="Calibri" w:hAnsi="Calibri" w:cs="Times New Roman"/>
           <w:sz w:val="22"/>
         </w:rPr>
         <w:t>Don’t have to wash clothes with our hands since machines such as washing machines are available</w:t>
@@ -1442,13 +1826,13 @@
           <w:numId w:val="17"/>
         </w:numPr>
         <w:rPr>
-          <w:rFonts w:ascii="Times" w:hAnsi="Times" w:cs="Times New Roman"/>
-          <w:sz w:val="22"/>
-        </w:rPr>
-      </w:pPr>
-      <w:r>
-        <w:rPr>
-          <w:rFonts w:ascii="Times" w:hAnsi="Times" w:cs="Times New Roman"/>
+          <w:rFonts w:ascii="Calibri" w:hAnsi="Calibri" w:cs="Times New Roman"/>
+          <w:sz w:val="22"/>
+        </w:rPr>
+      </w:pPr>
+      <w:r>
+        <w:rPr>
+          <w:rFonts w:ascii="Calibri" w:hAnsi="Calibri" w:cs="Times New Roman"/>
           <w:sz w:val="22"/>
         </w:rPr>
         <w:t>Younger children exposed to a lot of technology don’t play a lot with toys that older generation used to</w:t>
@@ -1462,13 +1846,13 @@
           <w:numId w:val="17"/>
         </w:numPr>
         <w:rPr>
-          <w:rFonts w:ascii="Times" w:hAnsi="Times" w:cs="Times New Roman"/>
-          <w:sz w:val="22"/>
-        </w:rPr>
-      </w:pPr>
-      <w:r>
-        <w:rPr>
-          <w:rFonts w:ascii="Times" w:hAnsi="Times" w:cs="Times New Roman"/>
+          <w:rFonts w:ascii="Calibri" w:hAnsi="Calibri" w:cs="Times New Roman"/>
+          <w:sz w:val="22"/>
+        </w:rPr>
+      </w:pPr>
+      <w:r>
+        <w:rPr>
+          <w:rFonts w:ascii="Calibri" w:hAnsi="Calibri" w:cs="Times New Roman"/>
           <w:sz w:val="22"/>
         </w:rPr>
         <w:t>Hard books are being taken over by electronic version that will never damage the book</w:t>
@@ -1477,21 +1861,21 @@
     <w:p>
       <w:pPr>
         <w:rPr>
-          <w:rFonts w:ascii="Times" w:hAnsi="Times" w:cs="Times New Roman"/>
-          <w:sz w:val="22"/>
-        </w:rPr>
-      </w:pPr>
-    </w:p>
-    <w:p>
-      <w:pPr>
-        <w:rPr>
-          <w:rFonts w:ascii="Times" w:hAnsi="Times" w:cs="Times New Roman"/>
-          <w:sz w:val="22"/>
-        </w:rPr>
-      </w:pPr>
-      <w:r>
-        <w:rPr>
-          <w:rFonts w:ascii="Times" w:hAnsi="Times" w:cs="Times New Roman"/>
+          <w:rFonts w:ascii="Calibri" w:hAnsi="Calibri" w:cs="Times New Roman"/>
+          <w:sz w:val="22"/>
+        </w:rPr>
+      </w:pPr>
+    </w:p>
+    <w:p>
+      <w:pPr>
+        <w:rPr>
+          <w:rFonts w:ascii="Calibri" w:hAnsi="Calibri" w:cs="Times New Roman"/>
+          <w:sz w:val="22"/>
+        </w:rPr>
+      </w:pPr>
+      <w:r>
+        <w:rPr>
+          <w:rFonts w:ascii="Calibri" w:hAnsi="Calibri" w:cs="Times New Roman"/>
           <w:sz w:val="22"/>
         </w:rPr>
         <w:t>Provide Pointers to additional material on the topic for interested readers</w:t>
@@ -1505,13 +1889,13 @@
           <w:numId w:val="20"/>
         </w:numPr>
         <w:rPr>
-          <w:rFonts w:ascii="Times" w:hAnsi="Times" w:cs="Times New Roman"/>
-          <w:sz w:val="22"/>
-        </w:rPr>
-      </w:pPr>
-      <w:r>
-        <w:rPr>
-          <w:rFonts w:ascii="Times" w:hAnsi="Times" w:cs="Times New Roman"/>
+          <w:rFonts w:ascii="Calibri" w:hAnsi="Calibri" w:cs="Times New Roman"/>
+          <w:sz w:val="22"/>
+        </w:rPr>
+      </w:pPr>
+      <w:r>
+        <w:rPr>
+          <w:rFonts w:ascii="Calibri" w:hAnsi="Calibri" w:cs="Times New Roman"/>
           <w:sz w:val="22"/>
         </w:rPr>
         <w:t>CU Boulder Course about HCI</w:t>
@@ -1525,15 +1909,15 @@
           <w:numId w:val="20"/>
         </w:numPr>
         <w:rPr>
-          <w:rFonts w:ascii="Times" w:hAnsi="Times" w:cs="Times New Roman"/>
-          <w:sz w:val="22"/>
-        </w:rPr>
-      </w:pPr>
-      <w:hyperlink r:id="rId6" w:history="1">
+          <w:rFonts w:ascii="Calibri" w:hAnsi="Calibri" w:cs="Times New Roman"/>
+          <w:sz w:val="22"/>
+        </w:rPr>
+      </w:pPr>
+      <w:hyperlink r:id="rId5" w:history="1">
         <w:r>
           <w:rPr>
             <w:rStyle w:val="Hyperlink"/>
-            <w:rFonts w:ascii="Times" w:hAnsi="Times" w:cs="Times New Roman"/>
+            <w:rFonts w:ascii="Calibri" w:hAnsi="Calibri" w:cs="Times New Roman"/>
             <w:sz w:val="22"/>
           </w:rPr>
           <w:t>http://hcc.colorado.edu/courses/</w:t>
@@ -1548,13 +1932,13 @@
           <w:numId w:val="20"/>
         </w:numPr>
         <w:rPr>
-          <w:rFonts w:ascii="Times" w:hAnsi="Times" w:cs="Times New Roman"/>
-          <w:sz w:val="22"/>
-        </w:rPr>
-      </w:pPr>
-      <w:r>
-        <w:rPr>
-          <w:rFonts w:ascii="Times" w:hAnsi="Times" w:cs="Times New Roman"/>
+          <w:rFonts w:ascii="Calibri" w:hAnsi="Calibri" w:cs="Times New Roman"/>
+          <w:sz w:val="22"/>
+        </w:rPr>
+      </w:pPr>
+      <w:r>
+        <w:rPr>
+          <w:rFonts w:ascii="Calibri" w:hAnsi="Calibri" w:cs="Times New Roman"/>
           <w:sz w:val="22"/>
         </w:rPr>
         <w:t>ACM Conference on Human Factors in Computing Systems (CHI)</w:t>
@@ -1568,13 +1952,13 @@
           <w:numId w:val="20"/>
         </w:numPr>
         <w:rPr>
-          <w:rFonts w:ascii="Times" w:hAnsi="Times" w:cs="Times New Roman"/>
-          <w:sz w:val="22"/>
-        </w:rPr>
-      </w:pPr>
-      <w:r>
-        <w:rPr>
-          <w:rFonts w:ascii="Times" w:hAnsi="Times" w:cs="Times New Roman"/>
+          <w:rFonts w:ascii="Calibri" w:hAnsi="Calibri" w:cs="Times New Roman"/>
+          <w:sz w:val="22"/>
+        </w:rPr>
+      </w:pPr>
+      <w:r>
+        <w:rPr>
+          <w:rFonts w:ascii="Calibri" w:hAnsi="Calibri" w:cs="Times New Roman"/>
           <w:sz w:val="22"/>
         </w:rPr>
         <w:t>Series of academic conferences and is considered the most prestigious in the field of human computer interaction</w:t>
@@ -1588,13 +1972,13 @@
           <w:numId w:val="20"/>
         </w:numPr>
         <w:rPr>
-          <w:rFonts w:ascii="Times" w:hAnsi="Times" w:cs="Times New Roman"/>
-          <w:sz w:val="22"/>
-        </w:rPr>
-      </w:pPr>
-      <w:r>
-        <w:rPr>
-          <w:rFonts w:ascii="Times" w:hAnsi="Times" w:cs="Times New Roman"/>
+          <w:rFonts w:ascii="Calibri" w:hAnsi="Calibri" w:cs="Times New Roman"/>
+          <w:sz w:val="22"/>
+        </w:rPr>
+      </w:pPr>
+      <w:r>
+        <w:rPr>
+          <w:rFonts w:ascii="Calibri" w:hAnsi="Calibri" w:cs="Times New Roman"/>
           <w:sz w:val="22"/>
         </w:rPr>
         <w:t>One of the top ranked conferences in computer science</w:t>
@@ -1608,19 +1992,17 @@
           <w:numId w:val="20"/>
         </w:numPr>
         <w:rPr>
-          <w:rFonts w:ascii="Times" w:hAnsi="Times" w:cs="Times New Roman"/>
-          <w:sz w:val="22"/>
-        </w:rPr>
-      </w:pPr>
-      <w:r>
-        <w:rPr>
-          <w:rFonts w:ascii="Times" w:hAnsi="Times" w:cs="Times New Roman"/>
+          <w:rFonts w:ascii="Calibri" w:hAnsi="Calibri" w:cs="Times New Roman"/>
+          <w:sz w:val="22"/>
+        </w:rPr>
+      </w:pPr>
+      <w:r>
+        <w:rPr>
+          <w:rFonts w:ascii="Calibri" w:hAnsi="Calibri" w:cs="Times New Roman"/>
           <w:sz w:val="22"/>
         </w:rPr>
         <w:t>Held annually in spring each year</w:t>
       </w:r>
-      <w:bookmarkStart w:id="0" w:name="_GoBack"/>
-      <w:bookmarkEnd w:id="0"/>
     </w:p>
     <w:p>
       <w:pPr>
@@ -1630,13 +2012,13 @@
           <w:numId w:val="20"/>
         </w:numPr>
         <w:rPr>
-          <w:rFonts w:ascii="Times" w:hAnsi="Times" w:cs="Times New Roman"/>
-          <w:sz w:val="22"/>
-        </w:rPr>
-      </w:pPr>
-      <w:r>
-        <w:rPr>
-          <w:rFonts w:ascii="Times" w:hAnsi="Times" w:cs="Times New Roman"/>
+          <w:rFonts w:ascii="Calibri" w:hAnsi="Calibri" w:cs="Times New Roman"/>
+          <w:sz w:val="22"/>
+        </w:rPr>
+      </w:pPr>
+      <w:r>
+        <w:rPr>
+          <w:rFonts w:ascii="Calibri" w:hAnsi="Calibri" w:cs="Times New Roman"/>
           <w:sz w:val="22"/>
         </w:rPr>
         <w:t>http://chi2016.acm.org/wp/</w:t>
@@ -1645,28 +2027,28 @@
     <w:p>
       <w:pPr>
         <w:rPr>
-          <w:rFonts w:ascii="Times" w:eastAsia="Times New Roman" w:hAnsi="Times" w:cs="Times New Roman"/>
-          <w:sz w:val="22"/>
-        </w:rPr>
-      </w:pPr>
-    </w:p>
-    <w:p>
-      <w:pPr>
-        <w:rPr>
-          <w:rFonts w:ascii="Times" w:hAnsi="Times" w:cs="Times New Roman"/>
-          <w:sz w:val="22"/>
-        </w:rPr>
-      </w:pPr>
-      <w:r>
-        <w:rPr>
-          <w:rFonts w:ascii="Times" w:hAnsi="Times" w:cs="Times New Roman"/>
+          <w:rFonts w:ascii="Calibri" w:eastAsia="Times New Roman" w:hAnsi="Calibri" w:cs="Times New Roman"/>
+          <w:sz w:val="22"/>
+        </w:rPr>
+      </w:pPr>
+    </w:p>
+    <w:p>
+      <w:pPr>
+        <w:rPr>
+          <w:rFonts w:ascii="Calibri" w:hAnsi="Calibri" w:cs="Times New Roman"/>
+          <w:sz w:val="22"/>
+        </w:rPr>
+      </w:pPr>
+      <w:r>
+        <w:rPr>
+          <w:rFonts w:ascii="Calibri" w:hAnsi="Calibri" w:cs="Times New Roman"/>
           <w:sz w:val="22"/>
         </w:rPr>
         <w:t xml:space="preserve">Example of </w:t>
       </w:r>
       <w:r>
         <w:rPr>
-          <w:rFonts w:ascii="Times" w:hAnsi="Times" w:cs="Times New Roman"/>
+          <w:rFonts w:ascii="Calibri" w:hAnsi="Calibri" w:cs="Times New Roman"/>
           <w:sz w:val="22"/>
         </w:rPr>
         <w:t>HCI</w:t>
@@ -1680,25 +2062,16 @@
           <w:numId w:val="16"/>
         </w:numPr>
         <w:rPr>
-          <w:rFonts w:ascii="Times" w:hAnsi="Times" w:cs="Times New Roman"/>
-          <w:sz w:val="22"/>
-        </w:rPr>
-      </w:pPr>
-      <w:proofErr w:type="gramStart"/>
-      <w:r>
-        <w:rPr>
-          <w:rFonts w:ascii="Times" w:hAnsi="Times" w:cs="Times New Roman"/>
-          <w:sz w:val="22"/>
-        </w:rPr>
-        <w:t>developing</w:t>
-      </w:r>
-      <w:proofErr w:type="gramEnd"/>
-      <w:r>
-        <w:rPr>
-          <w:rFonts w:ascii="Times" w:hAnsi="Times" w:cs="Times New Roman"/>
-          <w:sz w:val="22"/>
-        </w:rPr>
-        <w:t xml:space="preserve"> a prototype of an interface that is evaluated and then rebuilt and reassessed iteratively until the final interface has been designed</w:t>
+          <w:rFonts w:ascii="Calibri" w:hAnsi="Calibri" w:cs="Times New Roman"/>
+          <w:sz w:val="22"/>
+        </w:rPr>
+      </w:pPr>
+      <w:r>
+        <w:rPr>
+          <w:rFonts w:ascii="Calibri" w:hAnsi="Calibri" w:cs="Times New Roman"/>
+          <w:sz w:val="22"/>
+        </w:rPr>
+        <w:t>developing a prototype of an interface that is evaluated and then rebuilt and reassessed iteratively until the final interface has been designed</w:t>
       </w:r>
     </w:p>
     <w:p>
@@ -1709,25 +2082,16 @@
           <w:numId w:val="16"/>
         </w:numPr>
         <w:rPr>
-          <w:rFonts w:ascii="Times" w:hAnsi="Times" w:cs="Times New Roman"/>
-          <w:sz w:val="22"/>
-        </w:rPr>
-      </w:pPr>
-      <w:proofErr w:type="gramStart"/>
-      <w:r>
-        <w:rPr>
-          <w:rFonts w:ascii="Times" w:hAnsi="Times" w:cs="Times New Roman"/>
-          <w:sz w:val="22"/>
-        </w:rPr>
-        <w:t>the</w:t>
-      </w:r>
-      <w:proofErr w:type="gramEnd"/>
-      <w:r>
-        <w:rPr>
-          <w:rFonts w:ascii="Times" w:hAnsi="Times" w:cs="Times New Roman"/>
-          <w:sz w:val="22"/>
-        </w:rPr>
-        <w:t xml:space="preserve"> user is seen as being integral to this process</w:t>
+          <w:rFonts w:ascii="Calibri" w:hAnsi="Calibri" w:cs="Times New Roman"/>
+          <w:sz w:val="22"/>
+        </w:rPr>
+      </w:pPr>
+      <w:r>
+        <w:rPr>
+          <w:rFonts w:ascii="Calibri" w:hAnsi="Calibri" w:cs="Times New Roman"/>
+          <w:sz w:val="22"/>
+        </w:rPr>
+        <w:t>the user is seen as being integral to this process</w:t>
       </w:r>
     </w:p>
     <w:p>
@@ -1738,25 +2102,16 @@
           <w:numId w:val="16"/>
         </w:numPr>
         <w:rPr>
-          <w:rFonts w:ascii="Times" w:hAnsi="Times" w:cs="Times New Roman"/>
-          <w:sz w:val="22"/>
-        </w:rPr>
-      </w:pPr>
-      <w:proofErr w:type="gramStart"/>
-      <w:r>
-        <w:rPr>
-          <w:rFonts w:ascii="Times" w:hAnsi="Times" w:cs="Times New Roman"/>
-          <w:sz w:val="22"/>
-        </w:rPr>
-        <w:t>many</w:t>
-      </w:r>
-      <w:proofErr w:type="gramEnd"/>
-      <w:r>
-        <w:rPr>
-          <w:rFonts w:ascii="Times" w:hAnsi="Times" w:cs="Times New Roman"/>
-          <w:sz w:val="22"/>
-        </w:rPr>
-        <w:t xml:space="preserve"> issues are highly debated such as: methods that are most effective or economical, the point at which these methods should be applied or the value of prescribing a methodology at all</w:t>
+          <w:rFonts w:ascii="Calibri" w:hAnsi="Calibri" w:cs="Times New Roman"/>
+          <w:sz w:val="22"/>
+        </w:rPr>
+      </w:pPr>
+      <w:r>
+        <w:rPr>
+          <w:rFonts w:ascii="Calibri" w:hAnsi="Calibri" w:cs="Times New Roman"/>
+          <w:sz w:val="22"/>
+        </w:rPr>
+        <w:t>many issues are highly debated such as: methods that are most effective or economical, the point at which these methods should be applied or the value of prescribing a methodology at all</w:t>
       </w:r>
     </w:p>
     <w:p>
@@ -1767,13 +2122,13 @@
           <w:numId w:val="16"/>
         </w:numPr>
         <w:rPr>
-          <w:rFonts w:ascii="Times" w:hAnsi="Times" w:cs="Times New Roman"/>
-          <w:sz w:val="22"/>
-        </w:rPr>
-      </w:pPr>
-      <w:r>
-        <w:rPr>
-          <w:rFonts w:ascii="Times" w:hAnsi="Times" w:cs="Times New Roman"/>
+          <w:rFonts w:ascii="Calibri" w:hAnsi="Calibri" w:cs="Times New Roman"/>
+          <w:sz w:val="22"/>
+        </w:rPr>
+      </w:pPr>
+      <w:r>
+        <w:rPr>
+          <w:rFonts w:ascii="Calibri" w:hAnsi="Calibri" w:cs="Times New Roman"/>
           <w:sz w:val="22"/>
         </w:rPr>
         <w:t>Three major design approaches within HCI</w:t>
@@ -1787,13 +2142,13 @@
           <w:numId w:val="16"/>
         </w:numPr>
         <w:rPr>
-          <w:rFonts w:ascii="Times" w:hAnsi="Times" w:cs="Times New Roman"/>
-          <w:sz w:val="22"/>
-        </w:rPr>
-      </w:pPr>
-      <w:r>
-        <w:rPr>
-          <w:rFonts w:ascii="Times" w:hAnsi="Times" w:cs="Times New Roman"/>
+          <w:rFonts w:ascii="Calibri" w:hAnsi="Calibri" w:cs="Times New Roman"/>
+          <w:sz w:val="22"/>
+        </w:rPr>
+      </w:pPr>
+      <w:r>
+        <w:rPr>
+          <w:rFonts w:ascii="Calibri" w:hAnsi="Calibri" w:cs="Times New Roman"/>
           <w:sz w:val="22"/>
         </w:rPr>
         <w:t>User centered design</w:t>
@@ -1807,13 +2162,13 @@
           <w:numId w:val="16"/>
         </w:numPr>
         <w:rPr>
-          <w:rFonts w:ascii="Times" w:hAnsi="Times" w:cs="Times New Roman"/>
-          <w:sz w:val="22"/>
-        </w:rPr>
-      </w:pPr>
-      <w:r>
-        <w:rPr>
-          <w:rFonts w:ascii="Times" w:hAnsi="Times" w:cs="Times New Roman"/>
+          <w:rFonts w:ascii="Calibri" w:hAnsi="Calibri" w:cs="Times New Roman"/>
+          <w:sz w:val="22"/>
+        </w:rPr>
+      </w:pPr>
+      <w:r>
+        <w:rPr>
+          <w:rFonts w:ascii="Calibri" w:hAnsi="Calibri" w:cs="Times New Roman"/>
           <w:sz w:val="22"/>
         </w:rPr>
         <w:t>Cognitive modeling</w:t>
@@ -1827,13 +2182,13 @@
           <w:numId w:val="16"/>
         </w:numPr>
         <w:rPr>
-          <w:rFonts w:ascii="Times" w:hAnsi="Times" w:cs="Times New Roman"/>
-          <w:sz w:val="22"/>
-        </w:rPr>
-      </w:pPr>
-      <w:r>
-        <w:rPr>
-          <w:rFonts w:ascii="Times" w:hAnsi="Times" w:cs="Times New Roman"/>
+          <w:rFonts w:ascii="Calibri" w:hAnsi="Calibri" w:cs="Times New Roman"/>
+          <w:sz w:val="22"/>
+        </w:rPr>
+      </w:pPr>
+      <w:r>
+        <w:rPr>
+          <w:rFonts w:ascii="Calibri" w:hAnsi="Calibri" w:cs="Times New Roman"/>
           <w:sz w:val="22"/>
         </w:rPr>
         <w:t>Participatory design</w:t>
@@ -1847,11 +2202,12 @@
         <w:autoSpaceDN w:val="0"/>
         <w:adjustRightInd w:val="0"/>
         <w:rPr>
-          <w:rFonts w:ascii="Times" w:hAnsi="Times" w:cs="Times"/>
-        </w:rPr>
-      </w:pPr>
-      <w:r>
-        <w:rPr>
+          <w:rFonts w:ascii="Calibri" w:hAnsi="Calibri" w:cs="Times"/>
+        </w:rPr>
+      </w:pPr>
+      <w:r>
+        <w:rPr>
+          <w:rFonts w:ascii="Calibri" w:hAnsi="Calibri"/>
           <w:noProof/>
         </w:rPr>
         <w:drawing>
@@ -1872,7 +2228,7 @@
                     </pic:cNvPicPr>
                   </pic:nvPicPr>
                   <pic:blipFill>
-                    <a:blip r:embed="rId7">
+                    <a:blip r:embed="rId6">
                       <a:extLst>
                         <a:ext uri="{28A0092B-C50C-407E-A947-70E740481C1C}">
                           <a14:useLocalDpi xmlns:a14="http://schemas.microsoft.com/office/drawing/2010/main" val="0"/>
@@ -1916,12 +2272,12 @@
         <w:autoSpaceDN w:val="0"/>
         <w:adjustRightInd w:val="0"/>
         <w:rPr>
-          <w:rFonts w:ascii="Times" w:hAnsi="Times" w:cs="Times"/>
-        </w:rPr>
-      </w:pPr>
-      <w:r>
-        <w:rPr>
-          <w:rFonts w:ascii="Times" w:hAnsi="Times" w:cs="Times"/>
+          <w:rFonts w:ascii="Calibri" w:hAnsi="Calibri" w:cs="Times"/>
+        </w:rPr>
+      </w:pPr>
+      <w:r>
+        <w:rPr>
+          <w:rFonts w:ascii="Calibri" w:hAnsi="Calibri" w:cs="Times"/>
         </w:rPr>
         <w:t>Interaction between users and computes occurs at the user interface, which includes both software and hardware</w:t>
       </w:r>
@@ -1938,12 +2294,12 @@
         <w:autoSpaceDN w:val="0"/>
         <w:adjustRightInd w:val="0"/>
         <w:rPr>
-          <w:rFonts w:ascii="Times" w:hAnsi="Times" w:cs="Times"/>
-        </w:rPr>
-      </w:pPr>
-      <w:r>
-        <w:rPr>
-          <w:rFonts w:ascii="Times" w:hAnsi="Times" w:cs="Times"/>
+          <w:rFonts w:ascii="Calibri" w:hAnsi="Calibri" w:cs="Times"/>
+        </w:rPr>
+      </w:pPr>
+      <w:r>
+        <w:rPr>
+          <w:rFonts w:ascii="Calibri" w:hAnsi="Calibri" w:cs="Times"/>
         </w:rPr>
         <w:t>Figure shows how the humans interact with the computers</w:t>
       </w:r>
@@ -1960,12 +2316,12 @@
         <w:autoSpaceDN w:val="0"/>
         <w:adjustRightInd w:val="0"/>
         <w:rPr>
-          <w:rFonts w:ascii="Times" w:hAnsi="Times" w:cs="Times"/>
-        </w:rPr>
-      </w:pPr>
-      <w:r>
-        <w:rPr>
-          <w:rFonts w:ascii="Times" w:hAnsi="Times" w:cs="Times"/>
+          <w:rFonts w:ascii="Calibri" w:hAnsi="Calibri" w:cs="Times"/>
+        </w:rPr>
+      </w:pPr>
+      <w:r>
+        <w:rPr>
+          <w:rFonts w:ascii="Calibri" w:hAnsi="Calibri" w:cs="Times"/>
         </w:rPr>
         <w:t>From computer science perspective, the focus is on interaction and specifically on interaction between one or more humans and one or more computational machines</w:t>
       </w:r>
@@ -1982,12 +2338,12 @@
         <w:autoSpaceDN w:val="0"/>
         <w:adjustRightInd w:val="0"/>
         <w:rPr>
-          <w:rFonts w:ascii="Times" w:hAnsi="Times" w:cs="Times"/>
-        </w:rPr>
-      </w:pPr>
-      <w:r>
-        <w:rPr>
-          <w:rFonts w:ascii="Times" w:hAnsi="Times" w:cs="Times"/>
+          <w:rFonts w:ascii="Calibri" w:hAnsi="Calibri" w:cs="Times"/>
+        </w:rPr>
+      </w:pPr>
+      <w:r>
+        <w:rPr>
+          <w:rFonts w:ascii="Calibri" w:hAnsi="Calibri" w:cs="Times"/>
         </w:rPr>
         <w:t>The classical situation that comes to minds is a person using an interactive graphics program on a workstation</w:t>
       </w:r>
@@ -2004,12 +2360,12 @@
         <w:autoSpaceDN w:val="0"/>
         <w:adjustRightInd w:val="0"/>
         <w:rPr>
-          <w:rFonts w:ascii="Times" w:hAnsi="Times" w:cs="Times"/>
-        </w:rPr>
-      </w:pPr>
-      <w:r>
-        <w:rPr>
-          <w:rFonts w:ascii="Times" w:hAnsi="Times" w:cs="Times"/>
+          <w:rFonts w:ascii="Calibri" w:hAnsi="Calibri" w:cs="Times"/>
+        </w:rPr>
+      </w:pPr>
+      <w:r>
+        <w:rPr>
+          <w:rFonts w:ascii="Calibri" w:hAnsi="Calibri" w:cs="Times"/>
         </w:rPr>
         <w:t>Because HCI studies human and a machine in communication, it draws from supporting knowledge on both the machine and the human side</w:t>
       </w:r>
@@ -2026,12 +2382,12 @@
         <w:autoSpaceDN w:val="0"/>
         <w:adjustRightInd w:val="0"/>
         <w:rPr>
-          <w:rFonts w:ascii="Times" w:hAnsi="Times" w:cs="Times"/>
-        </w:rPr>
-      </w:pPr>
-      <w:r>
-        <w:rPr>
-          <w:rFonts w:ascii="Times" w:hAnsi="Times" w:cs="Times"/>
+          <w:rFonts w:ascii="Calibri" w:hAnsi="Calibri" w:cs="Times"/>
+        </w:rPr>
+      </w:pPr>
+      <w:r>
+        <w:rPr>
+          <w:rFonts w:ascii="Calibri" w:hAnsi="Calibri" w:cs="Times"/>
         </w:rPr>
         <w:t>On the machine side, techniques in computer graphics, operating systems, programming languages, and development environments are relevant</w:t>
       </w:r>
@@ -2048,12 +2404,12 @@
         <w:autoSpaceDN w:val="0"/>
         <w:adjustRightInd w:val="0"/>
         <w:rPr>
-          <w:rFonts w:ascii="Times" w:hAnsi="Times" w:cs="Times"/>
-        </w:rPr>
-      </w:pPr>
-      <w:r>
-        <w:rPr>
-          <w:rFonts w:ascii="Times" w:hAnsi="Times" w:cs="Times"/>
+          <w:rFonts w:ascii="Calibri" w:hAnsi="Calibri" w:cs="Times"/>
+        </w:rPr>
+      </w:pPr>
+      <w:r>
+        <w:rPr>
+          <w:rFonts w:ascii="Calibri" w:hAnsi="Calibri" w:cs="Times"/>
         </w:rPr>
         <w:t>O the human side, communication theory, graphic and industrial design disciplines, linguistics, social science, cognitive psychology, and human performance are relevant</w:t>
       </w:r>
@@ -2070,12 +2426,12 @@
         <w:autoSpaceDN w:val="0"/>
         <w:adjustRightInd w:val="0"/>
         <w:rPr>
-          <w:rFonts w:ascii="Times" w:hAnsi="Times" w:cs="Times"/>
-        </w:rPr>
-      </w:pPr>
-      <w:r>
-        <w:rPr>
-          <w:rFonts w:ascii="Times" w:hAnsi="Times" w:cs="Times"/>
+          <w:rFonts w:ascii="Calibri" w:hAnsi="Calibri" w:cs="Times"/>
+        </w:rPr>
+      </w:pPr>
+      <w:r>
+        <w:rPr>
+          <w:rFonts w:ascii="Calibri" w:hAnsi="Calibri" w:cs="Times"/>
         </w:rPr>
         <w:t>Of course, engineering and design methods are relevant</w:t>
       </w:r>
@@ -2084,29 +2440,29 @@
       <w:pPr>
         <w:pStyle w:val="ListParagraph"/>
         <w:rPr>
-          <w:rFonts w:ascii="Times" w:hAnsi="Times" w:cs="Times New Roman"/>
-          <w:sz w:val="22"/>
-        </w:rPr>
-      </w:pPr>
-    </w:p>
-    <w:p>
-      <w:pPr>
-        <w:rPr>
-          <w:rFonts w:ascii="Times" w:eastAsia="Times New Roman" w:hAnsi="Times" w:cs="Times New Roman"/>
-          <w:sz w:val="22"/>
-        </w:rPr>
-      </w:pPr>
-    </w:p>
-    <w:p>
-      <w:pPr>
-        <w:rPr>
-          <w:rFonts w:ascii="Times" w:hAnsi="Times" w:cs="Times New Roman"/>
-          <w:sz w:val="22"/>
-        </w:rPr>
-      </w:pPr>
-      <w:r>
-        <w:rPr>
-          <w:rFonts w:ascii="Times" w:hAnsi="Times" w:cs="Times New Roman"/>
+          <w:rFonts w:ascii="Calibri" w:hAnsi="Calibri" w:cs="Times New Roman"/>
+          <w:sz w:val="22"/>
+        </w:rPr>
+      </w:pPr>
+    </w:p>
+    <w:p>
+      <w:pPr>
+        <w:rPr>
+          <w:rFonts w:ascii="Calibri" w:eastAsia="Times New Roman" w:hAnsi="Calibri" w:cs="Times New Roman"/>
+          <w:sz w:val="22"/>
+        </w:rPr>
+      </w:pPr>
+    </w:p>
+    <w:p>
+      <w:pPr>
+        <w:rPr>
+          <w:rFonts w:ascii="Calibri" w:hAnsi="Calibri" w:cs="Times New Roman"/>
+          <w:sz w:val="22"/>
+        </w:rPr>
+      </w:pPr>
+      <w:r>
+        <w:rPr>
+          <w:rFonts w:ascii="Calibri" w:hAnsi="Calibri" w:cs="Times New Roman"/>
           <w:sz w:val="22"/>
         </w:rPr>
         <w:t>Why should software developers care about this topic?</w:t>
@@ -2120,13 +2476,13 @@
           <w:numId w:val="14"/>
         </w:numPr>
         <w:rPr>
-          <w:rFonts w:ascii="Times" w:hAnsi="Times" w:cs="Times New Roman"/>
-          <w:sz w:val="22"/>
-        </w:rPr>
-      </w:pPr>
-      <w:r>
-        <w:rPr>
-          <w:rFonts w:ascii="Times" w:hAnsi="Times" w:cs="Times New Roman"/>
+          <w:rFonts w:ascii="Calibri" w:hAnsi="Calibri" w:cs="Times New Roman"/>
+          <w:sz w:val="22"/>
+        </w:rPr>
+      </w:pPr>
+      <w:r>
+        <w:rPr>
+          <w:rFonts w:ascii="Calibri" w:hAnsi="Calibri" w:cs="Times New Roman"/>
           <w:sz w:val="22"/>
         </w:rPr>
         <w:t>Software engineering must work together with HCI to produce a product</w:t>
@@ -2140,25 +2496,16 @@
           <w:numId w:val="14"/>
         </w:numPr>
         <w:rPr>
-          <w:rFonts w:ascii="Times" w:hAnsi="Times" w:cs="Times New Roman"/>
-          <w:sz w:val="22"/>
-        </w:rPr>
-      </w:pPr>
-      <w:proofErr w:type="gramStart"/>
-      <w:r>
-        <w:rPr>
-          <w:rFonts w:ascii="Times" w:hAnsi="Times" w:cs="Times New Roman"/>
-          <w:sz w:val="22"/>
-        </w:rPr>
-        <w:t>methodologies</w:t>
-      </w:r>
-      <w:proofErr w:type="gramEnd"/>
-      <w:r>
-        <w:rPr>
-          <w:rFonts w:ascii="Times" w:hAnsi="Times" w:cs="Times New Roman"/>
-          <w:sz w:val="22"/>
-        </w:rPr>
-        <w:t xml:space="preserve"> should reveal the relevant points of contact between the disciplines</w:t>
+          <w:rFonts w:ascii="Calibri" w:hAnsi="Calibri" w:cs="Times New Roman"/>
+          <w:sz w:val="22"/>
+        </w:rPr>
+      </w:pPr>
+      <w:r>
+        <w:rPr>
+          <w:rFonts w:ascii="Calibri" w:hAnsi="Calibri" w:cs="Times New Roman"/>
+          <w:sz w:val="22"/>
+        </w:rPr>
+        <w:t>methodologies should reveal the relevant points of contact between the disciplines</w:t>
       </w:r>
     </w:p>
     <w:p>
@@ -2169,20 +2516,20 @@
           <w:numId w:val="14"/>
         </w:numPr>
         <w:rPr>
-          <w:rFonts w:ascii="Times" w:hAnsi="Times" w:cs="Times New Roman"/>
-          <w:sz w:val="22"/>
-        </w:rPr>
-      </w:pPr>
-      <w:r>
-        <w:rPr>
-          <w:rFonts w:ascii="Times" w:hAnsi="Times" w:cs="Times New Roman"/>
+          <w:rFonts w:ascii="Calibri" w:hAnsi="Calibri" w:cs="Times New Roman"/>
+          <w:sz w:val="22"/>
+        </w:rPr>
+      </w:pPr>
+      <w:r>
+        <w:rPr>
+          <w:rFonts w:ascii="Calibri" w:hAnsi="Calibri" w:cs="Times New Roman"/>
           <w:sz w:val="22"/>
         </w:rPr>
         <w:t xml:space="preserve">Methodologies produced by the two disciplines vary greatly in their effectiveness in providing direction for combining methods (or techniques) from both </w:t>
       </w:r>
       <w:r>
         <w:rPr>
-          <w:rFonts w:ascii="Times" w:hAnsi="Times" w:cs="Times New Roman"/>
+          <w:rFonts w:ascii="Calibri" w:hAnsi="Calibri" w:cs="Times New Roman"/>
           <w:sz w:val="22"/>
         </w:rPr>
         <w:t>disciplines</w:t>
@@ -2196,13 +2543,13 @@
           <w:numId w:val="14"/>
         </w:numPr>
         <w:rPr>
-          <w:rFonts w:ascii="Times" w:hAnsi="Times" w:cs="Times New Roman"/>
-          <w:sz w:val="22"/>
-        </w:rPr>
-      </w:pPr>
-      <w:r>
-        <w:rPr>
-          <w:rFonts w:ascii="Times" w:hAnsi="Times" w:cs="Times New Roman"/>
+          <w:rFonts w:ascii="Calibri" w:hAnsi="Calibri" w:cs="Times New Roman"/>
+          <w:sz w:val="22"/>
+        </w:rPr>
+      </w:pPr>
+      <w:r>
+        <w:rPr>
+          <w:rFonts w:ascii="Calibri" w:hAnsi="Calibri" w:cs="Times New Roman"/>
           <w:sz w:val="22"/>
         </w:rPr>
         <w:t>HCI is seen as useful for the development of the software requirements</w:t>
@@ -2216,13 +2563,13 @@
           <w:numId w:val="14"/>
         </w:numPr>
         <w:rPr>
-          <w:rFonts w:ascii="Times" w:hAnsi="Times" w:cs="Times New Roman"/>
-          <w:sz w:val="22"/>
-        </w:rPr>
-      </w:pPr>
-      <w:r>
-        <w:rPr>
-          <w:rFonts w:ascii="Times" w:hAnsi="Times" w:cs="Times New Roman"/>
+          <w:rFonts w:ascii="Calibri" w:hAnsi="Calibri" w:cs="Times New Roman"/>
+          <w:sz w:val="22"/>
+        </w:rPr>
+      </w:pPr>
+      <w:r>
+        <w:rPr>
+          <w:rFonts w:ascii="Calibri" w:hAnsi="Calibri" w:cs="Times New Roman"/>
           <w:sz w:val="22"/>
         </w:rPr>
         <w:t>Software Engineering, Usability and Programming Languages is a multi-perspective group focusing on a single problem: how to help people develop software that is effective and accurate</w:t>
@@ -2236,13 +2583,13 @@
           <w:numId w:val="14"/>
         </w:numPr>
         <w:rPr>
-          <w:rFonts w:ascii="Times" w:hAnsi="Times" w:cs="Times New Roman"/>
-          <w:sz w:val="22"/>
-        </w:rPr>
-      </w:pPr>
-      <w:r>
-        <w:rPr>
-          <w:rFonts w:ascii="Times" w:hAnsi="Times" w:cs="Times New Roman"/>
+          <w:rFonts w:ascii="Calibri" w:hAnsi="Calibri" w:cs="Times New Roman"/>
+          <w:sz w:val="22"/>
+        </w:rPr>
+      </w:pPr>
+      <w:r>
+        <w:rPr>
+          <w:rFonts w:ascii="Calibri" w:hAnsi="Calibri" w:cs="Times New Roman"/>
           <w:sz w:val="22"/>
         </w:rPr>
         <w:t>Interaction with human beings is increasingly recognized and promoted as an important aspect of software systems and products</w:t>
@@ -2256,13 +2603,13 @@
           <w:numId w:val="14"/>
         </w:numPr>
         <w:rPr>
-          <w:rFonts w:ascii="Times" w:hAnsi="Times" w:cs="Times New Roman"/>
-          <w:sz w:val="22"/>
-        </w:rPr>
-      </w:pPr>
-      <w:r>
-        <w:rPr>
-          <w:rFonts w:ascii="Times" w:hAnsi="Times" w:cs="Times New Roman"/>
+          <w:rFonts w:ascii="Calibri" w:hAnsi="Calibri" w:cs="Times New Roman"/>
+          <w:sz w:val="22"/>
+        </w:rPr>
+      </w:pPr>
+      <w:r>
+        <w:rPr>
+          <w:rFonts w:ascii="Calibri" w:hAnsi="Calibri" w:cs="Times New Roman"/>
           <w:sz w:val="22"/>
         </w:rPr>
         <w:t>More and more professionals in the computing industry call for integrating HCI engineering with software engineering</w:t>
@@ -2272,29 +2619,29 @@
       <w:pPr>
         <w:pStyle w:val="ListParagraph"/>
         <w:rPr>
-          <w:rFonts w:ascii="Times" w:hAnsi="Times" w:cs="Times New Roman"/>
-          <w:sz w:val="22"/>
-        </w:rPr>
-      </w:pPr>
-    </w:p>
-    <w:p>
-      <w:pPr>
-        <w:rPr>
-          <w:rFonts w:ascii="Times" w:hAnsi="Times" w:cs="Times New Roman"/>
-          <w:sz w:val="22"/>
-        </w:rPr>
-      </w:pPr>
-    </w:p>
-    <w:p>
-      <w:pPr>
-        <w:rPr>
-          <w:rFonts w:ascii="Times" w:hAnsi="Times" w:cs="Times New Roman"/>
-          <w:sz w:val="22"/>
-        </w:rPr>
-      </w:pPr>
-      <w:r>
-        <w:rPr>
-          <w:rFonts w:ascii="Times" w:hAnsi="Times" w:cs="Times New Roman"/>
+          <w:rFonts w:ascii="Calibri" w:hAnsi="Calibri" w:cs="Times New Roman"/>
+          <w:sz w:val="22"/>
+        </w:rPr>
+      </w:pPr>
+    </w:p>
+    <w:p>
+      <w:pPr>
+        <w:rPr>
+          <w:rFonts w:ascii="Calibri" w:hAnsi="Calibri" w:cs="Times New Roman"/>
+          <w:sz w:val="22"/>
+        </w:rPr>
+      </w:pPr>
+    </w:p>
+    <w:p>
+      <w:pPr>
+        <w:rPr>
+          <w:rFonts w:ascii="Calibri" w:hAnsi="Calibri" w:cs="Times New Roman"/>
+          <w:sz w:val="22"/>
+        </w:rPr>
+      </w:pPr>
+      <w:r>
+        <w:rPr>
+          <w:rFonts w:ascii="Calibri" w:hAnsi="Calibri" w:cs="Times New Roman"/>
           <w:sz w:val="22"/>
         </w:rPr>
         <w:t>Other information</w:t>
@@ -2308,13 +2655,13 @@
           <w:numId w:val="15"/>
         </w:numPr>
         <w:rPr>
-          <w:rFonts w:ascii="Times" w:hAnsi="Times" w:cs="Times New Roman"/>
-          <w:sz w:val="22"/>
-        </w:rPr>
-      </w:pPr>
-      <w:r>
-        <w:rPr>
-          <w:rFonts w:ascii="Times" w:hAnsi="Times" w:cs="Times New Roman"/>
+          <w:rFonts w:ascii="Calibri" w:hAnsi="Calibri" w:cs="Times New Roman"/>
+          <w:sz w:val="22"/>
+        </w:rPr>
+      </w:pPr>
+      <w:r>
+        <w:rPr>
+          <w:rFonts w:ascii="Calibri" w:hAnsi="Calibri" w:cs="Times New Roman"/>
           <w:sz w:val="22"/>
         </w:rPr>
         <w:t>Engineering Development Life – cycle with Added HCI Practitioners and Specialists</w:t>
@@ -2328,13 +2675,13 @@
           <w:numId w:val="15"/>
         </w:numPr>
         <w:rPr>
-          <w:rFonts w:ascii="Times" w:hAnsi="Times" w:cs="Times New Roman"/>
-          <w:sz w:val="22"/>
-        </w:rPr>
-      </w:pPr>
-      <w:r>
-        <w:rPr>
-          <w:rFonts w:ascii="Times" w:hAnsi="Times" w:cs="Times New Roman"/>
+          <w:rFonts w:ascii="Calibri" w:hAnsi="Calibri" w:cs="Times New Roman"/>
+          <w:sz w:val="22"/>
+        </w:rPr>
+      </w:pPr>
+      <w:r>
+        <w:rPr>
+          <w:rFonts w:ascii="Calibri" w:hAnsi="Calibri" w:cs="Times New Roman"/>
           <w:sz w:val="22"/>
         </w:rPr>
         <w:t>Task analysis, user modeling, formal interface specifications, dialogue design tools, formal evaluation techniques and standards for documents are used to produce useful interactive software</w:t>
@@ -2348,13 +2695,13 @@
           <w:numId w:val="15"/>
         </w:numPr>
         <w:rPr>
-          <w:rFonts w:ascii="Times" w:hAnsi="Times" w:cs="Times New Roman"/>
-          <w:sz w:val="22"/>
-        </w:rPr>
-      </w:pPr>
-      <w:r>
-        <w:rPr>
-          <w:rFonts w:ascii="Times" w:hAnsi="Times" w:cs="Times New Roman"/>
+          <w:rFonts w:ascii="Calibri" w:hAnsi="Calibri" w:cs="Times New Roman"/>
+          <w:sz w:val="22"/>
+        </w:rPr>
+      </w:pPr>
+      <w:r>
+        <w:rPr>
+          <w:rFonts w:ascii="Calibri" w:hAnsi="Calibri" w:cs="Times New Roman"/>
           <w:sz w:val="22"/>
         </w:rPr>
         <w:t>The waterfall approach will not work for the development of user interfaces since a user interface can’t be specified without repeated testing with users</w:t>
@@ -2368,13 +2715,13 @@
           <w:numId w:val="15"/>
         </w:numPr>
         <w:rPr>
-          <w:rFonts w:ascii="Times" w:hAnsi="Times" w:cs="Times New Roman"/>
-          <w:sz w:val="22"/>
-        </w:rPr>
-      </w:pPr>
-      <w:r>
-        <w:rPr>
-          <w:rFonts w:ascii="Times" w:hAnsi="Times" w:cs="Times New Roman"/>
+          <w:rFonts w:ascii="Calibri" w:hAnsi="Calibri" w:cs="Times New Roman"/>
+          <w:sz w:val="22"/>
+        </w:rPr>
+      </w:pPr>
+      <w:r>
+        <w:rPr>
+          <w:rFonts w:ascii="Calibri" w:hAnsi="Calibri" w:cs="Times New Roman"/>
           <w:sz w:val="22"/>
         </w:rPr>
         <w:t>An experimental approach is necessary because there is not a sufficiently firm theory of human cognition and behavior from which a theoretically based interface design could be constructed</w:t>
@@ -2383,13 +2730,13 @@
     <w:p>
       <w:pPr>
         <w:rPr>
-          <w:rFonts w:ascii="Times" w:eastAsia="Times New Roman" w:hAnsi="Times" w:cs="Times New Roman"/>
-          <w:sz w:val="22"/>
-        </w:rPr>
-      </w:pPr>
-      <w:r>
-        <w:rPr>
-          <w:rFonts w:ascii="Times" w:eastAsia="Times New Roman" w:hAnsi="Times" w:cs="Times New Roman"/>
+          <w:rFonts w:ascii="Calibri" w:eastAsia="Times New Roman" w:hAnsi="Calibri" w:cs="Times New Roman"/>
+          <w:sz w:val="22"/>
+        </w:rPr>
+      </w:pPr>
+      <w:r>
+        <w:rPr>
+          <w:rFonts w:ascii="Calibri" w:eastAsia="Times New Roman" w:hAnsi="Calibri" w:cs="Times New Roman"/>
           <w:noProof/>
           <w:sz w:val="22"/>
         </w:rPr>
@@ -2411,7 +2758,7 @@
                     </pic:cNvPicPr>
                   </pic:nvPicPr>
                   <pic:blipFill>
-                    <a:blip r:embed="rId8">
+                    <a:blip r:embed="rId7">
                       <a:extLst>
                         <a:ext uri="{28A0092B-C50C-407E-A947-70E740481C1C}">
                           <a14:useLocalDpi xmlns:a14="http://schemas.microsoft.com/office/drawing/2010/main" val="0"/>
@@ -2445,14 +2792,174 @@
     </w:p>
     <w:p>
       <w:pPr>
-        <w:rPr>
-          <w:rFonts w:ascii="Times" w:hAnsi="Times" w:cs="Times New Roman"/>
-          <w:sz w:val="22"/>
-        </w:rPr>
-      </w:pPr>
-      <w:r>
-        <w:rPr>
-          <w:rFonts w:ascii="Times" w:hAnsi="Times" w:cs="Times New Roman"/>
+        <w:pStyle w:val="ListParagraph"/>
+        <w:numPr>
+          <w:ilvl w:val="0"/>
+          <w:numId w:val="12"/>
+        </w:numPr>
+        <w:rPr>
+          <w:rFonts w:ascii="Calibri" w:hAnsi="Calibri" w:cs="Times New Roman"/>
+          <w:sz w:val="22"/>
+        </w:rPr>
+      </w:pPr>
+      <w:r>
+        <w:rPr>
+          <w:rFonts w:ascii="Calibri" w:hAnsi="Calibri" w:cs="Times New Roman"/>
+          <w:sz w:val="22"/>
+        </w:rPr>
+        <w:t>Many computer users today would argue that computer makers are still not paying enough attention to making their products “user-friendly”</w:t>
+      </w:r>
+    </w:p>
+    <w:p>
+      <w:pPr>
+        <w:pStyle w:val="ListParagraph"/>
+        <w:numPr>
+          <w:ilvl w:val="1"/>
+          <w:numId w:val="12"/>
+        </w:numPr>
+        <w:rPr>
+          <w:rFonts w:ascii="Calibri" w:hAnsi="Calibri" w:cs="Times New Roman"/>
+          <w:sz w:val="22"/>
+        </w:rPr>
+      </w:pPr>
+      <w:r>
+        <w:rPr>
+          <w:rFonts w:ascii="Calibri" w:hAnsi="Calibri" w:cs="Times New Roman"/>
+          <w:sz w:val="22"/>
+        </w:rPr>
+        <w:t>However, computer system developers might argue that computers are extremely complex products to design and make and that the demand for the services that computers can provide has always outdriven the demand for ease of use</w:t>
+      </w:r>
+    </w:p>
+    <w:p>
+      <w:pPr>
+        <w:rPr>
+          <w:rFonts w:ascii="Calibri" w:hAnsi="Calibri" w:cs="Times New Roman"/>
+          <w:sz w:val="22"/>
+        </w:rPr>
+      </w:pPr>
+    </w:p>
+    <w:p>
+      <w:pPr>
+        <w:rPr>
+          <w:rFonts w:ascii="Calibri" w:hAnsi="Calibri" w:cs="Times New Roman"/>
+          <w:sz w:val="22"/>
+        </w:rPr>
+      </w:pPr>
+    </w:p>
+    <w:p>
+      <w:pPr>
+        <w:rPr>
+          <w:rFonts w:ascii="Calibri" w:hAnsi="Calibri" w:cs="Times New Roman"/>
+          <w:sz w:val="22"/>
+        </w:rPr>
+      </w:pPr>
+    </w:p>
+    <w:p>
+      <w:pPr>
+        <w:rPr>
+          <w:rFonts w:ascii="Calibri" w:hAnsi="Calibri" w:cs="Times New Roman"/>
+          <w:sz w:val="22"/>
+        </w:rPr>
+      </w:pPr>
+    </w:p>
+    <w:p>
+      <w:pPr>
+        <w:rPr>
+          <w:rFonts w:ascii="Calibri" w:hAnsi="Calibri" w:cs="Times New Roman"/>
+          <w:sz w:val="22"/>
+        </w:rPr>
+      </w:pPr>
+    </w:p>
+    <w:p>
+      <w:pPr>
+        <w:rPr>
+          <w:rFonts w:ascii="Calibri" w:hAnsi="Calibri" w:cs="Times New Roman"/>
+          <w:sz w:val="22"/>
+        </w:rPr>
+      </w:pPr>
+    </w:p>
+    <w:p>
+      <w:pPr>
+        <w:rPr>
+          <w:rFonts w:ascii="Calibri" w:hAnsi="Calibri" w:cs="Times New Roman"/>
+          <w:sz w:val="22"/>
+        </w:rPr>
+      </w:pPr>
+    </w:p>
+    <w:p>
+      <w:pPr>
+        <w:rPr>
+          <w:rFonts w:ascii="Calibri" w:hAnsi="Calibri" w:cs="Times New Roman"/>
+          <w:sz w:val="22"/>
+        </w:rPr>
+      </w:pPr>
+    </w:p>
+    <w:p>
+      <w:pPr>
+        <w:rPr>
+          <w:rFonts w:ascii="Calibri" w:hAnsi="Calibri" w:cs="Times New Roman"/>
+          <w:sz w:val="22"/>
+        </w:rPr>
+      </w:pPr>
+    </w:p>
+    <w:p>
+      <w:pPr>
+        <w:rPr>
+          <w:rFonts w:ascii="Calibri" w:hAnsi="Calibri" w:cs="Times New Roman"/>
+          <w:sz w:val="22"/>
+        </w:rPr>
+      </w:pPr>
+    </w:p>
+    <w:p>
+      <w:pPr>
+        <w:rPr>
+          <w:rFonts w:ascii="Calibri" w:hAnsi="Calibri" w:cs="Times New Roman"/>
+          <w:sz w:val="22"/>
+        </w:rPr>
+      </w:pPr>
+    </w:p>
+    <w:p>
+      <w:pPr>
+        <w:rPr>
+          <w:rFonts w:ascii="Calibri" w:hAnsi="Calibri" w:cs="Times New Roman"/>
+          <w:sz w:val="22"/>
+        </w:rPr>
+      </w:pPr>
+    </w:p>
+    <w:p>
+      <w:pPr>
+        <w:rPr>
+          <w:rFonts w:ascii="Calibri" w:hAnsi="Calibri" w:cs="Times New Roman"/>
+          <w:sz w:val="22"/>
+        </w:rPr>
+      </w:pPr>
+    </w:p>
+    <w:p>
+      <w:pPr>
+        <w:rPr>
+          <w:rFonts w:ascii="Calibri" w:hAnsi="Calibri" w:cs="Times New Roman"/>
+          <w:sz w:val="22"/>
+        </w:rPr>
+      </w:pPr>
+    </w:p>
+    <w:p>
+      <w:pPr>
+        <w:rPr>
+          <w:rFonts w:ascii="Calibri" w:hAnsi="Calibri" w:cs="Times New Roman"/>
+          <w:sz w:val="22"/>
+        </w:rPr>
+      </w:pPr>
+    </w:p>
+    <w:p>
+      <w:pPr>
+        <w:rPr>
+          <w:rFonts w:ascii="Calibri" w:hAnsi="Calibri" w:cs="Times New Roman"/>
+          <w:sz w:val="22"/>
+        </w:rPr>
+      </w:pPr>
+      <w:r>
+        <w:rPr>
+          <w:rFonts w:ascii="Calibri" w:hAnsi="Calibri" w:cs="Times New Roman"/>
           <w:sz w:val="22"/>
         </w:rPr>
         <w:t>References</w:t>
@@ -2466,15 +2973,15 @@
           <w:numId w:val="13"/>
         </w:numPr>
         <w:rPr>
-          <w:rFonts w:ascii="Times" w:hAnsi="Times" w:cs="Times New Roman"/>
-          <w:sz w:val="22"/>
-        </w:rPr>
-      </w:pPr>
-      <w:hyperlink r:id="rId9" w:history="1">
+          <w:rFonts w:ascii="Calibri" w:hAnsi="Calibri" w:cs="Times New Roman"/>
+          <w:sz w:val="22"/>
+        </w:rPr>
+      </w:pPr>
+      <w:hyperlink r:id="rId8" w:history="1">
         <w:r>
           <w:rPr>
             <w:rStyle w:val="Hyperlink"/>
-            <w:rFonts w:ascii="Times" w:hAnsi="Times" w:cs="Times New Roman"/>
+            <w:rFonts w:ascii="Calibri" w:hAnsi="Calibri" w:cs="Times New Roman"/>
             <w:sz w:val="22"/>
           </w:rPr>
           <w:t>http://searchsoftwarequality.techtarget.com/definition/HCI-human-computer-interaction</w:t>
@@ -2489,15 +2996,15 @@
           <w:numId w:val="13"/>
         </w:numPr>
         <w:rPr>
-          <w:rFonts w:ascii="Times" w:hAnsi="Times" w:cs="Times New Roman"/>
-          <w:sz w:val="22"/>
-        </w:rPr>
-      </w:pPr>
-      <w:hyperlink r:id="rId10" w:history="1">
+          <w:rFonts w:ascii="Calibri" w:hAnsi="Calibri" w:cs="Times New Roman"/>
+          <w:sz w:val="22"/>
+        </w:rPr>
+      </w:pPr>
+      <w:hyperlink r:id="rId9" w:history="1">
         <w:r>
           <w:rPr>
             <w:rStyle w:val="Hyperlink"/>
-            <w:rFonts w:ascii="Times" w:hAnsi="Times" w:cs="Times New Roman"/>
+            <w:rFonts w:ascii="Calibri" w:hAnsi="Calibri" w:cs="Times New Roman"/>
             <w:sz w:val="22"/>
           </w:rPr>
           <w:t>http://www.webopedia.com/TERM/H/HCI.html</w:t>
@@ -2512,15 +3019,15 @@
           <w:numId w:val="13"/>
         </w:numPr>
         <w:rPr>
-          <w:rFonts w:ascii="Times" w:hAnsi="Times" w:cs="Times New Roman"/>
-          <w:sz w:val="22"/>
-        </w:rPr>
-      </w:pPr>
-      <w:hyperlink r:id="rId11" w:history="1">
+          <w:rFonts w:ascii="Calibri" w:hAnsi="Calibri" w:cs="Times New Roman"/>
+          <w:sz w:val="22"/>
+        </w:rPr>
+      </w:pPr>
+      <w:hyperlink r:id="rId10" w:history="1">
         <w:r>
           <w:rPr>
             <w:rStyle w:val="Hyperlink"/>
-            <w:rFonts w:ascii="Times" w:hAnsi="Times" w:cs="Times New Roman"/>
+            <w:rFonts w:ascii="Calibri" w:hAnsi="Calibri" w:cs="Times New Roman"/>
             <w:sz w:val="22"/>
           </w:rPr>
           <w:t>http://bulletin.sigchi.org/1997/january/workshop/brown/</w:t>
@@ -2535,15 +3042,15 @@
           <w:numId w:val="13"/>
         </w:numPr>
         <w:rPr>
-          <w:rFonts w:ascii="Times" w:hAnsi="Times" w:cs="Times New Roman"/>
-          <w:sz w:val="22"/>
-        </w:rPr>
-      </w:pPr>
-      <w:hyperlink r:id="rId12" w:history="1">
+          <w:rFonts w:ascii="Calibri" w:hAnsi="Calibri" w:cs="Times New Roman"/>
+          <w:sz w:val="22"/>
+        </w:rPr>
+      </w:pPr>
+      <w:hyperlink r:id="rId11" w:history="1">
         <w:r>
           <w:rPr>
             <w:rStyle w:val="Hyperlink"/>
-            <w:rFonts w:ascii="Times" w:hAnsi="Times" w:cs="Times New Roman"/>
+            <w:rFonts w:ascii="Calibri" w:hAnsi="Calibri" w:cs="Times New Roman"/>
             <w:sz w:val="22"/>
           </w:rPr>
           <w:t>http://www.smsvaranasi.com/insight/human_computer_interaction_pros_and_cons.pdf</w:t>
@@ -2558,15 +3065,15 @@
           <w:numId w:val="13"/>
         </w:numPr>
         <w:rPr>
-          <w:rFonts w:ascii="Times" w:hAnsi="Times" w:cs="Times New Roman"/>
-          <w:sz w:val="22"/>
-        </w:rPr>
-      </w:pPr>
-      <w:hyperlink r:id="rId13" w:history="1">
+          <w:rFonts w:ascii="Calibri" w:hAnsi="Calibri" w:cs="Times New Roman"/>
+          <w:sz w:val="22"/>
+        </w:rPr>
+      </w:pPr>
+      <w:hyperlink r:id="rId12" w:history="1">
         <w:r>
           <w:rPr>
             <w:rStyle w:val="Hyperlink"/>
-            <w:rFonts w:ascii="Times" w:hAnsi="Times" w:cs="Times New Roman"/>
+            <w:rFonts w:ascii="Calibri" w:hAnsi="Calibri" w:cs="Times New Roman"/>
             <w:sz w:val="22"/>
           </w:rPr>
           <w:t>https://prezi.com/8kdud-pwhz4s/impact-of-hci-on-societythe-economy-and-culture/</w:t>
@@ -2581,239 +3088,239 @@
           <w:numId w:val="13"/>
         </w:numPr>
         <w:rPr>
-          <w:rFonts w:ascii="Times" w:hAnsi="Times" w:cs="Times New Roman"/>
-          <w:sz w:val="22"/>
-        </w:rPr>
-      </w:pPr>
-    </w:p>
-    <w:p>
-      <w:pPr>
-        <w:rPr>
-          <w:rFonts w:ascii="Times" w:hAnsi="Times" w:cs="Times New Roman"/>
-          <w:sz w:val="22"/>
-        </w:rPr>
-      </w:pPr>
-    </w:p>
-    <w:p>
-      <w:pPr>
-        <w:rPr>
-          <w:rFonts w:ascii="Times" w:hAnsi="Times" w:cs="Times New Roman"/>
-          <w:sz w:val="22"/>
-        </w:rPr>
-      </w:pPr>
-    </w:p>
-    <w:p>
-      <w:pPr>
-        <w:rPr>
-          <w:rFonts w:ascii="Times" w:hAnsi="Times" w:cs="Times New Roman"/>
-          <w:sz w:val="22"/>
-        </w:rPr>
-      </w:pPr>
-    </w:p>
-    <w:p>
-      <w:pPr>
-        <w:rPr>
-          <w:rFonts w:ascii="Times" w:hAnsi="Times" w:cs="Times New Roman"/>
-          <w:sz w:val="22"/>
-        </w:rPr>
-      </w:pPr>
-    </w:p>
-    <w:p>
-      <w:pPr>
-        <w:rPr>
-          <w:rFonts w:ascii="Times" w:hAnsi="Times" w:cs="Times New Roman"/>
-          <w:sz w:val="22"/>
-        </w:rPr>
-      </w:pPr>
-    </w:p>
-    <w:p>
-      <w:pPr>
-        <w:rPr>
-          <w:rFonts w:ascii="Times" w:hAnsi="Times" w:cs="Times New Roman"/>
-          <w:sz w:val="22"/>
-        </w:rPr>
-      </w:pPr>
-    </w:p>
-    <w:p>
-      <w:pPr>
-        <w:rPr>
-          <w:rFonts w:ascii="Times" w:hAnsi="Times" w:cs="Times New Roman"/>
-          <w:sz w:val="22"/>
-        </w:rPr>
-      </w:pPr>
-    </w:p>
-    <w:p>
-      <w:pPr>
-        <w:rPr>
-          <w:rFonts w:ascii="Times" w:hAnsi="Times" w:cs="Times New Roman"/>
-          <w:sz w:val="22"/>
-        </w:rPr>
-      </w:pPr>
-    </w:p>
-    <w:p>
-      <w:pPr>
-        <w:rPr>
-          <w:rFonts w:ascii="Times" w:hAnsi="Times" w:cs="Times New Roman"/>
-          <w:sz w:val="22"/>
-        </w:rPr>
-      </w:pPr>
-    </w:p>
-    <w:p>
-      <w:pPr>
-        <w:rPr>
-          <w:rFonts w:ascii="Times" w:hAnsi="Times" w:cs="Times New Roman"/>
-          <w:sz w:val="22"/>
-        </w:rPr>
-      </w:pPr>
-    </w:p>
-    <w:p>
-      <w:pPr>
-        <w:rPr>
-          <w:rFonts w:ascii="Times" w:hAnsi="Times" w:cs="Times New Roman"/>
-          <w:sz w:val="22"/>
-        </w:rPr>
-      </w:pPr>
-    </w:p>
-    <w:p>
-      <w:pPr>
-        <w:rPr>
-          <w:rFonts w:ascii="Times" w:hAnsi="Times" w:cs="Times New Roman"/>
-          <w:sz w:val="22"/>
-        </w:rPr>
-      </w:pPr>
-    </w:p>
-    <w:p>
-      <w:pPr>
-        <w:rPr>
-          <w:rFonts w:ascii="Times" w:hAnsi="Times" w:cs="Times New Roman"/>
-          <w:sz w:val="22"/>
-        </w:rPr>
-      </w:pPr>
-    </w:p>
-    <w:p>
-      <w:pPr>
-        <w:rPr>
-          <w:rFonts w:ascii="Times" w:hAnsi="Times" w:cs="Times New Roman"/>
-          <w:sz w:val="22"/>
-        </w:rPr>
-      </w:pPr>
-    </w:p>
-    <w:p>
-      <w:pPr>
-        <w:rPr>
-          <w:rFonts w:ascii="Times" w:hAnsi="Times" w:cs="Times New Roman"/>
-          <w:sz w:val="22"/>
-        </w:rPr>
-      </w:pPr>
-    </w:p>
-    <w:p>
-      <w:pPr>
-        <w:rPr>
-          <w:rFonts w:ascii="Times" w:hAnsi="Times" w:cs="Times New Roman"/>
-          <w:sz w:val="22"/>
-        </w:rPr>
-      </w:pPr>
-    </w:p>
-    <w:p>
-      <w:pPr>
-        <w:rPr>
-          <w:rFonts w:ascii="Times" w:hAnsi="Times" w:cs="Times New Roman"/>
-          <w:sz w:val="22"/>
-        </w:rPr>
-      </w:pPr>
-    </w:p>
-    <w:p>
-      <w:pPr>
-        <w:rPr>
-          <w:rFonts w:ascii="Times" w:hAnsi="Times" w:cs="Times New Roman"/>
-          <w:sz w:val="22"/>
-        </w:rPr>
-      </w:pPr>
-    </w:p>
-    <w:p>
-      <w:pPr>
-        <w:rPr>
-          <w:rFonts w:ascii="Times" w:hAnsi="Times" w:cs="Times New Roman"/>
-          <w:sz w:val="22"/>
-        </w:rPr>
-      </w:pPr>
-    </w:p>
-    <w:p>
-      <w:pPr>
-        <w:rPr>
-          <w:rFonts w:ascii="Times" w:hAnsi="Times" w:cs="Times New Roman"/>
-          <w:sz w:val="22"/>
-        </w:rPr>
-      </w:pPr>
-    </w:p>
-    <w:p>
-      <w:pPr>
-        <w:rPr>
-          <w:rFonts w:ascii="Times" w:hAnsi="Times" w:cs="Times New Roman"/>
-          <w:sz w:val="22"/>
-        </w:rPr>
-      </w:pPr>
-    </w:p>
-    <w:p>
-      <w:pPr>
-        <w:rPr>
-          <w:rFonts w:ascii="Times" w:hAnsi="Times" w:cs="Times New Roman"/>
-          <w:sz w:val="22"/>
-        </w:rPr>
-      </w:pPr>
-    </w:p>
-    <w:p>
-      <w:pPr>
-        <w:rPr>
-          <w:rFonts w:ascii="Times" w:hAnsi="Times" w:cs="Times New Roman"/>
-          <w:sz w:val="22"/>
-        </w:rPr>
-      </w:pPr>
-    </w:p>
-    <w:p>
-      <w:pPr>
-        <w:rPr>
-          <w:rFonts w:ascii="Times" w:hAnsi="Times" w:cs="Times New Roman"/>
-          <w:sz w:val="22"/>
-        </w:rPr>
-      </w:pPr>
-    </w:p>
-    <w:p>
-      <w:pPr>
-        <w:rPr>
-          <w:rFonts w:ascii="Times" w:hAnsi="Times" w:cs="Times New Roman"/>
-          <w:sz w:val="22"/>
-        </w:rPr>
-      </w:pPr>
-    </w:p>
-    <w:p>
-      <w:pPr>
-        <w:rPr>
-          <w:rFonts w:ascii="Times" w:hAnsi="Times" w:cs="Times New Roman"/>
-          <w:sz w:val="22"/>
-        </w:rPr>
-      </w:pPr>
-    </w:p>
-    <w:p>
-      <w:pPr>
-        <w:rPr>
-          <w:rFonts w:ascii="Times" w:hAnsi="Times" w:cs="Times New Roman"/>
-          <w:sz w:val="22"/>
-        </w:rPr>
-      </w:pPr>
-    </w:p>
-    <w:p>
-      <w:pPr>
-        <w:rPr>
-          <w:rFonts w:ascii="Times" w:hAnsi="Times" w:cs="Times New Roman"/>
-          <w:sz w:val="22"/>
-        </w:rPr>
-      </w:pPr>
-    </w:p>
-    <w:p>
-      <w:pPr>
-        <w:rPr>
-          <w:rFonts w:ascii="Times" w:hAnsi="Times" w:cs="Times New Roman"/>
+          <w:rFonts w:ascii="Calibri" w:hAnsi="Calibri" w:cs="Times New Roman"/>
+          <w:sz w:val="22"/>
+        </w:rPr>
+      </w:pPr>
+    </w:p>
+    <w:p>
+      <w:pPr>
+        <w:rPr>
+          <w:rFonts w:ascii="Calibri" w:hAnsi="Calibri" w:cs="Times New Roman"/>
+          <w:sz w:val="22"/>
+        </w:rPr>
+      </w:pPr>
+    </w:p>
+    <w:p>
+      <w:pPr>
+        <w:rPr>
+          <w:rFonts w:ascii="Calibri" w:hAnsi="Calibri" w:cs="Times New Roman"/>
+          <w:sz w:val="22"/>
+        </w:rPr>
+      </w:pPr>
+    </w:p>
+    <w:p>
+      <w:pPr>
+        <w:rPr>
+          <w:rFonts w:ascii="Calibri" w:hAnsi="Calibri" w:cs="Times New Roman"/>
+          <w:sz w:val="22"/>
+        </w:rPr>
+      </w:pPr>
+    </w:p>
+    <w:p>
+      <w:pPr>
+        <w:rPr>
+          <w:rFonts w:ascii="Calibri" w:hAnsi="Calibri" w:cs="Times New Roman"/>
+          <w:sz w:val="22"/>
+        </w:rPr>
+      </w:pPr>
+    </w:p>
+    <w:p>
+      <w:pPr>
+        <w:rPr>
+          <w:rFonts w:ascii="Calibri" w:hAnsi="Calibri" w:cs="Times New Roman"/>
+          <w:sz w:val="22"/>
+        </w:rPr>
+      </w:pPr>
+    </w:p>
+    <w:p>
+      <w:pPr>
+        <w:rPr>
+          <w:rFonts w:ascii="Calibri" w:hAnsi="Calibri" w:cs="Times New Roman"/>
+          <w:sz w:val="22"/>
+        </w:rPr>
+      </w:pPr>
+    </w:p>
+    <w:p>
+      <w:pPr>
+        <w:rPr>
+          <w:rFonts w:ascii="Calibri" w:hAnsi="Calibri" w:cs="Times New Roman"/>
+          <w:sz w:val="22"/>
+        </w:rPr>
+      </w:pPr>
+    </w:p>
+    <w:p>
+      <w:pPr>
+        <w:rPr>
+          <w:rFonts w:ascii="Calibri" w:hAnsi="Calibri" w:cs="Times New Roman"/>
+          <w:sz w:val="22"/>
+        </w:rPr>
+      </w:pPr>
+    </w:p>
+    <w:p>
+      <w:pPr>
+        <w:rPr>
+          <w:rFonts w:ascii="Calibri" w:hAnsi="Calibri" w:cs="Times New Roman"/>
+          <w:sz w:val="22"/>
+        </w:rPr>
+      </w:pPr>
+    </w:p>
+    <w:p>
+      <w:pPr>
+        <w:rPr>
+          <w:rFonts w:ascii="Calibri" w:hAnsi="Calibri" w:cs="Times New Roman"/>
+          <w:sz w:val="22"/>
+        </w:rPr>
+      </w:pPr>
+    </w:p>
+    <w:p>
+      <w:pPr>
+        <w:rPr>
+          <w:rFonts w:ascii="Calibri" w:hAnsi="Calibri" w:cs="Times New Roman"/>
+          <w:sz w:val="22"/>
+        </w:rPr>
+      </w:pPr>
+    </w:p>
+    <w:p>
+      <w:pPr>
+        <w:rPr>
+          <w:rFonts w:ascii="Calibri" w:hAnsi="Calibri" w:cs="Times New Roman"/>
+          <w:sz w:val="22"/>
+        </w:rPr>
+      </w:pPr>
+    </w:p>
+    <w:p>
+      <w:pPr>
+        <w:rPr>
+          <w:rFonts w:ascii="Calibri" w:hAnsi="Calibri" w:cs="Times New Roman"/>
+          <w:sz w:val="22"/>
+        </w:rPr>
+      </w:pPr>
+    </w:p>
+    <w:p>
+      <w:pPr>
+        <w:rPr>
+          <w:rFonts w:ascii="Calibri" w:hAnsi="Calibri" w:cs="Times New Roman"/>
+          <w:sz w:val="22"/>
+        </w:rPr>
+      </w:pPr>
+    </w:p>
+    <w:p>
+      <w:pPr>
+        <w:rPr>
+          <w:rFonts w:ascii="Calibri" w:hAnsi="Calibri" w:cs="Times New Roman"/>
+          <w:sz w:val="22"/>
+        </w:rPr>
+      </w:pPr>
+    </w:p>
+    <w:p>
+      <w:pPr>
+        <w:rPr>
+          <w:rFonts w:ascii="Calibri" w:hAnsi="Calibri" w:cs="Times New Roman"/>
+          <w:sz w:val="22"/>
+        </w:rPr>
+      </w:pPr>
+    </w:p>
+    <w:p>
+      <w:pPr>
+        <w:rPr>
+          <w:rFonts w:ascii="Calibri" w:hAnsi="Calibri" w:cs="Times New Roman"/>
+          <w:sz w:val="22"/>
+        </w:rPr>
+      </w:pPr>
+    </w:p>
+    <w:p>
+      <w:pPr>
+        <w:rPr>
+          <w:rFonts w:ascii="Calibri" w:hAnsi="Calibri" w:cs="Times New Roman"/>
+          <w:sz w:val="22"/>
+        </w:rPr>
+      </w:pPr>
+    </w:p>
+    <w:p>
+      <w:pPr>
+        <w:rPr>
+          <w:rFonts w:ascii="Calibri" w:hAnsi="Calibri" w:cs="Times New Roman"/>
+          <w:sz w:val="22"/>
+        </w:rPr>
+      </w:pPr>
+    </w:p>
+    <w:p>
+      <w:pPr>
+        <w:rPr>
+          <w:rFonts w:ascii="Calibri" w:hAnsi="Calibri" w:cs="Times New Roman"/>
+          <w:sz w:val="22"/>
+        </w:rPr>
+      </w:pPr>
+    </w:p>
+    <w:p>
+      <w:pPr>
+        <w:rPr>
+          <w:rFonts w:ascii="Calibri" w:hAnsi="Calibri" w:cs="Times New Roman"/>
+          <w:sz w:val="22"/>
+        </w:rPr>
+      </w:pPr>
+    </w:p>
+    <w:p>
+      <w:pPr>
+        <w:rPr>
+          <w:rFonts w:ascii="Calibri" w:hAnsi="Calibri" w:cs="Times New Roman"/>
+          <w:sz w:val="22"/>
+        </w:rPr>
+      </w:pPr>
+    </w:p>
+    <w:p>
+      <w:pPr>
+        <w:rPr>
+          <w:rFonts w:ascii="Calibri" w:hAnsi="Calibri" w:cs="Times New Roman"/>
+          <w:sz w:val="22"/>
+        </w:rPr>
+      </w:pPr>
+    </w:p>
+    <w:p>
+      <w:pPr>
+        <w:rPr>
+          <w:rFonts w:ascii="Calibri" w:hAnsi="Calibri" w:cs="Times New Roman"/>
+          <w:sz w:val="22"/>
+        </w:rPr>
+      </w:pPr>
+    </w:p>
+    <w:p>
+      <w:pPr>
+        <w:rPr>
+          <w:rFonts w:ascii="Calibri" w:hAnsi="Calibri" w:cs="Times New Roman"/>
+          <w:sz w:val="22"/>
+        </w:rPr>
+      </w:pPr>
+    </w:p>
+    <w:p>
+      <w:pPr>
+        <w:rPr>
+          <w:rFonts w:ascii="Calibri" w:hAnsi="Calibri" w:cs="Times New Roman"/>
+          <w:sz w:val="22"/>
+        </w:rPr>
+      </w:pPr>
+    </w:p>
+    <w:p>
+      <w:pPr>
+        <w:rPr>
+          <w:rFonts w:ascii="Calibri" w:hAnsi="Calibri" w:cs="Times New Roman"/>
+          <w:sz w:val="22"/>
+        </w:rPr>
+      </w:pPr>
+    </w:p>
+    <w:p>
+      <w:pPr>
+        <w:rPr>
+          <w:rFonts w:ascii="Calibri" w:hAnsi="Calibri" w:cs="Times New Roman"/>
+          <w:sz w:val="22"/>
+        </w:rPr>
+      </w:pPr>
+    </w:p>
+    <w:p>
+      <w:pPr>
+        <w:rPr>
+          <w:rFonts w:ascii="Calibri" w:hAnsi="Calibri" w:cs="Times New Roman"/>
           <w:sz w:val="22"/>
         </w:rPr>
       </w:pPr>
@@ -2828,7 +3335,7 @@
 </file>
 
 <file path=word/numbering.xml><?xml version="1.0" encoding="utf-8"?>
-<w:numbering xmlns:wpc="http://schemas.microsoft.com/office/word/2010/wordprocessingCanvas" xmlns:mo="http://schemas.microsoft.com/office/mac/office/2008/main" xmlns:mc="http://schemas.openxmlformats.org/markup-compatibility/2006" xmlns:mv="urn:schemas-microsoft-com:mac:vml" xmlns:o="urn:schemas-microsoft-com:office:office" xmlns:r="http://schemas.openxmlformats.org/officeDocument/2006/relationships" xmlns:m="http://schemas.openxmlformats.org/officeDocument/2006/math" xmlns:v="urn:schemas-microsoft-com:vml" xmlns:wp14="http://schemas.microsoft.com/office/word/2010/wordprocessingDrawing" xmlns:wp="http://schemas.openxmlformats.org/drawingml/2006/wordprocessingDrawing" xmlns:w10="urn:schemas-microsoft-com:office:word" xmlns:w="http://schemas.openxmlformats.org/wordprocessingml/2006/main" xmlns:w14="http://schemas.microsoft.com/office/word/2010/wordml" xmlns:wpg="http://schemas.microsoft.com/office/word/2010/wordprocessingGroup" xmlns:wpi="http://schemas.microsoft.com/office/word/2010/wordprocessingInk" xmlns:wne="http://schemas.microsoft.com/office/word/2006/wordml" xmlns:wps="http://schemas.microsoft.com/office/word/2010/wordprocessingShape" mc:Ignorable="w14 wp14">
+<w:numbering xmlns:wpc="http://schemas.microsoft.com/office/word/2010/wordprocessingCanvas" xmlns:mo="http://schemas.microsoft.com/office/mac/office/2008/main" xmlns:mc="http://schemas.openxmlformats.org/markup-compatibility/2006" xmlns:mv="urn:schemas-microsoft-com:mac:vml" xmlns:o="urn:schemas-microsoft-com:office:office" xmlns:r="http://schemas.openxmlformats.org/officeDocument/2006/relationships" xmlns:m="http://schemas.openxmlformats.org/officeDocument/2006/math" xmlns:v="urn:schemas-microsoft-com:vml" xmlns:wp14="http://schemas.microsoft.com/office/word/2010/wordprocessingDrawing" xmlns:wp="http://schemas.openxmlformats.org/drawingml/2006/wordprocessingDrawing" xmlns:w10="urn:schemas-microsoft-com:office:word" xmlns:w="http://schemas.openxmlformats.org/wordprocessingml/2006/main" xmlns:w14="http://schemas.microsoft.com/office/word/2010/wordml" xmlns:w15="http://schemas.microsoft.com/office/word/2012/wordml" xmlns:wpg="http://schemas.microsoft.com/office/word/2010/wordprocessingGroup" xmlns:wpi="http://schemas.microsoft.com/office/word/2010/wordprocessingInk" xmlns:wne="http://schemas.microsoft.com/office/word/2006/wordml" xmlns:wps="http://schemas.microsoft.com/office/word/2010/wordprocessingShape" mc:Ignorable="w14 w15 wp14">
   <w:abstractNum w:abstractNumId="0">
     <w:nsid w:val="02216A1A"/>
     <w:multiLevelType w:val="hybridMultilevel"/>
@@ -3395,7 +3902,7 @@
         <w:rFonts w:ascii="Courier New" w:hAnsi="Courier New" w:hint="default"/>
       </w:rPr>
     </w:lvl>
-    <w:lvl w:ilvl="2" w:tplc="04090005" w:tentative="1">
+    <w:lvl w:ilvl="2" w:tplc="04090005">
       <w:start w:val="1"/>
       <w:numFmt w:val="bullet"/>
       <w:lvlText w:val=""/>
@@ -3407,7 +3914,7 @@
         <w:rFonts w:ascii="Wingdings" w:hAnsi="Wingdings" w:hint="default"/>
       </w:rPr>
     </w:lvl>
-    <w:lvl w:ilvl="3" w:tplc="04090001" w:tentative="1">
+    <w:lvl w:ilvl="3" w:tplc="04090001">
       <w:start w:val="1"/>
       <w:numFmt w:val="bullet"/>
       <w:lvlText w:val=""/>
@@ -3508,7 +4015,7 @@
         <w:rFonts w:ascii="Courier New" w:hAnsi="Courier New" w:hint="default"/>
       </w:rPr>
     </w:lvl>
-    <w:lvl w:ilvl="2" w:tplc="04090005" w:tentative="1">
+    <w:lvl w:ilvl="2" w:tplc="04090005">
       <w:start w:val="1"/>
       <w:numFmt w:val="bullet"/>
       <w:lvlText w:val=""/>
@@ -5100,7 +5607,7 @@
 </file>
 
 <file path=word/styles.xml><?xml version="1.0" encoding="utf-8"?>
-<w:styles xmlns:mc="http://schemas.openxmlformats.org/markup-compatibility/2006" xmlns:r="http://schemas.openxmlformats.org/officeDocument/2006/relationships" xmlns:w="http://schemas.openxmlformats.org/wordprocessingml/2006/main" xmlns:w14="http://schemas.microsoft.com/office/word/2010/wordml" mc:Ignorable="w14">
+<w:styles xmlns:mc="http://schemas.openxmlformats.org/markup-compatibility/2006" xmlns:r="http://schemas.openxmlformats.org/officeDocument/2006/relationships" xmlns:w="http://schemas.openxmlformats.org/wordprocessingml/2006/main" xmlns:w14="http://schemas.microsoft.com/office/word/2010/wordml" xmlns:w15="http://schemas.microsoft.com/office/word/2012/wordml" mc:Ignorable="w14 w15">
   <w:docDefaults>
     <w:rPrDefault>
       <w:rPr>
@@ -5112,451 +5619,387 @@
     </w:rPrDefault>
     <w:pPrDefault/>
   </w:docDefaults>
-  <w:latentStyles w:defLockedState="0" w:defUIPriority="99" w:defSemiHidden="1" w:defUnhideWhenUsed="1" w:defQFormat="0" w:count="276">
-    <w:lsdException w:name="Normal" w:semiHidden="0" w:uiPriority="0" w:unhideWhenUsed="0" w:qFormat="1"/>
-    <w:lsdException w:name="heading 1" w:semiHidden="0" w:uiPriority="9" w:unhideWhenUsed="0" w:qFormat="1"/>
-    <w:lsdException w:name="heading 2" w:uiPriority="9" w:qFormat="1"/>
-    <w:lsdException w:name="heading 3" w:uiPriority="9" w:qFormat="1"/>
-    <w:lsdException w:name="heading 4" w:uiPriority="9" w:qFormat="1"/>
-    <w:lsdException w:name="heading 5" w:uiPriority="9" w:qFormat="1"/>
-    <w:lsdException w:name="heading 6" w:uiPriority="9" w:qFormat="1"/>
-    <w:lsdException w:name="heading 7" w:uiPriority="9" w:qFormat="1"/>
-    <w:lsdException w:name="heading 8" w:uiPriority="9" w:qFormat="1"/>
-    <w:lsdException w:name="heading 9" w:uiPriority="9" w:qFormat="1"/>
-    <w:lsdException w:name="toc 1" w:uiPriority="39"/>
-    <w:lsdException w:name="toc 2" w:uiPriority="39"/>
-    <w:lsdException w:name="toc 3" w:uiPriority="39"/>
-    <w:lsdException w:name="toc 4" w:uiPriority="39"/>
-    <w:lsdException w:name="toc 5" w:uiPriority="39"/>
-    <w:lsdException w:name="toc 6" w:uiPriority="39"/>
-    <w:lsdException w:name="toc 7" w:uiPriority="39"/>
-    <w:lsdException w:name="toc 8" w:uiPriority="39"/>
-    <w:lsdException w:name="toc 9" w:uiPriority="39"/>
-    <w:lsdException w:name="caption" w:uiPriority="35" w:qFormat="1"/>
-    <w:lsdException w:name="Title" w:semiHidden="0" w:uiPriority="10" w:unhideWhenUsed="0" w:qFormat="1"/>
-    <w:lsdException w:name="Default Paragraph Font" w:uiPriority="1"/>
-    <w:lsdException w:name="Subtitle" w:semiHidden="0" w:uiPriority="11" w:unhideWhenUsed="0" w:qFormat="1"/>
-    <w:lsdException w:name="Strong" w:semiHidden="0" w:uiPriority="22" w:unhideWhenUsed="0" w:qFormat="1"/>
-    <w:lsdException w:name="Emphasis" w:semiHidden="0" w:uiPriority="20" w:unhideWhenUsed="0" w:qFormat="1"/>
-    <w:lsdException w:name="Table Grid" w:semiHidden="0" w:uiPriority="59" w:unhideWhenUsed="0"/>
-    <w:lsdException w:name="Placeholder Text" w:unhideWhenUsed="0"/>
-    <w:lsdException w:name="No Spacing" w:uiPriority="1" w:unhideWhenUsed="0" w:qFormat="1"/>
-    <w:lsdException w:name="Light Shading" w:semiHidden="0" w:uiPriority="60" w:unhideWhenUsed="0"/>
-    <w:lsdException w:name="Light List" w:semiHidden="0" w:uiPriority="61" w:unhideWhenUsed="0"/>
-    <w:lsdException w:name="Light Grid" w:semiHidden="0" w:uiPriority="62" w:unhideWhenUsed="0"/>
-    <w:lsdException w:name="Medium Shading 1" w:semiHidden="0" w:uiPriority="63" w:unhideWhenUsed="0"/>
-    <w:lsdException w:name="Medium Shading 2" w:semiHidden="0" w:uiPriority="64" w:unhideWhenUsed="0"/>
-    <w:lsdException w:name="Medium List 1" w:semiHidden="0" w:uiPriority="65" w:unhideWhenUsed="0"/>
-    <w:lsdException w:name="Medium List 2" w:semiHidden="0" w:uiPriority="66" w:unhideWhenUsed="0"/>
-    <w:lsdException w:name="Medium Grid 1" w:semiHidden="0" w:uiPriority="67" w:unhideWhenUsed="0"/>
-    <w:lsdException w:name="Medium Grid 2" w:semiHidden="0" w:uiPriority="68" w:unhideWhenUsed="0"/>
-    <w:lsdException w:name="Medium Grid 3" w:semiHidden="0" w:uiPriority="69" w:unhideWhenUsed="0"/>
-    <w:lsdException w:name="Dark List" w:semiHidden="0" w:uiPriority="70" w:unhideWhenUsed="0"/>
-    <w:lsdException w:name="Colorful Shading" w:semiHidden="0" w:uiPriority="71" w:unhideWhenUsed="0"/>
-    <w:lsdException w:name="Colorful List" w:semiHidden="0" w:uiPriority="72" w:unhideWhenUsed="0"/>
-    <w:lsdException w:name="Colorful Grid" w:semiHidden="0" w:uiPriority="73" w:unhideWhenUsed="0"/>
-    <w:lsdException w:name="Light Shading Accent 1" w:semiHidden="0" w:uiPriority="60" w:unhideWhenUsed="0"/>
-    <w:lsdException w:name="Light List Accent 1" w:semiHidden="0" w:uiPriority="61" w:unhideWhenUsed="0"/>
-    <w:lsdException w:name="Light Grid Accent 1" w:semiHidden="0" w:uiPriority="62" w:unhideWhenUsed="0"/>
-    <w:lsdException w:name="Medium Shading 1 Accent 1" w:semiHidden="0" w:uiPriority="63" w:unhideWhenUsed="0"/>
-    <w:lsdException w:name="Medium Shading 2 Accent 1" w:semiHidden="0" w:uiPriority="64" w:unhideWhenUsed="0"/>
-    <w:lsdException w:name="Medium List 1 Accent 1" w:semiHidden="0" w:uiPriority="65" w:unhideWhenUsed="0"/>
-    <w:lsdException w:name="Revision" w:unhideWhenUsed="0"/>
-    <w:lsdException w:name="List Paragraph" w:semiHidden="0" w:uiPriority="34" w:unhideWhenUsed="0" w:qFormat="1"/>
-    <w:lsdException w:name="Quote" w:semiHidden="0" w:uiPriority="29" w:unhideWhenUsed="0" w:qFormat="1"/>
-    <w:lsdException w:name="Intense Quote" w:semiHidden="0" w:uiPriority="30" w:unhideWhenUsed="0" w:qFormat="1"/>
-    <w:lsdException w:name="Medium List 2 Accent 1" w:semiHidden="0" w:uiPriority="66" w:unhideWhenUsed="0"/>
-    <w:lsdException w:name="Medium Grid 1 Accent 1" w:semiHidden="0" w:uiPriority="67" w:unhideWhenUsed="0"/>
-    <w:lsdException w:name="Medium Grid 2 Accent 1" w:semiHidden="0" w:uiPriority="68" w:unhideWhenUsed="0"/>
-    <w:lsdException w:name="Medium Grid 3 Accent 1" w:semiHidden="0" w:uiPriority="69" w:unhideWhenUsed="0"/>
-    <w:lsdException w:name="Dark List Accent 1" w:semiHidden="0" w:uiPriority="70" w:unhideWhenUsed="0"/>
-    <w:lsdException w:name="Colorful Shading Accent 1" w:semiHidden="0" w:uiPriority="71" w:unhideWhenUsed="0"/>
-    <w:lsdException w:name="Colorful List Accent 1" w:semiHidden="0" w:uiPriority="72" w:unhideWhenUsed="0"/>
-    <w:lsdException w:name="Colorful Grid Accent 1" w:semiHidden="0" w:uiPriority="73" w:unhideWhenUsed="0"/>
-    <w:lsdException w:name="Light Shading Accent 2" w:semiHidden="0" w:uiPriority="60" w:unhideWhenUsed="0"/>
-    <w:lsdException w:name="Light List Accent 2" w:semiHidden="0" w:uiPriority="61" w:unhideWhenUsed="0"/>
-    <w:lsdException w:name="Light Grid Accent 2" w:semiHidden="0" w:uiPriority="62" w:unhideWhenUsed="0"/>
-    <w:lsdException w:name="Medium Shading 1 Accent 2" w:semiHidden="0" w:uiPriority="63" w:unhideWhenUsed="0"/>
-    <w:lsdException w:name="Medium Shading 2 Accent 2" w:semiHidden="0" w:uiPriority="64" w:unhideWhenUsed="0"/>
-    <w:lsdException w:name="Medium List 1 Accent 2" w:semiHidden="0" w:uiPriority="65" w:unhideWhenUsed="0"/>
-    <w:lsdException w:name="Medium List 2 Accent 2" w:semiHidden="0" w:uiPriority="66" w:unhideWhenUsed="0"/>
-    <w:lsdException w:name="Medium Grid 1 Accent 2" w:semiHidden="0" w:uiPriority="67" w:unhideWhenUsed="0"/>
-    <w:lsdException w:name="Medium Grid 2 Accent 2" w:semiHidden="0" w:uiPriority="68" w:unhideWhenUsed="0"/>
-    <w:lsdException w:name="Medium Grid 3 Accent 2" w:semiHidden="0" w:uiPriority="69" w:unhideWhenUsed="0"/>
-    <w:lsdException w:name="Dark List Accent 2" w:semiHidden="0" w:uiPriority="70" w:unhideWhenUsed="0"/>
-    <w:lsdException w:name="Colorful Shading Accent 2" w:semiHidden="0" w:uiPriority="71" w:unhideWhenUsed="0"/>
-    <w:lsdException w:name="Colorful List Accent 2" w:semiHidden="0" w:uiPriority="72" w:unhideWhenUsed="0"/>
-    <w:lsdException w:name="Colorful Grid Accent 2" w:semiHidden="0" w:uiPriority="73" w:unhideWhenUsed="0"/>
-    <w:lsdException w:name="Light Shading Accent 3" w:semiHidden="0" w:uiPriority="60" w:unhideWhenUsed="0"/>
-    <w:lsdException w:name="Light List Accent 3" w:semiHidden="0" w:uiPriority="61" w:unhideWhenUsed="0"/>
-    <w:lsdException w:name="Light Grid Accent 3" w:semiHidden="0" w:uiPriority="62" w:unhideWhenUsed="0"/>
-    <w:lsdException w:name="Medium Shading 1 Accent 3" w:semiHidden="0" w:uiPriority="63" w:unhideWhenUsed="0"/>
-    <w:lsdException w:name="Medium Shading 2 Accent 3" w:semiHidden="0" w:uiPriority="64" w:unhideWhenUsed="0"/>
-    <w:lsdException w:name="Medium List 1 Accent 3" w:semiHidden="0" w:uiPriority="65" w:unhideWhenUsed="0"/>
-    <w:lsdException w:name="Medium List 2 Accent 3" w:semiHidden="0" w:uiPriority="66" w:unhideWhenUsed="0"/>
-    <w:lsdException w:name="Medium Grid 1 Accent 3" w:semiHidden="0" w:uiPriority="67" w:unhideWhenUsed="0"/>
-    <w:lsdException w:name="Medium Grid 2 Accent 3" w:semiHidden="0" w:uiPriority="68" w:unhideWhenUsed="0"/>
-    <w:lsdException w:name="Medium Grid 3 Accent 3" w:semiHidden="0" w:uiPriority="69" w:unhideWhenUsed="0"/>
-    <w:lsdException w:name="Dark List Accent 3" w:semiHidden="0" w:uiPriority="70" w:unhideWhenUsed="0"/>
-    <w:lsdException w:name="Colorful Shading Accent 3" w:semiHidden="0" w:uiPriority="71" w:unhideWhenUsed="0"/>
-    <w:lsdException w:name="Colorful List Accent 3" w:semiHidden="0" w:uiPriority="72" w:unhideWhenUsed="0"/>
-    <w:lsdException w:name="Colorful Grid Accent 3" w:semiHidden="0" w:uiPriority="73" w:unhideWhenUsed="0"/>
-    <w:lsdException w:name="Light Shading Accent 4" w:semiHidden="0" w:uiPriority="60" w:unhideWhenUsed="0"/>
-    <w:lsdException w:name="Light List Accent 4" w:semiHidden="0" w:uiPriority="61" w:unhideWhenUsed="0"/>
-    <w:lsdException w:name="Light Grid Accent 4" w:semiHidden="0" w:uiPriority="62" w:unhideWhenUsed="0"/>
-    <w:lsdException w:name="Medium Shading 1 Accent 4" w:semiHidden="0" w:uiPriority="63" w:unhideWhenUsed="0"/>
-    <w:lsdException w:name="Medium Shading 2 Accent 4" w:semiHidden="0" w:uiPriority="64" w:unhideWhenUsed="0"/>
-    <w:lsdException w:name="Medium List 1 Accent 4" w:semiHidden="0" w:uiPriority="65" w:unhideWhenUsed="0"/>
-    <w:lsdException w:name="Medium List 2 Accent 4" w:semiHidden="0" w:uiPriority="66" w:unhideWhenUsed="0"/>
-    <w:lsdException w:name="Medium Grid 1 Accent 4" w:semiHidden="0" w:uiPriority="67" w:unhideWhenUsed="0"/>
-    <w:lsdException w:name="Medium Grid 2 Accent 4" w:semiHidden="0" w:uiPriority="68" w:unhideWhenUsed="0"/>
-    <w:lsdException w:name="Medium Grid 3 Accent 4" w:semiHidden="0" w:uiPriority="69" w:unhideWhenUsed="0"/>
-    <w:lsdException w:name="Dark List Accent 4" w:semiHidden="0" w:uiPriority="70" w:unhideWhenUsed="0"/>
-    <w:lsdException w:name="Colorful Shading Accent 4" w:semiHidden="0" w:uiPriority="71" w:unhideWhenUsed="0"/>
-    <w:lsdException w:name="Colorful List Accent 4" w:semiHidden="0" w:uiPriority="72" w:unhideWhenUsed="0"/>
-    <w:lsdException w:name="Colorful Grid Accent 4" w:semiHidden="0" w:uiPriority="73" w:unhideWhenUsed="0"/>
-    <w:lsdException w:name="Light Shading Accent 5" w:semiHidden="0" w:uiPriority="60" w:unhideWhenUsed="0"/>
-    <w:lsdException w:name="Light List Accent 5" w:semiHidden="0" w:uiPriority="61" w:unhideWhenUsed="0"/>
-    <w:lsdException w:name="Light Grid Accent 5" w:semiHidden="0" w:uiPriority="62" w:unhideWhenUsed="0"/>
-    <w:lsdException w:name="Medium Shading 1 Accent 5" w:semiHidden="0" w:uiPriority="63" w:unhideWhenUsed="0"/>
-    <w:lsdException w:name="Medium Shading 2 Accent 5" w:semiHidden="0" w:uiPriority="64" w:unhideWhenUsed="0"/>
-    <w:lsdException w:name="Medium List 1 Accent 5" w:semiHidden="0" w:uiPriority="65" w:unhideWhenUsed="0"/>
-    <w:lsdException w:name="Medium List 2 Accent 5" w:semiHidden="0" w:uiPriority="66" w:unhideWhenUsed="0"/>
-    <w:lsdException w:name="Medium Grid 1 Accent 5" w:semiHidden="0" w:uiPriority="67" w:unhideWhenUsed="0"/>
-    <w:lsdException w:name="Medium Grid 2 Accent 5" w:semiHidden="0" w:uiPriority="68" w:unhideWhenUsed="0"/>
-    <w:lsdException w:name="Medium Grid 3 Accent 5" w:semiHidden="0" w:uiPriority="69" w:unhideWhenUsed="0"/>
-    <w:lsdException w:name="Dark List Accent 5" w:semiHidden="0" w:uiPriority="70" w:unhideWhenUsed="0"/>
-    <w:lsdException w:name="Colorful Shading Accent 5" w:semiHidden="0" w:uiPriority="71" w:unhideWhenUsed="0"/>
-    <w:lsdException w:name="Colorful List Accent 5" w:semiHidden="0" w:uiPriority="72" w:unhideWhenUsed="0"/>
-    <w:lsdException w:name="Colorful Grid Accent 5" w:semiHidden="0" w:uiPriority="73" w:unhideWhenUsed="0"/>
-    <w:lsdException w:name="Light Shading Accent 6" w:semiHidden="0" w:uiPriority="60" w:unhideWhenUsed="0"/>
-    <w:lsdException w:name="Light List Accent 6" w:semiHidden="0" w:uiPriority="61" w:unhideWhenUsed="0"/>
-    <w:lsdException w:name="Light Grid Accent 6" w:semiHidden="0" w:uiPriority="62" w:unhideWhenUsed="0"/>
-    <w:lsdException w:name="Medium Shading 1 Accent 6" w:semiHidden="0" w:uiPriority="63" w:unhideWhenUsed="0"/>
-    <w:lsdException w:name="Medium Shading 2 Accent 6" w:semiHidden="0" w:uiPriority="64" w:unhideWhenUsed="0"/>
-    <w:lsdException w:name="Medium List 1 Accent 6" w:semiHidden="0" w:uiPriority="65" w:unhideWhenUsed="0"/>
-    <w:lsdException w:name="Medium List 2 Accent 6" w:semiHidden="0" w:uiPriority="66" w:unhideWhenUsed="0"/>
-    <w:lsdException w:name="Medium Grid 1 Accent 6" w:semiHidden="0" w:uiPriority="67" w:unhideWhenUsed="0"/>
-    <w:lsdException w:name="Medium Grid 2 Accent 6" w:semiHidden="0" w:uiPriority="68" w:unhideWhenUsed="0"/>
-    <w:lsdException w:name="Medium Grid 3 Accent 6" w:semiHidden="0" w:uiPriority="69" w:unhideWhenUsed="0"/>
-    <w:lsdException w:name="Dark List Accent 6" w:semiHidden="0" w:uiPriority="70" w:unhideWhenUsed="0"/>
-    <w:lsdException w:name="Colorful Shading Accent 6" w:semiHidden="0" w:uiPriority="71" w:unhideWhenUsed="0"/>
-    <w:lsdException w:name="Colorful List Accent 6" w:semiHidden="0" w:uiPriority="72" w:unhideWhenUsed="0"/>
-    <w:lsdException w:name="Colorful Grid Accent 6" w:semiHidden="0" w:uiPriority="73" w:unhideWhenUsed="0"/>
-    <w:lsdException w:name="Subtle Emphasis" w:semiHidden="0" w:uiPriority="19" w:unhideWhenUsed="0" w:qFormat="1"/>
-    <w:lsdException w:name="Intense Emphasis" w:semiHidden="0" w:uiPriority="21" w:unhideWhenUsed="0" w:qFormat="1"/>
-    <w:lsdException w:name="Subtle Reference" w:semiHidden="0" w:uiPriority="31" w:unhideWhenUsed="0" w:qFormat="1"/>
-    <w:lsdException w:name="Intense Reference" w:semiHidden="0" w:uiPriority="32" w:unhideWhenUsed="0" w:qFormat="1"/>
-    <w:lsdException w:name="Book Title" w:semiHidden="0" w:uiPriority="33" w:unhideWhenUsed="0" w:qFormat="1"/>
-    <w:lsdException w:name="Bibliography" w:uiPriority="37"/>
-    <w:lsdException w:name="TOC Heading" w:uiPriority="39" w:qFormat="1"/>
-  </w:latentStyles>
-  <w:style w:type="paragraph" w:default="1" w:styleId="Normal">
-    <w:name w:val="Normal"/>
-    <w:qFormat/>
-    <w:rsid w:val="00182AE8"/>
-  </w:style>
-  <w:style w:type="character" w:default="1" w:styleId="DefaultParagraphFont">
-    <w:name w:val="Default Paragraph Font"/>
-    <w:uiPriority w:val="1"/>
-    <w:semiHidden/>
-    <w:unhideWhenUsed/>
-  </w:style>
-  <w:style w:type="table" w:default="1" w:styleId="TableNormal">
-    <w:name w:val="Normal Table"/>
-    <w:uiPriority w:val="99"/>
-    <w:semiHidden/>
-    <w:unhideWhenUsed/>
-    <w:tblPr>
-      <w:tblInd w:w="0" w:type="dxa"/>
-      <w:tblCellMar>
-        <w:top w:w="0" w:type="dxa"/>
-        <w:left w:w="108" w:type="dxa"/>
-        <w:bottom w:w="0" w:type="dxa"/>
-        <w:right w:w="108" w:type="dxa"/>
-      </w:tblCellMar>
-    </w:tblPr>
-  </w:style>
-  <w:style w:type="numbering" w:default="1" w:styleId="NoList">
-    <w:name w:val="No List"/>
-    <w:uiPriority w:val="99"/>
-    <w:semiHidden/>
-    <w:unhideWhenUsed/>
-  </w:style>
-  <w:style w:type="paragraph" w:styleId="NormalWeb">
-    <w:name w:val="Normal (Web)"/>
-    <w:basedOn w:val="Normal"/>
-    <w:uiPriority w:val="99"/>
-    <w:unhideWhenUsed/>
-    <w:rsid w:val="00E70573"/>
-    <w:pPr>
-      <w:spacing w:before="100" w:beforeAutospacing="1" w:after="100" w:afterAutospacing="1"/>
-    </w:pPr>
-    <w:rPr>
-      <w:rFonts w:ascii="Times" w:hAnsi="Times" w:cs="Times New Roman"/>
-      <w:sz w:val="20"/>
-      <w:szCs w:val="20"/>
-    </w:rPr>
-  </w:style>
-  <w:style w:type="character" w:styleId="Hyperlink">
-    <w:name w:val="Hyperlink"/>
-    <w:basedOn w:val="DefaultParagraphFont"/>
-    <w:uiPriority w:val="99"/>
-    <w:unhideWhenUsed/>
-    <w:rsid w:val="00E70573"/>
-    <w:rPr>
-      <w:color w:val="0000FF"/>
-      <w:u w:val="single"/>
-    </w:rPr>
-  </w:style>
-  <w:style w:type="paragraph" w:styleId="ListParagraph">
-    <w:name w:val="List Paragraph"/>
-    <w:basedOn w:val="Normal"/>
-    <w:uiPriority w:val="34"/>
-    <w:qFormat/>
-    <w:rsid w:val="006E1E02"/>
-    <w:pPr>
-      <w:ind w:left="720"/>
-      <w:contextualSpacing/>
-    </w:pPr>
-  </w:style>
-  <w:style w:type="character" w:customStyle="1" w:styleId="a">
-    <w:name w:val="a"/>
-    <w:basedOn w:val="DefaultParagraphFont"/>
-    <w:rsid w:val="00514BEC"/>
-  </w:style>
-  <w:style w:type="character" w:customStyle="1" w:styleId="apple-converted-space">
-    <w:name w:val="apple-converted-space"/>
-    <w:basedOn w:val="DefaultParagraphFont"/>
-    <w:rsid w:val="00514BEC"/>
-  </w:style>
-  <w:style w:type="table" w:styleId="TableGrid">
-    <w:name w:val="Table Grid"/>
-    <w:basedOn w:val="TableNormal"/>
-    <w:uiPriority w:val="59"/>
-    <w:rsid w:val="004510ED"/>
-    <w:tblPr>
-      <w:tblInd w:w="0" w:type="dxa"/>
-      <w:tblBorders>
-        <w:top w:val="single" w:sz="4" w:space="0" w:color="auto"/>
-        <w:left w:val="single" w:sz="4" w:space="0" w:color="auto"/>
-        <w:bottom w:val="single" w:sz="4" w:space="0" w:color="auto"/>
-        <w:right w:val="single" w:sz="4" w:space="0" w:color="auto"/>
-        <w:insideH w:val="single" w:sz="4" w:space="0" w:color="auto"/>
-        <w:insideV w:val="single" w:sz="4" w:space="0" w:color="auto"/>
-      </w:tblBorders>
-      <w:tblCellMar>
-        <w:top w:w="0" w:type="dxa"/>
-        <w:left w:w="108" w:type="dxa"/>
-        <w:bottom w:w="0" w:type="dxa"/>
-        <w:right w:w="108" w:type="dxa"/>
-      </w:tblCellMar>
-    </w:tblPr>
-  </w:style>
-  <w:style w:type="character" w:styleId="FollowedHyperlink">
-    <w:name w:val="FollowedHyperlink"/>
-    <w:basedOn w:val="DefaultParagraphFont"/>
-    <w:uiPriority w:val="99"/>
-    <w:semiHidden/>
-    <w:unhideWhenUsed/>
-    <w:rsid w:val="00F609F7"/>
-    <w:rPr>
-      <w:color w:val="800080" w:themeColor="followedHyperlink"/>
-      <w:u w:val="single"/>
-    </w:rPr>
-  </w:style>
-  <w:style w:type="character" w:styleId="Strong">
-    <w:name w:val="Strong"/>
-    <w:basedOn w:val="DefaultParagraphFont"/>
-    <w:uiPriority w:val="22"/>
-    <w:qFormat/>
-    <w:rsid w:val="0082328B"/>
-    <w:rPr>
-      <w:b/>
-      <w:bCs/>
-    </w:rPr>
-  </w:style>
-  <w:style w:type="paragraph" w:styleId="BalloonText">
-    <w:name w:val="Balloon Text"/>
-    <w:basedOn w:val="Normal"/>
-    <w:link w:val="BalloonTextChar"/>
-    <w:uiPriority w:val="99"/>
-    <w:semiHidden/>
-    <w:unhideWhenUsed/>
-    <w:rsid w:val="00F018BB"/>
-    <w:rPr>
-      <w:rFonts w:ascii="Lucida Grande" w:hAnsi="Lucida Grande" w:cs="Lucida Grande"/>
-      <w:sz w:val="18"/>
-      <w:szCs w:val="18"/>
-    </w:rPr>
-  </w:style>
-  <w:style w:type="character" w:customStyle="1" w:styleId="BalloonTextChar">
-    <w:name w:val="Balloon Text Char"/>
-    <w:basedOn w:val="DefaultParagraphFont"/>
-    <w:link w:val="BalloonText"/>
-    <w:uiPriority w:val="99"/>
-    <w:semiHidden/>
-    <w:rsid w:val="00F018BB"/>
-    <w:rPr>
-      <w:rFonts w:ascii="Lucida Grande" w:hAnsi="Lucida Grande" w:cs="Lucida Grande"/>
-      <w:sz w:val="18"/>
-      <w:szCs w:val="18"/>
-    </w:rPr>
-  </w:style>
-</w:styles>
-</file>
-
-<file path=word/stylesWithEffects.xml><?xml version="1.0" encoding="utf-8"?>
-<w:styles xmlns:wpc="http://schemas.microsoft.com/office/word/2010/wordprocessingCanvas" xmlns:mo="http://schemas.microsoft.com/office/mac/office/2008/main" xmlns:mc="http://schemas.openxmlformats.org/markup-compatibility/2006" xmlns:mv="urn:schemas-microsoft-com:mac:vml" xmlns:o="urn:schemas-microsoft-com:office:office" xmlns:r="http://schemas.openxmlformats.org/officeDocument/2006/relationships" xmlns:m="http://schemas.openxmlformats.org/officeDocument/2006/math" xmlns:v="urn:schemas-microsoft-com:vml" xmlns:wp14="http://schemas.microsoft.com/office/word/2010/wordprocessingDrawing" xmlns:wp="http://schemas.openxmlformats.org/drawingml/2006/wordprocessingDrawing" xmlns:w10="urn:schemas-microsoft-com:office:word" xmlns:w="http://schemas.openxmlformats.org/wordprocessingml/2006/main" xmlns:w14="http://schemas.microsoft.com/office/word/2010/wordml" xmlns:wpg="http://schemas.microsoft.com/office/word/2010/wordprocessingGroup" xmlns:wpi="http://schemas.microsoft.com/office/word/2010/wordprocessingInk" xmlns:wne="http://schemas.microsoft.com/office/word/2006/wordml" xmlns:wps="http://schemas.microsoft.com/office/word/2010/wordprocessingShape" mc:Ignorable="w14 wp14">
-  <w:docDefaults>
-    <w:rPrDefault>
-      <w:rPr>
-        <w:rFonts w:asciiTheme="minorHAnsi" w:eastAsiaTheme="minorEastAsia" w:hAnsiTheme="minorHAnsi" w:cstheme="minorBidi"/>
-        <w:sz w:val="24"/>
-        <w:szCs w:val="24"/>
-        <w:lang w:val="en-US" w:eastAsia="en-US" w:bidi="ar-SA"/>
-      </w:rPr>
-    </w:rPrDefault>
-    <w:pPrDefault/>
-  </w:docDefaults>
-  <w:latentStyles w:defLockedState="0" w:defUIPriority="99" w:defSemiHidden="1" w:defUnhideWhenUsed="1" w:defQFormat="0" w:count="276">
-    <w:lsdException w:name="Normal" w:semiHidden="0" w:uiPriority="0" w:unhideWhenUsed="0" w:qFormat="1"/>
-    <w:lsdException w:name="heading 1" w:semiHidden="0" w:uiPriority="9" w:unhideWhenUsed="0" w:qFormat="1"/>
-    <w:lsdException w:name="heading 2" w:uiPriority="9" w:qFormat="1"/>
-    <w:lsdException w:name="heading 3" w:uiPriority="9" w:qFormat="1"/>
-    <w:lsdException w:name="heading 4" w:uiPriority="9" w:qFormat="1"/>
-    <w:lsdException w:name="heading 5" w:uiPriority="9" w:qFormat="1"/>
-    <w:lsdException w:name="heading 6" w:uiPriority="9" w:qFormat="1"/>
-    <w:lsdException w:name="heading 7" w:uiPriority="9" w:qFormat="1"/>
-    <w:lsdException w:name="heading 8" w:uiPriority="9" w:qFormat="1"/>
-    <w:lsdException w:name="heading 9" w:uiPriority="9" w:qFormat="1"/>
-    <w:lsdException w:name="toc 1" w:uiPriority="39"/>
-    <w:lsdException w:name="toc 2" w:uiPriority="39"/>
-    <w:lsdException w:name="toc 3" w:uiPriority="39"/>
-    <w:lsdException w:name="toc 4" w:uiPriority="39"/>
-    <w:lsdException w:name="toc 5" w:uiPriority="39"/>
-    <w:lsdException w:name="toc 6" w:uiPriority="39"/>
-    <w:lsdException w:name="toc 7" w:uiPriority="39"/>
-    <w:lsdException w:name="toc 8" w:uiPriority="39"/>
-    <w:lsdException w:name="toc 9" w:uiPriority="39"/>
-    <w:lsdException w:name="caption" w:uiPriority="35" w:qFormat="1"/>
-    <w:lsdException w:name="Title" w:semiHidden="0" w:uiPriority="10" w:unhideWhenUsed="0" w:qFormat="1"/>
-    <w:lsdException w:name="Default Paragraph Font" w:uiPriority="1"/>
-    <w:lsdException w:name="Subtitle" w:semiHidden="0" w:uiPriority="11" w:unhideWhenUsed="0" w:qFormat="1"/>
-    <w:lsdException w:name="Strong" w:semiHidden="0" w:uiPriority="22" w:unhideWhenUsed="0" w:qFormat="1"/>
-    <w:lsdException w:name="Emphasis" w:semiHidden="0" w:uiPriority="20" w:unhideWhenUsed="0" w:qFormat="1"/>
-    <w:lsdException w:name="Table Grid" w:semiHidden="0" w:uiPriority="59" w:unhideWhenUsed="0"/>
-    <w:lsdException w:name="Placeholder Text" w:unhideWhenUsed="0"/>
-    <w:lsdException w:name="No Spacing" w:uiPriority="1" w:unhideWhenUsed="0" w:qFormat="1"/>
-    <w:lsdException w:name="Light Shading" w:semiHidden="0" w:uiPriority="60" w:unhideWhenUsed="0"/>
-    <w:lsdException w:name="Light List" w:semiHidden="0" w:uiPriority="61" w:unhideWhenUsed="0"/>
-    <w:lsdException w:name="Light Grid" w:semiHidden="0" w:uiPriority="62" w:unhideWhenUsed="0"/>
-    <w:lsdException w:name="Medium Shading 1" w:semiHidden="0" w:uiPriority="63" w:unhideWhenUsed="0"/>
-    <w:lsdException w:name="Medium Shading 2" w:semiHidden="0" w:uiPriority="64" w:unhideWhenUsed="0"/>
-    <w:lsdException w:name="Medium List 1" w:semiHidden="0" w:uiPriority="65" w:unhideWhenUsed="0"/>
-    <w:lsdException w:name="Medium List 2" w:semiHidden="0" w:uiPriority="66" w:unhideWhenUsed="0"/>
-    <w:lsdException w:name="Medium Grid 1" w:semiHidden="0" w:uiPriority="67" w:unhideWhenUsed="0"/>
-    <w:lsdException w:name="Medium Grid 2" w:semiHidden="0" w:uiPriority="68" w:unhideWhenUsed="0"/>
-    <w:lsdException w:name="Medium Grid 3" w:semiHidden="0" w:uiPriority="69" w:unhideWhenUsed="0"/>
-    <w:lsdException w:name="Dark List" w:semiHidden="0" w:uiPriority="70" w:unhideWhenUsed="0"/>
-    <w:lsdException w:name="Colorful Shading" w:semiHidden="0" w:uiPriority="71" w:unhideWhenUsed="0"/>
-    <w:lsdException w:name="Colorful List" w:semiHidden="0" w:uiPriority="72" w:unhideWhenUsed="0"/>
-    <w:lsdException w:name="Colorful Grid" w:semiHidden="0" w:uiPriority="73" w:unhideWhenUsed="0"/>
-    <w:lsdException w:name="Light Shading Accent 1" w:semiHidden="0" w:uiPriority="60" w:unhideWhenUsed="0"/>
-    <w:lsdException w:name="Light List Accent 1" w:semiHidden="0" w:uiPriority="61" w:unhideWhenUsed="0"/>
-    <w:lsdException w:name="Light Grid Accent 1" w:semiHidden="0" w:uiPriority="62" w:unhideWhenUsed="0"/>
-    <w:lsdException w:name="Medium Shading 1 Accent 1" w:semiHidden="0" w:uiPriority="63" w:unhideWhenUsed="0"/>
-    <w:lsdException w:name="Medium Shading 2 Accent 1" w:semiHidden="0" w:uiPriority="64" w:unhideWhenUsed="0"/>
-    <w:lsdException w:name="Medium List 1 Accent 1" w:semiHidden="0" w:uiPriority="65" w:unhideWhenUsed="0"/>
-    <w:lsdException w:name="Revision" w:unhideWhenUsed="0"/>
-    <w:lsdException w:name="List Paragraph" w:semiHidden="0" w:uiPriority="34" w:unhideWhenUsed="0" w:qFormat="1"/>
-    <w:lsdException w:name="Quote" w:semiHidden="0" w:uiPriority="29" w:unhideWhenUsed="0" w:qFormat="1"/>
-    <w:lsdException w:name="Intense Quote" w:semiHidden="0" w:uiPriority="30" w:unhideWhenUsed="0" w:qFormat="1"/>
-    <w:lsdException w:name="Medium List 2 Accent 1" w:semiHidden="0" w:uiPriority="66" w:unhideWhenUsed="0"/>
-    <w:lsdException w:name="Medium Grid 1 Accent 1" w:semiHidden="0" w:uiPriority="67" w:unhideWhenUsed="0"/>
-    <w:lsdException w:name="Medium Grid 2 Accent 1" w:semiHidden="0" w:uiPriority="68" w:unhideWhenUsed="0"/>
-    <w:lsdException w:name="Medium Grid 3 Accent 1" w:semiHidden="0" w:uiPriority="69" w:unhideWhenUsed="0"/>
-    <w:lsdException w:name="Dark List Accent 1" w:semiHidden="0" w:uiPriority="70" w:unhideWhenUsed="0"/>
-    <w:lsdException w:name="Colorful Shading Accent 1" w:semiHidden="0" w:uiPriority="71" w:unhideWhenUsed="0"/>
-    <w:lsdException w:name="Colorful List Accent 1" w:semiHidden="0" w:uiPriority="72" w:unhideWhenUsed="0"/>
-    <w:lsdException w:name="Colorful Grid Accent 1" w:semiHidden="0" w:uiPriority="73" w:unhideWhenUsed="0"/>
-    <w:lsdException w:name="Light Shading Accent 2" w:semiHidden="0" w:uiPriority="60" w:unhideWhenUsed="0"/>
-    <w:lsdException w:name="Light List Accent 2" w:semiHidden="0" w:uiPriority="61" w:unhideWhenUsed="0"/>
-    <w:lsdException w:name="Light Grid Accent 2" w:semiHidden="0" w:uiPriority="62" w:unhideWhenUsed="0"/>
-    <w:lsdException w:name="Medium Shading 1 Accent 2" w:semiHidden="0" w:uiPriority="63" w:unhideWhenUsed="0"/>
-    <w:lsdException w:name="Medium Shading 2 Accent 2" w:semiHidden="0" w:uiPriority="64" w:unhideWhenUsed="0"/>
-    <w:lsdException w:name="Medium List 1 Accent 2" w:semiHidden="0" w:uiPriority="65" w:unhideWhenUsed="0"/>
-    <w:lsdException w:name="Medium List 2 Accent 2" w:semiHidden="0" w:uiPriority="66" w:unhideWhenUsed="0"/>
-    <w:lsdException w:name="Medium Grid 1 Accent 2" w:semiHidden="0" w:uiPriority="67" w:unhideWhenUsed="0"/>
-    <w:lsdException w:name="Medium Grid 2 Accent 2" w:semiHidden="0" w:uiPriority="68" w:unhideWhenUsed="0"/>
-    <w:lsdException w:name="Medium Grid 3 Accent 2" w:semiHidden="0" w:uiPriority="69" w:unhideWhenUsed="0"/>
-    <w:lsdException w:name="Dark List Accent 2" w:semiHidden="0" w:uiPriority="70" w:unhideWhenUsed="0"/>
-    <w:lsdException w:name="Colorful Shading Accent 2" w:semiHidden="0" w:uiPriority="71" w:unhideWhenUsed="0"/>
-    <w:lsdException w:name="Colorful List Accent 2" w:semiHidden="0" w:uiPriority="72" w:unhideWhenUsed="0"/>
-    <w:lsdException w:name="Colorful Grid Accent 2" w:semiHidden="0" w:uiPriority="73" w:unhideWhenUsed="0"/>
-    <w:lsdException w:name="Light Shading Accent 3" w:semiHidden="0" w:uiPriority="60" w:unhideWhenUsed="0"/>
-    <w:lsdException w:name="Light List Accent 3" w:semiHidden="0" w:uiPriority="61" w:unhideWhenUsed="0"/>
-    <w:lsdException w:name="Light Grid Accent 3" w:semiHidden="0" w:uiPriority="62" w:unhideWhenUsed="0"/>
-    <w:lsdException w:name="Medium Shading 1 Accent 3" w:semiHidden="0" w:uiPriority="63" w:unhideWhenUsed="0"/>
-    <w:lsdException w:name="Medium Shading 2 Accent 3" w:semiHidden="0" w:uiPriority="64" w:unhideWhenUsed="0"/>
-    <w:lsdException w:name="Medium List 1 Accent 3" w:semiHidden="0" w:uiPriority="65" w:unhideWhenUsed="0"/>
-    <w:lsdException w:name="Medium List 2 Accent 3" w:semiHidden="0" w:uiPriority="66" w:unhideWhenUsed="0"/>
-    <w:lsdException w:name="Medium Grid 1 Accent 3" w:semiHidden="0" w:uiPriority="67" w:unhideWhenUsed="0"/>
-    <w:lsdException w:name="Medium Grid 2 Accent 3" w:semiHidden="0" w:uiPriority="68" w:unhideWhenUsed="0"/>
-    <w:lsdException w:name="Medium Grid 3 Accent 3" w:semiHidden="0" w:uiPriority="69" w:unhideWhenUsed="0"/>
-    <w:lsdException w:name="Dark List Accent 3" w:semiHidden="0" w:uiPriority="70" w:unhideWhenUsed="0"/>
-    <w:lsdException w:name="Colorful Shading Accent 3" w:semiHidden="0" w:uiPriority="71" w:unhideWhenUsed="0"/>
-    <w:lsdException w:name="Colorful List Accent 3" w:semiHidden="0" w:uiPriority="72" w:unhideWhenUsed="0"/>
-    <w:lsdException w:name="Colorful Grid Accent 3" w:semiHidden="0" w:uiPriority="73" w:unhideWhenUsed="0"/>
-    <w:lsdException w:name="Light Shading Accent 4" w:semiHidden="0" w:uiPriority="60" w:unhideWhenUsed="0"/>
-    <w:lsdException w:name="Light List Accent 4" w:semiHidden="0" w:uiPriority="61" w:unhideWhenUsed="0"/>
-    <w:lsdException w:name="Light Grid Accent 4" w:semiHidden="0" w:uiPriority="62" w:unhideWhenUsed="0"/>
-    <w:lsdException w:name="Medium Shading 1 Accent 4" w:semiHidden="0" w:uiPriority="63" w:unhideWhenUsed="0"/>
-    <w:lsdException w:name="Medium Shading 2 Accent 4" w:semiHidden="0" w:uiPriority="64" w:unhideWhenUsed="0"/>
-    <w:lsdException w:name="Medium List 1 Accent 4" w:semiHidden="0" w:uiPriority="65" w:unhideWhenUsed="0"/>
-    <w:lsdException w:name="Medium List 2 Accent 4" w:semiHidden="0" w:uiPriority="66" w:unhideWhenUsed="0"/>
-    <w:lsdException w:name="Medium Grid 1 Accent 4" w:semiHidden="0" w:uiPriority="67" w:unhideWhenUsed="0"/>
-    <w:lsdException w:name="Medium Grid 2 Accent 4" w:semiHidden="0" w:uiPriority="68" w:unhideWhenUsed="0"/>
-    <w:lsdException w:name="Medium Grid 3 Accent 4" w:semiHidden="0" w:uiPriority="69" w:unhideWhenUsed="0"/>
-    <w:lsdException w:name="Dark List Accent 4" w:semiHidden="0" w:uiPriority="70" w:unhideWhenUsed="0"/>
-    <w:lsdException w:name="Colorful Shading Accent 4" w:semiHidden="0" w:uiPriority="71" w:unhideWhenUsed="0"/>
-    <w:lsdException w:name="Colorful List Accent 4" w:semiHidden="0" w:uiPriority="72" w:unhideWhenUsed="0"/>
-    <w:lsdException w:name="Colorful Grid Accent 4" w:semiHidden="0" w:uiPriority="73" w:unhideWhenUsed="0"/>
-    <w:lsdException w:name="Light Shading Accent 5" w:semiHidden="0" w:uiPriority="60" w:unhideWhenUsed="0"/>
-    <w:lsdException w:name="Light List Accent 5" w:semiHidden="0" w:uiPriority="61" w:unhideWhenUsed="0"/>
-    <w:lsdException w:name="Light Grid Accent 5" w:semiHidden="0" w:uiPriority="62" w:unhideWhenUsed="0"/>
-    <w:lsdException w:name="Medium Shading 1 Accent 5" w:semiHidden="0" w:uiPriority="63" w:unhideWhenUsed="0"/>
-    <w:lsdException w:name="Medium Shading 2 Accent 5" w:semiHidden="0" w:uiPriority="64" w:unhideWhenUsed="0"/>
-    <w:lsdException w:name="Medium List 1 Accent 5" w:semiHidden="0" w:uiPriority="65" w:unhideWhenUsed="0"/>
-    <w:lsdException w:name="Medium List 2 Accent 5" w:semiHidden="0" w:uiPriority="66" w:unhideWhenUsed="0"/>
-    <w:lsdException w:name="Medium Grid 1 Accent 5" w:semiHidden="0" w:uiPriority="67" w:unhideWhenUsed="0"/>
-    <w:lsdException w:name="Medium Grid 2 Accent 5" w:semiHidden="0" w:uiPriority="68" w:unhideWhenUsed="0"/>
-    <w:lsdException w:name="Medium Grid 3 Accent 5" w:semiHidden="0" w:uiPriority="69" w:unhideWhenUsed="0"/>
-    <w:lsdException w:name="Dark List Accent 5" w:semiHidden="0" w:uiPriority="70" w:unhideWhenUsed="0"/>
-    <w:lsdException w:name="Colorful Shading Accent 5" w:semiHidden="0" w:uiPriority="71" w:unhideWhenUsed="0"/>
-    <w:lsdException w:name="Colorful List Accent 5" w:semiHidden="0" w:uiPriority="72" w:unhideWhenUsed="0"/>
-    <w:lsdException w:name="Colorful Grid Accent 5" w:semiHidden="0" w:uiPriority="73" w:unhideWhenUsed="0"/>
-    <w:lsdException w:name="Light Shading Accent 6" w:semiHidden="0" w:uiPriority="60" w:unhideWhenUsed="0"/>
-    <w:lsdException w:name="Light List Accent 6" w:semiHidden="0" w:uiPriority="61" w:unhideWhenUsed="0"/>
-    <w:lsdException w:name="Light Grid Accent 6" w:semiHidden="0" w:uiPriority="62" w:unhideWhenUsed="0"/>
-    <w:lsdException w:name="Medium Shading 1 Accent 6" w:semiHidden="0" w:uiPriority="63" w:unhideWhenUsed="0"/>
-    <w:lsdException w:name="Medium Shading 2 Accent 6" w:semiHidden="0" w:uiPriority="64" w:unhideWhenUsed="0"/>
-    <w:lsdException w:name="Medium List 1 Accent 6" w:semiHidden="0" w:uiPriority="65" w:unhideWhenUsed="0"/>
-    <w:lsdException w:name="Medium List 2 Accent 6" w:semiHidden="0" w:uiPriority="66" w:unhideWhenUsed="0"/>
-    <w:lsdException w:name="Medium Grid 1 Accent 6" w:semiHidden="0" w:uiPriority="67" w:unhideWhenUsed="0"/>
-    <w:lsdException w:name="Medium Grid 2 Accent 6" w:semiHidden="0" w:uiPriority="68" w:unhideWhenUsed="0"/>
-    <w:lsdException w:name="Medium Grid 3 Accent 6" w:semiHidden="0" w:uiPriority="69" w:unhideWhenUsed="0"/>
-    <w:lsdException w:name="Dark List Accent 6" w:semiHidden="0" w:uiPriority="70" w:unhideWhenUsed="0"/>
-    <w:lsdException w:name="Colorful Shading Accent 6" w:semiHidden="0" w:uiPriority="71" w:unhideWhenUsed="0"/>
-    <w:lsdException w:name="Colorful List Accent 6" w:semiHidden="0" w:uiPriority="72" w:unhideWhenUsed="0"/>
-    <w:lsdException w:name="Colorful Grid Accent 6" w:semiHidden="0" w:uiPriority="73" w:unhideWhenUsed="0"/>
-    <w:lsdException w:name="Subtle Emphasis" w:semiHidden="0" w:uiPriority="19" w:unhideWhenUsed="0" w:qFormat="1"/>
-    <w:lsdException w:name="Intense Emphasis" w:semiHidden="0" w:uiPriority="21" w:unhideWhenUsed="0" w:qFormat="1"/>
-    <w:lsdException w:name="Subtle Reference" w:semiHidden="0" w:uiPriority="31" w:unhideWhenUsed="0" w:qFormat="1"/>
-    <w:lsdException w:name="Intense Reference" w:semiHidden="0" w:uiPriority="32" w:unhideWhenUsed="0" w:qFormat="1"/>
-    <w:lsdException w:name="Book Title" w:semiHidden="0" w:uiPriority="33" w:unhideWhenUsed="0" w:qFormat="1"/>
-    <w:lsdException w:name="Bibliography" w:uiPriority="37"/>
-    <w:lsdException w:name="TOC Heading" w:uiPriority="39" w:qFormat="1"/>
+  <w:latentStyles w:defLockedState="0" w:defUIPriority="99" w:defSemiHidden="0" w:defUnhideWhenUsed="0" w:defQFormat="0" w:count="380">
+    <w:lsdException w:name="Normal" w:uiPriority="0" w:qFormat="1"/>
+    <w:lsdException w:name="heading 1" w:uiPriority="9" w:qFormat="1"/>
+    <w:lsdException w:name="heading 2" w:semiHidden="1" w:uiPriority="9" w:unhideWhenUsed="1" w:qFormat="1"/>
+    <w:lsdException w:name="heading 3" w:semiHidden="1" w:uiPriority="9" w:unhideWhenUsed="1" w:qFormat="1"/>
+    <w:lsdException w:name="heading 4" w:semiHidden="1" w:uiPriority="9" w:unhideWhenUsed="1" w:qFormat="1"/>
+    <w:lsdException w:name="heading 5" w:semiHidden="1" w:uiPriority="9" w:unhideWhenUsed="1" w:qFormat="1"/>
+    <w:lsdException w:name="heading 6" w:semiHidden="1" w:uiPriority="9" w:unhideWhenUsed="1" w:qFormat="1"/>
+    <w:lsdException w:name="heading 7" w:semiHidden="1" w:uiPriority="9" w:unhideWhenUsed="1" w:qFormat="1"/>
+    <w:lsdException w:name="heading 8" w:semiHidden="1" w:uiPriority="9" w:unhideWhenUsed="1" w:qFormat="1"/>
+    <w:lsdException w:name="heading 9" w:semiHidden="1" w:uiPriority="9" w:unhideWhenUsed="1" w:qFormat="1"/>
+    <w:lsdException w:name="index 1" w:semiHidden="1" w:unhideWhenUsed="1"/>
+    <w:lsdException w:name="index 2" w:semiHidden="1" w:unhideWhenUsed="1"/>
+    <w:lsdException w:name="index 3" w:semiHidden="1" w:unhideWhenUsed="1"/>
+    <w:lsdException w:name="index 4" w:semiHidden="1" w:unhideWhenUsed="1"/>
+    <w:lsdException w:name="index 5" w:semiHidden="1" w:unhideWhenUsed="1"/>
+    <w:lsdException w:name="index 6" w:semiHidden="1" w:unhideWhenUsed="1"/>
+    <w:lsdException w:name="index 7" w:semiHidden="1" w:unhideWhenUsed="1"/>
+    <w:lsdException w:name="index 8" w:semiHidden="1" w:unhideWhenUsed="1"/>
+    <w:lsdException w:name="index 9" w:semiHidden="1" w:unhideWhenUsed="1"/>
+    <w:lsdException w:name="toc 1" w:semiHidden="1" w:uiPriority="39" w:unhideWhenUsed="1"/>
+    <w:lsdException w:name="toc 2" w:semiHidden="1" w:uiPriority="39" w:unhideWhenUsed="1"/>
+    <w:lsdException w:name="toc 3" w:semiHidden="1" w:uiPriority="39" w:unhideWhenUsed="1"/>
+    <w:lsdException w:name="toc 4" w:semiHidden="1" w:uiPriority="39" w:unhideWhenUsed="1"/>
+    <w:lsdException w:name="toc 5" w:semiHidden="1" w:uiPriority="39" w:unhideWhenUsed="1"/>
+    <w:lsdException w:name="toc 6" w:semiHidden="1" w:uiPriority="39" w:unhideWhenUsed="1"/>
+    <w:lsdException w:name="toc 7" w:semiHidden="1" w:uiPriority="39" w:unhideWhenUsed="1"/>
+    <w:lsdException w:name="toc 8" w:semiHidden="1" w:uiPriority="39" w:unhideWhenUsed="1"/>
+    <w:lsdException w:name="toc 9" w:semiHidden="1" w:uiPriority="39" w:unhideWhenUsed="1"/>
+    <w:lsdException w:name="Normal Indent" w:semiHidden="1" w:unhideWhenUsed="1"/>
+    <w:lsdException w:name="footnote text" w:semiHidden="1" w:unhideWhenUsed="1"/>
+    <w:lsdException w:name="annotation text" w:semiHidden="1" w:unhideWhenUsed="1"/>
+    <w:lsdException w:name="header" w:semiHidden="1" w:unhideWhenUsed="1"/>
+    <w:lsdException w:name="footer" w:semiHidden="1" w:unhideWhenUsed="1"/>
+    <w:lsdException w:name="index heading" w:semiHidden="1" w:unhideWhenUsed="1"/>
+    <w:lsdException w:name="caption" w:semiHidden="1" w:uiPriority="35" w:unhideWhenUsed="1" w:qFormat="1"/>
+    <w:lsdException w:name="table of figures" w:semiHidden="1" w:unhideWhenUsed="1"/>
+    <w:lsdException w:name="envelope address" w:semiHidden="1" w:unhideWhenUsed="1"/>
+    <w:lsdException w:name="envelope return" w:semiHidden="1" w:unhideWhenUsed="1"/>
+    <w:lsdException w:name="footnote reference" w:semiHidden="1" w:unhideWhenUsed="1"/>
+    <w:lsdException w:name="annotation reference" w:semiHidden="1" w:unhideWhenUsed="1"/>
+    <w:lsdException w:name="line number" w:semiHidden="1" w:unhideWhenUsed="1"/>
+    <w:lsdException w:name="page number" w:semiHidden="1" w:unhideWhenUsed="1"/>
+    <w:lsdException w:name="endnote reference" w:semiHidden="1" w:unhideWhenUsed="1"/>
+    <w:lsdException w:name="endnote text" w:semiHidden="1" w:unhideWhenUsed="1"/>
+    <w:lsdException w:name="table of authorities" w:semiHidden="1" w:unhideWhenUsed="1"/>
+    <w:lsdException w:name="macro" w:semiHidden="1" w:unhideWhenUsed="1"/>
+    <w:lsdException w:name="toa heading" w:semiHidden="1" w:unhideWhenUsed="1"/>
+    <w:lsdException w:name="List" w:semiHidden="1" w:unhideWhenUsed="1"/>
+    <w:lsdException w:name="List Bullet" w:semiHidden="1" w:unhideWhenUsed="1"/>
+    <w:lsdException w:name="List Number" w:semiHidden="1" w:unhideWhenUsed="1"/>
+    <w:lsdException w:name="List 2" w:semiHidden="1" w:unhideWhenUsed="1"/>
+    <w:lsdException w:name="List 3" w:semiHidden="1" w:unhideWhenUsed="1"/>
+    <w:lsdException w:name="List 4" w:semiHidden="1" w:unhideWhenUsed="1"/>
+    <w:lsdException w:name="List 5" w:semiHidden="1" w:unhideWhenUsed="1"/>
+    <w:lsdException w:name="List Bullet 2" w:semiHidden="1" w:unhideWhenUsed="1"/>
+    <w:lsdException w:name="List Bullet 3" w:semiHidden="1" w:unhideWhenUsed="1"/>
+    <w:lsdException w:name="List Bullet 4" w:semiHidden="1" w:unhideWhenUsed="1"/>
+    <w:lsdException w:name="List Bullet 5" w:semiHidden="1" w:unhideWhenUsed="1"/>
+    <w:lsdException w:name="List Number 2" w:semiHidden="1" w:unhideWhenUsed="1"/>
+    <w:lsdException w:name="List Number 3" w:semiHidden="1" w:unhideWhenUsed="1"/>
+    <w:lsdException w:name="List Number 4" w:semiHidden="1" w:unhideWhenUsed="1"/>
+    <w:lsdException w:name="List Number 5" w:semiHidden="1" w:unhideWhenUsed="1"/>
+    <w:lsdException w:name="Title" w:uiPriority="10" w:qFormat="1"/>
+    <w:lsdException w:name="Closing" w:semiHidden="1" w:unhideWhenUsed="1"/>
+    <w:lsdException w:name="Signature" w:semiHidden="1" w:unhideWhenUsed="1"/>
+    <w:lsdException w:name="Default Paragraph Font" w:semiHidden="1" w:uiPriority="1" w:unhideWhenUsed="1"/>
+    <w:lsdException w:name="Body Text" w:semiHidden="1" w:unhideWhenUsed="1"/>
+    <w:lsdException w:name="Body Text Indent" w:semiHidden="1" w:unhideWhenUsed="1"/>
+    <w:lsdException w:name="List Continue" w:semiHidden="1" w:unhideWhenUsed="1"/>
+    <w:lsdException w:name="List Continue 2" w:semiHidden="1" w:unhideWhenUsed="1"/>
+    <w:lsdException w:name="List Continue 3" w:semiHidden="1" w:unhideWhenUsed="1"/>
+    <w:lsdException w:name="List Continue 4" w:semiHidden="1" w:unhideWhenUsed="1"/>
+    <w:lsdException w:name="List Continue 5" w:semiHidden="1" w:unhideWhenUsed="1"/>
+    <w:lsdException w:name="Message Header" w:semiHidden="1" w:unhideWhenUsed="1"/>
+    <w:lsdException w:name="Subtitle" w:uiPriority="11" w:qFormat="1"/>
+    <w:lsdException w:name="Salutation" w:semiHidden="1" w:unhideWhenUsed="1"/>
+    <w:lsdException w:name="Date" w:semiHidden="1" w:unhideWhenUsed="1"/>
+    <w:lsdException w:name="Body Text First Indent" w:semiHidden="1" w:unhideWhenUsed="1"/>
+    <w:lsdException w:name="Body Text First Indent 2" w:semiHidden="1" w:unhideWhenUsed="1"/>
+    <w:lsdException w:name="Note Heading" w:semiHidden="1" w:unhideWhenUsed="1"/>
+    <w:lsdException w:name="Body Text 2" w:semiHidden="1" w:unhideWhenUsed="1"/>
+    <w:lsdException w:name="Body Text 3" w:semiHidden="1" w:unhideWhenUsed="1"/>
+    <w:lsdException w:name="Body Text Indent 2" w:semiHidden="1" w:unhideWhenUsed="1"/>
+    <w:lsdException w:name="Body Text Indent 3" w:semiHidden="1" w:unhideWhenUsed="1"/>
+    <w:lsdException w:name="Block Text" w:semiHidden="1" w:unhideWhenUsed="1"/>
+    <w:lsdException w:name="Hyperlink" w:semiHidden="1" w:unhideWhenUsed="1"/>
+    <w:lsdException w:name="FollowedHyperlink" w:semiHidden="1" w:unhideWhenUsed="1"/>
+    <w:lsdException w:name="Strong" w:uiPriority="22" w:qFormat="1"/>
+    <w:lsdException w:name="Emphasis" w:uiPriority="20" w:qFormat="1"/>
+    <w:lsdException w:name="Document Map" w:semiHidden="1" w:unhideWhenUsed="1"/>
+    <w:lsdException w:name="Plain Text" w:semiHidden="1" w:unhideWhenUsed="1"/>
+    <w:lsdException w:name="E-mail Signature" w:semiHidden="1" w:unhideWhenUsed="1"/>
+    <w:lsdException w:name="HTML Top of Form" w:semiHidden="1" w:unhideWhenUsed="1"/>
+    <w:lsdException w:name="HTML Bottom of Form" w:semiHidden="1" w:unhideWhenUsed="1"/>
+    <w:lsdException w:name="Normal (Web)" w:semiHidden="1" w:unhideWhenUsed="1"/>
+    <w:lsdException w:name="HTML Acronym" w:semiHidden="1" w:unhideWhenUsed="1"/>
+    <w:lsdException w:name="HTML Address" w:semiHidden="1" w:unhideWhenUsed="1"/>
+    <w:lsdException w:name="HTML Cite" w:semiHidden="1" w:unhideWhenUsed="1"/>
+    <w:lsdException w:name="HTML Code" w:semiHidden="1" w:unhideWhenUsed="1"/>
+    <w:lsdException w:name="HTML Definition" w:semiHidden="1" w:unhideWhenUsed="1"/>
+    <w:lsdException w:name="HTML Keyboard" w:semiHidden="1" w:unhideWhenUsed="1"/>
+    <w:lsdException w:name="HTML Preformatted" w:semiHidden="1" w:unhideWhenUsed="1"/>
+    <w:lsdException w:name="HTML Sample" w:semiHidden="1" w:unhideWhenUsed="1"/>
+    <w:lsdException w:name="HTML Typewriter" w:semiHidden="1" w:unhideWhenUsed="1"/>
+    <w:lsdException w:name="HTML Variable" w:semiHidden="1" w:unhideWhenUsed="1"/>
+    <w:lsdException w:name="Normal Table" w:semiHidden="1" w:unhideWhenUsed="1"/>
+    <w:lsdException w:name="annotation subject" w:semiHidden="1" w:unhideWhenUsed="1"/>
+    <w:lsdException w:name="No List" w:semiHidden="1" w:unhideWhenUsed="1"/>
+    <w:lsdException w:name="Outline List 1" w:semiHidden="1" w:unhideWhenUsed="1"/>
+    <w:lsdException w:name="Outline List 2" w:semiHidden="1" w:unhideWhenUsed="1"/>
+    <w:lsdException w:name="Outline List 3" w:semiHidden="1" w:unhideWhenUsed="1"/>
+    <w:lsdException w:name="Table Simple 1" w:semiHidden="1" w:unhideWhenUsed="1"/>
+    <w:lsdException w:name="Table Simple 2" w:semiHidden="1" w:unhideWhenUsed="1"/>
+    <w:lsdException w:name="Table Simple 3" w:semiHidden="1" w:unhideWhenUsed="1"/>
+    <w:lsdException w:name="Table Classic 1" w:semiHidden="1" w:unhideWhenUsed="1"/>
+    <w:lsdException w:name="Table Classic 2" w:semiHidden="1" w:unhideWhenUsed="1"/>
+    <w:lsdException w:name="Table Classic 3" w:semiHidden="1" w:unhideWhenUsed="1"/>
+    <w:lsdException w:name="Table Classic 4" w:semiHidden="1" w:unhideWhenUsed="1"/>
+    <w:lsdException w:name="Table Colorful 1" w:semiHidden="1" w:unhideWhenUsed="1"/>
+    <w:lsdException w:name="Table Colorful 2" w:semiHidden="1" w:unhideWhenUsed="1"/>
+    <w:lsdException w:name="Table Colorful 3" w:semiHidden="1" w:unhideWhenUsed="1"/>
+    <w:lsdException w:name="Table Columns 1" w:semiHidden="1" w:unhideWhenUsed="1"/>
+    <w:lsdException w:name="Table Columns 2" w:semiHidden="1" w:unhideWhenUsed="1"/>
+    <w:lsdException w:name="Table Columns 3" w:semiHidden="1" w:unhideWhenUsed="1"/>
+    <w:lsdException w:name="Table Columns 4" w:semiHidden="1" w:unhideWhenUsed="1"/>
+    <w:lsdException w:name="Table Columns 5" w:semiHidden="1" w:unhideWhenUsed="1"/>
+    <w:lsdException w:name="Table Grid 1" w:semiHidden="1" w:unhideWhenUsed="1"/>
+    <w:lsdException w:name="Table Grid 2" w:semiHidden="1" w:unhideWhenUsed="1"/>
+    <w:lsdException w:name="Table Grid 3" w:semiHidden="1" w:unhideWhenUsed="1"/>
+    <w:lsdException w:name="Table Grid 4" w:semiHidden="1" w:unhideWhenUsed="1"/>
+    <w:lsdException w:name="Table Grid 5" w:semiHidden="1" w:unhideWhenUsed="1"/>
+    <w:lsdException w:name="Table Grid 6" w:semiHidden="1" w:unhideWhenUsed="1"/>
+    <w:lsdException w:name="Table Grid 7" w:semiHidden="1" w:unhideWhenUsed="1"/>
+    <w:lsdException w:name="Table Grid 8" w:semiHidden="1" w:unhideWhenUsed="1"/>
+    <w:lsdException w:name="Table List 1" w:semiHidden="1" w:unhideWhenUsed="1"/>
+    <w:lsdException w:name="Table List 2" w:semiHidden="1" w:unhideWhenUsed="1"/>
+    <w:lsdException w:name="Table List 3" w:semiHidden="1" w:unhideWhenUsed="1"/>
+    <w:lsdException w:name="Table List 4" w:semiHidden="1" w:unhideWhenUsed="1"/>
+    <w:lsdException w:name="Table List 5" w:semiHidden="1" w:unhideWhenUsed="1"/>
+    <w:lsdException w:name="Table List 6" w:semiHidden="1" w:unhideWhenUsed="1"/>
+    <w:lsdException w:name="Table List 7" w:semiHidden="1" w:unhideWhenUsed="1"/>
+    <w:lsdException w:name="Table List 8" w:semiHidden="1" w:unhideWhenUsed="1"/>
+    <w:lsdException w:name="Table 3D effects 1" w:semiHidden="1" w:unhideWhenUsed="1"/>
+    <w:lsdException w:name="Table 3D effects 2" w:semiHidden="1" w:unhideWhenUsed="1"/>
+    <w:lsdException w:name="Table 3D effects 3" w:semiHidden="1" w:unhideWhenUsed="1"/>
+    <w:lsdException w:name="Table Contemporary" w:semiHidden="1" w:unhideWhenUsed="1"/>
+    <w:lsdException w:name="Table Elegant" w:semiHidden="1" w:unhideWhenUsed="1"/>
+    <w:lsdException w:name="Table Professional" w:semiHidden="1" w:unhideWhenUsed="1"/>
+    <w:lsdException w:name="Table Subtle 1" w:semiHidden="1" w:unhideWhenUsed="1"/>
+    <w:lsdException w:name="Table Subtle 2" w:semiHidden="1" w:unhideWhenUsed="1"/>
+    <w:lsdException w:name="Table Web 1" w:semiHidden="1" w:unhideWhenUsed="1"/>
+    <w:lsdException w:name="Table Web 2" w:semiHidden="1" w:unhideWhenUsed="1"/>
+    <w:lsdException w:name="Table Web 3" w:semiHidden="1" w:unhideWhenUsed="1"/>
+    <w:lsdException w:name="Balloon Text" w:semiHidden="1" w:unhideWhenUsed="1"/>
+    <w:lsdException w:name="Table Grid" w:uiPriority="59"/>
+    <w:lsdException w:name="Table Theme" w:semiHidden="1" w:unhideWhenUsed="1"/>
+    <w:lsdException w:name="Note Level 1" w:semiHidden="1" w:unhideWhenUsed="1"/>
+    <w:lsdException w:name="Note Level 2" w:semiHidden="1" w:unhideWhenUsed="1"/>
+    <w:lsdException w:name="Note Level 3" w:semiHidden="1" w:unhideWhenUsed="1"/>
+    <w:lsdException w:name="Note Level 4" w:semiHidden="1" w:unhideWhenUsed="1"/>
+    <w:lsdException w:name="Note Level 5" w:semiHidden="1" w:unhideWhenUsed="1"/>
+    <w:lsdException w:name="Note Level 6" w:semiHidden="1" w:unhideWhenUsed="1"/>
+    <w:lsdException w:name="Note Level 7" w:semiHidden="1" w:unhideWhenUsed="1"/>
+    <w:lsdException w:name="Note Level 8" w:semiHidden="1" w:unhideWhenUsed="1"/>
+    <w:lsdException w:name="Note Level 9" w:semiHidden="1" w:unhideWhenUsed="1"/>
+    <w:lsdException w:name="Placeholder Text" w:semiHidden="1"/>
+    <w:lsdException w:name="No Spacing" w:semiHidden="1" w:uiPriority="1" w:qFormat="1"/>
+    <w:lsdException w:name="Light Shading" w:uiPriority="60"/>
+    <w:lsdException w:name="Light List" w:uiPriority="61"/>
+    <w:lsdException w:name="Light Grid" w:uiPriority="62"/>
+    <w:lsdException w:name="Medium Shading 1" w:uiPriority="63"/>
+    <w:lsdException w:name="Medium Shading 2" w:uiPriority="64"/>
+    <w:lsdException w:name="Medium List 1" w:uiPriority="65"/>
+    <w:lsdException w:name="Medium List 2" w:uiPriority="66"/>
+    <w:lsdException w:name="Medium Grid 1" w:uiPriority="67"/>
+    <w:lsdException w:name="Medium Grid 2" w:uiPriority="68"/>
+    <w:lsdException w:name="Medium Grid 3" w:uiPriority="69"/>
+    <w:lsdException w:name="Dark List" w:uiPriority="70"/>
+    <w:lsdException w:name="Colorful Shading" w:uiPriority="71"/>
+    <w:lsdException w:name="Colorful List" w:uiPriority="72"/>
+    <w:lsdException w:name="Colorful Grid" w:uiPriority="73"/>
+    <w:lsdException w:name="Light Shading Accent 1" w:uiPriority="60"/>
+    <w:lsdException w:name="Light List Accent 1" w:uiPriority="61"/>
+    <w:lsdException w:name="Light Grid Accent 1" w:uiPriority="62"/>
+    <w:lsdException w:name="Medium Shading 1 Accent 1" w:uiPriority="63"/>
+    <w:lsdException w:name="Medium Shading 2 Accent 1" w:uiPriority="64"/>
+    <w:lsdException w:name="Medium List 1 Accent 1" w:uiPriority="65"/>
+    <w:lsdException w:name="Revision" w:semiHidden="1"/>
+    <w:lsdException w:name="List Paragraph" w:uiPriority="34" w:qFormat="1"/>
+    <w:lsdException w:name="Quote" w:uiPriority="29" w:qFormat="1"/>
+    <w:lsdException w:name="Intense Quote" w:uiPriority="30" w:qFormat="1"/>
+    <w:lsdException w:name="Medium List 2 Accent 1" w:uiPriority="66"/>
+    <w:lsdException w:name="Medium Grid 1 Accent 1" w:uiPriority="67"/>
+    <w:lsdException w:name="Medium Grid 2 Accent 1" w:uiPriority="68"/>
+    <w:lsdException w:name="Medium Grid 3 Accent 1" w:uiPriority="69"/>
+    <w:lsdException w:name="Dark List Accent 1" w:uiPriority="70"/>
+    <w:lsdException w:name="Colorful Shading Accent 1" w:uiPriority="71"/>
+    <w:lsdException w:name="Colorful List Accent 1" w:uiPriority="72"/>
+    <w:lsdException w:name="Colorful Grid Accent 1" w:uiPriority="73"/>
+    <w:lsdException w:name="Light Shading Accent 2" w:uiPriority="60"/>
+    <w:lsdException w:name="Light List Accent 2" w:uiPriority="61"/>
+    <w:lsdException w:name="Light Grid Accent 2" w:uiPriority="62"/>
+    <w:lsdException w:name="Medium Shading 1 Accent 2" w:uiPriority="63"/>
+    <w:lsdException w:name="Medium Shading 2 Accent 2" w:uiPriority="64"/>
+    <w:lsdException w:name="Medium List 1 Accent 2" w:uiPriority="65"/>
+    <w:lsdException w:name="Medium List 2 Accent 2" w:uiPriority="66"/>
+    <w:lsdException w:name="Medium Grid 1 Accent 2" w:uiPriority="67"/>
+    <w:lsdException w:name="Medium Grid 2 Accent 2" w:uiPriority="68"/>
+    <w:lsdException w:name="Medium Grid 3 Accent 2" w:uiPriority="69"/>
+    <w:lsdException w:name="Dark List Accent 2" w:uiPriority="70"/>
+    <w:lsdException w:name="Colorful Shading Accent 2" w:uiPriority="71"/>
+    <w:lsdException w:name="Colorful List Accent 2" w:uiPriority="72"/>
+    <w:lsdException w:name="Colorful Grid Accent 2" w:uiPriority="73"/>
+    <w:lsdException w:name="Light Shading Accent 3" w:uiPriority="60"/>
+    <w:lsdException w:name="Light List Accent 3" w:uiPriority="61"/>
+    <w:lsdException w:name="Light Grid Accent 3" w:uiPriority="62"/>
+    <w:lsdException w:name="Medium Shading 1 Accent 3" w:uiPriority="63"/>
+    <w:lsdException w:name="Medium Shading 2 Accent 3" w:uiPriority="64"/>
+    <w:lsdException w:name="Medium List 1 Accent 3" w:uiPriority="65"/>
+    <w:lsdException w:name="Medium List 2 Accent 3" w:uiPriority="66"/>
+    <w:lsdException w:name="Medium Grid 1 Accent 3" w:uiPriority="67"/>
+    <w:lsdException w:name="Medium Grid 2 Accent 3" w:uiPriority="68"/>
+    <w:lsdException w:name="Medium Grid 3 Accent 3" w:uiPriority="69"/>
+    <w:lsdException w:name="Dark List Accent 3" w:uiPriority="70"/>
+    <w:lsdException w:name="Colorful Shading Accent 3" w:uiPriority="71"/>
+    <w:lsdException w:name="Colorful List Accent 3" w:uiPriority="72"/>
+    <w:lsdException w:name="Colorful Grid Accent 3" w:uiPriority="73"/>
+    <w:lsdException w:name="Light Shading Accent 4" w:uiPriority="60"/>
+    <w:lsdException w:name="Light List Accent 4" w:uiPriority="61"/>
+    <w:lsdException w:name="Light Grid Accent 4" w:uiPriority="62"/>
+    <w:lsdException w:name="Medium Shading 1 Accent 4" w:uiPriority="63"/>
+    <w:lsdException w:name="Medium Shading 2 Accent 4" w:uiPriority="64"/>
+    <w:lsdException w:name="Medium List 1 Accent 4" w:uiPriority="65"/>
+    <w:lsdException w:name="Medium List 2 Accent 4" w:uiPriority="66"/>
+    <w:lsdException w:name="Medium Grid 1 Accent 4" w:uiPriority="67"/>
+    <w:lsdException w:name="Medium Grid 2 Accent 4" w:uiPriority="68"/>
+    <w:lsdException w:name="Medium Grid 3 Accent 4" w:uiPriority="69"/>
+    <w:lsdException w:name="Dark List Accent 4" w:uiPriority="70"/>
+    <w:lsdException w:name="Colorful Shading Accent 4" w:uiPriority="71"/>
+    <w:lsdException w:name="Colorful List Accent 4" w:uiPriority="72"/>
+    <w:lsdException w:name="Colorful Grid Accent 4" w:uiPriority="73"/>
+    <w:lsdException w:name="Light Shading Accent 5" w:uiPriority="60"/>
+    <w:lsdException w:name="Light List Accent 5" w:uiPriority="61"/>
+    <w:lsdException w:name="Light Grid Accent 5" w:uiPriority="62"/>
+    <w:lsdException w:name="Medium Shading 1 Accent 5" w:uiPriority="63"/>
+    <w:lsdException w:name="Medium Shading 2 Accent 5" w:uiPriority="64"/>
+    <w:lsdException w:name="Medium List 1 Accent 5" w:uiPriority="65"/>
+    <w:lsdException w:name="Medium List 2 Accent 5" w:uiPriority="66"/>
+    <w:lsdException w:name="Medium Grid 1 Accent 5" w:uiPriority="67"/>
+    <w:lsdException w:name="Medium Grid 2 Accent 5" w:uiPriority="68"/>
+    <w:lsdException w:name="Medium Grid 3 Accent 5" w:uiPriority="69"/>
+    <w:lsdException w:name="Dark List Accent 5" w:uiPriority="70"/>
+    <w:lsdException w:name="Colorful Shading Accent 5" w:uiPriority="71"/>
+    <w:lsdException w:name="Colorful List Accent 5" w:uiPriority="72"/>
+    <w:lsdException w:name="Colorful Grid Accent 5" w:uiPriority="73"/>
+    <w:lsdException w:name="Light Shading Accent 6" w:uiPriority="60"/>
+    <w:lsdException w:name="Light List Accent 6" w:uiPriority="61"/>
+    <w:lsdException w:name="Light Grid Accent 6" w:uiPriority="62"/>
+    <w:lsdException w:name="Medium Shading 1 Accent 6" w:uiPriority="63"/>
+    <w:lsdException w:name="Medium Shading 2 Accent 6" w:uiPriority="64"/>
+    <w:lsdException w:name="Medium List 1 Accent 6" w:uiPriority="65"/>
+    <w:lsdException w:name="Medium List 2 Accent 6" w:uiPriority="66"/>
+    <w:lsdException w:name="Medium Grid 1 Accent 6" w:uiPriority="67"/>
+    <w:lsdException w:name="Medium Grid 2 Accent 6" w:uiPriority="68"/>
+    <w:lsdException w:name="Medium Grid 3 Accent 6" w:uiPriority="69"/>
+    <w:lsdException w:name="Dark List Accent 6" w:uiPriority="70"/>
+    <w:lsdException w:name="Colorful Shading Accent 6" w:uiPriority="71"/>
+    <w:lsdException w:name="Colorful List Accent 6" w:uiPriority="72"/>
+    <w:lsdException w:name="Colorful Grid Accent 6" w:uiPriority="73"/>
+    <w:lsdException w:name="Subtle Emphasis" w:uiPriority="19" w:qFormat="1"/>
+    <w:lsdException w:name="Intense Emphasis" w:uiPriority="21" w:qFormat="1"/>
+    <w:lsdException w:name="Subtle Reference" w:uiPriority="31" w:qFormat="1"/>
+    <w:lsdException w:name="Intense Reference" w:uiPriority="32" w:qFormat="1"/>
+    <w:lsdException w:name="Book Title" w:uiPriority="33" w:qFormat="1"/>
+    <w:lsdException w:name="Bibliography" w:semiHidden="1" w:uiPriority="37" w:unhideWhenUsed="1"/>
+    <w:lsdException w:name="TOC Heading" w:semiHidden="1" w:uiPriority="39" w:unhideWhenUsed="1" w:qFormat="1"/>
+    <w:lsdException w:name="Plain Table 1" w:uiPriority="41"/>
+    <w:lsdException w:name="Plain Table 2" w:uiPriority="42"/>
+    <w:lsdException w:name="Plain Table 3" w:uiPriority="43"/>
+    <w:lsdException w:name="Plain Table 4" w:uiPriority="44"/>
+    <w:lsdException w:name="Plain Table 5" w:uiPriority="45"/>
+    <w:lsdException w:name="Grid Table Light" w:uiPriority="40"/>
+    <w:lsdException w:name="Grid Table 1 Light" w:uiPriority="46"/>
+    <w:lsdException w:name="Grid Table 2" w:uiPriority="47"/>
+    <w:lsdException w:name="Grid Table 3" w:uiPriority="48"/>
+    <w:lsdException w:name="Grid Table 4" w:uiPriority="49"/>
+    <w:lsdException w:name="Grid Table 5 Dark" w:uiPriority="50"/>
+    <w:lsdException w:name="Grid Table 6 Colorful" w:uiPriority="51"/>
+    <w:lsdException w:name="Grid Table 7 Colorful" w:uiPriority="52"/>
+    <w:lsdException w:name="Grid Table 1 Light Accent 1" w:uiPriority="46"/>
+    <w:lsdException w:name="Grid Table 2 Accent 1" w:uiPriority="47"/>
+    <w:lsdException w:name="Grid Table 3 Accent 1" w:uiPriority="48"/>
+    <w:lsdException w:name="Grid Table 4 Accent 1" w:uiPriority="49"/>
+    <w:lsdException w:name="Grid Table 5 Dark Accent 1" w:uiPriority="50"/>
+    <w:lsdException w:name="Grid Table 6 Colorful Accent 1" w:uiPriority="51"/>
+    <w:lsdException w:name="Grid Table 7 Colorful Accent 1" w:uiPriority="52"/>
+    <w:lsdException w:name="Grid Table 1 Light Accent 2" w:uiPriority="46"/>
+    <w:lsdException w:name="Grid Table 2 Accent 2" w:uiPriority="47"/>
+    <w:lsdException w:name="Grid Table 3 Accent 2" w:uiPriority="48"/>
+    <w:lsdException w:name="Grid Table 4 Accent 2" w:uiPriority="49"/>
+    <w:lsdException w:name="Grid Table 5 Dark Accent 2" w:uiPriority="50"/>
+    <w:lsdException w:name="Grid Table 6 Colorful Accent 2" w:uiPriority="51"/>
+    <w:lsdException w:name="Grid Table 7 Colorful Accent 2" w:uiPriority="52"/>
+    <w:lsdException w:name="Grid Table 1 Light Accent 3" w:uiPriority="46"/>
+    <w:lsdException w:name="Grid Table 2 Accent 3" w:uiPriority="47"/>
+    <w:lsdException w:name="Grid Table 3 Accent 3" w:uiPriority="48"/>
+    <w:lsdException w:name="Grid Table 4 Accent 3" w:uiPriority="49"/>
+    <w:lsdException w:name="Grid Table 5 Dark Accent 3" w:uiPriority="50"/>
+    <w:lsdException w:name="Grid Table 6 Colorful Accent 3" w:uiPriority="51"/>
+    <w:lsdException w:name="Grid Table 7 Colorful Accent 3" w:uiPriority="52"/>
+    <w:lsdException w:name="Grid Table 1 Light Accent 4" w:uiPriority="46"/>
+    <w:lsdException w:name="Grid Table 2 Accent 4" w:uiPriority="47"/>
+    <w:lsdException w:name="Grid Table 3 Accent 4" w:uiPriority="48"/>
+    <w:lsdException w:name="Grid Table 4 Accent 4" w:uiPriority="49"/>
+    <w:lsdException w:name="Grid Table 5 Dark Accent 4" w:uiPriority="50"/>
+    <w:lsdException w:name="Grid Table 6 Colorful Accent 4" w:uiPriority="51"/>
+    <w:lsdException w:name="Grid Table 7 Colorful Accent 4" w:uiPriority="52"/>
+    <w:lsdException w:name="Grid Table 1 Light Accent 5" w:uiPriority="46"/>
+    <w:lsdException w:name="Grid Table 2 Accent 5" w:uiPriority="47"/>
+    <w:lsdException w:name="Grid Table 3 Accent 5" w:uiPriority="48"/>
+    <w:lsdException w:name="Grid Table 4 Accent 5" w:uiPriority="49"/>
+    <w:lsdException w:name="Grid Table 5 Dark Accent 5" w:uiPriority="50"/>
+    <w:lsdException w:name="Grid Table 6 Colorful Accent 5" w:uiPriority="51"/>
+    <w:lsdException w:name="Grid Table 7 Colorful Accent 5" w:uiPriority="52"/>
+    <w:lsdException w:name="Grid Table 1 Light Accent 6" w:uiPriority="46"/>
+    <w:lsdException w:name="Grid Table 2 Accent 6" w:uiPriority="47"/>
+    <w:lsdException w:name="Grid Table 3 Accent 6" w:uiPriority="48"/>
+    <w:lsdException w:name="Grid Table 4 Accent 6" w:uiPriority="49"/>
+    <w:lsdException w:name="Grid Table 5 Dark Accent 6" w:uiPriority="50"/>
+    <w:lsdException w:name="Grid Table 6 Colorful Accent 6" w:uiPriority="51"/>
+    <w:lsdException w:name="Grid Table 7 Colorful Accent 6" w:uiPriority="52"/>
+    <w:lsdException w:name="List Table 1 Light" w:uiPriority="46"/>
+    <w:lsdException w:name="List Table 2" w:uiPriority="47"/>
+    <w:lsdException w:name="List Table 3" w:uiPriority="48"/>
+    <w:lsdException w:name="List Table 4" w:uiPriority="49"/>
+    <w:lsdException w:name="List Table 5 Dark" w:uiPriority="50"/>
+    <w:lsdException w:name="List Table 6 Colorful" w:uiPriority="51"/>
+    <w:lsdException w:name="List Table 7 Colorful" w:uiPriority="52"/>
+    <w:lsdException w:name="List Table 1 Light Accent 1" w:uiPriority="46"/>
+    <w:lsdException w:name="List Table 2 Accent 1" w:uiPriority="47"/>
+    <w:lsdException w:name="List Table 3 Accent 1" w:uiPriority="48"/>
+    <w:lsdException w:name="List Table 4 Accent 1" w:uiPriority="49"/>
+    <w:lsdException w:name="List Table 5 Dark Accent 1" w:uiPriority="50"/>
+    <w:lsdException w:name="List Table 6 Colorful Accent 1" w:uiPriority="51"/>
+    <w:lsdException w:name="List Table 7 Colorful Accent 1" w:uiPriority="52"/>
+    <w:lsdException w:name="List Table 1 Light Accent 2" w:uiPriority="46"/>
+    <w:lsdException w:name="List Table 2 Accent 2" w:uiPriority="47"/>
+    <w:lsdException w:name="List Table 3 Accent 2" w:uiPriority="48"/>
+    <w:lsdException w:name="List Table 4 Accent 2" w:uiPriority="49"/>
+    <w:lsdException w:name="List Table 5 Dark Accent 2" w:uiPriority="50"/>
+    <w:lsdException w:name="List Table 6 Colorful Accent 2" w:uiPriority="51"/>
+    <w:lsdException w:name="List Table 7 Colorful Accent 2" w:uiPriority="52"/>
+    <w:lsdException w:name="List Table 1 Light Accent 3" w:uiPriority="46"/>
+    <w:lsdException w:name="List Table 2 Accent 3" w:uiPriority="47"/>
+    <w:lsdException w:name="List Table 3 Accent 3" w:uiPriority="48"/>
+    <w:lsdException w:name="List Table 4 Accent 3" w:uiPriority="49"/>
+    <w:lsdException w:name="List Table 5 Dark Accent 3" w:uiPriority="50"/>
+    <w:lsdException w:name="List Table 6 Colorful Accent 3" w:uiPriority="51"/>
+    <w:lsdException w:name="List Table 7 Colorful Accent 3" w:uiPriority="52"/>
+    <w:lsdException w:name="List Table 1 Light Accent 4" w:uiPriority="46"/>
+    <w:lsdException w:name="List Table 2 Accent 4" w:uiPriority="47"/>
+    <w:lsdException w:name="List Table 3 Accent 4" w:uiPriority="48"/>
+    <w:lsdException w:name="List Table 4 Accent 4" w:uiPriority="49"/>
+    <w:lsdException w:name="List Table 5 Dark Accent 4" w:uiPriority="50"/>
+    <w:lsdException w:name="List Table 6 Colorful Accent 4" w:uiPriority="51"/>
+    <w:lsdException w:name="List Table 7 Colorful Accent 4" w:uiPriority="52"/>
+    <w:lsdException w:name="List Table 1 Light Accent 5" w:uiPriority="46"/>
+    <w:lsdException w:name="List Table 2 Accent 5" w:uiPriority="47"/>
+    <w:lsdException w:name="List Table 3 Accent 5" w:uiPriority="48"/>
+    <w:lsdException w:name="List Table 4 Accent 5" w:uiPriority="49"/>
+    <w:lsdException w:name="List Table 5 Dark Accent 5" w:uiPriority="50"/>
+    <w:lsdException w:name="List Table 6 Colorful Accent 5" w:uiPriority="51"/>
+    <w:lsdException w:name="List Table 7 Colorful Accent 5" w:uiPriority="52"/>
+    <w:lsdException w:name="List Table 1 Light Accent 6" w:uiPriority="46"/>
+    <w:lsdException w:name="List Table 2 Accent 6" w:uiPriority="47"/>
+    <w:lsdException w:name="List Table 3 Accent 6" w:uiPriority="48"/>
+    <w:lsdException w:name="List Table 4 Accent 6" w:uiPriority="49"/>
+    <w:lsdException w:name="List Table 5 Dark Accent 6" w:uiPriority="50"/>
+    <w:lsdException w:name="List Table 6 Colorful Accent 6" w:uiPriority="51"/>
+    <w:lsdException w:name="List Table 7 Colorful Accent 6" w:uiPriority="52"/>
   </w:latentStyles>
   <w:style w:type="paragraph" w:default="1" w:styleId="Normal">
     <w:name w:val="Normal"/>

</xml_diff>

<commit_message>
added to history section
</commit_message>
<xml_diff>
--- a/HCI Notes.docx
+++ b/HCI Notes.docx
@@ -107,7 +107,34 @@
           <w:rFonts w:ascii="Calibri" w:hAnsi="Calibri" w:cs="Times New Roman"/>
           <w:sz w:val="22"/>
         </w:rPr>
-        <w:t xml:space="preserve"> the study of how people interact with computers and to what extent computers are or are not developed for successful interactions with human beings</w:t>
+        <w:t xml:space="preserve"> T</w:t>
+      </w:r>
+      <w:r>
+        <w:rPr>
+          <w:rFonts w:ascii="Calibri" w:hAnsi="Calibri" w:cs="Times New Roman"/>
+          <w:sz w:val="22"/>
+        </w:rPr>
+        <w:t>he study of how people interact with computers and to what extent computers are or are not developed for successful interactions with human beings</w:t>
+      </w:r>
+    </w:p>
+    <w:p>
+      <w:pPr>
+        <w:pStyle w:val="ListParagraph"/>
+        <w:numPr>
+          <w:ilvl w:val="2"/>
+          <w:numId w:val="12"/>
+        </w:numPr>
+        <w:rPr>
+          <w:rFonts w:ascii="Calibri" w:hAnsi="Calibri" w:cs="Times New Roman"/>
+          <w:sz w:val="22"/>
+        </w:rPr>
+      </w:pPr>
+      <w:r>
+        <w:rPr>
+          <w:rFonts w:ascii="Calibri" w:hAnsi="Calibri" w:cs="Times New Roman"/>
+          <w:sz w:val="22"/>
+        </w:rPr>
+        <w:t>It is a science of design -  it seeks to understand and support human beings interacting with and through technology</w:t>
       </w:r>
     </w:p>
     <w:p>
@@ -615,6 +642,7 @@
           <w:rFonts w:ascii="Calibri" w:hAnsi="Calibri" w:cs="Times New Roman"/>
           <w:sz w:val="22"/>
         </w:rPr>
+        <w:lastRenderedPageBreak/>
         <w:t>Heralded as the “Giant Brain” that took up and entire room and was debugged by programmers crowing inside the structure and finding bad tubes</w:t>
       </w:r>
     </w:p>
@@ -635,7 +663,6 @@
           <w:rFonts w:ascii="Calibri" w:hAnsi="Calibri" w:cs="Times New Roman"/>
           <w:sz w:val="22"/>
         </w:rPr>
-        <w:lastRenderedPageBreak/>
         <w:t>Interaction was limited to engineers and scientists manually turning function tables and knobs</w:t>
       </w:r>
     </w:p>
@@ -703,6 +730,40 @@
       <w:pPr>
         <w:pStyle w:val="ListParagraph"/>
         <w:numPr>
+          <w:ilvl w:val="2"/>
+          <w:numId w:val="19"/>
+        </w:numPr>
+        <w:rPr>
+          <w:rFonts w:ascii="Calibri" w:hAnsi="Calibri" w:cs="Times New Roman"/>
+          <w:sz w:val="22"/>
+        </w:rPr>
+      </w:pPr>
+      <w:r>
+        <w:rPr>
+          <w:rFonts w:ascii="Calibri" w:hAnsi="Calibri" w:cs="Times New Roman"/>
+          <w:sz w:val="22"/>
+        </w:rPr>
+        <w:t>Operators interacted directly with the system via a teletype: Typed commands interleaved with computer responses and status messages were pri</w:t>
+      </w:r>
+      <w:r>
+        <w:rPr>
+          <w:rFonts w:ascii="Calibri" w:hAnsi="Calibri" w:cs="Times New Roman"/>
+          <w:sz w:val="22"/>
+        </w:rPr>
+        <w:t xml:space="preserve">nted on paper that scrolled up </w:t>
+      </w:r>
+      <w:r>
+        <w:rPr>
+          <w:rFonts w:ascii="Calibri" w:hAnsi="Calibri" w:cs="Times New Roman"/>
+          <w:sz w:val="22"/>
+        </w:rPr>
+        <w:t>one line at a time</w:t>
+      </w:r>
+    </w:p>
+    <w:p>
+      <w:pPr>
+        <w:pStyle w:val="ListParagraph"/>
+        <w:numPr>
           <w:ilvl w:val="0"/>
           <w:numId w:val="19"/>
         </w:numPr>
@@ -736,7 +797,23 @@
           <w:rFonts w:ascii="Calibri" w:hAnsi="Calibri" w:cs="Times New Roman"/>
           <w:sz w:val="22"/>
         </w:rPr>
-        <w:t>Bart Engelbart, December 9, 1968</w:t>
+        <w:t xml:space="preserve">Bart </w:t>
+      </w:r>
+      <w:proofErr w:type="spellStart"/>
+      <w:r>
+        <w:rPr>
+          <w:rFonts w:ascii="Calibri" w:hAnsi="Calibri" w:cs="Times New Roman"/>
+          <w:sz w:val="22"/>
+        </w:rPr>
+        <w:t>Engelbart</w:t>
+      </w:r>
+      <w:proofErr w:type="spellEnd"/>
+      <w:r>
+        <w:rPr>
+          <w:rFonts w:ascii="Calibri" w:hAnsi="Calibri" w:cs="Times New Roman"/>
+          <w:sz w:val="22"/>
+        </w:rPr>
+        <w:t>, December 9, 1968</w:t>
       </w:r>
     </w:p>
     <w:p>
@@ -756,7 +833,23 @@
           <w:rFonts w:ascii="Calibri" w:hAnsi="Calibri" w:cs="Times New Roman"/>
           <w:sz w:val="22"/>
         </w:rPr>
-        <w:t>Showed the oN-Line System</w:t>
+        <w:t xml:space="preserve">Showed the </w:t>
+      </w:r>
+      <w:proofErr w:type="spellStart"/>
+      <w:r>
+        <w:rPr>
+          <w:rFonts w:ascii="Calibri" w:hAnsi="Calibri" w:cs="Times New Roman"/>
+          <w:sz w:val="22"/>
+        </w:rPr>
+        <w:t>oN-Line</w:t>
+      </w:r>
+      <w:proofErr w:type="spellEnd"/>
+      <w:r>
+        <w:rPr>
+          <w:rFonts w:ascii="Calibri" w:hAnsi="Calibri" w:cs="Times New Roman"/>
+          <w:sz w:val="22"/>
+        </w:rPr>
+        <w:t xml:space="preserve"> System</w:t>
       </w:r>
     </w:p>
     <w:p>
@@ -778,21 +871,318 @@
         </w:rPr>
         <w:t xml:space="preserve">90-minute live </w:t>
       </w:r>
+      <w:r>
+        <w:rPr>
+          <w:rFonts w:ascii="Calibri" w:hAnsi="Calibri" w:cs="Times New Roman"/>
+          <w:sz w:val="22"/>
+        </w:rPr>
+        <w:t xml:space="preserve">presentation in which </w:t>
+      </w:r>
+      <w:proofErr w:type="spellStart"/>
+      <w:r>
+        <w:rPr>
+          <w:rFonts w:ascii="Calibri" w:hAnsi="Calibri" w:cs="Times New Roman"/>
+          <w:sz w:val="22"/>
+        </w:rPr>
+        <w:t>Engelbart</w:t>
+      </w:r>
+      <w:proofErr w:type="spellEnd"/>
+      <w:r>
+        <w:rPr>
+          <w:rFonts w:ascii="Calibri" w:hAnsi="Calibri" w:cs="Times New Roman"/>
+          <w:sz w:val="22"/>
+        </w:rPr>
+        <w:t xml:space="preserve"> demonstrated a monochrome presentation using the first ever mouse, a live video conference, keyboard, text document, desktop to show the possibility for graphical user interface</w:t>
+      </w:r>
+    </w:p>
+    <w:p>
+      <w:pPr>
+        <w:pStyle w:val="ListParagraph"/>
+        <w:numPr>
+          <w:ilvl w:val="0"/>
+          <w:numId w:val="19"/>
+        </w:numPr>
+        <w:rPr>
+          <w:rFonts w:ascii="Calibri" w:hAnsi="Calibri" w:cs="Times New Roman"/>
+          <w:sz w:val="22"/>
+        </w:rPr>
+      </w:pPr>
+      <w:r>
+        <w:rPr>
+          <w:rFonts w:ascii="Calibri" w:hAnsi="Calibri" w:cs="Times New Roman"/>
+          <w:sz w:val="22"/>
+        </w:rPr>
+        <w:t xml:space="preserve">As personal computers became more pervasive, the need for people-oriented systems became an important concern. </w:t>
+      </w:r>
+    </w:p>
+    <w:p>
+      <w:pPr>
+        <w:pStyle w:val="ListParagraph"/>
+        <w:numPr>
+          <w:ilvl w:val="0"/>
+          <w:numId w:val="19"/>
+        </w:numPr>
+        <w:rPr>
+          <w:rFonts w:ascii="Calibri" w:hAnsi="Calibri" w:cs="Times New Roman"/>
+          <w:sz w:val="22"/>
+        </w:rPr>
+      </w:pPr>
+      <w:r>
+        <w:rPr>
+          <w:rFonts w:ascii="Calibri" w:hAnsi="Calibri" w:cs="Times New Roman"/>
+          <w:sz w:val="22"/>
+        </w:rPr>
+        <w:t>Software Psychology</w:t>
+      </w:r>
+    </w:p>
+    <w:p>
+      <w:pPr>
+        <w:pStyle w:val="ListParagraph"/>
+        <w:numPr>
+          <w:ilvl w:val="1"/>
+          <w:numId w:val="19"/>
+        </w:numPr>
+        <w:rPr>
+          <w:rFonts w:ascii="Calibri" w:hAnsi="Calibri" w:cs="Times New Roman"/>
+          <w:sz w:val="22"/>
+        </w:rPr>
+      </w:pPr>
+      <w:r>
+        <w:rPr>
+          <w:rFonts w:ascii="Calibri" w:hAnsi="Calibri" w:cs="Times New Roman"/>
+          <w:sz w:val="22"/>
+        </w:rPr>
+        <w:t>The goal was to establish the utility of a behavioral approach to understanding software design, programming and the use of interactive systems, and to motivate and guide system developers to consider the characteristics of human beings</w:t>
+      </w:r>
+    </w:p>
+    <w:p>
+      <w:pPr>
+        <w:pStyle w:val="ListParagraph"/>
+        <w:numPr>
+          <w:ilvl w:val="2"/>
+          <w:numId w:val="19"/>
+        </w:numPr>
+        <w:rPr>
+          <w:rFonts w:ascii="Calibri" w:hAnsi="Calibri" w:cs="Times New Roman"/>
+          <w:sz w:val="22"/>
+        </w:rPr>
+      </w:pPr>
+      <w:r>
+        <w:rPr>
+          <w:rFonts w:ascii="Calibri" w:hAnsi="Calibri" w:cs="Times New Roman"/>
+          <w:sz w:val="22"/>
+        </w:rPr>
+        <w:t>Inaugurated a variety of technical projects pertaining to usability of systems and software</w:t>
+      </w:r>
+    </w:p>
+    <w:p>
+      <w:pPr>
+        <w:pStyle w:val="ListParagraph"/>
+        <w:numPr>
+          <w:ilvl w:val="3"/>
+          <w:numId w:val="19"/>
+        </w:numPr>
+        <w:rPr>
+          <w:rFonts w:ascii="Calibri" w:hAnsi="Calibri" w:cs="Times New Roman"/>
+          <w:sz w:val="22"/>
+        </w:rPr>
+      </w:pPr>
+      <w:r>
+        <w:rPr>
+          <w:rFonts w:ascii="Calibri" w:hAnsi="Calibri" w:cs="Times New Roman"/>
+          <w:sz w:val="22"/>
+        </w:rPr>
+        <w:t>Assessing the relative complexity of syntactic constructions in programming languages</w:t>
+      </w:r>
+      <w:r>
+        <w:rPr>
+          <w:rFonts w:ascii="Calibri" w:hAnsi="Calibri" w:cs="Times New Roman"/>
+          <w:sz w:val="22"/>
+        </w:rPr>
+        <w:t xml:space="preserve"> </w:t>
+      </w:r>
+    </w:p>
+    <w:p>
+      <w:pPr>
+        <w:pStyle w:val="ListParagraph"/>
+        <w:numPr>
+          <w:ilvl w:val="0"/>
+          <w:numId w:val="19"/>
+        </w:numPr>
+        <w:rPr>
+          <w:rFonts w:ascii="Calibri" w:hAnsi="Calibri" w:cs="Times New Roman"/>
+          <w:sz w:val="22"/>
+        </w:rPr>
+      </w:pPr>
+      <w:r>
+        <w:rPr>
+          <w:rFonts w:ascii="Calibri" w:hAnsi="Calibri" w:cs="Times New Roman"/>
+          <w:sz w:val="22"/>
+        </w:rPr>
+        <w:t>The Great Divide</w:t>
+      </w:r>
+    </w:p>
+    <w:p>
+      <w:pPr>
+        <w:pStyle w:val="ListParagraph"/>
+        <w:numPr>
+          <w:ilvl w:val="1"/>
+          <w:numId w:val="19"/>
+        </w:numPr>
+        <w:rPr>
+          <w:rFonts w:ascii="Calibri" w:hAnsi="Calibri" w:cs="Times New Roman"/>
+          <w:sz w:val="22"/>
+        </w:rPr>
+      </w:pPr>
+      <w:r>
+        <w:rPr>
+          <w:rFonts w:ascii="Calibri" w:hAnsi="Calibri" w:cs="Times New Roman"/>
+          <w:sz w:val="22"/>
+        </w:rPr>
+        <w:t>Two roles assigned to software psychologists were problematic and resulted in a division of labor</w:t>
+      </w:r>
+    </w:p>
+    <w:p>
+      <w:pPr>
+        <w:pStyle w:val="ListParagraph"/>
+        <w:numPr>
+          <w:ilvl w:val="2"/>
+          <w:numId w:val="19"/>
+        </w:numPr>
+        <w:rPr>
+          <w:rFonts w:ascii="Calibri" w:hAnsi="Calibri" w:cs="Times New Roman"/>
+          <w:sz w:val="22"/>
+        </w:rPr>
+      </w:pPr>
+      <w:r>
+        <w:rPr>
+          <w:rFonts w:ascii="Calibri" w:hAnsi="Calibri" w:cs="Times New Roman"/>
+          <w:sz w:val="22"/>
+        </w:rPr>
+        <w:t>Researchers were mainly in universities and developed</w:t>
+      </w:r>
+      <w:r>
+        <w:rPr>
+          <w:rFonts w:ascii="Calibri" w:hAnsi="Calibri" w:cs="Times New Roman"/>
+          <w:sz w:val="22"/>
+        </w:rPr>
+        <w:t xml:space="preserve"> general descriptions of users and framed them as general guidelines</w:t>
+      </w:r>
+    </w:p>
+    <w:p>
+      <w:pPr>
+        <w:pStyle w:val="ListParagraph"/>
+        <w:numPr>
+          <w:ilvl w:val="2"/>
+          <w:numId w:val="19"/>
+        </w:numPr>
+        <w:rPr>
+          <w:rFonts w:ascii="Calibri" w:hAnsi="Calibri" w:cs="Times New Roman"/>
+          <w:sz w:val="22"/>
+        </w:rPr>
+      </w:pPr>
+      <w:r>
+        <w:rPr>
+          <w:rFonts w:ascii="Calibri" w:hAnsi="Calibri" w:cs="Times New Roman"/>
+          <w:sz w:val="22"/>
+        </w:rPr>
+        <w:t>Human-factors specialists in industry tried to apply these guidelines in specific projects</w:t>
+      </w:r>
+    </w:p>
+    <w:p>
+      <w:pPr>
+        <w:pStyle w:val="ListParagraph"/>
+        <w:numPr>
+          <w:ilvl w:val="1"/>
+          <w:numId w:val="19"/>
+        </w:numPr>
+        <w:rPr>
+          <w:rFonts w:ascii="Calibri" w:hAnsi="Calibri" w:cs="Times New Roman"/>
+          <w:sz w:val="22"/>
+        </w:rPr>
+      </w:pPr>
+      <w:r>
+        <w:rPr>
+          <w:rFonts w:ascii="Calibri" w:hAnsi="Calibri" w:cs="Times New Roman"/>
+          <w:sz w:val="22"/>
+        </w:rPr>
+        <w:t>This approach created unrepresentative situations and researchers created outrageous contrasts and psychologists grew frustrated trying to get the industry to use their guidelines</w:t>
+      </w:r>
+    </w:p>
+    <w:p>
+      <w:pPr>
+        <w:pStyle w:val="ListParagraph"/>
+        <w:numPr>
+          <w:ilvl w:val="0"/>
+          <w:numId w:val="19"/>
+        </w:numPr>
+        <w:rPr>
+          <w:rFonts w:ascii="Calibri" w:hAnsi="Calibri" w:cs="Times New Roman"/>
+          <w:sz w:val="22"/>
+        </w:rPr>
+      </w:pPr>
+      <w:r>
+        <w:rPr>
+          <w:rFonts w:ascii="Calibri" w:hAnsi="Calibri" w:cs="Times New Roman"/>
+          <w:sz w:val="22"/>
+        </w:rPr>
+        <w:t>Origins of HCI in software psychology posed two central problems:</w:t>
+      </w:r>
+    </w:p>
+    <w:p>
+      <w:pPr>
+        <w:pStyle w:val="ListParagraph"/>
+        <w:numPr>
+          <w:ilvl w:val="1"/>
+          <w:numId w:val="19"/>
+        </w:numPr>
+        <w:rPr>
+          <w:rFonts w:ascii="Calibri" w:hAnsi="Calibri" w:cs="Times New Roman"/>
+          <w:sz w:val="22"/>
+        </w:rPr>
+      </w:pPr>
+      <w:r>
+        <w:rPr>
+          <w:rFonts w:ascii="Calibri" w:hAnsi="Calibri" w:cs="Times New Roman"/>
+          <w:sz w:val="22"/>
+        </w:rPr>
+        <w:t>To better describe design and development work and to understand how it could be supported</w:t>
+      </w:r>
+    </w:p>
+    <w:p>
+      <w:pPr>
+        <w:pStyle w:val="ListParagraph"/>
+        <w:numPr>
+          <w:ilvl w:val="1"/>
+          <w:numId w:val="19"/>
+        </w:numPr>
+        <w:rPr>
+          <w:rFonts w:ascii="Calibri" w:hAnsi="Calibri" w:cs="Times New Roman"/>
+          <w:sz w:val="22"/>
+        </w:rPr>
+      </w:pPr>
+      <w:r>
+        <w:rPr>
+          <w:rFonts w:ascii="Calibri" w:hAnsi="Calibri" w:cs="Times New Roman"/>
+          <w:sz w:val="22"/>
+        </w:rPr>
+        <w:t>To better specify the role that psychology –particularly social and behavioral science- should play in HCI</w:t>
+      </w:r>
+    </w:p>
+    <w:p>
+      <w:pPr>
+        <w:pStyle w:val="ListParagraph"/>
+        <w:numPr>
+          <w:ilvl w:val="0"/>
+          <w:numId w:val="19"/>
+        </w:numPr>
+        <w:rPr>
+          <w:rFonts w:ascii="Calibri" w:hAnsi="Calibri" w:cs="Times New Roman"/>
+          <w:sz w:val="22"/>
+        </w:rPr>
+      </w:pPr>
       <w:bookmarkStart w:id="0" w:name="_GoBack"/>
       <w:bookmarkEnd w:id="0"/>
-    </w:p>
-    <w:p>
-      <w:pPr>
-        <w:pStyle w:val="ListParagraph"/>
-        <w:numPr>
-          <w:ilvl w:val="0"/>
-          <w:numId w:val="19"/>
-        </w:numPr>
-        <w:rPr>
-          <w:rFonts w:ascii="Calibri" w:hAnsi="Calibri" w:cs="Times New Roman"/>
-          <w:sz w:val="22"/>
-        </w:rPr>
-      </w:pPr>
       <w:r>
         <w:rPr>
           <w:rFonts w:ascii="Calibri" w:hAnsi="Calibri" w:cs="Times New Roman"/>

</xml_diff>

<commit_message>
huge commit with more information about society, ecomony, and culture
</commit_message>
<xml_diff>
--- a/HCI Notes.docx
+++ b/HCI Notes.docx
@@ -1,6 +1,6 @@
 
 <file path=word/document.xml><?xml version="1.0" encoding="utf-8"?>
-<w:document xmlns:wpc="http://schemas.microsoft.com/office/word/2010/wordprocessingCanvas" xmlns:mo="http://schemas.microsoft.com/office/mac/office/2008/main" xmlns:mc="http://schemas.openxmlformats.org/markup-compatibility/2006" xmlns:mv="urn:schemas-microsoft-com:mac:vml" xmlns:o="urn:schemas-microsoft-com:office:office" xmlns:r="http://schemas.openxmlformats.org/officeDocument/2006/relationships" xmlns:m="http://schemas.openxmlformats.org/officeDocument/2006/math" xmlns:v="urn:schemas-microsoft-com:vml" xmlns:wp14="http://schemas.microsoft.com/office/word/2010/wordprocessingDrawing" xmlns:wp="http://schemas.openxmlformats.org/drawingml/2006/wordprocessingDrawing" xmlns:w10="urn:schemas-microsoft-com:office:word" xmlns:w="http://schemas.openxmlformats.org/wordprocessingml/2006/main" xmlns:w14="http://schemas.microsoft.com/office/word/2010/wordml" xmlns:w15="http://schemas.microsoft.com/office/word/2012/wordml" xmlns:wpg="http://schemas.microsoft.com/office/word/2010/wordprocessingGroup" xmlns:wpi="http://schemas.microsoft.com/office/word/2010/wordprocessingInk" xmlns:wne="http://schemas.microsoft.com/office/word/2006/wordml" xmlns:wps="http://schemas.microsoft.com/office/word/2010/wordprocessingShape" mc:Ignorable="w14 w15 wp14">
+<w:document xmlns:wpc="http://schemas.microsoft.com/office/word/2010/wordprocessingCanvas" xmlns:mo="http://schemas.microsoft.com/office/mac/office/2008/main" xmlns:mc="http://schemas.openxmlformats.org/markup-compatibility/2006" xmlns:mv="urn:schemas-microsoft-com:mac:vml" xmlns:o="urn:schemas-microsoft-com:office:office" xmlns:r="http://schemas.openxmlformats.org/officeDocument/2006/relationships" xmlns:m="http://schemas.openxmlformats.org/officeDocument/2006/math" xmlns:v="urn:schemas-microsoft-com:vml" xmlns:wp14="http://schemas.microsoft.com/office/word/2010/wordprocessingDrawing" xmlns:wp="http://schemas.openxmlformats.org/drawingml/2006/wordprocessingDrawing" xmlns:w10="urn:schemas-microsoft-com:office:word" xmlns:w="http://schemas.openxmlformats.org/wordprocessingml/2006/main" xmlns:w14="http://schemas.microsoft.com/office/word/2010/wordml" xmlns:wpg="http://schemas.microsoft.com/office/word/2010/wordprocessingGroup" xmlns:wpi="http://schemas.microsoft.com/office/word/2010/wordprocessingInk" xmlns:wne="http://schemas.microsoft.com/office/word/2006/wordml" xmlns:wps="http://schemas.microsoft.com/office/word/2010/wordprocessingShape" mc:Ignorable="w14 wp14">
   <w:body>
     <w:p>
       <w:pPr>
@@ -1181,164 +1181,1479 @@
           <w:sz w:val="22"/>
         </w:rPr>
       </w:pPr>
+      <w:r>
+        <w:rPr>
+          <w:rFonts w:ascii="Calibri" w:hAnsi="Calibri" w:cs="Times New Roman"/>
+          <w:sz w:val="22"/>
+        </w:rPr>
+        <w:t>HCI arose as a field from intertwined roots in computer graphics, operating systems, human factors, ergonomics, industrial engineering, cognitive psychology and the systems part of computer science</w:t>
+      </w:r>
+    </w:p>
+    <w:p>
+      <w:pPr>
+        <w:pStyle w:val="ListParagraph"/>
+        <w:numPr>
+          <w:ilvl w:val="0"/>
+          <w:numId w:val="19"/>
+        </w:numPr>
+        <w:rPr>
+          <w:rFonts w:ascii="Calibri" w:hAnsi="Calibri" w:cs="Times New Roman"/>
+          <w:sz w:val="22"/>
+        </w:rPr>
+      </w:pPr>
+      <w:r>
+        <w:rPr>
+          <w:rFonts w:ascii="Calibri" w:hAnsi="Calibri" w:cs="Times New Roman"/>
+          <w:sz w:val="22"/>
+        </w:rPr>
+        <w:t>Computer graphics was born from the use of CRT and pen devices very early in the history of computers</w:t>
+      </w:r>
+    </w:p>
+    <w:p>
+      <w:pPr>
+        <w:pStyle w:val="ListParagraph"/>
+        <w:numPr>
+          <w:ilvl w:val="1"/>
+          <w:numId w:val="19"/>
+        </w:numPr>
+        <w:rPr>
+          <w:rFonts w:ascii="Calibri" w:hAnsi="Calibri" w:cs="Times New Roman"/>
+          <w:sz w:val="22"/>
+        </w:rPr>
+      </w:pPr>
+      <w:r>
+        <w:rPr>
+          <w:rFonts w:ascii="Calibri" w:hAnsi="Calibri" w:cs="Times New Roman"/>
+          <w:sz w:val="22"/>
+        </w:rPr>
+        <w:t>This led to the development of several HCI techniques</w:t>
+      </w:r>
+    </w:p>
+    <w:p>
+      <w:pPr>
+        <w:pStyle w:val="ListParagraph"/>
+        <w:numPr>
+          <w:ilvl w:val="0"/>
+          <w:numId w:val="19"/>
+        </w:numPr>
+        <w:rPr>
+          <w:rFonts w:ascii="Calibri" w:hAnsi="Calibri" w:cs="Times New Roman"/>
+          <w:sz w:val="22"/>
+        </w:rPr>
+      </w:pPr>
+      <w:r>
+        <w:rPr>
+          <w:rFonts w:ascii="Calibri" w:hAnsi="Calibri" w:cs="Times New Roman"/>
+          <w:sz w:val="22"/>
+        </w:rPr>
+        <w:t>Out of this line of development came a number of important building blocks for HCI</w:t>
+      </w:r>
+    </w:p>
+    <w:p>
+      <w:pPr>
+        <w:pStyle w:val="ListParagraph"/>
+        <w:numPr>
+          <w:ilvl w:val="1"/>
+          <w:numId w:val="19"/>
+        </w:numPr>
+        <w:rPr>
+          <w:rFonts w:ascii="Calibri" w:hAnsi="Calibri" w:cs="Times New Roman"/>
+          <w:sz w:val="22"/>
+        </w:rPr>
+      </w:pPr>
+      <w:r>
+        <w:rPr>
+          <w:rFonts w:ascii="Calibri" w:hAnsi="Calibri" w:cs="Times New Roman"/>
+          <w:sz w:val="22"/>
+        </w:rPr>
+        <w:t>Some of these building blocks include the mouse, bitmapped displays, personal computers, windows, the desktop metaphor, and point and click editors</w:t>
+      </w:r>
+    </w:p>
+    <w:p>
+      <w:pPr>
+        <w:rPr>
+          <w:rFonts w:ascii="Calibri" w:hAnsi="Calibri" w:cs="Times New Roman"/>
+          <w:sz w:val="22"/>
+        </w:rPr>
+      </w:pPr>
+    </w:p>
+    <w:p>
+      <w:pPr>
+        <w:rPr>
+          <w:rFonts w:ascii="Calibri" w:hAnsi="Calibri" w:cs="Times New Roman"/>
+          <w:sz w:val="22"/>
+        </w:rPr>
+      </w:pPr>
+      <w:r>
+        <w:rPr>
+          <w:rFonts w:ascii="Calibri" w:hAnsi="Calibri" w:cs="Times New Roman"/>
+          <w:sz w:val="22"/>
+        </w:rPr>
+        <w:t>Present details about it (including code and non code based examples)</w:t>
+      </w:r>
+    </w:p>
+    <w:p>
+      <w:pPr>
+        <w:pStyle w:val="ListParagraph"/>
+        <w:numPr>
+          <w:ilvl w:val="0"/>
+          <w:numId w:val="17"/>
+        </w:numPr>
+        <w:rPr>
+          <w:rFonts w:ascii="Calibri" w:hAnsi="Calibri" w:cs="Times New Roman"/>
+          <w:sz w:val="22"/>
+        </w:rPr>
+      </w:pPr>
+      <w:r>
+        <w:rPr>
+          <w:rFonts w:ascii="Calibri" w:hAnsi="Calibri" w:cs="Times New Roman"/>
+          <w:sz w:val="22"/>
+        </w:rPr>
+        <w:t>Impact of HCI on Society, the economy and culture</w:t>
+      </w:r>
+    </w:p>
+    <w:p>
+      <w:pPr>
+        <w:pStyle w:val="ListParagraph"/>
+        <w:numPr>
+          <w:ilvl w:val="1"/>
+          <w:numId w:val="17"/>
+        </w:numPr>
+        <w:rPr>
+          <w:rFonts w:ascii="Calibri" w:hAnsi="Calibri" w:cs="Times New Roman"/>
+          <w:sz w:val="22"/>
+        </w:rPr>
+      </w:pPr>
+      <w:r>
+        <w:rPr>
+          <w:rFonts w:ascii="Calibri" w:hAnsi="Calibri" w:cs="Times New Roman"/>
+          <w:sz w:val="22"/>
+        </w:rPr>
+        <w:t>History shows that past computer makers where una</w:t>
+      </w:r>
+      <w:r>
+        <w:rPr>
+          <w:rFonts w:ascii="Calibri" w:hAnsi="Calibri" w:cs="Times New Roman"/>
+          <w:sz w:val="22"/>
+        </w:rPr>
+        <w:t xml:space="preserve">ware and not focused on HCI </w:t>
+      </w:r>
+    </w:p>
+    <w:p>
+      <w:pPr>
+        <w:pStyle w:val="ListParagraph"/>
+        <w:numPr>
+          <w:ilvl w:val="2"/>
+          <w:numId w:val="17"/>
+        </w:numPr>
+        <w:rPr>
+          <w:rFonts w:ascii="Calibri" w:hAnsi="Calibri" w:cs="Times New Roman"/>
+          <w:sz w:val="22"/>
+        </w:rPr>
+      </w:pPr>
+      <w:r>
+        <w:rPr>
+          <w:rFonts w:ascii="Calibri" w:hAnsi="Calibri" w:cs="Times New Roman"/>
+          <w:sz w:val="22"/>
+        </w:rPr>
+        <w:t>made their product non human friendly</w:t>
+      </w:r>
+    </w:p>
+    <w:p>
+      <w:pPr>
+        <w:pStyle w:val="ListParagraph"/>
+        <w:numPr>
+          <w:ilvl w:val="2"/>
+          <w:numId w:val="17"/>
+        </w:numPr>
+        <w:rPr>
+          <w:rFonts w:ascii="Calibri" w:hAnsi="Calibri" w:cs="Times New Roman"/>
+          <w:sz w:val="22"/>
+        </w:rPr>
+      </w:pPr>
+      <w:r>
+        <w:rPr>
+          <w:rFonts w:ascii="Calibri" w:hAnsi="Calibri" w:cs="Times New Roman"/>
+          <w:sz w:val="22"/>
+        </w:rPr>
+        <w:t>make it hard to use</w:t>
+      </w:r>
+    </w:p>
+    <w:p>
+      <w:pPr>
+        <w:pStyle w:val="ListParagraph"/>
+        <w:numPr>
+          <w:ilvl w:val="2"/>
+          <w:numId w:val="17"/>
+        </w:numPr>
+        <w:rPr>
+          <w:rFonts w:ascii="Calibri" w:hAnsi="Calibri" w:cs="Times New Roman"/>
+          <w:sz w:val="22"/>
+        </w:rPr>
+      </w:pPr>
+      <w:r>
+        <w:rPr>
+          <w:rFonts w:ascii="Calibri" w:hAnsi="Calibri" w:cs="Times New Roman"/>
+          <w:sz w:val="22"/>
+        </w:rPr>
+        <w:t>limit the amount of people having access to a computer</w:t>
+      </w:r>
+    </w:p>
+    <w:p>
+      <w:pPr>
+        <w:pStyle w:val="ListParagraph"/>
+        <w:numPr>
+          <w:ilvl w:val="2"/>
+          <w:numId w:val="17"/>
+        </w:numPr>
+        <w:rPr>
+          <w:rFonts w:ascii="Calibri" w:hAnsi="Calibri" w:cs="Times New Roman"/>
+          <w:sz w:val="22"/>
+        </w:rPr>
+      </w:pPr>
+      <w:r>
+        <w:rPr>
+          <w:rFonts w:ascii="Calibri" w:hAnsi="Calibri" w:cs="Times New Roman"/>
+          <w:sz w:val="22"/>
+        </w:rPr>
+        <w:t>make it hard to understand and use/manage the computer</w:t>
+      </w:r>
+    </w:p>
+    <w:p>
+      <w:pPr>
+        <w:pStyle w:val="ListParagraph"/>
+        <w:numPr>
+          <w:ilvl w:val="1"/>
+          <w:numId w:val="17"/>
+        </w:numPr>
+        <w:rPr>
+          <w:rFonts w:ascii="Calibri" w:hAnsi="Calibri" w:cs="Times New Roman"/>
+          <w:sz w:val="22"/>
+        </w:rPr>
+      </w:pPr>
+      <w:r>
+        <w:rPr>
+          <w:rFonts w:ascii="Calibri" w:hAnsi="Calibri" w:cs="Times New Roman"/>
+          <w:sz w:val="22"/>
+        </w:rPr>
+        <w:t>Now companies and corporations spend millions on research into how they can improve their HCI</w:t>
+      </w:r>
+    </w:p>
+    <w:p>
+      <w:pPr>
+        <w:pStyle w:val="ListParagraph"/>
+        <w:numPr>
+          <w:ilvl w:val="2"/>
+          <w:numId w:val="17"/>
+        </w:numPr>
+        <w:rPr>
+          <w:rFonts w:ascii="Calibri" w:hAnsi="Calibri" w:cs="Times New Roman"/>
+          <w:sz w:val="22"/>
+        </w:rPr>
+      </w:pPr>
+      <w:r>
+        <w:rPr>
+          <w:rFonts w:ascii="Calibri" w:hAnsi="Calibri" w:cs="Times New Roman"/>
+          <w:sz w:val="22"/>
+        </w:rPr>
+        <w:t>Provide a better experience for the user</w:t>
+      </w:r>
+    </w:p>
+    <w:p>
+      <w:pPr>
+        <w:pStyle w:val="ListParagraph"/>
+        <w:numPr>
+          <w:ilvl w:val="2"/>
+          <w:numId w:val="17"/>
+        </w:numPr>
+        <w:rPr>
+          <w:rFonts w:ascii="Calibri" w:hAnsi="Calibri" w:cs="Times New Roman"/>
+          <w:sz w:val="22"/>
+        </w:rPr>
+      </w:pPr>
+      <w:r>
+        <w:rPr>
+          <w:rFonts w:ascii="Calibri" w:hAnsi="Calibri" w:cs="Times New Roman"/>
+          <w:sz w:val="22"/>
+        </w:rPr>
+        <w:t>Allow mostly anyone easy use of the device</w:t>
+      </w:r>
+    </w:p>
+    <w:p>
+      <w:pPr>
+        <w:pStyle w:val="ListParagraph"/>
+        <w:numPr>
+          <w:ilvl w:val="1"/>
+          <w:numId w:val="17"/>
+        </w:numPr>
+        <w:rPr>
+          <w:rFonts w:ascii="Calibri" w:hAnsi="Calibri" w:cs="Times New Roman"/>
+          <w:sz w:val="22"/>
+        </w:rPr>
+      </w:pPr>
+      <w:r>
+        <w:rPr>
+          <w:rFonts w:ascii="Calibri" w:hAnsi="Calibri" w:cs="Times New Roman"/>
+          <w:sz w:val="22"/>
+        </w:rPr>
+        <w:t>Society</w:t>
+      </w:r>
+    </w:p>
+    <w:p>
+      <w:pPr>
+        <w:pStyle w:val="ListParagraph"/>
+        <w:numPr>
+          <w:ilvl w:val="2"/>
+          <w:numId w:val="17"/>
+        </w:numPr>
+        <w:rPr>
+          <w:rFonts w:ascii="Calibri" w:hAnsi="Calibri" w:cs="Times New Roman"/>
+          <w:sz w:val="22"/>
+        </w:rPr>
+      </w:pPr>
+      <w:r>
+        <w:rPr>
+          <w:rFonts w:ascii="Calibri" w:hAnsi="Calibri" w:cs="Times New Roman"/>
+          <w:sz w:val="22"/>
+        </w:rPr>
+        <w:t>Has a huge impact on HCI</w:t>
+      </w:r>
+    </w:p>
+    <w:p>
+      <w:pPr>
+        <w:pStyle w:val="ListParagraph"/>
+        <w:numPr>
+          <w:ilvl w:val="3"/>
+          <w:numId w:val="17"/>
+        </w:numPr>
+        <w:rPr>
+          <w:rFonts w:ascii="Calibri" w:hAnsi="Calibri" w:cs="Times New Roman"/>
+          <w:sz w:val="22"/>
+        </w:rPr>
+      </w:pPr>
+      <w:r>
+        <w:rPr>
+          <w:rFonts w:ascii="Calibri" w:hAnsi="Calibri" w:cs="Times New Roman"/>
+          <w:sz w:val="22"/>
+        </w:rPr>
+        <w:t>HCI designers and developers making and improving computers, tablets and mobile phones</w:t>
+      </w:r>
+    </w:p>
+    <w:p>
+      <w:pPr>
+        <w:pStyle w:val="ListParagraph"/>
+        <w:numPr>
+          <w:ilvl w:val="2"/>
+          <w:numId w:val="17"/>
+        </w:numPr>
+        <w:rPr>
+          <w:rFonts w:ascii="Calibri" w:hAnsi="Calibri" w:cs="Times New Roman"/>
+          <w:sz w:val="22"/>
+        </w:rPr>
+      </w:pPr>
+      <w:r>
+        <w:rPr>
+          <w:rFonts w:ascii="Calibri" w:hAnsi="Calibri" w:cs="Times New Roman"/>
+          <w:sz w:val="22"/>
+        </w:rPr>
+        <w:t>Modern electronics don’t require the user to have much training in order to control the functions of the computers</w:t>
+      </w:r>
+    </w:p>
+    <w:p>
+      <w:pPr>
+        <w:pStyle w:val="ListParagraph"/>
+        <w:numPr>
+          <w:ilvl w:val="3"/>
+          <w:numId w:val="17"/>
+        </w:numPr>
+        <w:rPr>
+          <w:rFonts w:ascii="Calibri" w:hAnsi="Calibri" w:cs="Times New Roman"/>
+          <w:sz w:val="22"/>
+        </w:rPr>
+      </w:pPr>
+      <w:r>
+        <w:rPr>
+          <w:rFonts w:ascii="Calibri" w:hAnsi="Calibri" w:cs="Times New Roman"/>
+          <w:sz w:val="22"/>
+        </w:rPr>
+        <w:t>Whereas past generation, users has to use command line interfaces</w:t>
+      </w:r>
+    </w:p>
+    <w:p>
+      <w:pPr>
+        <w:pStyle w:val="ListParagraph"/>
+        <w:ind w:left="2880"/>
+        <w:rPr>
+          <w:rFonts w:ascii="Calibri" w:hAnsi="Calibri" w:cs="Times New Roman"/>
+          <w:sz w:val="22"/>
+        </w:rPr>
+      </w:pPr>
+    </w:p>
+    <w:p>
+      <w:pPr>
+        <w:pStyle w:val="ListParagraph"/>
+        <w:numPr>
+          <w:ilvl w:val="2"/>
+          <w:numId w:val="17"/>
+        </w:numPr>
+        <w:rPr>
+          <w:rFonts w:ascii="Calibri" w:hAnsi="Calibri" w:cs="Times New Roman"/>
+          <w:sz w:val="22"/>
+        </w:rPr>
+      </w:pPr>
+      <w:r>
+        <w:rPr>
+          <w:rFonts w:ascii="Calibri" w:hAnsi="Calibri" w:cs="Times New Roman"/>
+          <w:sz w:val="22"/>
+        </w:rPr>
+        <w:t>The main impact that HCI has had on society is improving the ease of use of computers and other devices</w:t>
+      </w:r>
+    </w:p>
+    <w:p>
+      <w:pPr>
+        <w:pStyle w:val="ListParagraph"/>
+        <w:numPr>
+          <w:ilvl w:val="2"/>
+          <w:numId w:val="17"/>
+        </w:numPr>
+        <w:rPr>
+          <w:rFonts w:ascii="Calibri" w:hAnsi="Calibri" w:cs="Times New Roman"/>
+          <w:sz w:val="22"/>
+        </w:rPr>
+      </w:pPr>
+      <w:r>
+        <w:rPr>
+          <w:rFonts w:ascii="Calibri" w:hAnsi="Calibri" w:cs="Times New Roman"/>
+          <w:sz w:val="22"/>
+        </w:rPr>
+        <w:t>User interfaces on consumer products such as computers, mobile phones, tablets or televisions are designed with ease o use in mind</w:t>
+      </w:r>
+    </w:p>
+    <w:p>
+      <w:pPr>
+        <w:pStyle w:val="ListParagraph"/>
+        <w:numPr>
+          <w:ilvl w:val="2"/>
+          <w:numId w:val="17"/>
+        </w:numPr>
+        <w:rPr>
+          <w:rFonts w:ascii="Calibri" w:hAnsi="Calibri" w:cs="Times New Roman"/>
+          <w:sz w:val="22"/>
+        </w:rPr>
+      </w:pPr>
+      <w:r>
+        <w:rPr>
+          <w:rFonts w:ascii="Calibri" w:hAnsi="Calibri" w:cs="Times New Roman"/>
+          <w:sz w:val="22"/>
+        </w:rPr>
+        <w:t>UI designers try to ensure that the input and output processes are as simple and easy for the user as possible</w:t>
+      </w:r>
+    </w:p>
+    <w:p>
+      <w:pPr>
+        <w:pStyle w:val="ListParagraph"/>
+        <w:numPr>
+          <w:ilvl w:val="2"/>
+          <w:numId w:val="17"/>
+        </w:numPr>
+        <w:rPr>
+          <w:rFonts w:ascii="Calibri" w:hAnsi="Calibri" w:cs="Times New Roman"/>
+          <w:sz w:val="22"/>
+        </w:rPr>
+      </w:pPr>
+      <w:r>
+        <w:rPr>
+          <w:rFonts w:ascii="Calibri" w:hAnsi="Calibri" w:cs="Times New Roman"/>
+          <w:sz w:val="22"/>
+        </w:rPr>
+        <w:t>Example: touch scree technology</w:t>
+      </w:r>
+    </w:p>
+    <w:p>
+      <w:pPr>
+        <w:pStyle w:val="ListParagraph"/>
+        <w:numPr>
+          <w:ilvl w:val="3"/>
+          <w:numId w:val="17"/>
+        </w:numPr>
+        <w:rPr>
+          <w:rFonts w:ascii="Calibri" w:hAnsi="Calibri" w:cs="Times New Roman"/>
+          <w:sz w:val="22"/>
+        </w:rPr>
+      </w:pPr>
+      <w:r>
+        <w:rPr>
+          <w:rFonts w:ascii="Calibri" w:hAnsi="Calibri" w:cs="Times New Roman"/>
+          <w:sz w:val="22"/>
+        </w:rPr>
+        <w:t>Last 5 years, it has become very popular in portable devices like mobile phones and tablets</w:t>
+      </w:r>
+    </w:p>
+    <w:p>
+      <w:pPr>
+        <w:pStyle w:val="ListParagraph"/>
+        <w:numPr>
+          <w:ilvl w:val="2"/>
+          <w:numId w:val="17"/>
+        </w:numPr>
+        <w:rPr>
+          <w:rFonts w:ascii="Calibri" w:hAnsi="Calibri" w:cs="Times New Roman"/>
+          <w:sz w:val="22"/>
+        </w:rPr>
+      </w:pPr>
+      <w:r>
+        <w:rPr>
+          <w:rFonts w:ascii="Calibri" w:hAnsi="Calibri" w:cs="Times New Roman"/>
+          <w:sz w:val="22"/>
+        </w:rPr>
+        <w:t>These developments are designed to move towards making electronics devices more friendly to users</w:t>
+      </w:r>
+    </w:p>
+    <w:p>
+      <w:pPr>
+        <w:pStyle w:val="ListParagraph"/>
+        <w:numPr>
+          <w:ilvl w:val="2"/>
+          <w:numId w:val="17"/>
+        </w:numPr>
+        <w:rPr>
+          <w:rFonts w:ascii="Calibri" w:hAnsi="Calibri" w:cs="Times New Roman"/>
+          <w:sz w:val="22"/>
+        </w:rPr>
+      </w:pPr>
+      <w:r>
+        <w:rPr>
+          <w:rFonts w:ascii="Calibri" w:hAnsi="Calibri" w:cs="Times New Roman"/>
+          <w:sz w:val="22"/>
+        </w:rPr>
+        <w:t>Specifically, people who are not experienced with devices like this and usually find them too complicated to use</w:t>
+      </w:r>
+    </w:p>
+    <w:p>
+      <w:pPr>
+        <w:pStyle w:val="ListParagraph"/>
+        <w:numPr>
+          <w:ilvl w:val="2"/>
+          <w:numId w:val="17"/>
+        </w:numPr>
+        <w:rPr>
+          <w:rFonts w:ascii="Calibri" w:hAnsi="Calibri" w:cs="Times New Roman"/>
+          <w:sz w:val="22"/>
+        </w:rPr>
+      </w:pPr>
+      <w:r>
+        <w:rPr>
+          <w:rFonts w:ascii="Calibri" w:hAnsi="Calibri" w:cs="Times New Roman"/>
+          <w:sz w:val="22"/>
+        </w:rPr>
+        <w:t>These developments are designed to make these devices more accessible for these people and to increase the amount of people that are able to use these products</w:t>
+      </w:r>
+    </w:p>
+    <w:p>
+      <w:pPr>
+        <w:pStyle w:val="ListParagraph"/>
+        <w:numPr>
+          <w:ilvl w:val="2"/>
+          <w:numId w:val="17"/>
+        </w:numPr>
+        <w:rPr>
+          <w:rFonts w:ascii="Calibri" w:hAnsi="Calibri" w:cs="Times New Roman"/>
+          <w:sz w:val="22"/>
+        </w:rPr>
+      </w:pPr>
+      <w:r>
+        <w:rPr>
+          <w:rFonts w:ascii="Calibri" w:hAnsi="Calibri" w:cs="Times New Roman"/>
+          <w:sz w:val="22"/>
+        </w:rPr>
+        <w:t>There have also been developments designed to help people with disabilities or impairments to use electronic devices</w:t>
+      </w:r>
+    </w:p>
+    <w:p>
+      <w:pPr>
+        <w:pStyle w:val="ListParagraph"/>
+        <w:numPr>
+          <w:ilvl w:val="2"/>
+          <w:numId w:val="17"/>
+        </w:numPr>
+        <w:rPr>
+          <w:rFonts w:ascii="Calibri" w:hAnsi="Calibri" w:cs="Times New Roman"/>
+          <w:sz w:val="22"/>
+        </w:rPr>
+      </w:pPr>
+      <w:r>
+        <w:rPr>
+          <w:rFonts w:ascii="Calibri" w:hAnsi="Calibri" w:cs="Times New Roman"/>
+          <w:sz w:val="22"/>
+        </w:rPr>
+        <w:t>Text to speech technology on computers and audio descriptions on televisions exist for people who have sight problems</w:t>
+      </w:r>
+    </w:p>
+    <w:p>
+      <w:pPr>
+        <w:pStyle w:val="ListParagraph"/>
+        <w:numPr>
+          <w:ilvl w:val="2"/>
+          <w:numId w:val="17"/>
+        </w:numPr>
+        <w:rPr>
+          <w:rFonts w:ascii="Calibri" w:hAnsi="Calibri" w:cs="Times New Roman"/>
+          <w:sz w:val="22"/>
+        </w:rPr>
+      </w:pPr>
+      <w:r>
+        <w:rPr>
+          <w:rFonts w:ascii="Calibri" w:hAnsi="Calibri" w:cs="Times New Roman"/>
+          <w:sz w:val="22"/>
+        </w:rPr>
+        <w:t>Developments have also been made for military applications</w:t>
+      </w:r>
+    </w:p>
+    <w:p>
+      <w:pPr>
+        <w:pStyle w:val="ListParagraph"/>
+        <w:numPr>
+          <w:ilvl w:val="2"/>
+          <w:numId w:val="17"/>
+        </w:numPr>
+        <w:rPr>
+          <w:rFonts w:ascii="Calibri" w:hAnsi="Calibri" w:cs="Times New Roman"/>
+          <w:sz w:val="22"/>
+        </w:rPr>
+      </w:pPr>
+      <w:r>
+        <w:rPr>
+          <w:rFonts w:ascii="Calibri" w:hAnsi="Calibri" w:cs="Times New Roman"/>
+          <w:sz w:val="22"/>
+        </w:rPr>
+        <w:t>Remote control drones can now be used for reconnaissance, search and destroy or searching collapsed buildings</w:t>
+      </w:r>
+    </w:p>
+    <w:p>
+      <w:pPr>
+        <w:pStyle w:val="ListParagraph"/>
+        <w:numPr>
+          <w:ilvl w:val="2"/>
+          <w:numId w:val="17"/>
+        </w:numPr>
+        <w:rPr>
+          <w:rFonts w:ascii="Calibri" w:hAnsi="Calibri" w:cs="Times New Roman"/>
+          <w:sz w:val="22"/>
+        </w:rPr>
+      </w:pPr>
+      <w:r>
+        <w:rPr>
+          <w:rFonts w:ascii="Calibri" w:hAnsi="Calibri" w:cs="Times New Roman"/>
+          <w:sz w:val="22"/>
+        </w:rPr>
+        <w:t>This is a much safer way to go about these missions than sending in real people</w:t>
+      </w:r>
+    </w:p>
+    <w:p>
+      <w:pPr>
+        <w:pStyle w:val="ListParagraph"/>
+        <w:numPr>
+          <w:ilvl w:val="1"/>
+          <w:numId w:val="17"/>
+        </w:numPr>
+        <w:rPr>
+          <w:rFonts w:ascii="Calibri" w:hAnsi="Calibri" w:cs="Times New Roman"/>
+          <w:sz w:val="22"/>
+        </w:rPr>
+      </w:pPr>
+      <w:r>
+        <w:rPr>
+          <w:rFonts w:ascii="Calibri" w:hAnsi="Calibri" w:cs="Times New Roman"/>
+          <w:sz w:val="22"/>
+        </w:rPr>
+        <w:t>UI Designers</w:t>
+      </w:r>
+    </w:p>
+    <w:p>
+      <w:pPr>
+        <w:pStyle w:val="ListParagraph"/>
+        <w:numPr>
+          <w:ilvl w:val="2"/>
+          <w:numId w:val="17"/>
+        </w:numPr>
+        <w:rPr>
+          <w:rFonts w:ascii="Calibri" w:hAnsi="Calibri" w:cs="Times New Roman"/>
+          <w:sz w:val="22"/>
+        </w:rPr>
+      </w:pPr>
+      <w:r>
+        <w:rPr>
+          <w:rFonts w:ascii="Calibri" w:hAnsi="Calibri" w:cs="Times New Roman"/>
+          <w:sz w:val="22"/>
+        </w:rPr>
+        <w:t>Main focus is to make sure the input and output processes are as simple and easy for the user</w:t>
+      </w:r>
+    </w:p>
+    <w:p>
+      <w:pPr>
+        <w:pStyle w:val="ListParagraph"/>
+        <w:numPr>
+          <w:ilvl w:val="2"/>
+          <w:numId w:val="17"/>
+        </w:numPr>
+        <w:rPr>
+          <w:rFonts w:ascii="Calibri" w:hAnsi="Calibri" w:cs="Times New Roman"/>
+          <w:sz w:val="22"/>
+        </w:rPr>
+      </w:pPr>
+      <w:r>
+        <w:rPr>
+          <w:rFonts w:ascii="Calibri" w:hAnsi="Calibri" w:cs="Times New Roman"/>
+          <w:sz w:val="22"/>
+        </w:rPr>
+        <w:t>Ex: touch screens and voice recognitions</w:t>
+      </w:r>
+    </w:p>
+    <w:p>
+      <w:pPr>
+        <w:pStyle w:val="ListParagraph"/>
+        <w:numPr>
+          <w:ilvl w:val="3"/>
+          <w:numId w:val="17"/>
+        </w:numPr>
+        <w:rPr>
+          <w:rFonts w:ascii="Calibri" w:hAnsi="Calibri" w:cs="Times New Roman"/>
+          <w:sz w:val="22"/>
+        </w:rPr>
+      </w:pPr>
+      <w:r>
+        <w:rPr>
+          <w:rFonts w:ascii="Calibri" w:hAnsi="Calibri" w:cs="Times New Roman"/>
+          <w:sz w:val="22"/>
+        </w:rPr>
+        <w:t>Allows uses to command the phone like a personal assistant with just their voice</w:t>
+      </w:r>
+    </w:p>
+    <w:p>
+      <w:pPr>
+        <w:pStyle w:val="ListParagraph"/>
+        <w:numPr>
+          <w:ilvl w:val="1"/>
+          <w:numId w:val="17"/>
+        </w:numPr>
+        <w:rPr>
+          <w:rFonts w:ascii="Calibri" w:hAnsi="Calibri" w:cs="Times New Roman"/>
+          <w:sz w:val="22"/>
+        </w:rPr>
+      </w:pPr>
+      <w:r>
+        <w:rPr>
+          <w:rFonts w:ascii="Calibri" w:hAnsi="Calibri" w:cs="Times New Roman"/>
+          <w:sz w:val="22"/>
+        </w:rPr>
+        <w:t>Pros</w:t>
+      </w:r>
+    </w:p>
+    <w:p>
+      <w:pPr>
+        <w:pStyle w:val="ListParagraph"/>
+        <w:numPr>
+          <w:ilvl w:val="2"/>
+          <w:numId w:val="17"/>
+        </w:numPr>
+        <w:rPr>
+          <w:rFonts w:ascii="Calibri" w:hAnsi="Calibri" w:cs="Times New Roman"/>
+          <w:sz w:val="22"/>
+        </w:rPr>
+      </w:pPr>
+      <w:r>
+        <w:rPr>
+          <w:rFonts w:ascii="Calibri" w:hAnsi="Calibri" w:cs="Times New Roman"/>
+          <w:sz w:val="22"/>
+        </w:rPr>
+        <w:t>Affected the usability of products and make them easier to use</w:t>
+      </w:r>
+    </w:p>
+    <w:p>
+      <w:pPr>
+        <w:pStyle w:val="ListParagraph"/>
+        <w:numPr>
+          <w:ilvl w:val="2"/>
+          <w:numId w:val="17"/>
+        </w:numPr>
+        <w:rPr>
+          <w:rFonts w:ascii="Calibri" w:hAnsi="Calibri" w:cs="Times New Roman"/>
+          <w:sz w:val="22"/>
+        </w:rPr>
+      </w:pPr>
+      <w:r>
+        <w:rPr>
+          <w:rFonts w:ascii="Calibri" w:hAnsi="Calibri" w:cs="Times New Roman"/>
+          <w:sz w:val="22"/>
+        </w:rPr>
+        <w:t>Help the economy</w:t>
+      </w:r>
+    </w:p>
+    <w:p>
+      <w:pPr>
+        <w:pStyle w:val="ListParagraph"/>
+        <w:numPr>
+          <w:ilvl w:val="3"/>
+          <w:numId w:val="17"/>
+        </w:numPr>
+        <w:rPr>
+          <w:rFonts w:ascii="Calibri" w:hAnsi="Calibri" w:cs="Times New Roman"/>
+          <w:sz w:val="22"/>
+        </w:rPr>
+      </w:pPr>
+      <w:r>
+        <w:rPr>
+          <w:rFonts w:ascii="Calibri" w:hAnsi="Calibri" w:cs="Times New Roman"/>
+          <w:sz w:val="22"/>
+        </w:rPr>
+        <w:t>Ex: companies using voice input to direct the caller</w:t>
+      </w:r>
+      <w:r>
+        <w:rPr>
+          <w:rFonts w:ascii="Calibri" w:hAnsi="Calibri" w:cs="Times New Roman"/>
+          <w:sz w:val="22"/>
+        </w:rPr>
+        <w:t xml:space="preserve"> to a representative</w:t>
+      </w:r>
+    </w:p>
+    <w:p>
+      <w:pPr>
+        <w:pStyle w:val="ListParagraph"/>
+        <w:numPr>
+          <w:ilvl w:val="4"/>
+          <w:numId w:val="17"/>
+        </w:numPr>
+        <w:rPr>
+          <w:rFonts w:ascii="Calibri" w:hAnsi="Calibri" w:cs="Times New Roman"/>
+          <w:sz w:val="22"/>
+        </w:rPr>
+      </w:pPr>
+      <w:r>
+        <w:rPr>
+          <w:rFonts w:ascii="Calibri" w:hAnsi="Calibri" w:cs="Times New Roman"/>
+          <w:sz w:val="22"/>
+        </w:rPr>
+        <w:t>Save time and money</w:t>
+      </w:r>
+    </w:p>
+    <w:p>
+      <w:pPr>
+        <w:pStyle w:val="ListParagraph"/>
+        <w:numPr>
+          <w:ilvl w:val="2"/>
+          <w:numId w:val="17"/>
+        </w:numPr>
+        <w:rPr>
+          <w:rFonts w:ascii="Calibri" w:hAnsi="Calibri" w:cs="Times New Roman"/>
+          <w:sz w:val="22"/>
+        </w:rPr>
+      </w:pPr>
+      <w:r>
+        <w:rPr>
+          <w:rFonts w:ascii="Calibri" w:hAnsi="Calibri" w:cs="Times New Roman"/>
+          <w:sz w:val="22"/>
+        </w:rPr>
+        <w:t>Help the culture</w:t>
+      </w:r>
+    </w:p>
+    <w:p>
+      <w:pPr>
+        <w:pStyle w:val="ListParagraph"/>
+        <w:numPr>
+          <w:ilvl w:val="3"/>
+          <w:numId w:val="17"/>
+        </w:numPr>
+        <w:rPr>
+          <w:rFonts w:ascii="Calibri" w:hAnsi="Calibri" w:cs="Times New Roman"/>
+          <w:sz w:val="22"/>
+        </w:rPr>
+      </w:pPr>
+      <w:r>
+        <w:rPr>
+          <w:rFonts w:ascii="Calibri" w:hAnsi="Calibri" w:cs="Times New Roman"/>
+          <w:sz w:val="22"/>
+        </w:rPr>
+        <w:t>Ex: household appliances change how culture work and live</w:t>
+      </w:r>
+    </w:p>
+    <w:p>
+      <w:pPr>
+        <w:pStyle w:val="ListParagraph"/>
+        <w:numPr>
+          <w:ilvl w:val="4"/>
+          <w:numId w:val="17"/>
+        </w:numPr>
+        <w:rPr>
+          <w:rFonts w:ascii="Calibri" w:hAnsi="Calibri" w:cs="Times New Roman"/>
+          <w:sz w:val="22"/>
+        </w:rPr>
+      </w:pPr>
+      <w:r>
+        <w:rPr>
+          <w:rFonts w:ascii="Calibri" w:hAnsi="Calibri" w:cs="Times New Roman"/>
+          <w:sz w:val="22"/>
+        </w:rPr>
+        <w:t>Simple idea of adding wheels to the vacuum cleaning makes it easier to use</w:t>
+      </w:r>
+    </w:p>
+    <w:p>
+      <w:pPr>
+        <w:pStyle w:val="ListParagraph"/>
+        <w:numPr>
+          <w:ilvl w:val="2"/>
+          <w:numId w:val="17"/>
+        </w:numPr>
+        <w:rPr>
+          <w:rFonts w:ascii="Calibri" w:hAnsi="Calibri" w:cs="Times New Roman"/>
+          <w:sz w:val="22"/>
+        </w:rPr>
+      </w:pPr>
+      <w:r>
+        <w:rPr>
+          <w:rFonts w:ascii="Calibri" w:hAnsi="Calibri" w:cs="Times New Roman"/>
+          <w:sz w:val="22"/>
+        </w:rPr>
+        <w:t>Easier to communicate with people via the internet</w:t>
+      </w:r>
+    </w:p>
+    <w:p>
+      <w:pPr>
+        <w:pStyle w:val="ListParagraph"/>
+        <w:numPr>
+          <w:ilvl w:val="3"/>
+          <w:numId w:val="17"/>
+        </w:numPr>
+        <w:rPr>
+          <w:rFonts w:ascii="Calibri" w:hAnsi="Calibri" w:cs="Times New Roman"/>
+          <w:sz w:val="22"/>
+        </w:rPr>
+      </w:pPr>
+      <w:r>
+        <w:rPr>
+          <w:rFonts w:ascii="Calibri" w:hAnsi="Calibri" w:cs="Times New Roman"/>
+          <w:sz w:val="22"/>
+        </w:rPr>
+        <w:t>Reduce the need to talk face to face</w:t>
+      </w:r>
+    </w:p>
+    <w:p>
+      <w:pPr>
+        <w:pStyle w:val="ListParagraph"/>
+        <w:numPr>
+          <w:ilvl w:val="1"/>
+          <w:numId w:val="17"/>
+        </w:numPr>
+        <w:rPr>
+          <w:rFonts w:ascii="Calibri" w:hAnsi="Calibri" w:cs="Times New Roman"/>
+          <w:sz w:val="22"/>
+        </w:rPr>
+      </w:pPr>
+      <w:r>
+        <w:rPr>
+          <w:rFonts w:ascii="Calibri" w:hAnsi="Calibri" w:cs="Times New Roman"/>
+          <w:sz w:val="22"/>
+        </w:rPr>
+        <w:t>Cons</w:t>
+      </w:r>
+    </w:p>
+    <w:p>
+      <w:pPr>
+        <w:pStyle w:val="ListParagraph"/>
+        <w:numPr>
+          <w:ilvl w:val="2"/>
+          <w:numId w:val="17"/>
+        </w:numPr>
+        <w:rPr>
+          <w:rFonts w:ascii="Calibri" w:hAnsi="Calibri" w:cs="Times New Roman"/>
+          <w:sz w:val="22"/>
+        </w:rPr>
+      </w:pPr>
+      <w:r>
+        <w:rPr>
+          <w:rFonts w:ascii="Calibri" w:hAnsi="Calibri" w:cs="Times New Roman"/>
+          <w:sz w:val="22"/>
+        </w:rPr>
+        <w:t>Youngsters using and learning from touch screen will prevent them to understand how to operate a physical keyboard effectively</w:t>
+      </w:r>
+    </w:p>
+    <w:p>
+      <w:pPr>
+        <w:pStyle w:val="ListParagraph"/>
+        <w:numPr>
+          <w:ilvl w:val="3"/>
+          <w:numId w:val="17"/>
+        </w:numPr>
+        <w:rPr>
+          <w:rFonts w:ascii="Calibri" w:hAnsi="Calibri" w:cs="Times New Roman"/>
+          <w:sz w:val="22"/>
+        </w:rPr>
+      </w:pPr>
+      <w:r>
+        <w:rPr>
+          <w:rFonts w:ascii="Calibri" w:hAnsi="Calibri" w:cs="Times New Roman"/>
+          <w:sz w:val="22"/>
+        </w:rPr>
+        <w:t>Will feel lost when trying to use a computer in the workplace</w:t>
+      </w:r>
+    </w:p>
+    <w:p>
+      <w:pPr>
+        <w:pStyle w:val="ListParagraph"/>
+        <w:numPr>
+          <w:ilvl w:val="2"/>
+          <w:numId w:val="17"/>
+        </w:numPr>
+        <w:rPr>
+          <w:rFonts w:ascii="Calibri" w:hAnsi="Calibri" w:cs="Times New Roman"/>
+          <w:sz w:val="22"/>
+        </w:rPr>
+      </w:pPr>
+      <w:r>
+        <w:rPr>
+          <w:rFonts w:ascii="Calibri" w:hAnsi="Calibri" w:cs="Times New Roman"/>
+          <w:sz w:val="22"/>
+        </w:rPr>
+        <w:t>With voice command, limit the ability to find information themselves</w:t>
+      </w:r>
+    </w:p>
+    <w:p>
+      <w:pPr>
+        <w:pStyle w:val="ListParagraph"/>
+        <w:numPr>
+          <w:ilvl w:val="3"/>
+          <w:numId w:val="17"/>
+        </w:numPr>
+        <w:rPr>
+          <w:rFonts w:ascii="Calibri" w:hAnsi="Calibri" w:cs="Times New Roman"/>
+          <w:sz w:val="22"/>
+        </w:rPr>
+      </w:pPr>
+      <w:r>
+        <w:rPr>
+          <w:rFonts w:ascii="Calibri" w:hAnsi="Calibri" w:cs="Times New Roman"/>
+          <w:sz w:val="22"/>
+        </w:rPr>
+        <w:t>Will become dependent on technology to do their thinking and other tasks</w:t>
+      </w:r>
+    </w:p>
+    <w:p>
+      <w:pPr>
+        <w:pStyle w:val="ListParagraph"/>
+        <w:numPr>
+          <w:ilvl w:val="2"/>
+          <w:numId w:val="17"/>
+        </w:numPr>
+        <w:rPr>
+          <w:rFonts w:ascii="Calibri" w:hAnsi="Calibri" w:cs="Times New Roman"/>
+          <w:sz w:val="22"/>
+        </w:rPr>
+      </w:pPr>
+      <w:r>
+        <w:rPr>
+          <w:rFonts w:ascii="Calibri" w:hAnsi="Calibri" w:cs="Times New Roman"/>
+          <w:sz w:val="22"/>
+        </w:rPr>
+        <w:t>Will limit their creativity and thinking process</w:t>
+      </w:r>
+    </w:p>
+    <w:p>
+      <w:pPr>
+        <w:pStyle w:val="ListParagraph"/>
+        <w:numPr>
+          <w:ilvl w:val="2"/>
+          <w:numId w:val="17"/>
+        </w:numPr>
+        <w:rPr>
+          <w:rFonts w:ascii="Calibri" w:hAnsi="Calibri" w:cs="Times New Roman"/>
+          <w:sz w:val="22"/>
+        </w:rPr>
+      </w:pPr>
+      <w:r>
+        <w:rPr>
+          <w:rFonts w:ascii="Calibri" w:hAnsi="Calibri" w:cs="Times New Roman"/>
+          <w:sz w:val="22"/>
+        </w:rPr>
+        <w:t>Not being able to talk face to face lead to the loss of professionalism</w:t>
+      </w:r>
+    </w:p>
+    <w:p>
+      <w:pPr>
+        <w:pStyle w:val="ListParagraph"/>
+        <w:numPr>
+          <w:ilvl w:val="1"/>
+          <w:numId w:val="17"/>
+        </w:numPr>
+        <w:rPr>
+          <w:rFonts w:ascii="Calibri" w:hAnsi="Calibri" w:cs="Times New Roman"/>
+          <w:sz w:val="22"/>
+        </w:rPr>
+      </w:pPr>
+      <w:r>
+        <w:rPr>
+          <w:rFonts w:ascii="Calibri" w:hAnsi="Calibri" w:cs="Times New Roman"/>
+          <w:sz w:val="22"/>
+        </w:rPr>
+        <w:t>Economy</w:t>
+      </w:r>
+    </w:p>
+    <w:p>
+      <w:pPr>
+        <w:pStyle w:val="ListParagraph"/>
+        <w:numPr>
+          <w:ilvl w:val="2"/>
+          <w:numId w:val="17"/>
+        </w:numPr>
+        <w:rPr>
+          <w:rFonts w:ascii="Calibri" w:hAnsi="Calibri" w:cs="Times New Roman"/>
+          <w:sz w:val="22"/>
+        </w:rPr>
+      </w:pPr>
+      <w:r>
+        <w:rPr>
+          <w:rFonts w:ascii="Calibri" w:hAnsi="Calibri" w:cs="Times New Roman"/>
+          <w:sz w:val="22"/>
+        </w:rPr>
+        <w:t>HCI impacted the economy by improving peoples productivity in the work place</w:t>
+      </w:r>
+    </w:p>
+    <w:p>
+      <w:pPr>
+        <w:pStyle w:val="ListParagraph"/>
+        <w:numPr>
+          <w:ilvl w:val="2"/>
+          <w:numId w:val="17"/>
+        </w:numPr>
+        <w:rPr>
+          <w:rFonts w:ascii="Calibri" w:hAnsi="Calibri" w:cs="Times New Roman"/>
+          <w:sz w:val="22"/>
+        </w:rPr>
+      </w:pPr>
+      <w:r>
+        <w:rPr>
+          <w:rFonts w:ascii="Calibri" w:hAnsi="Calibri" w:cs="Times New Roman"/>
+          <w:sz w:val="22"/>
+        </w:rPr>
+        <w:t>Improvement of robotics</w:t>
+      </w:r>
+    </w:p>
+    <w:p>
+      <w:pPr>
+        <w:pStyle w:val="ListParagraph"/>
+        <w:numPr>
+          <w:ilvl w:val="3"/>
+          <w:numId w:val="17"/>
+        </w:numPr>
+        <w:rPr>
+          <w:rFonts w:ascii="Calibri" w:hAnsi="Calibri" w:cs="Times New Roman"/>
+          <w:sz w:val="22"/>
+        </w:rPr>
+      </w:pPr>
+      <w:r>
+        <w:rPr>
+          <w:rFonts w:ascii="Calibri" w:hAnsi="Calibri" w:cs="Times New Roman"/>
+          <w:sz w:val="22"/>
+        </w:rPr>
+        <w:t>Allowed manufacturers to have full robotic operated factories that carry out manual labor for free, fast and efficiently</w:t>
+      </w:r>
+    </w:p>
+    <w:p>
+      <w:pPr>
+        <w:pStyle w:val="ListParagraph"/>
+        <w:numPr>
+          <w:ilvl w:val="2"/>
+          <w:numId w:val="17"/>
+        </w:numPr>
+        <w:rPr>
+          <w:rFonts w:ascii="Calibri" w:hAnsi="Calibri" w:cs="Times New Roman"/>
+          <w:sz w:val="22"/>
+        </w:rPr>
+      </w:pPr>
+      <w:r>
+        <w:rPr>
+          <w:rFonts w:ascii="Calibri" w:hAnsi="Calibri" w:cs="Times New Roman"/>
+          <w:sz w:val="22"/>
+        </w:rPr>
+        <w:t>Communication between companies are easily transferable and exchanged through the internet</w:t>
+      </w:r>
+    </w:p>
+    <w:p>
+      <w:pPr>
+        <w:pStyle w:val="ListParagraph"/>
+        <w:ind w:left="2160"/>
+        <w:rPr>
+          <w:rFonts w:ascii="Calibri" w:hAnsi="Calibri" w:cs="Times New Roman"/>
+          <w:sz w:val="22"/>
+        </w:rPr>
+      </w:pPr>
+    </w:p>
+    <w:p>
+      <w:pPr>
+        <w:pStyle w:val="ListParagraph"/>
+        <w:numPr>
+          <w:ilvl w:val="2"/>
+          <w:numId w:val="17"/>
+        </w:numPr>
+        <w:rPr>
+          <w:rFonts w:ascii="Calibri" w:hAnsi="Calibri" w:cs="Times New Roman"/>
+          <w:sz w:val="22"/>
+        </w:rPr>
+      </w:pPr>
+      <w:r>
+        <w:rPr>
+          <w:rFonts w:ascii="Calibri" w:hAnsi="Calibri" w:cs="Times New Roman"/>
+          <w:sz w:val="22"/>
+        </w:rPr>
+        <w:t>Development in HCI technology has increased people’s productivity massively</w:t>
+      </w:r>
+    </w:p>
+    <w:p>
+      <w:pPr>
+        <w:rPr>
+          <w:rFonts w:ascii="Calibri" w:hAnsi="Calibri" w:cs="Times New Roman"/>
+          <w:sz w:val="22"/>
+        </w:rPr>
+      </w:pPr>
+    </w:p>
+    <w:p>
+      <w:pPr>
+        <w:pStyle w:val="ListParagraph"/>
+        <w:numPr>
+          <w:ilvl w:val="2"/>
+          <w:numId w:val="17"/>
+        </w:numPr>
+        <w:rPr>
+          <w:rFonts w:ascii="Calibri" w:hAnsi="Calibri" w:cs="Times New Roman"/>
+          <w:sz w:val="22"/>
+        </w:rPr>
+      </w:pPr>
+      <w:r>
+        <w:rPr>
+          <w:rFonts w:ascii="Calibri" w:hAnsi="Calibri" w:cs="Times New Roman"/>
+          <w:sz w:val="22"/>
+        </w:rPr>
+        <w:t>Advances in both computers and robotics means that many manufacturing tasks can now be completely automated</w:t>
+      </w:r>
+    </w:p>
+    <w:p>
+      <w:pPr>
+        <w:pStyle w:val="ListParagraph"/>
+        <w:numPr>
+          <w:ilvl w:val="2"/>
+          <w:numId w:val="17"/>
+        </w:numPr>
+        <w:rPr>
+          <w:rFonts w:ascii="Calibri" w:hAnsi="Calibri" w:cs="Times New Roman"/>
+          <w:sz w:val="22"/>
+        </w:rPr>
+      </w:pPr>
+      <w:r>
+        <w:rPr>
+          <w:rFonts w:ascii="Calibri" w:hAnsi="Calibri" w:cs="Times New Roman"/>
+          <w:sz w:val="22"/>
+        </w:rPr>
+        <w:t>Factory machines are in many ways easier to use than human workers on production lines for things like cars</w:t>
+      </w:r>
+    </w:p>
+    <w:p>
+      <w:pPr>
+        <w:pStyle w:val="ListParagraph"/>
+        <w:numPr>
+          <w:ilvl w:val="2"/>
+          <w:numId w:val="17"/>
+        </w:numPr>
+        <w:rPr>
+          <w:rFonts w:ascii="Calibri" w:hAnsi="Calibri" w:cs="Times New Roman"/>
+          <w:sz w:val="22"/>
+        </w:rPr>
+      </w:pPr>
+      <w:r>
+        <w:rPr>
+          <w:rFonts w:ascii="Calibri" w:hAnsi="Calibri" w:cs="Times New Roman"/>
+          <w:sz w:val="22"/>
+        </w:rPr>
+        <w:t>The distribution of documents and other files has become much easier thanks to technologies like email and text messages</w:t>
+      </w:r>
+    </w:p>
+    <w:p>
+      <w:pPr>
+        <w:pStyle w:val="ListParagraph"/>
+        <w:numPr>
+          <w:ilvl w:val="2"/>
+          <w:numId w:val="17"/>
+        </w:numPr>
+        <w:rPr>
+          <w:rFonts w:ascii="Calibri" w:hAnsi="Calibri" w:cs="Times New Roman"/>
+          <w:sz w:val="22"/>
+        </w:rPr>
+      </w:pPr>
+      <w:r>
+        <w:rPr>
+          <w:rFonts w:ascii="Calibri" w:hAnsi="Calibri" w:cs="Times New Roman"/>
+          <w:sz w:val="22"/>
+        </w:rPr>
+        <w:t>Smartphone technology takes this further since documents can be edited and sent while the user is on the go</w:t>
+      </w:r>
+    </w:p>
+    <w:p>
+      <w:pPr>
+        <w:pStyle w:val="ListParagraph"/>
+        <w:numPr>
+          <w:ilvl w:val="2"/>
+          <w:numId w:val="17"/>
+        </w:numPr>
+        <w:rPr>
+          <w:rFonts w:ascii="Calibri" w:hAnsi="Calibri" w:cs="Times New Roman"/>
+          <w:sz w:val="22"/>
+        </w:rPr>
+      </w:pPr>
+      <w:r>
+        <w:rPr>
+          <w:rFonts w:ascii="Calibri" w:hAnsi="Calibri" w:cs="Times New Roman"/>
+          <w:sz w:val="22"/>
+        </w:rPr>
+        <w:t>Many companies have now set up E-Commerce websites which allow them to sell their items online</w:t>
+      </w:r>
+    </w:p>
+    <w:p>
+      <w:pPr>
+        <w:pStyle w:val="ListParagraph"/>
+        <w:numPr>
+          <w:ilvl w:val="3"/>
+          <w:numId w:val="17"/>
+        </w:numPr>
+        <w:rPr>
+          <w:rFonts w:ascii="Calibri" w:hAnsi="Calibri" w:cs="Times New Roman"/>
+          <w:sz w:val="22"/>
+        </w:rPr>
+      </w:pPr>
+      <w:r>
+        <w:rPr>
+          <w:rFonts w:ascii="Calibri" w:hAnsi="Calibri" w:cs="Times New Roman"/>
+          <w:sz w:val="22"/>
+        </w:rPr>
+        <w:t>this has many advantages over a regular retail store</w:t>
+      </w:r>
+    </w:p>
+    <w:p>
+      <w:pPr>
+        <w:pStyle w:val="ListParagraph"/>
+        <w:numPr>
+          <w:ilvl w:val="3"/>
+          <w:numId w:val="17"/>
+        </w:numPr>
+        <w:rPr>
+          <w:rFonts w:ascii="Calibri" w:hAnsi="Calibri" w:cs="Times New Roman"/>
+          <w:sz w:val="22"/>
+        </w:rPr>
+      </w:pPr>
+      <w:r>
+        <w:rPr>
+          <w:rFonts w:ascii="Calibri" w:hAnsi="Calibri" w:cs="Times New Roman"/>
+          <w:sz w:val="22"/>
+        </w:rPr>
+        <w:t>now they can simply visit the website, browse the products available and purchase whatever they want</w:t>
+      </w:r>
+    </w:p>
+    <w:p>
+      <w:pPr>
+        <w:pStyle w:val="ListParagraph"/>
+        <w:numPr>
+          <w:ilvl w:val="2"/>
+          <w:numId w:val="17"/>
+        </w:numPr>
+        <w:rPr>
+          <w:rFonts w:ascii="Calibri" w:hAnsi="Calibri" w:cs="Times New Roman"/>
+          <w:sz w:val="22"/>
+        </w:rPr>
+      </w:pPr>
+      <w:r>
+        <w:rPr>
+          <w:rFonts w:ascii="Calibri" w:hAnsi="Calibri" w:cs="Times New Roman"/>
+          <w:sz w:val="22"/>
+        </w:rPr>
+        <w:t>many types of input can be sped up with HCI development</w:t>
+      </w:r>
+    </w:p>
+    <w:p>
+      <w:pPr>
+        <w:pStyle w:val="ListParagraph"/>
+        <w:numPr>
+          <w:ilvl w:val="2"/>
+          <w:numId w:val="17"/>
+        </w:numPr>
+        <w:rPr>
+          <w:rFonts w:ascii="Calibri" w:hAnsi="Calibri" w:cs="Times New Roman"/>
+          <w:sz w:val="22"/>
+        </w:rPr>
+      </w:pPr>
+      <w:r>
+        <w:rPr>
+          <w:rFonts w:ascii="Calibri" w:hAnsi="Calibri" w:cs="Times New Roman"/>
+          <w:sz w:val="22"/>
+        </w:rPr>
+        <w:t>things like barcodes need to be read faster for more efficient operation in a shop</w:t>
+      </w:r>
+    </w:p>
+    <w:p>
+      <w:pPr>
+        <w:pStyle w:val="ListParagraph"/>
+        <w:numPr>
+          <w:ilvl w:val="2"/>
+          <w:numId w:val="17"/>
+        </w:numPr>
+        <w:rPr>
+          <w:rFonts w:ascii="Calibri" w:hAnsi="Calibri" w:cs="Times New Roman"/>
+          <w:sz w:val="22"/>
+        </w:rPr>
+      </w:pPr>
+      <w:r>
+        <w:rPr>
+          <w:rFonts w:ascii="Calibri" w:hAnsi="Calibri" w:cs="Times New Roman"/>
+          <w:sz w:val="22"/>
+        </w:rPr>
+        <w:t>HCI development have allowed for newer barcode readers that can scan them much quicker than before</w:t>
+      </w:r>
+    </w:p>
+    <w:p>
+      <w:pPr>
+        <w:pStyle w:val="ListParagraph"/>
+        <w:numPr>
+          <w:ilvl w:val="3"/>
+          <w:numId w:val="17"/>
+        </w:numPr>
+        <w:rPr>
+          <w:rFonts w:ascii="Calibri" w:hAnsi="Calibri" w:cs="Times New Roman"/>
+          <w:sz w:val="22"/>
+        </w:rPr>
+      </w:pPr>
+      <w:r>
+        <w:rPr>
+          <w:rFonts w:ascii="Calibri" w:hAnsi="Calibri" w:cs="Times New Roman"/>
+          <w:sz w:val="22"/>
+        </w:rPr>
+        <w:t>Without this kind of speed, much more time would be spend at the checkout of a store</w:t>
+      </w:r>
       <w:bookmarkStart w:id="0" w:name="_GoBack"/>
       <w:bookmarkEnd w:id="0"/>
-      <w:r>
-        <w:rPr>
-          <w:rFonts w:ascii="Calibri" w:hAnsi="Calibri" w:cs="Times New Roman"/>
-          <w:sz w:val="22"/>
-        </w:rPr>
-        <w:t>HCI arose as a field from intertwined roots in computer graphics, operating systems, human factors, ergonomics, industrial engineering, cognitive psychology and the systems part of computer science</w:t>
-      </w:r>
-    </w:p>
-    <w:p>
-      <w:pPr>
-        <w:pStyle w:val="ListParagraph"/>
-        <w:numPr>
-          <w:ilvl w:val="0"/>
-          <w:numId w:val="19"/>
-        </w:numPr>
-        <w:rPr>
-          <w:rFonts w:ascii="Calibri" w:hAnsi="Calibri" w:cs="Times New Roman"/>
-          <w:sz w:val="22"/>
-        </w:rPr>
-      </w:pPr>
-      <w:r>
-        <w:rPr>
-          <w:rFonts w:ascii="Calibri" w:hAnsi="Calibri" w:cs="Times New Roman"/>
-          <w:sz w:val="22"/>
-        </w:rPr>
-        <w:t>Computer graphics was born from the use of CRT and pen devices very early in the history of computers</w:t>
-      </w:r>
     </w:p>
     <w:p>
       <w:pPr>
         <w:pStyle w:val="ListParagraph"/>
         <w:numPr>
           <w:ilvl w:val="1"/>
-          <w:numId w:val="19"/>
-        </w:numPr>
-        <w:rPr>
-          <w:rFonts w:ascii="Calibri" w:hAnsi="Calibri" w:cs="Times New Roman"/>
-          <w:sz w:val="22"/>
-        </w:rPr>
-      </w:pPr>
-      <w:r>
-        <w:rPr>
-          <w:rFonts w:ascii="Calibri" w:hAnsi="Calibri" w:cs="Times New Roman"/>
-          <w:sz w:val="22"/>
-        </w:rPr>
-        <w:t>This led to the development of several HCI techniques</w:t>
-      </w:r>
-    </w:p>
-    <w:p>
-      <w:pPr>
-        <w:pStyle w:val="ListParagraph"/>
-        <w:numPr>
-          <w:ilvl w:val="0"/>
-          <w:numId w:val="19"/>
-        </w:numPr>
-        <w:rPr>
-          <w:rFonts w:ascii="Calibri" w:hAnsi="Calibri" w:cs="Times New Roman"/>
-          <w:sz w:val="22"/>
-        </w:rPr>
-      </w:pPr>
-      <w:r>
-        <w:rPr>
-          <w:rFonts w:ascii="Calibri" w:hAnsi="Calibri" w:cs="Times New Roman"/>
-          <w:sz w:val="22"/>
-        </w:rPr>
-        <w:t>Out of this line of development came a number of important building blocks for HCI</w:t>
-      </w:r>
-    </w:p>
-    <w:p>
-      <w:pPr>
-        <w:pStyle w:val="ListParagraph"/>
-        <w:numPr>
-          <w:ilvl w:val="1"/>
-          <w:numId w:val="19"/>
-        </w:numPr>
-        <w:rPr>
-          <w:rFonts w:ascii="Calibri" w:hAnsi="Calibri" w:cs="Times New Roman"/>
-          <w:sz w:val="22"/>
-        </w:rPr>
-      </w:pPr>
-      <w:r>
-        <w:rPr>
-          <w:rFonts w:ascii="Calibri" w:hAnsi="Calibri" w:cs="Times New Roman"/>
-          <w:sz w:val="22"/>
-        </w:rPr>
-        <w:t>Some of these building blocks include the mouse, bitmapped displays, personal computers, windows, the desktop metaphor, and point and click editors</w:t>
-      </w:r>
-    </w:p>
-    <w:p>
-      <w:pPr>
-        <w:rPr>
-          <w:rFonts w:ascii="Calibri" w:hAnsi="Calibri" w:cs="Times New Roman"/>
-          <w:sz w:val="22"/>
-        </w:rPr>
-      </w:pPr>
-    </w:p>
-    <w:p>
-      <w:pPr>
-        <w:rPr>
-          <w:rFonts w:ascii="Calibri" w:hAnsi="Calibri" w:cs="Times New Roman"/>
-          <w:sz w:val="22"/>
-        </w:rPr>
-      </w:pPr>
-      <w:r>
-        <w:rPr>
-          <w:rFonts w:ascii="Calibri" w:hAnsi="Calibri" w:cs="Times New Roman"/>
-          <w:sz w:val="22"/>
-        </w:rPr>
-        <w:t>Present details about it (including code and non code based examples)</w:t>
-      </w:r>
-    </w:p>
-    <w:p>
-      <w:pPr>
-        <w:pStyle w:val="ListParagraph"/>
-        <w:numPr>
-          <w:ilvl w:val="0"/>
-          <w:numId w:val="17"/>
-        </w:numPr>
-        <w:rPr>
-          <w:rFonts w:ascii="Calibri" w:hAnsi="Calibri" w:cs="Times New Roman"/>
-          <w:sz w:val="22"/>
-        </w:rPr>
-      </w:pPr>
-      <w:r>
-        <w:rPr>
-          <w:rFonts w:ascii="Calibri" w:hAnsi="Calibri" w:cs="Times New Roman"/>
-          <w:sz w:val="22"/>
-        </w:rPr>
-        <w:t>Impact of HCI on Society, the economy and culture</w:t>
-      </w:r>
-    </w:p>
-    <w:p>
-      <w:pPr>
-        <w:pStyle w:val="ListParagraph"/>
-        <w:numPr>
-          <w:ilvl w:val="1"/>
-          <w:numId w:val="17"/>
-        </w:numPr>
-        <w:rPr>
-          <w:rFonts w:ascii="Calibri" w:hAnsi="Calibri" w:cs="Times New Roman"/>
-          <w:sz w:val="22"/>
-        </w:rPr>
-      </w:pPr>
-      <w:r>
-        <w:rPr>
-          <w:rFonts w:ascii="Calibri" w:hAnsi="Calibri" w:cs="Times New Roman"/>
-          <w:sz w:val="22"/>
-        </w:rPr>
-        <w:t>History shows that past computer makers where una</w:t>
-      </w:r>
-      <w:r>
-        <w:rPr>
-          <w:rFonts w:ascii="Calibri" w:hAnsi="Calibri" w:cs="Times New Roman"/>
-          <w:sz w:val="22"/>
-        </w:rPr>
-        <w:t xml:space="preserve">ware and not focused on HCI </w:t>
+          <w:numId w:val="17"/>
+        </w:numPr>
+        <w:rPr>
+          <w:rFonts w:ascii="Calibri" w:hAnsi="Calibri" w:cs="Times New Roman"/>
+          <w:sz w:val="22"/>
+        </w:rPr>
+      </w:pPr>
+      <w:r>
+        <w:rPr>
+          <w:rFonts w:ascii="Calibri" w:hAnsi="Calibri" w:cs="Times New Roman"/>
+          <w:sz w:val="22"/>
+        </w:rPr>
+        <w:t>Culture</w:t>
       </w:r>
     </w:p>
     <w:p>
@@ -1358,7 +2673,7 @@
           <w:rFonts w:ascii="Calibri" w:hAnsi="Calibri" w:cs="Times New Roman"/>
           <w:sz w:val="22"/>
         </w:rPr>
-        <w:t>made their product non human friendly</w:t>
+        <w:t>HCI impacted the culture by taking down the language barrier</w:t>
       </w:r>
     </w:p>
     <w:p>
@@ -1378,7 +2693,7 @@
           <w:rFonts w:ascii="Calibri" w:hAnsi="Calibri" w:cs="Times New Roman"/>
           <w:sz w:val="22"/>
         </w:rPr>
-        <w:t>make it hard to use</w:t>
+        <w:t>Helpful for having a conversation with someone from a difference tongue</w:t>
       </w:r>
     </w:p>
     <w:p>
@@ -1398,7 +2713,7 @@
           <w:rFonts w:ascii="Calibri" w:hAnsi="Calibri" w:cs="Times New Roman"/>
           <w:sz w:val="22"/>
         </w:rPr>
-        <w:t>limit the amount of people having access to a computer</w:t>
+        <w:t>Helps companies communicate to other international when making business deals or checking on reports and manufacturing</w:t>
       </w:r>
     </w:p>
     <w:p>
@@ -1418,27 +2733,7 @@
           <w:rFonts w:ascii="Calibri" w:hAnsi="Calibri" w:cs="Times New Roman"/>
           <w:sz w:val="22"/>
         </w:rPr>
-        <w:t>make it hard to understand and use/manage the computer</w:t>
-      </w:r>
-    </w:p>
-    <w:p>
-      <w:pPr>
-        <w:pStyle w:val="ListParagraph"/>
-        <w:numPr>
-          <w:ilvl w:val="1"/>
-          <w:numId w:val="17"/>
-        </w:numPr>
-        <w:rPr>
-          <w:rFonts w:ascii="Calibri" w:hAnsi="Calibri" w:cs="Times New Roman"/>
-          <w:sz w:val="22"/>
-        </w:rPr>
-      </w:pPr>
-      <w:r>
-        <w:rPr>
-          <w:rFonts w:ascii="Calibri" w:hAnsi="Calibri" w:cs="Times New Roman"/>
-          <w:sz w:val="22"/>
-        </w:rPr>
-        <w:t>Now companies and corporations spend millions on research into how they can improve their HCI</w:t>
+        <w:t>Don’t have to wash clothes with our hands since machines such as washing machines are available</w:t>
       </w:r>
     </w:p>
     <w:p>
@@ -1458,7 +2753,7 @@
           <w:rFonts w:ascii="Calibri" w:hAnsi="Calibri" w:cs="Times New Roman"/>
           <w:sz w:val="22"/>
         </w:rPr>
-        <w:t>Provide a better experience for the user</w:t>
+        <w:t>Younger children exposed to a lot of technology don’t play a lot with toys that older generation used to</w:t>
       </w:r>
     </w:p>
     <w:p>
@@ -1478,28 +2773,18 @@
           <w:rFonts w:ascii="Calibri" w:hAnsi="Calibri" w:cs="Times New Roman"/>
           <w:sz w:val="22"/>
         </w:rPr>
-        <w:t>Allow mostly anyone easy use of the device</w:t>
-      </w:r>
-    </w:p>
-    <w:p>
-      <w:pPr>
-        <w:pStyle w:val="ListParagraph"/>
-        <w:numPr>
-          <w:ilvl w:val="1"/>
-          <w:numId w:val="17"/>
-        </w:numPr>
-        <w:rPr>
-          <w:rFonts w:ascii="Calibri" w:hAnsi="Calibri" w:cs="Times New Roman"/>
-          <w:sz w:val="22"/>
-        </w:rPr>
-      </w:pPr>
-      <w:r>
-        <w:rPr>
-          <w:rFonts w:ascii="Calibri" w:hAnsi="Calibri" w:cs="Times New Roman"/>
-          <w:sz w:val="22"/>
-        </w:rPr>
-        <w:t>Society</w:t>
-      </w:r>
+        <w:t>Hard books are being taken over by electronic version that will never damage the book</w:t>
+      </w:r>
+    </w:p>
+    <w:p>
+      <w:pPr>
+        <w:pStyle w:val="ListParagraph"/>
+        <w:ind w:left="2160"/>
+        <w:rPr>
+          <w:rFonts w:ascii="Calibri" w:hAnsi="Calibri" w:cs="Times New Roman"/>
+          <w:sz w:val="22"/>
+        </w:rPr>
+      </w:pPr>
     </w:p>
     <w:p>
       <w:pPr>
@@ -1518,7 +2803,27 @@
           <w:rFonts w:ascii="Calibri" w:hAnsi="Calibri" w:cs="Times New Roman"/>
           <w:sz w:val="22"/>
         </w:rPr>
-        <w:t>Has a huge impact on HCI</w:t>
+        <w:t>Greatly changing our culture due to the way that electronic devices are becoming a bigger part of our everyday lives, with more features than ever to help us during the day</w:t>
+      </w:r>
+    </w:p>
+    <w:p>
+      <w:pPr>
+        <w:pStyle w:val="ListParagraph"/>
+        <w:numPr>
+          <w:ilvl w:val="2"/>
+          <w:numId w:val="17"/>
+        </w:numPr>
+        <w:rPr>
+          <w:rFonts w:ascii="Calibri" w:hAnsi="Calibri" w:cs="Times New Roman"/>
+          <w:sz w:val="22"/>
+        </w:rPr>
+      </w:pPr>
+      <w:r>
+        <w:rPr>
+          <w:rFonts w:ascii="Calibri" w:hAnsi="Calibri" w:cs="Times New Roman"/>
+          <w:sz w:val="22"/>
+        </w:rPr>
+        <w:t>Moore’s Lay states that computer power will double every two years</w:t>
       </w:r>
     </w:p>
     <w:p>
@@ -1538,7 +2843,27 @@
           <w:rFonts w:ascii="Calibri" w:hAnsi="Calibri" w:cs="Times New Roman"/>
           <w:sz w:val="22"/>
         </w:rPr>
-        <w:t>HCI designers and developers making and improving computers, tablets and mobile phones</w:t>
+        <w:t>This means that the amount of tasks that electronic devices will become more varied and complex as time goes on</w:t>
+      </w:r>
+    </w:p>
+    <w:p>
+      <w:pPr>
+        <w:pStyle w:val="ListParagraph"/>
+        <w:numPr>
+          <w:ilvl w:val="3"/>
+          <w:numId w:val="17"/>
+        </w:numPr>
+        <w:rPr>
+          <w:rFonts w:ascii="Calibri" w:hAnsi="Calibri" w:cs="Times New Roman"/>
+          <w:sz w:val="22"/>
+        </w:rPr>
+      </w:pPr>
+      <w:r>
+        <w:rPr>
+          <w:rFonts w:ascii="Calibri" w:hAnsi="Calibri" w:cs="Times New Roman"/>
+          <w:sz w:val="22"/>
+        </w:rPr>
+        <w:t>They will continue to become more and more integrated into our lives</w:t>
       </w:r>
     </w:p>
     <w:p>
@@ -1558,7 +2883,7 @@
           <w:rFonts w:ascii="Calibri" w:hAnsi="Calibri" w:cs="Times New Roman"/>
           <w:sz w:val="22"/>
         </w:rPr>
-        <w:t>Modern electronics don’t require the user to have much training in order to control the functions of the computers</w:t>
+        <w:t>Example: advancement of smartphone technology</w:t>
       </w:r>
     </w:p>
     <w:p>
@@ -1578,27 +2903,67 @@
           <w:rFonts w:ascii="Calibri" w:hAnsi="Calibri" w:cs="Times New Roman"/>
           <w:sz w:val="22"/>
         </w:rPr>
-        <w:t>Whereas past generation, users has to use command line interfaces</w:t>
-      </w:r>
-    </w:p>
-    <w:p>
-      <w:pPr>
-        <w:pStyle w:val="ListParagraph"/>
-        <w:numPr>
-          <w:ilvl w:val="1"/>
-          <w:numId w:val="17"/>
-        </w:numPr>
-        <w:rPr>
-          <w:rFonts w:ascii="Calibri" w:hAnsi="Calibri" w:cs="Times New Roman"/>
-          <w:sz w:val="22"/>
-        </w:rPr>
-      </w:pPr>
-      <w:r>
-        <w:rPr>
-          <w:rFonts w:ascii="Calibri" w:hAnsi="Calibri" w:cs="Times New Roman"/>
-          <w:sz w:val="22"/>
-        </w:rPr>
-        <w:t>UI Designers</w:t>
+        <w:t>Today’s smart phones are incredibly capable, being able to perform things that only computers could do several years ago</w:t>
+      </w:r>
+    </w:p>
+    <w:p>
+      <w:pPr>
+        <w:pStyle w:val="ListParagraph"/>
+        <w:numPr>
+          <w:ilvl w:val="3"/>
+          <w:numId w:val="17"/>
+        </w:numPr>
+        <w:rPr>
+          <w:rFonts w:ascii="Calibri" w:hAnsi="Calibri" w:cs="Times New Roman"/>
+          <w:sz w:val="22"/>
+        </w:rPr>
+      </w:pPr>
+      <w:r>
+        <w:rPr>
+          <w:rFonts w:ascii="Calibri" w:hAnsi="Calibri" w:cs="Times New Roman"/>
+          <w:sz w:val="22"/>
+        </w:rPr>
+        <w:t>Smartphone now does everything they need an electronic device for and they no longer have need for a proper computer</w:t>
+      </w:r>
+    </w:p>
+    <w:p>
+      <w:pPr>
+        <w:pStyle w:val="ListParagraph"/>
+        <w:numPr>
+          <w:ilvl w:val="3"/>
+          <w:numId w:val="17"/>
+        </w:numPr>
+        <w:rPr>
+          <w:rFonts w:ascii="Calibri" w:hAnsi="Calibri" w:cs="Times New Roman"/>
+          <w:sz w:val="22"/>
+        </w:rPr>
+      </w:pPr>
+      <w:r>
+        <w:rPr>
+          <w:rFonts w:ascii="Calibri" w:hAnsi="Calibri" w:cs="Times New Roman"/>
+          <w:sz w:val="22"/>
+        </w:rPr>
+        <w:t>Mobile internet on smartphones allows for easy communication over services like Twitter or Facebook</w:t>
+      </w:r>
+    </w:p>
+    <w:p>
+      <w:pPr>
+        <w:pStyle w:val="ListParagraph"/>
+        <w:numPr>
+          <w:ilvl w:val="3"/>
+          <w:numId w:val="17"/>
+        </w:numPr>
+        <w:rPr>
+          <w:rFonts w:ascii="Calibri" w:hAnsi="Calibri" w:cs="Times New Roman"/>
+          <w:sz w:val="22"/>
+        </w:rPr>
+      </w:pPr>
+      <w:r>
+        <w:rPr>
+          <w:rFonts w:ascii="Calibri" w:hAnsi="Calibri" w:cs="Times New Roman"/>
+          <w:sz w:val="22"/>
+        </w:rPr>
+        <w:t>Entertainment is also easily accessible with services like Netflix</w:t>
       </w:r>
     </w:p>
     <w:p>
@@ -1618,7 +2983,7 @@
           <w:rFonts w:ascii="Calibri" w:hAnsi="Calibri" w:cs="Times New Roman"/>
           <w:sz w:val="22"/>
         </w:rPr>
-        <w:t>Main focus is to make sure the input and output processes are as simple and easy for the user</w:t>
+        <w:t>There are positive and negative impacts of HCI on the culture of developing nations</w:t>
       </w:r>
     </w:p>
     <w:p>
@@ -1638,614 +3003,7 @@
           <w:rFonts w:ascii="Calibri" w:hAnsi="Calibri" w:cs="Times New Roman"/>
           <w:sz w:val="22"/>
         </w:rPr>
-        <w:t>Ex: touch screens and voice recognitions</w:t>
-      </w:r>
-    </w:p>
-    <w:p>
-      <w:pPr>
-        <w:pStyle w:val="ListParagraph"/>
-        <w:numPr>
-          <w:ilvl w:val="3"/>
-          <w:numId w:val="17"/>
-        </w:numPr>
-        <w:rPr>
-          <w:rFonts w:ascii="Calibri" w:hAnsi="Calibri" w:cs="Times New Roman"/>
-          <w:sz w:val="22"/>
-        </w:rPr>
-      </w:pPr>
-      <w:r>
-        <w:rPr>
-          <w:rFonts w:ascii="Calibri" w:hAnsi="Calibri" w:cs="Times New Roman"/>
-          <w:sz w:val="22"/>
-        </w:rPr>
-        <w:t>Allows uses to command the phone like a personal assistant with just their voice</w:t>
-      </w:r>
-    </w:p>
-    <w:p>
-      <w:pPr>
-        <w:pStyle w:val="ListParagraph"/>
-        <w:numPr>
-          <w:ilvl w:val="1"/>
-          <w:numId w:val="17"/>
-        </w:numPr>
-        <w:rPr>
-          <w:rFonts w:ascii="Calibri" w:hAnsi="Calibri" w:cs="Times New Roman"/>
-          <w:sz w:val="22"/>
-        </w:rPr>
-      </w:pPr>
-      <w:r>
-        <w:rPr>
-          <w:rFonts w:ascii="Calibri" w:hAnsi="Calibri" w:cs="Times New Roman"/>
-          <w:sz w:val="22"/>
-        </w:rPr>
-        <w:t>Pros</w:t>
-      </w:r>
-    </w:p>
-    <w:p>
-      <w:pPr>
-        <w:pStyle w:val="ListParagraph"/>
-        <w:numPr>
-          <w:ilvl w:val="2"/>
-          <w:numId w:val="17"/>
-        </w:numPr>
-        <w:rPr>
-          <w:rFonts w:ascii="Calibri" w:hAnsi="Calibri" w:cs="Times New Roman"/>
-          <w:sz w:val="22"/>
-        </w:rPr>
-      </w:pPr>
-      <w:r>
-        <w:rPr>
-          <w:rFonts w:ascii="Calibri" w:hAnsi="Calibri" w:cs="Times New Roman"/>
-          <w:sz w:val="22"/>
-        </w:rPr>
-        <w:t>Affected the usability of products and make them easier to use</w:t>
-      </w:r>
-    </w:p>
-    <w:p>
-      <w:pPr>
-        <w:pStyle w:val="ListParagraph"/>
-        <w:numPr>
-          <w:ilvl w:val="2"/>
-          <w:numId w:val="17"/>
-        </w:numPr>
-        <w:rPr>
-          <w:rFonts w:ascii="Calibri" w:hAnsi="Calibri" w:cs="Times New Roman"/>
-          <w:sz w:val="22"/>
-        </w:rPr>
-      </w:pPr>
-      <w:r>
-        <w:rPr>
-          <w:rFonts w:ascii="Calibri" w:hAnsi="Calibri" w:cs="Times New Roman"/>
-          <w:sz w:val="22"/>
-        </w:rPr>
-        <w:t>Help the economy</w:t>
-      </w:r>
-    </w:p>
-    <w:p>
-      <w:pPr>
-        <w:pStyle w:val="ListParagraph"/>
-        <w:numPr>
-          <w:ilvl w:val="3"/>
-          <w:numId w:val="17"/>
-        </w:numPr>
-        <w:rPr>
-          <w:rFonts w:ascii="Calibri" w:hAnsi="Calibri" w:cs="Times New Roman"/>
-          <w:sz w:val="22"/>
-        </w:rPr>
-      </w:pPr>
-      <w:r>
-        <w:rPr>
-          <w:rFonts w:ascii="Calibri" w:hAnsi="Calibri" w:cs="Times New Roman"/>
-          <w:sz w:val="22"/>
-        </w:rPr>
-        <w:t>Ex: companies using voice input to direct the caller</w:t>
-      </w:r>
-      <w:r>
-        <w:rPr>
-          <w:rFonts w:ascii="Calibri" w:hAnsi="Calibri" w:cs="Times New Roman"/>
-          <w:sz w:val="22"/>
-        </w:rPr>
-        <w:t xml:space="preserve"> to a representative</w:t>
-      </w:r>
-    </w:p>
-    <w:p>
-      <w:pPr>
-        <w:pStyle w:val="ListParagraph"/>
-        <w:numPr>
-          <w:ilvl w:val="4"/>
-          <w:numId w:val="17"/>
-        </w:numPr>
-        <w:rPr>
-          <w:rFonts w:ascii="Calibri" w:hAnsi="Calibri" w:cs="Times New Roman"/>
-          <w:sz w:val="22"/>
-        </w:rPr>
-      </w:pPr>
-      <w:r>
-        <w:rPr>
-          <w:rFonts w:ascii="Calibri" w:hAnsi="Calibri" w:cs="Times New Roman"/>
-          <w:sz w:val="22"/>
-        </w:rPr>
-        <w:t>Save time and money</w:t>
-      </w:r>
-    </w:p>
-    <w:p>
-      <w:pPr>
-        <w:pStyle w:val="ListParagraph"/>
-        <w:numPr>
-          <w:ilvl w:val="2"/>
-          <w:numId w:val="17"/>
-        </w:numPr>
-        <w:rPr>
-          <w:rFonts w:ascii="Calibri" w:hAnsi="Calibri" w:cs="Times New Roman"/>
-          <w:sz w:val="22"/>
-        </w:rPr>
-      </w:pPr>
-      <w:r>
-        <w:rPr>
-          <w:rFonts w:ascii="Calibri" w:hAnsi="Calibri" w:cs="Times New Roman"/>
-          <w:sz w:val="22"/>
-        </w:rPr>
-        <w:t>Help the culture</w:t>
-      </w:r>
-    </w:p>
-    <w:p>
-      <w:pPr>
-        <w:pStyle w:val="ListParagraph"/>
-        <w:numPr>
-          <w:ilvl w:val="3"/>
-          <w:numId w:val="17"/>
-        </w:numPr>
-        <w:rPr>
-          <w:rFonts w:ascii="Calibri" w:hAnsi="Calibri" w:cs="Times New Roman"/>
-          <w:sz w:val="22"/>
-        </w:rPr>
-      </w:pPr>
-      <w:r>
-        <w:rPr>
-          <w:rFonts w:ascii="Calibri" w:hAnsi="Calibri" w:cs="Times New Roman"/>
-          <w:sz w:val="22"/>
-        </w:rPr>
-        <w:t>Ex: household appliances change how culture work and live</w:t>
-      </w:r>
-    </w:p>
-    <w:p>
-      <w:pPr>
-        <w:pStyle w:val="ListParagraph"/>
-        <w:numPr>
-          <w:ilvl w:val="4"/>
-          <w:numId w:val="17"/>
-        </w:numPr>
-        <w:rPr>
-          <w:rFonts w:ascii="Calibri" w:hAnsi="Calibri" w:cs="Times New Roman"/>
-          <w:sz w:val="22"/>
-        </w:rPr>
-      </w:pPr>
-      <w:r>
-        <w:rPr>
-          <w:rFonts w:ascii="Calibri" w:hAnsi="Calibri" w:cs="Times New Roman"/>
-          <w:sz w:val="22"/>
-        </w:rPr>
-        <w:t>Simple idea of adding wheels to the vacuum cleaning makes it easier to use</w:t>
-      </w:r>
-    </w:p>
-    <w:p>
-      <w:pPr>
-        <w:pStyle w:val="ListParagraph"/>
-        <w:numPr>
-          <w:ilvl w:val="2"/>
-          <w:numId w:val="17"/>
-        </w:numPr>
-        <w:rPr>
-          <w:rFonts w:ascii="Calibri" w:hAnsi="Calibri" w:cs="Times New Roman"/>
-          <w:sz w:val="22"/>
-        </w:rPr>
-      </w:pPr>
-      <w:r>
-        <w:rPr>
-          <w:rFonts w:ascii="Calibri" w:hAnsi="Calibri" w:cs="Times New Roman"/>
-          <w:sz w:val="22"/>
-        </w:rPr>
-        <w:t>Easier to communicate with people via the internet</w:t>
-      </w:r>
-    </w:p>
-    <w:p>
-      <w:pPr>
-        <w:pStyle w:val="ListParagraph"/>
-        <w:numPr>
-          <w:ilvl w:val="3"/>
-          <w:numId w:val="17"/>
-        </w:numPr>
-        <w:rPr>
-          <w:rFonts w:ascii="Calibri" w:hAnsi="Calibri" w:cs="Times New Roman"/>
-          <w:sz w:val="22"/>
-        </w:rPr>
-      </w:pPr>
-      <w:r>
-        <w:rPr>
-          <w:rFonts w:ascii="Calibri" w:hAnsi="Calibri" w:cs="Times New Roman"/>
-          <w:sz w:val="22"/>
-        </w:rPr>
-        <w:t>Reduce the need to talk face to face</w:t>
-      </w:r>
-    </w:p>
-    <w:p>
-      <w:pPr>
-        <w:pStyle w:val="ListParagraph"/>
-        <w:numPr>
-          <w:ilvl w:val="1"/>
-          <w:numId w:val="17"/>
-        </w:numPr>
-        <w:rPr>
-          <w:rFonts w:ascii="Calibri" w:hAnsi="Calibri" w:cs="Times New Roman"/>
-          <w:sz w:val="22"/>
-        </w:rPr>
-      </w:pPr>
-      <w:r>
-        <w:rPr>
-          <w:rFonts w:ascii="Calibri" w:hAnsi="Calibri" w:cs="Times New Roman"/>
-          <w:sz w:val="22"/>
-        </w:rPr>
-        <w:t>Cons</w:t>
-      </w:r>
-    </w:p>
-    <w:p>
-      <w:pPr>
-        <w:pStyle w:val="ListParagraph"/>
-        <w:numPr>
-          <w:ilvl w:val="2"/>
-          <w:numId w:val="17"/>
-        </w:numPr>
-        <w:rPr>
-          <w:rFonts w:ascii="Calibri" w:hAnsi="Calibri" w:cs="Times New Roman"/>
-          <w:sz w:val="22"/>
-        </w:rPr>
-      </w:pPr>
-      <w:r>
-        <w:rPr>
-          <w:rFonts w:ascii="Calibri" w:hAnsi="Calibri" w:cs="Times New Roman"/>
-          <w:sz w:val="22"/>
-        </w:rPr>
-        <w:t>Youngsters using and learning from touch screen will prevent them to understand how to operate a physical keyboard effectively</w:t>
-      </w:r>
-    </w:p>
-    <w:p>
-      <w:pPr>
-        <w:pStyle w:val="ListParagraph"/>
-        <w:numPr>
-          <w:ilvl w:val="3"/>
-          <w:numId w:val="17"/>
-        </w:numPr>
-        <w:rPr>
-          <w:rFonts w:ascii="Calibri" w:hAnsi="Calibri" w:cs="Times New Roman"/>
-          <w:sz w:val="22"/>
-        </w:rPr>
-      </w:pPr>
-      <w:r>
-        <w:rPr>
-          <w:rFonts w:ascii="Calibri" w:hAnsi="Calibri" w:cs="Times New Roman"/>
-          <w:sz w:val="22"/>
-        </w:rPr>
-        <w:t>Will feel lost when trying to use a computer in the workplace</w:t>
-      </w:r>
-    </w:p>
-    <w:p>
-      <w:pPr>
-        <w:pStyle w:val="ListParagraph"/>
-        <w:numPr>
-          <w:ilvl w:val="2"/>
-          <w:numId w:val="17"/>
-        </w:numPr>
-        <w:rPr>
-          <w:rFonts w:ascii="Calibri" w:hAnsi="Calibri" w:cs="Times New Roman"/>
-          <w:sz w:val="22"/>
-        </w:rPr>
-      </w:pPr>
-      <w:r>
-        <w:rPr>
-          <w:rFonts w:ascii="Calibri" w:hAnsi="Calibri" w:cs="Times New Roman"/>
-          <w:sz w:val="22"/>
-        </w:rPr>
-        <w:t>With voice command, limit the ability to find information themselves</w:t>
-      </w:r>
-    </w:p>
-    <w:p>
-      <w:pPr>
-        <w:pStyle w:val="ListParagraph"/>
-        <w:numPr>
-          <w:ilvl w:val="3"/>
-          <w:numId w:val="17"/>
-        </w:numPr>
-        <w:rPr>
-          <w:rFonts w:ascii="Calibri" w:hAnsi="Calibri" w:cs="Times New Roman"/>
-          <w:sz w:val="22"/>
-        </w:rPr>
-      </w:pPr>
-      <w:r>
-        <w:rPr>
-          <w:rFonts w:ascii="Calibri" w:hAnsi="Calibri" w:cs="Times New Roman"/>
-          <w:sz w:val="22"/>
-        </w:rPr>
-        <w:t>Will become dependent on technology to do their thinking and other tasks</w:t>
-      </w:r>
-    </w:p>
-    <w:p>
-      <w:pPr>
-        <w:pStyle w:val="ListParagraph"/>
-        <w:numPr>
-          <w:ilvl w:val="2"/>
-          <w:numId w:val="17"/>
-        </w:numPr>
-        <w:rPr>
-          <w:rFonts w:ascii="Calibri" w:hAnsi="Calibri" w:cs="Times New Roman"/>
-          <w:sz w:val="22"/>
-        </w:rPr>
-      </w:pPr>
-      <w:r>
-        <w:rPr>
-          <w:rFonts w:ascii="Calibri" w:hAnsi="Calibri" w:cs="Times New Roman"/>
-          <w:sz w:val="22"/>
-        </w:rPr>
-        <w:t>Will limit their creativity and thinking process</w:t>
-      </w:r>
-    </w:p>
-    <w:p>
-      <w:pPr>
-        <w:pStyle w:val="ListParagraph"/>
-        <w:numPr>
-          <w:ilvl w:val="2"/>
-          <w:numId w:val="17"/>
-        </w:numPr>
-        <w:rPr>
-          <w:rFonts w:ascii="Calibri" w:hAnsi="Calibri" w:cs="Times New Roman"/>
-          <w:sz w:val="22"/>
-        </w:rPr>
-      </w:pPr>
-      <w:r>
-        <w:rPr>
-          <w:rFonts w:ascii="Calibri" w:hAnsi="Calibri" w:cs="Times New Roman"/>
-          <w:sz w:val="22"/>
-        </w:rPr>
-        <w:t>Not being able to talk face to face lead to the loss of professionalism</w:t>
-      </w:r>
-    </w:p>
-    <w:p>
-      <w:pPr>
-        <w:pStyle w:val="ListParagraph"/>
-        <w:numPr>
-          <w:ilvl w:val="1"/>
-          <w:numId w:val="17"/>
-        </w:numPr>
-        <w:rPr>
-          <w:rFonts w:ascii="Calibri" w:hAnsi="Calibri" w:cs="Times New Roman"/>
-          <w:sz w:val="22"/>
-        </w:rPr>
-      </w:pPr>
-      <w:r>
-        <w:rPr>
-          <w:rFonts w:ascii="Calibri" w:hAnsi="Calibri" w:cs="Times New Roman"/>
-          <w:sz w:val="22"/>
-        </w:rPr>
-        <w:t>Economy</w:t>
-      </w:r>
-    </w:p>
-    <w:p>
-      <w:pPr>
-        <w:pStyle w:val="ListParagraph"/>
-        <w:numPr>
-          <w:ilvl w:val="2"/>
-          <w:numId w:val="17"/>
-        </w:numPr>
-        <w:rPr>
-          <w:rFonts w:ascii="Calibri" w:hAnsi="Calibri" w:cs="Times New Roman"/>
-          <w:sz w:val="22"/>
-        </w:rPr>
-      </w:pPr>
-      <w:r>
-        <w:rPr>
-          <w:rFonts w:ascii="Calibri" w:hAnsi="Calibri" w:cs="Times New Roman"/>
-          <w:sz w:val="22"/>
-        </w:rPr>
-        <w:t>HCI impacted the economy by improving peoples productivity in the work place</w:t>
-      </w:r>
-    </w:p>
-    <w:p>
-      <w:pPr>
-        <w:pStyle w:val="ListParagraph"/>
-        <w:numPr>
-          <w:ilvl w:val="2"/>
-          <w:numId w:val="17"/>
-        </w:numPr>
-        <w:rPr>
-          <w:rFonts w:ascii="Calibri" w:hAnsi="Calibri" w:cs="Times New Roman"/>
-          <w:sz w:val="22"/>
-        </w:rPr>
-      </w:pPr>
-      <w:r>
-        <w:rPr>
-          <w:rFonts w:ascii="Calibri" w:hAnsi="Calibri" w:cs="Times New Roman"/>
-          <w:sz w:val="22"/>
-        </w:rPr>
-        <w:t>Improvement of robotics</w:t>
-      </w:r>
-    </w:p>
-    <w:p>
-      <w:pPr>
-        <w:pStyle w:val="ListParagraph"/>
-        <w:numPr>
-          <w:ilvl w:val="3"/>
-          <w:numId w:val="17"/>
-        </w:numPr>
-        <w:rPr>
-          <w:rFonts w:ascii="Calibri" w:hAnsi="Calibri" w:cs="Times New Roman"/>
-          <w:sz w:val="22"/>
-        </w:rPr>
-      </w:pPr>
-      <w:r>
-        <w:rPr>
-          <w:rFonts w:ascii="Calibri" w:hAnsi="Calibri" w:cs="Times New Roman"/>
-          <w:sz w:val="22"/>
-        </w:rPr>
-        <w:t>Allowed manufacturers to have full robotic operated factories that carry out manual labor for free, fast and efficiently</w:t>
-      </w:r>
-    </w:p>
-    <w:p>
-      <w:pPr>
-        <w:pStyle w:val="ListParagraph"/>
-        <w:numPr>
-          <w:ilvl w:val="2"/>
-          <w:numId w:val="17"/>
-        </w:numPr>
-        <w:rPr>
-          <w:rFonts w:ascii="Calibri" w:hAnsi="Calibri" w:cs="Times New Roman"/>
-          <w:sz w:val="22"/>
-        </w:rPr>
-      </w:pPr>
-      <w:r>
-        <w:rPr>
-          <w:rFonts w:ascii="Calibri" w:hAnsi="Calibri" w:cs="Times New Roman"/>
-          <w:sz w:val="22"/>
-        </w:rPr>
-        <w:t>Communication between companies are easily transferable and exchanged through the internet</w:t>
-      </w:r>
-    </w:p>
-    <w:p>
-      <w:pPr>
-        <w:pStyle w:val="ListParagraph"/>
-        <w:numPr>
-          <w:ilvl w:val="1"/>
-          <w:numId w:val="17"/>
-        </w:numPr>
-        <w:rPr>
-          <w:rFonts w:ascii="Calibri" w:hAnsi="Calibri" w:cs="Times New Roman"/>
-          <w:sz w:val="22"/>
-        </w:rPr>
-      </w:pPr>
-      <w:r>
-        <w:rPr>
-          <w:rFonts w:ascii="Calibri" w:hAnsi="Calibri" w:cs="Times New Roman"/>
-          <w:sz w:val="22"/>
-        </w:rPr>
-        <w:t>Culture</w:t>
-      </w:r>
-    </w:p>
-    <w:p>
-      <w:pPr>
-        <w:pStyle w:val="ListParagraph"/>
-        <w:numPr>
-          <w:ilvl w:val="2"/>
-          <w:numId w:val="17"/>
-        </w:numPr>
-        <w:rPr>
-          <w:rFonts w:ascii="Calibri" w:hAnsi="Calibri" w:cs="Times New Roman"/>
-          <w:sz w:val="22"/>
-        </w:rPr>
-      </w:pPr>
-      <w:r>
-        <w:rPr>
-          <w:rFonts w:ascii="Calibri" w:hAnsi="Calibri" w:cs="Times New Roman"/>
-          <w:sz w:val="22"/>
-        </w:rPr>
-        <w:t>HCI impacted the culture by taking down the language barrier</w:t>
-      </w:r>
-    </w:p>
-    <w:p>
-      <w:pPr>
-        <w:pStyle w:val="ListParagraph"/>
-        <w:numPr>
-          <w:ilvl w:val="2"/>
-          <w:numId w:val="17"/>
-        </w:numPr>
-        <w:rPr>
-          <w:rFonts w:ascii="Calibri" w:hAnsi="Calibri" w:cs="Times New Roman"/>
-          <w:sz w:val="22"/>
-        </w:rPr>
-      </w:pPr>
-      <w:r>
-        <w:rPr>
-          <w:rFonts w:ascii="Calibri" w:hAnsi="Calibri" w:cs="Times New Roman"/>
-          <w:sz w:val="22"/>
-        </w:rPr>
-        <w:t>Helpful for having a conversation with someone from a difference tongue</w:t>
-      </w:r>
-    </w:p>
-    <w:p>
-      <w:pPr>
-        <w:pStyle w:val="ListParagraph"/>
-        <w:numPr>
-          <w:ilvl w:val="2"/>
-          <w:numId w:val="17"/>
-        </w:numPr>
-        <w:rPr>
-          <w:rFonts w:ascii="Calibri" w:hAnsi="Calibri" w:cs="Times New Roman"/>
-          <w:sz w:val="22"/>
-        </w:rPr>
-      </w:pPr>
-      <w:r>
-        <w:rPr>
-          <w:rFonts w:ascii="Calibri" w:hAnsi="Calibri" w:cs="Times New Roman"/>
-          <w:sz w:val="22"/>
-        </w:rPr>
-        <w:t>Helps companies communicate to other international when making business deals or checking on reports and manufacturing</w:t>
-      </w:r>
-    </w:p>
-    <w:p>
-      <w:pPr>
-        <w:pStyle w:val="ListParagraph"/>
-        <w:numPr>
-          <w:ilvl w:val="2"/>
-          <w:numId w:val="17"/>
-        </w:numPr>
-        <w:rPr>
-          <w:rFonts w:ascii="Calibri" w:hAnsi="Calibri" w:cs="Times New Roman"/>
-          <w:sz w:val="22"/>
-        </w:rPr>
-      </w:pPr>
-      <w:r>
-        <w:rPr>
-          <w:rFonts w:ascii="Calibri" w:hAnsi="Calibri" w:cs="Times New Roman"/>
-          <w:sz w:val="22"/>
-        </w:rPr>
-        <w:t>Don’t have to wash clothes with our hands since machines such as washing machines are available</w:t>
-      </w:r>
-    </w:p>
-    <w:p>
-      <w:pPr>
-        <w:pStyle w:val="ListParagraph"/>
-        <w:numPr>
-          <w:ilvl w:val="2"/>
-          <w:numId w:val="17"/>
-        </w:numPr>
-        <w:rPr>
-          <w:rFonts w:ascii="Calibri" w:hAnsi="Calibri" w:cs="Times New Roman"/>
-          <w:sz w:val="22"/>
-        </w:rPr>
-      </w:pPr>
-      <w:r>
-        <w:rPr>
-          <w:rFonts w:ascii="Calibri" w:hAnsi="Calibri" w:cs="Times New Roman"/>
-          <w:sz w:val="22"/>
-        </w:rPr>
-        <w:t>Younger children exposed to a lot of technology don’t play a lot with toys that older generation used to</w:t>
-      </w:r>
-    </w:p>
-    <w:p>
-      <w:pPr>
-        <w:pStyle w:val="ListParagraph"/>
-        <w:numPr>
-          <w:ilvl w:val="2"/>
-          <w:numId w:val="17"/>
-        </w:numPr>
-        <w:rPr>
-          <w:rFonts w:ascii="Calibri" w:hAnsi="Calibri" w:cs="Times New Roman"/>
-          <w:sz w:val="22"/>
-        </w:rPr>
-      </w:pPr>
-      <w:r>
-        <w:rPr>
-          <w:rFonts w:ascii="Calibri" w:hAnsi="Calibri" w:cs="Times New Roman"/>
-          <w:sz w:val="22"/>
-        </w:rPr>
-        <w:t>Hard books are being taken over by electronic version that will never damage the book</w:t>
+        <w:t>New technology can help people communicate and be entertained but it can also negatively affect their exiting culture and way of life</w:t>
       </w:r>
     </w:p>
     <w:p>
@@ -2303,7 +3061,7 @@
           <w:sz w:val="22"/>
         </w:rPr>
       </w:pPr>
-      <w:hyperlink r:id="rId5" w:history="1">
+      <w:hyperlink r:id="rId6" w:history="1">
         <w:r>
           <w:rPr>
             <w:rStyle w:val="Hyperlink"/>
@@ -2618,7 +3376,7 @@
                     </pic:cNvPicPr>
                   </pic:nvPicPr>
                   <pic:blipFill>
-                    <a:blip r:embed="rId6">
+                    <a:blip r:embed="rId7">
                       <a:extLst>
                         <a:ext uri="{28A0092B-C50C-407E-A947-70E740481C1C}">
                           <a14:useLocalDpi xmlns:a14="http://schemas.microsoft.com/office/drawing/2010/main" val="0"/>
@@ -3148,7 +3906,7 @@
                     </pic:cNvPicPr>
                   </pic:nvPicPr>
                   <pic:blipFill>
-                    <a:blip r:embed="rId7">
+                    <a:blip r:embed="rId8">
                       <a:extLst>
                         <a:ext uri="{28A0092B-C50C-407E-A947-70E740481C1C}">
                           <a14:useLocalDpi xmlns:a14="http://schemas.microsoft.com/office/drawing/2010/main" val="0"/>
@@ -3367,7 +4125,7 @@
           <w:sz w:val="22"/>
         </w:rPr>
       </w:pPr>
-      <w:hyperlink r:id="rId8" w:history="1">
+      <w:hyperlink r:id="rId9" w:history="1">
         <w:r>
           <w:rPr>
             <w:rStyle w:val="Hyperlink"/>
@@ -3390,7 +4148,7 @@
           <w:sz w:val="22"/>
         </w:rPr>
       </w:pPr>
-      <w:hyperlink r:id="rId9" w:history="1">
+      <w:hyperlink r:id="rId10" w:history="1">
         <w:r>
           <w:rPr>
             <w:rStyle w:val="Hyperlink"/>
@@ -3413,7 +4171,7 @@
           <w:sz w:val="22"/>
         </w:rPr>
       </w:pPr>
-      <w:hyperlink r:id="rId10" w:history="1">
+      <w:hyperlink r:id="rId11" w:history="1">
         <w:r>
           <w:rPr>
             <w:rStyle w:val="Hyperlink"/>
@@ -3436,7 +4194,7 @@
           <w:sz w:val="22"/>
         </w:rPr>
       </w:pPr>
-      <w:hyperlink r:id="rId11" w:history="1">
+      <w:hyperlink r:id="rId12" w:history="1">
         <w:r>
           <w:rPr>
             <w:rStyle w:val="Hyperlink"/>
@@ -3459,7 +4217,7 @@
           <w:sz w:val="22"/>
         </w:rPr>
       </w:pPr>
-      <w:hyperlink r:id="rId12" w:history="1">
+      <w:hyperlink r:id="rId13" w:history="1">
         <w:r>
           <w:rPr>
             <w:rStyle w:val="Hyperlink"/>
@@ -3725,7 +4483,7 @@
 </file>
 
 <file path=word/numbering.xml><?xml version="1.0" encoding="utf-8"?>
-<w:numbering xmlns:wpc="http://schemas.microsoft.com/office/word/2010/wordprocessingCanvas" xmlns:mo="http://schemas.microsoft.com/office/mac/office/2008/main" xmlns:mc="http://schemas.openxmlformats.org/markup-compatibility/2006" xmlns:mv="urn:schemas-microsoft-com:mac:vml" xmlns:o="urn:schemas-microsoft-com:office:office" xmlns:r="http://schemas.openxmlformats.org/officeDocument/2006/relationships" xmlns:m="http://schemas.openxmlformats.org/officeDocument/2006/math" xmlns:v="urn:schemas-microsoft-com:vml" xmlns:wp14="http://schemas.microsoft.com/office/word/2010/wordprocessingDrawing" xmlns:wp="http://schemas.openxmlformats.org/drawingml/2006/wordprocessingDrawing" xmlns:w10="urn:schemas-microsoft-com:office:word" xmlns:w="http://schemas.openxmlformats.org/wordprocessingml/2006/main" xmlns:w14="http://schemas.microsoft.com/office/word/2010/wordml" xmlns:w15="http://schemas.microsoft.com/office/word/2012/wordml" xmlns:wpg="http://schemas.microsoft.com/office/word/2010/wordprocessingGroup" xmlns:wpi="http://schemas.microsoft.com/office/word/2010/wordprocessingInk" xmlns:wne="http://schemas.microsoft.com/office/word/2006/wordml" xmlns:wps="http://schemas.microsoft.com/office/word/2010/wordprocessingShape" mc:Ignorable="w14 w15 wp14">
+<w:numbering xmlns:wpc="http://schemas.microsoft.com/office/word/2010/wordprocessingCanvas" xmlns:mo="http://schemas.microsoft.com/office/mac/office/2008/main" xmlns:mc="http://schemas.openxmlformats.org/markup-compatibility/2006" xmlns:mv="urn:schemas-microsoft-com:mac:vml" xmlns:o="urn:schemas-microsoft-com:office:office" xmlns:r="http://schemas.openxmlformats.org/officeDocument/2006/relationships" xmlns:m="http://schemas.openxmlformats.org/officeDocument/2006/math" xmlns:v="urn:schemas-microsoft-com:vml" xmlns:wp14="http://schemas.microsoft.com/office/word/2010/wordprocessingDrawing" xmlns:wp="http://schemas.openxmlformats.org/drawingml/2006/wordprocessingDrawing" xmlns:w10="urn:schemas-microsoft-com:office:word" xmlns:w="http://schemas.openxmlformats.org/wordprocessingml/2006/main" xmlns:w14="http://schemas.microsoft.com/office/word/2010/wordml" xmlns:wpg="http://schemas.microsoft.com/office/word/2010/wordprocessingGroup" xmlns:wpi="http://schemas.microsoft.com/office/word/2010/wordprocessingInk" xmlns:wne="http://schemas.microsoft.com/office/word/2006/wordml" xmlns:wps="http://schemas.microsoft.com/office/word/2010/wordprocessingShape" mc:Ignorable="w14 wp14">
   <w:abstractNum w:abstractNumId="0">
     <w:nsid w:val="02216A1A"/>
     <w:multiLevelType w:val="hybridMultilevel"/>
@@ -5997,7 +6755,7 @@
 </file>
 
 <file path=word/styles.xml><?xml version="1.0" encoding="utf-8"?>
-<w:styles xmlns:mc="http://schemas.openxmlformats.org/markup-compatibility/2006" xmlns:r="http://schemas.openxmlformats.org/officeDocument/2006/relationships" xmlns:w="http://schemas.openxmlformats.org/wordprocessingml/2006/main" xmlns:w14="http://schemas.microsoft.com/office/word/2010/wordml" xmlns:w15="http://schemas.microsoft.com/office/word/2012/wordml" mc:Ignorable="w14 w15">
+<w:styles xmlns:mc="http://schemas.openxmlformats.org/markup-compatibility/2006" xmlns:r="http://schemas.openxmlformats.org/officeDocument/2006/relationships" xmlns:w="http://schemas.openxmlformats.org/wordprocessingml/2006/main" xmlns:w14="http://schemas.microsoft.com/office/word/2010/wordml" mc:Ignorable="w14">
   <w:docDefaults>
     <w:rPrDefault>
       <w:rPr>
@@ -6009,387 +6767,451 @@
     </w:rPrDefault>
     <w:pPrDefault/>
   </w:docDefaults>
-  <w:latentStyles w:defLockedState="0" w:defUIPriority="99" w:defSemiHidden="0" w:defUnhideWhenUsed="0" w:defQFormat="0" w:count="380">
-    <w:lsdException w:name="Normal" w:uiPriority="0" w:qFormat="1"/>
-    <w:lsdException w:name="heading 1" w:uiPriority="9" w:qFormat="1"/>
-    <w:lsdException w:name="heading 2" w:semiHidden="1" w:uiPriority="9" w:unhideWhenUsed="1" w:qFormat="1"/>
-    <w:lsdException w:name="heading 3" w:semiHidden="1" w:uiPriority="9" w:unhideWhenUsed="1" w:qFormat="1"/>
-    <w:lsdException w:name="heading 4" w:semiHidden="1" w:uiPriority="9" w:unhideWhenUsed="1" w:qFormat="1"/>
-    <w:lsdException w:name="heading 5" w:semiHidden="1" w:uiPriority="9" w:unhideWhenUsed="1" w:qFormat="1"/>
-    <w:lsdException w:name="heading 6" w:semiHidden="1" w:uiPriority="9" w:unhideWhenUsed="1" w:qFormat="1"/>
-    <w:lsdException w:name="heading 7" w:semiHidden="1" w:uiPriority="9" w:unhideWhenUsed="1" w:qFormat="1"/>
-    <w:lsdException w:name="heading 8" w:semiHidden="1" w:uiPriority="9" w:unhideWhenUsed="1" w:qFormat="1"/>
-    <w:lsdException w:name="heading 9" w:semiHidden="1" w:uiPriority="9" w:unhideWhenUsed="1" w:qFormat="1"/>
-    <w:lsdException w:name="index 1" w:semiHidden="1" w:unhideWhenUsed="1"/>
-    <w:lsdException w:name="index 2" w:semiHidden="1" w:unhideWhenUsed="1"/>
-    <w:lsdException w:name="index 3" w:semiHidden="1" w:unhideWhenUsed="1"/>
-    <w:lsdException w:name="index 4" w:semiHidden="1" w:unhideWhenUsed="1"/>
-    <w:lsdException w:name="index 5" w:semiHidden="1" w:unhideWhenUsed="1"/>
-    <w:lsdException w:name="index 6" w:semiHidden="1" w:unhideWhenUsed="1"/>
-    <w:lsdException w:name="index 7" w:semiHidden="1" w:unhideWhenUsed="1"/>
-    <w:lsdException w:name="index 8" w:semiHidden="1" w:unhideWhenUsed="1"/>
-    <w:lsdException w:name="index 9" w:semiHidden="1" w:unhideWhenUsed="1"/>
-    <w:lsdException w:name="toc 1" w:semiHidden="1" w:uiPriority="39" w:unhideWhenUsed="1"/>
-    <w:lsdException w:name="toc 2" w:semiHidden="1" w:uiPriority="39" w:unhideWhenUsed="1"/>
-    <w:lsdException w:name="toc 3" w:semiHidden="1" w:uiPriority="39" w:unhideWhenUsed="1"/>
-    <w:lsdException w:name="toc 4" w:semiHidden="1" w:uiPriority="39" w:unhideWhenUsed="1"/>
-    <w:lsdException w:name="toc 5" w:semiHidden="1" w:uiPriority="39" w:unhideWhenUsed="1"/>
-    <w:lsdException w:name="toc 6" w:semiHidden="1" w:uiPriority="39" w:unhideWhenUsed="1"/>
-    <w:lsdException w:name="toc 7" w:semiHidden="1" w:uiPriority="39" w:unhideWhenUsed="1"/>
-    <w:lsdException w:name="toc 8" w:semiHidden="1" w:uiPriority="39" w:unhideWhenUsed="1"/>
-    <w:lsdException w:name="toc 9" w:semiHidden="1" w:uiPriority="39" w:unhideWhenUsed="1"/>
-    <w:lsdException w:name="Normal Indent" w:semiHidden="1" w:unhideWhenUsed="1"/>
-    <w:lsdException w:name="footnote text" w:semiHidden="1" w:unhideWhenUsed="1"/>
-    <w:lsdException w:name="annotation text" w:semiHidden="1" w:unhideWhenUsed="1"/>
-    <w:lsdException w:name="header" w:semiHidden="1" w:unhideWhenUsed="1"/>
-    <w:lsdException w:name="footer" w:semiHidden="1" w:unhideWhenUsed="1"/>
-    <w:lsdException w:name="index heading" w:semiHidden="1" w:unhideWhenUsed="1"/>
-    <w:lsdException w:name="caption" w:semiHidden="1" w:uiPriority="35" w:unhideWhenUsed="1" w:qFormat="1"/>
-    <w:lsdException w:name="table of figures" w:semiHidden="1" w:unhideWhenUsed="1"/>
-    <w:lsdException w:name="envelope address" w:semiHidden="1" w:unhideWhenUsed="1"/>
-    <w:lsdException w:name="envelope return" w:semiHidden="1" w:unhideWhenUsed="1"/>
-    <w:lsdException w:name="footnote reference" w:semiHidden="1" w:unhideWhenUsed="1"/>
-    <w:lsdException w:name="annotation reference" w:semiHidden="1" w:unhideWhenUsed="1"/>
-    <w:lsdException w:name="line number" w:semiHidden="1" w:unhideWhenUsed="1"/>
-    <w:lsdException w:name="page number" w:semiHidden="1" w:unhideWhenUsed="1"/>
-    <w:lsdException w:name="endnote reference" w:semiHidden="1" w:unhideWhenUsed="1"/>
-    <w:lsdException w:name="endnote text" w:semiHidden="1" w:unhideWhenUsed="1"/>
-    <w:lsdException w:name="table of authorities" w:semiHidden="1" w:unhideWhenUsed="1"/>
-    <w:lsdException w:name="macro" w:semiHidden="1" w:unhideWhenUsed="1"/>
-    <w:lsdException w:name="toa heading" w:semiHidden="1" w:unhideWhenUsed="1"/>
-    <w:lsdException w:name="List" w:semiHidden="1" w:unhideWhenUsed="1"/>
-    <w:lsdException w:name="List Bullet" w:semiHidden="1" w:unhideWhenUsed="1"/>
-    <w:lsdException w:name="List Number" w:semiHidden="1" w:unhideWhenUsed="1"/>
-    <w:lsdException w:name="List 2" w:semiHidden="1" w:unhideWhenUsed="1"/>
-    <w:lsdException w:name="List 3" w:semiHidden="1" w:unhideWhenUsed="1"/>
-    <w:lsdException w:name="List 4" w:semiHidden="1" w:unhideWhenUsed="1"/>
-    <w:lsdException w:name="List 5" w:semiHidden="1" w:unhideWhenUsed="1"/>
-    <w:lsdException w:name="List Bullet 2" w:semiHidden="1" w:unhideWhenUsed="1"/>
-    <w:lsdException w:name="List Bullet 3" w:semiHidden="1" w:unhideWhenUsed="1"/>
-    <w:lsdException w:name="List Bullet 4" w:semiHidden="1" w:unhideWhenUsed="1"/>
-    <w:lsdException w:name="List Bullet 5" w:semiHidden="1" w:unhideWhenUsed="1"/>
-    <w:lsdException w:name="List Number 2" w:semiHidden="1" w:unhideWhenUsed="1"/>
-    <w:lsdException w:name="List Number 3" w:semiHidden="1" w:unhideWhenUsed="1"/>
-    <w:lsdException w:name="List Number 4" w:semiHidden="1" w:unhideWhenUsed="1"/>
-    <w:lsdException w:name="List Number 5" w:semiHidden="1" w:unhideWhenUsed="1"/>
-    <w:lsdException w:name="Title" w:uiPriority="10" w:qFormat="1"/>
-    <w:lsdException w:name="Closing" w:semiHidden="1" w:unhideWhenUsed="1"/>
-    <w:lsdException w:name="Signature" w:semiHidden="1" w:unhideWhenUsed="1"/>
-    <w:lsdException w:name="Default Paragraph Font" w:semiHidden="1" w:uiPriority="1" w:unhideWhenUsed="1"/>
-    <w:lsdException w:name="Body Text" w:semiHidden="1" w:unhideWhenUsed="1"/>
-    <w:lsdException w:name="Body Text Indent" w:semiHidden="1" w:unhideWhenUsed="1"/>
-    <w:lsdException w:name="List Continue" w:semiHidden="1" w:unhideWhenUsed="1"/>
-    <w:lsdException w:name="List Continue 2" w:semiHidden="1" w:unhideWhenUsed="1"/>
-    <w:lsdException w:name="List Continue 3" w:semiHidden="1" w:unhideWhenUsed="1"/>
-    <w:lsdException w:name="List Continue 4" w:semiHidden="1" w:unhideWhenUsed="1"/>
-    <w:lsdException w:name="List Continue 5" w:semiHidden="1" w:unhideWhenUsed="1"/>
-    <w:lsdException w:name="Message Header" w:semiHidden="1" w:unhideWhenUsed="1"/>
-    <w:lsdException w:name="Subtitle" w:uiPriority="11" w:qFormat="1"/>
-    <w:lsdException w:name="Salutation" w:semiHidden="1" w:unhideWhenUsed="1"/>
-    <w:lsdException w:name="Date" w:semiHidden="1" w:unhideWhenUsed="1"/>
-    <w:lsdException w:name="Body Text First Indent" w:semiHidden="1" w:unhideWhenUsed="1"/>
-    <w:lsdException w:name="Body Text First Indent 2" w:semiHidden="1" w:unhideWhenUsed="1"/>
-    <w:lsdException w:name="Note Heading" w:semiHidden="1" w:unhideWhenUsed="1"/>
-    <w:lsdException w:name="Body Text 2" w:semiHidden="1" w:unhideWhenUsed="1"/>
-    <w:lsdException w:name="Body Text 3" w:semiHidden="1" w:unhideWhenUsed="1"/>
-    <w:lsdException w:name="Body Text Indent 2" w:semiHidden="1" w:unhideWhenUsed="1"/>
-    <w:lsdException w:name="Body Text Indent 3" w:semiHidden="1" w:unhideWhenUsed="1"/>
-    <w:lsdException w:name="Block Text" w:semiHidden="1" w:unhideWhenUsed="1"/>
-    <w:lsdException w:name="Hyperlink" w:semiHidden="1" w:unhideWhenUsed="1"/>
-    <w:lsdException w:name="FollowedHyperlink" w:semiHidden="1" w:unhideWhenUsed="1"/>
-    <w:lsdException w:name="Strong" w:uiPriority="22" w:qFormat="1"/>
-    <w:lsdException w:name="Emphasis" w:uiPriority="20" w:qFormat="1"/>
-    <w:lsdException w:name="Document Map" w:semiHidden="1" w:unhideWhenUsed="1"/>
-    <w:lsdException w:name="Plain Text" w:semiHidden="1" w:unhideWhenUsed="1"/>
-    <w:lsdException w:name="E-mail Signature" w:semiHidden="1" w:unhideWhenUsed="1"/>
-    <w:lsdException w:name="HTML Top of Form" w:semiHidden="1" w:unhideWhenUsed="1"/>
-    <w:lsdException w:name="HTML Bottom of Form" w:semiHidden="1" w:unhideWhenUsed="1"/>
-    <w:lsdException w:name="Normal (Web)" w:semiHidden="1" w:unhideWhenUsed="1"/>
-    <w:lsdException w:name="HTML Acronym" w:semiHidden="1" w:unhideWhenUsed="1"/>
-    <w:lsdException w:name="HTML Address" w:semiHidden="1" w:unhideWhenUsed="1"/>
-    <w:lsdException w:name="HTML Cite" w:semiHidden="1" w:unhideWhenUsed="1"/>
-    <w:lsdException w:name="HTML Code" w:semiHidden="1" w:unhideWhenUsed="1"/>
-    <w:lsdException w:name="HTML Definition" w:semiHidden="1" w:unhideWhenUsed="1"/>
-    <w:lsdException w:name="HTML Keyboard" w:semiHidden="1" w:unhideWhenUsed="1"/>
-    <w:lsdException w:name="HTML Preformatted" w:semiHidden="1" w:unhideWhenUsed="1"/>
-    <w:lsdException w:name="HTML Sample" w:semiHidden="1" w:unhideWhenUsed="1"/>
-    <w:lsdException w:name="HTML Typewriter" w:semiHidden="1" w:unhideWhenUsed="1"/>
-    <w:lsdException w:name="HTML Variable" w:semiHidden="1" w:unhideWhenUsed="1"/>
-    <w:lsdException w:name="Normal Table" w:semiHidden="1" w:unhideWhenUsed="1"/>
-    <w:lsdException w:name="annotation subject" w:semiHidden="1" w:unhideWhenUsed="1"/>
-    <w:lsdException w:name="No List" w:semiHidden="1" w:unhideWhenUsed="1"/>
-    <w:lsdException w:name="Outline List 1" w:semiHidden="1" w:unhideWhenUsed="1"/>
-    <w:lsdException w:name="Outline List 2" w:semiHidden="1" w:unhideWhenUsed="1"/>
-    <w:lsdException w:name="Outline List 3" w:semiHidden="1" w:unhideWhenUsed="1"/>
-    <w:lsdException w:name="Table Simple 1" w:semiHidden="1" w:unhideWhenUsed="1"/>
-    <w:lsdException w:name="Table Simple 2" w:semiHidden="1" w:unhideWhenUsed="1"/>
-    <w:lsdException w:name="Table Simple 3" w:semiHidden="1" w:unhideWhenUsed="1"/>
-    <w:lsdException w:name="Table Classic 1" w:semiHidden="1" w:unhideWhenUsed="1"/>
-    <w:lsdException w:name="Table Classic 2" w:semiHidden="1" w:unhideWhenUsed="1"/>
-    <w:lsdException w:name="Table Classic 3" w:semiHidden="1" w:unhideWhenUsed="1"/>
-    <w:lsdException w:name="Table Classic 4" w:semiHidden="1" w:unhideWhenUsed="1"/>
-    <w:lsdException w:name="Table Colorful 1" w:semiHidden="1" w:unhideWhenUsed="1"/>
-    <w:lsdException w:name="Table Colorful 2" w:semiHidden="1" w:unhideWhenUsed="1"/>
-    <w:lsdException w:name="Table Colorful 3" w:semiHidden="1" w:unhideWhenUsed="1"/>
-    <w:lsdException w:name="Table Columns 1" w:semiHidden="1" w:unhideWhenUsed="1"/>
-    <w:lsdException w:name="Table Columns 2" w:semiHidden="1" w:unhideWhenUsed="1"/>
-    <w:lsdException w:name="Table Columns 3" w:semiHidden="1" w:unhideWhenUsed="1"/>
-    <w:lsdException w:name="Table Columns 4" w:semiHidden="1" w:unhideWhenUsed="1"/>
-    <w:lsdException w:name="Table Columns 5" w:semiHidden="1" w:unhideWhenUsed="1"/>
-    <w:lsdException w:name="Table Grid 1" w:semiHidden="1" w:unhideWhenUsed="1"/>
-    <w:lsdException w:name="Table Grid 2" w:semiHidden="1" w:unhideWhenUsed="1"/>
-    <w:lsdException w:name="Table Grid 3" w:semiHidden="1" w:unhideWhenUsed="1"/>
-    <w:lsdException w:name="Table Grid 4" w:semiHidden="1" w:unhideWhenUsed="1"/>
-    <w:lsdException w:name="Table Grid 5" w:semiHidden="1" w:unhideWhenUsed="1"/>
-    <w:lsdException w:name="Table Grid 6" w:semiHidden="1" w:unhideWhenUsed="1"/>
-    <w:lsdException w:name="Table Grid 7" w:semiHidden="1" w:unhideWhenUsed="1"/>
-    <w:lsdException w:name="Table Grid 8" w:semiHidden="1" w:unhideWhenUsed="1"/>
-    <w:lsdException w:name="Table List 1" w:semiHidden="1" w:unhideWhenUsed="1"/>
-    <w:lsdException w:name="Table List 2" w:semiHidden="1" w:unhideWhenUsed="1"/>
-    <w:lsdException w:name="Table List 3" w:semiHidden="1" w:unhideWhenUsed="1"/>
-    <w:lsdException w:name="Table List 4" w:semiHidden="1" w:unhideWhenUsed="1"/>
-    <w:lsdException w:name="Table List 5" w:semiHidden="1" w:unhideWhenUsed="1"/>
-    <w:lsdException w:name="Table List 6" w:semiHidden="1" w:unhideWhenUsed="1"/>
-    <w:lsdException w:name="Table List 7" w:semiHidden="1" w:unhideWhenUsed="1"/>
-    <w:lsdException w:name="Table List 8" w:semiHidden="1" w:unhideWhenUsed="1"/>
-    <w:lsdException w:name="Table 3D effects 1" w:semiHidden="1" w:unhideWhenUsed="1"/>
-    <w:lsdException w:name="Table 3D effects 2" w:semiHidden="1" w:unhideWhenUsed="1"/>
-    <w:lsdException w:name="Table 3D effects 3" w:semiHidden="1" w:unhideWhenUsed="1"/>
-    <w:lsdException w:name="Table Contemporary" w:semiHidden="1" w:unhideWhenUsed="1"/>
-    <w:lsdException w:name="Table Elegant" w:semiHidden="1" w:unhideWhenUsed="1"/>
-    <w:lsdException w:name="Table Professional" w:semiHidden="1" w:unhideWhenUsed="1"/>
-    <w:lsdException w:name="Table Subtle 1" w:semiHidden="1" w:unhideWhenUsed="1"/>
-    <w:lsdException w:name="Table Subtle 2" w:semiHidden="1" w:unhideWhenUsed="1"/>
-    <w:lsdException w:name="Table Web 1" w:semiHidden="1" w:unhideWhenUsed="1"/>
-    <w:lsdException w:name="Table Web 2" w:semiHidden="1" w:unhideWhenUsed="1"/>
-    <w:lsdException w:name="Table Web 3" w:semiHidden="1" w:unhideWhenUsed="1"/>
-    <w:lsdException w:name="Balloon Text" w:semiHidden="1" w:unhideWhenUsed="1"/>
-    <w:lsdException w:name="Table Grid" w:uiPriority="59"/>
-    <w:lsdException w:name="Table Theme" w:semiHidden="1" w:unhideWhenUsed="1"/>
-    <w:lsdException w:name="Note Level 1" w:semiHidden="1" w:unhideWhenUsed="1"/>
-    <w:lsdException w:name="Note Level 2" w:semiHidden="1" w:unhideWhenUsed="1"/>
-    <w:lsdException w:name="Note Level 3" w:semiHidden="1" w:unhideWhenUsed="1"/>
-    <w:lsdException w:name="Note Level 4" w:semiHidden="1" w:unhideWhenUsed="1"/>
-    <w:lsdException w:name="Note Level 5" w:semiHidden="1" w:unhideWhenUsed="1"/>
-    <w:lsdException w:name="Note Level 6" w:semiHidden="1" w:unhideWhenUsed="1"/>
-    <w:lsdException w:name="Note Level 7" w:semiHidden="1" w:unhideWhenUsed="1"/>
-    <w:lsdException w:name="Note Level 8" w:semiHidden="1" w:unhideWhenUsed="1"/>
-    <w:lsdException w:name="Note Level 9" w:semiHidden="1" w:unhideWhenUsed="1"/>
-    <w:lsdException w:name="Placeholder Text" w:semiHidden="1"/>
-    <w:lsdException w:name="No Spacing" w:semiHidden="1" w:uiPriority="1" w:qFormat="1"/>
-    <w:lsdException w:name="Light Shading" w:uiPriority="60"/>
-    <w:lsdException w:name="Light List" w:uiPriority="61"/>
-    <w:lsdException w:name="Light Grid" w:uiPriority="62"/>
-    <w:lsdException w:name="Medium Shading 1" w:uiPriority="63"/>
-    <w:lsdException w:name="Medium Shading 2" w:uiPriority="64"/>
-    <w:lsdException w:name="Medium List 1" w:uiPriority="65"/>
-    <w:lsdException w:name="Medium List 2" w:uiPriority="66"/>
-    <w:lsdException w:name="Medium Grid 1" w:uiPriority="67"/>
-    <w:lsdException w:name="Medium Grid 2" w:uiPriority="68"/>
-    <w:lsdException w:name="Medium Grid 3" w:uiPriority="69"/>
-    <w:lsdException w:name="Dark List" w:uiPriority="70"/>
-    <w:lsdException w:name="Colorful Shading" w:uiPriority="71"/>
-    <w:lsdException w:name="Colorful List" w:uiPriority="72"/>
-    <w:lsdException w:name="Colorful Grid" w:uiPriority="73"/>
-    <w:lsdException w:name="Light Shading Accent 1" w:uiPriority="60"/>
-    <w:lsdException w:name="Light List Accent 1" w:uiPriority="61"/>
-    <w:lsdException w:name="Light Grid Accent 1" w:uiPriority="62"/>
-    <w:lsdException w:name="Medium Shading 1 Accent 1" w:uiPriority="63"/>
-    <w:lsdException w:name="Medium Shading 2 Accent 1" w:uiPriority="64"/>
-    <w:lsdException w:name="Medium List 1 Accent 1" w:uiPriority="65"/>
-    <w:lsdException w:name="Revision" w:semiHidden="1"/>
-    <w:lsdException w:name="List Paragraph" w:uiPriority="34" w:qFormat="1"/>
-    <w:lsdException w:name="Quote" w:uiPriority="29" w:qFormat="1"/>
-    <w:lsdException w:name="Intense Quote" w:uiPriority="30" w:qFormat="1"/>
-    <w:lsdException w:name="Medium List 2 Accent 1" w:uiPriority="66"/>
-    <w:lsdException w:name="Medium Grid 1 Accent 1" w:uiPriority="67"/>
-    <w:lsdException w:name="Medium Grid 2 Accent 1" w:uiPriority="68"/>
-    <w:lsdException w:name="Medium Grid 3 Accent 1" w:uiPriority="69"/>
-    <w:lsdException w:name="Dark List Accent 1" w:uiPriority="70"/>
-    <w:lsdException w:name="Colorful Shading Accent 1" w:uiPriority="71"/>
-    <w:lsdException w:name="Colorful List Accent 1" w:uiPriority="72"/>
-    <w:lsdException w:name="Colorful Grid Accent 1" w:uiPriority="73"/>
-    <w:lsdException w:name="Light Shading Accent 2" w:uiPriority="60"/>
-    <w:lsdException w:name="Light List Accent 2" w:uiPriority="61"/>
-    <w:lsdException w:name="Light Grid Accent 2" w:uiPriority="62"/>
-    <w:lsdException w:name="Medium Shading 1 Accent 2" w:uiPriority="63"/>
-    <w:lsdException w:name="Medium Shading 2 Accent 2" w:uiPriority="64"/>
-    <w:lsdException w:name="Medium List 1 Accent 2" w:uiPriority="65"/>
-    <w:lsdException w:name="Medium List 2 Accent 2" w:uiPriority="66"/>
-    <w:lsdException w:name="Medium Grid 1 Accent 2" w:uiPriority="67"/>
-    <w:lsdException w:name="Medium Grid 2 Accent 2" w:uiPriority="68"/>
-    <w:lsdException w:name="Medium Grid 3 Accent 2" w:uiPriority="69"/>
-    <w:lsdException w:name="Dark List Accent 2" w:uiPriority="70"/>
-    <w:lsdException w:name="Colorful Shading Accent 2" w:uiPriority="71"/>
-    <w:lsdException w:name="Colorful List Accent 2" w:uiPriority="72"/>
-    <w:lsdException w:name="Colorful Grid Accent 2" w:uiPriority="73"/>
-    <w:lsdException w:name="Light Shading Accent 3" w:uiPriority="60"/>
-    <w:lsdException w:name="Light List Accent 3" w:uiPriority="61"/>
-    <w:lsdException w:name="Light Grid Accent 3" w:uiPriority="62"/>
-    <w:lsdException w:name="Medium Shading 1 Accent 3" w:uiPriority="63"/>
-    <w:lsdException w:name="Medium Shading 2 Accent 3" w:uiPriority="64"/>
-    <w:lsdException w:name="Medium List 1 Accent 3" w:uiPriority="65"/>
-    <w:lsdException w:name="Medium List 2 Accent 3" w:uiPriority="66"/>
-    <w:lsdException w:name="Medium Grid 1 Accent 3" w:uiPriority="67"/>
-    <w:lsdException w:name="Medium Grid 2 Accent 3" w:uiPriority="68"/>
-    <w:lsdException w:name="Medium Grid 3 Accent 3" w:uiPriority="69"/>
-    <w:lsdException w:name="Dark List Accent 3" w:uiPriority="70"/>
-    <w:lsdException w:name="Colorful Shading Accent 3" w:uiPriority="71"/>
-    <w:lsdException w:name="Colorful List Accent 3" w:uiPriority="72"/>
-    <w:lsdException w:name="Colorful Grid Accent 3" w:uiPriority="73"/>
-    <w:lsdException w:name="Light Shading Accent 4" w:uiPriority="60"/>
-    <w:lsdException w:name="Light List Accent 4" w:uiPriority="61"/>
-    <w:lsdException w:name="Light Grid Accent 4" w:uiPriority="62"/>
-    <w:lsdException w:name="Medium Shading 1 Accent 4" w:uiPriority="63"/>
-    <w:lsdException w:name="Medium Shading 2 Accent 4" w:uiPriority="64"/>
-    <w:lsdException w:name="Medium List 1 Accent 4" w:uiPriority="65"/>
-    <w:lsdException w:name="Medium List 2 Accent 4" w:uiPriority="66"/>
-    <w:lsdException w:name="Medium Grid 1 Accent 4" w:uiPriority="67"/>
-    <w:lsdException w:name="Medium Grid 2 Accent 4" w:uiPriority="68"/>
-    <w:lsdException w:name="Medium Grid 3 Accent 4" w:uiPriority="69"/>
-    <w:lsdException w:name="Dark List Accent 4" w:uiPriority="70"/>
-    <w:lsdException w:name="Colorful Shading Accent 4" w:uiPriority="71"/>
-    <w:lsdException w:name="Colorful List Accent 4" w:uiPriority="72"/>
-    <w:lsdException w:name="Colorful Grid Accent 4" w:uiPriority="73"/>
-    <w:lsdException w:name="Light Shading Accent 5" w:uiPriority="60"/>
-    <w:lsdException w:name="Light List Accent 5" w:uiPriority="61"/>
-    <w:lsdException w:name="Light Grid Accent 5" w:uiPriority="62"/>
-    <w:lsdException w:name="Medium Shading 1 Accent 5" w:uiPriority="63"/>
-    <w:lsdException w:name="Medium Shading 2 Accent 5" w:uiPriority="64"/>
-    <w:lsdException w:name="Medium List 1 Accent 5" w:uiPriority="65"/>
-    <w:lsdException w:name="Medium List 2 Accent 5" w:uiPriority="66"/>
-    <w:lsdException w:name="Medium Grid 1 Accent 5" w:uiPriority="67"/>
-    <w:lsdException w:name="Medium Grid 2 Accent 5" w:uiPriority="68"/>
-    <w:lsdException w:name="Medium Grid 3 Accent 5" w:uiPriority="69"/>
-    <w:lsdException w:name="Dark List Accent 5" w:uiPriority="70"/>
-    <w:lsdException w:name="Colorful Shading Accent 5" w:uiPriority="71"/>
-    <w:lsdException w:name="Colorful List Accent 5" w:uiPriority="72"/>
-    <w:lsdException w:name="Colorful Grid Accent 5" w:uiPriority="73"/>
-    <w:lsdException w:name="Light Shading Accent 6" w:uiPriority="60"/>
-    <w:lsdException w:name="Light List Accent 6" w:uiPriority="61"/>
-    <w:lsdException w:name="Light Grid Accent 6" w:uiPriority="62"/>
-    <w:lsdException w:name="Medium Shading 1 Accent 6" w:uiPriority="63"/>
-    <w:lsdException w:name="Medium Shading 2 Accent 6" w:uiPriority="64"/>
-    <w:lsdException w:name="Medium List 1 Accent 6" w:uiPriority="65"/>
-    <w:lsdException w:name="Medium List 2 Accent 6" w:uiPriority="66"/>
-    <w:lsdException w:name="Medium Grid 1 Accent 6" w:uiPriority="67"/>
-    <w:lsdException w:name="Medium Grid 2 Accent 6" w:uiPriority="68"/>
-    <w:lsdException w:name="Medium Grid 3 Accent 6" w:uiPriority="69"/>
-    <w:lsdException w:name="Dark List Accent 6" w:uiPriority="70"/>
-    <w:lsdException w:name="Colorful Shading Accent 6" w:uiPriority="71"/>
-    <w:lsdException w:name="Colorful List Accent 6" w:uiPriority="72"/>
-    <w:lsdException w:name="Colorful Grid Accent 6" w:uiPriority="73"/>
-    <w:lsdException w:name="Subtle Emphasis" w:uiPriority="19" w:qFormat="1"/>
-    <w:lsdException w:name="Intense Emphasis" w:uiPriority="21" w:qFormat="1"/>
-    <w:lsdException w:name="Subtle Reference" w:uiPriority="31" w:qFormat="1"/>
-    <w:lsdException w:name="Intense Reference" w:uiPriority="32" w:qFormat="1"/>
-    <w:lsdException w:name="Book Title" w:uiPriority="33" w:qFormat="1"/>
-    <w:lsdException w:name="Bibliography" w:semiHidden="1" w:uiPriority="37" w:unhideWhenUsed="1"/>
-    <w:lsdException w:name="TOC Heading" w:semiHidden="1" w:uiPriority="39" w:unhideWhenUsed="1" w:qFormat="1"/>
-    <w:lsdException w:name="Plain Table 1" w:uiPriority="41"/>
-    <w:lsdException w:name="Plain Table 2" w:uiPriority="42"/>
-    <w:lsdException w:name="Plain Table 3" w:uiPriority="43"/>
-    <w:lsdException w:name="Plain Table 4" w:uiPriority="44"/>
-    <w:lsdException w:name="Plain Table 5" w:uiPriority="45"/>
-    <w:lsdException w:name="Grid Table Light" w:uiPriority="40"/>
-    <w:lsdException w:name="Grid Table 1 Light" w:uiPriority="46"/>
-    <w:lsdException w:name="Grid Table 2" w:uiPriority="47"/>
-    <w:lsdException w:name="Grid Table 3" w:uiPriority="48"/>
-    <w:lsdException w:name="Grid Table 4" w:uiPriority="49"/>
-    <w:lsdException w:name="Grid Table 5 Dark" w:uiPriority="50"/>
-    <w:lsdException w:name="Grid Table 6 Colorful" w:uiPriority="51"/>
-    <w:lsdException w:name="Grid Table 7 Colorful" w:uiPriority="52"/>
-    <w:lsdException w:name="Grid Table 1 Light Accent 1" w:uiPriority="46"/>
-    <w:lsdException w:name="Grid Table 2 Accent 1" w:uiPriority="47"/>
-    <w:lsdException w:name="Grid Table 3 Accent 1" w:uiPriority="48"/>
-    <w:lsdException w:name="Grid Table 4 Accent 1" w:uiPriority="49"/>
-    <w:lsdException w:name="Grid Table 5 Dark Accent 1" w:uiPriority="50"/>
-    <w:lsdException w:name="Grid Table 6 Colorful Accent 1" w:uiPriority="51"/>
-    <w:lsdException w:name="Grid Table 7 Colorful Accent 1" w:uiPriority="52"/>
-    <w:lsdException w:name="Grid Table 1 Light Accent 2" w:uiPriority="46"/>
-    <w:lsdException w:name="Grid Table 2 Accent 2" w:uiPriority="47"/>
-    <w:lsdException w:name="Grid Table 3 Accent 2" w:uiPriority="48"/>
-    <w:lsdException w:name="Grid Table 4 Accent 2" w:uiPriority="49"/>
-    <w:lsdException w:name="Grid Table 5 Dark Accent 2" w:uiPriority="50"/>
-    <w:lsdException w:name="Grid Table 6 Colorful Accent 2" w:uiPriority="51"/>
-    <w:lsdException w:name="Grid Table 7 Colorful Accent 2" w:uiPriority="52"/>
-    <w:lsdException w:name="Grid Table 1 Light Accent 3" w:uiPriority="46"/>
-    <w:lsdException w:name="Grid Table 2 Accent 3" w:uiPriority="47"/>
-    <w:lsdException w:name="Grid Table 3 Accent 3" w:uiPriority="48"/>
-    <w:lsdException w:name="Grid Table 4 Accent 3" w:uiPriority="49"/>
-    <w:lsdException w:name="Grid Table 5 Dark Accent 3" w:uiPriority="50"/>
-    <w:lsdException w:name="Grid Table 6 Colorful Accent 3" w:uiPriority="51"/>
-    <w:lsdException w:name="Grid Table 7 Colorful Accent 3" w:uiPriority="52"/>
-    <w:lsdException w:name="Grid Table 1 Light Accent 4" w:uiPriority="46"/>
-    <w:lsdException w:name="Grid Table 2 Accent 4" w:uiPriority="47"/>
-    <w:lsdException w:name="Grid Table 3 Accent 4" w:uiPriority="48"/>
-    <w:lsdException w:name="Grid Table 4 Accent 4" w:uiPriority="49"/>
-    <w:lsdException w:name="Grid Table 5 Dark Accent 4" w:uiPriority="50"/>
-    <w:lsdException w:name="Grid Table 6 Colorful Accent 4" w:uiPriority="51"/>
-    <w:lsdException w:name="Grid Table 7 Colorful Accent 4" w:uiPriority="52"/>
-    <w:lsdException w:name="Grid Table 1 Light Accent 5" w:uiPriority="46"/>
-    <w:lsdException w:name="Grid Table 2 Accent 5" w:uiPriority="47"/>
-    <w:lsdException w:name="Grid Table 3 Accent 5" w:uiPriority="48"/>
-    <w:lsdException w:name="Grid Table 4 Accent 5" w:uiPriority="49"/>
-    <w:lsdException w:name="Grid Table 5 Dark Accent 5" w:uiPriority="50"/>
-    <w:lsdException w:name="Grid Table 6 Colorful Accent 5" w:uiPriority="51"/>
-    <w:lsdException w:name="Grid Table 7 Colorful Accent 5" w:uiPriority="52"/>
-    <w:lsdException w:name="Grid Table 1 Light Accent 6" w:uiPriority="46"/>
-    <w:lsdException w:name="Grid Table 2 Accent 6" w:uiPriority="47"/>
-    <w:lsdException w:name="Grid Table 3 Accent 6" w:uiPriority="48"/>
-    <w:lsdException w:name="Grid Table 4 Accent 6" w:uiPriority="49"/>
-    <w:lsdException w:name="Grid Table 5 Dark Accent 6" w:uiPriority="50"/>
-    <w:lsdException w:name="Grid Table 6 Colorful Accent 6" w:uiPriority="51"/>
-    <w:lsdException w:name="Grid Table 7 Colorful Accent 6" w:uiPriority="52"/>
-    <w:lsdException w:name="List Table 1 Light" w:uiPriority="46"/>
-    <w:lsdException w:name="List Table 2" w:uiPriority="47"/>
-    <w:lsdException w:name="List Table 3" w:uiPriority="48"/>
-    <w:lsdException w:name="List Table 4" w:uiPriority="49"/>
-    <w:lsdException w:name="List Table 5 Dark" w:uiPriority="50"/>
-    <w:lsdException w:name="List Table 6 Colorful" w:uiPriority="51"/>
-    <w:lsdException w:name="List Table 7 Colorful" w:uiPriority="52"/>
-    <w:lsdException w:name="List Table 1 Light Accent 1" w:uiPriority="46"/>
-    <w:lsdException w:name="List Table 2 Accent 1" w:uiPriority="47"/>
-    <w:lsdException w:name="List Table 3 Accent 1" w:uiPriority="48"/>
-    <w:lsdException w:name="List Table 4 Accent 1" w:uiPriority="49"/>
-    <w:lsdException w:name="List Table 5 Dark Accent 1" w:uiPriority="50"/>
-    <w:lsdException w:name="List Table 6 Colorful Accent 1" w:uiPriority="51"/>
-    <w:lsdException w:name="List Table 7 Colorful Accent 1" w:uiPriority="52"/>
-    <w:lsdException w:name="List Table 1 Light Accent 2" w:uiPriority="46"/>
-    <w:lsdException w:name="List Table 2 Accent 2" w:uiPriority="47"/>
-    <w:lsdException w:name="List Table 3 Accent 2" w:uiPriority="48"/>
-    <w:lsdException w:name="List Table 4 Accent 2" w:uiPriority="49"/>
-    <w:lsdException w:name="List Table 5 Dark Accent 2" w:uiPriority="50"/>
-    <w:lsdException w:name="List Table 6 Colorful Accent 2" w:uiPriority="51"/>
-    <w:lsdException w:name="List Table 7 Colorful Accent 2" w:uiPriority="52"/>
-    <w:lsdException w:name="List Table 1 Light Accent 3" w:uiPriority="46"/>
-    <w:lsdException w:name="List Table 2 Accent 3" w:uiPriority="47"/>
-    <w:lsdException w:name="List Table 3 Accent 3" w:uiPriority="48"/>
-    <w:lsdException w:name="List Table 4 Accent 3" w:uiPriority="49"/>
-    <w:lsdException w:name="List Table 5 Dark Accent 3" w:uiPriority="50"/>
-    <w:lsdException w:name="List Table 6 Colorful Accent 3" w:uiPriority="51"/>
-    <w:lsdException w:name="List Table 7 Colorful Accent 3" w:uiPriority="52"/>
-    <w:lsdException w:name="List Table 1 Light Accent 4" w:uiPriority="46"/>
-    <w:lsdException w:name="List Table 2 Accent 4" w:uiPriority="47"/>
-    <w:lsdException w:name="List Table 3 Accent 4" w:uiPriority="48"/>
-    <w:lsdException w:name="List Table 4 Accent 4" w:uiPriority="49"/>
-    <w:lsdException w:name="List Table 5 Dark Accent 4" w:uiPriority="50"/>
-    <w:lsdException w:name="List Table 6 Colorful Accent 4" w:uiPriority="51"/>
-    <w:lsdException w:name="List Table 7 Colorful Accent 4" w:uiPriority="52"/>
-    <w:lsdException w:name="List Table 1 Light Accent 5" w:uiPriority="46"/>
-    <w:lsdException w:name="List Table 2 Accent 5" w:uiPriority="47"/>
-    <w:lsdException w:name="List Table 3 Accent 5" w:uiPriority="48"/>
-    <w:lsdException w:name="List Table 4 Accent 5" w:uiPriority="49"/>
-    <w:lsdException w:name="List Table 5 Dark Accent 5" w:uiPriority="50"/>
-    <w:lsdException w:name="List Table 6 Colorful Accent 5" w:uiPriority="51"/>
-    <w:lsdException w:name="List Table 7 Colorful Accent 5" w:uiPriority="52"/>
-    <w:lsdException w:name="List Table 1 Light Accent 6" w:uiPriority="46"/>
-    <w:lsdException w:name="List Table 2 Accent 6" w:uiPriority="47"/>
-    <w:lsdException w:name="List Table 3 Accent 6" w:uiPriority="48"/>
-    <w:lsdException w:name="List Table 4 Accent 6" w:uiPriority="49"/>
-    <w:lsdException w:name="List Table 5 Dark Accent 6" w:uiPriority="50"/>
-    <w:lsdException w:name="List Table 6 Colorful Accent 6" w:uiPriority="51"/>
-    <w:lsdException w:name="List Table 7 Colorful Accent 6" w:uiPriority="52"/>
+  <w:latentStyles w:defLockedState="0" w:defUIPriority="99" w:defSemiHidden="1" w:defUnhideWhenUsed="1" w:defQFormat="0" w:count="276">
+    <w:lsdException w:name="Normal" w:semiHidden="0" w:uiPriority="0" w:unhideWhenUsed="0" w:qFormat="1"/>
+    <w:lsdException w:name="heading 1" w:semiHidden="0" w:uiPriority="9" w:unhideWhenUsed="0" w:qFormat="1"/>
+    <w:lsdException w:name="heading 2" w:uiPriority="9" w:qFormat="1"/>
+    <w:lsdException w:name="heading 3" w:uiPriority="9" w:qFormat="1"/>
+    <w:lsdException w:name="heading 4" w:uiPriority="9" w:qFormat="1"/>
+    <w:lsdException w:name="heading 5" w:uiPriority="9" w:qFormat="1"/>
+    <w:lsdException w:name="heading 6" w:uiPriority="9" w:qFormat="1"/>
+    <w:lsdException w:name="heading 7" w:uiPriority="9" w:qFormat="1"/>
+    <w:lsdException w:name="heading 8" w:uiPriority="9" w:qFormat="1"/>
+    <w:lsdException w:name="heading 9" w:uiPriority="9" w:qFormat="1"/>
+    <w:lsdException w:name="toc 1" w:uiPriority="39"/>
+    <w:lsdException w:name="toc 2" w:uiPriority="39"/>
+    <w:lsdException w:name="toc 3" w:uiPriority="39"/>
+    <w:lsdException w:name="toc 4" w:uiPriority="39"/>
+    <w:lsdException w:name="toc 5" w:uiPriority="39"/>
+    <w:lsdException w:name="toc 6" w:uiPriority="39"/>
+    <w:lsdException w:name="toc 7" w:uiPriority="39"/>
+    <w:lsdException w:name="toc 8" w:uiPriority="39"/>
+    <w:lsdException w:name="toc 9" w:uiPriority="39"/>
+    <w:lsdException w:name="caption" w:uiPriority="35" w:qFormat="1"/>
+    <w:lsdException w:name="Title" w:semiHidden="0" w:uiPriority="10" w:unhideWhenUsed="0" w:qFormat="1"/>
+    <w:lsdException w:name="Default Paragraph Font" w:uiPriority="1"/>
+    <w:lsdException w:name="Subtitle" w:semiHidden="0" w:uiPriority="11" w:unhideWhenUsed="0" w:qFormat="1"/>
+    <w:lsdException w:name="Strong" w:semiHidden="0" w:uiPriority="22" w:unhideWhenUsed="0" w:qFormat="1"/>
+    <w:lsdException w:name="Emphasis" w:semiHidden="0" w:uiPriority="20" w:unhideWhenUsed="0" w:qFormat="1"/>
+    <w:lsdException w:name="Table Grid" w:semiHidden="0" w:uiPriority="59" w:unhideWhenUsed="0"/>
+    <w:lsdException w:name="Placeholder Text" w:unhideWhenUsed="0"/>
+    <w:lsdException w:name="No Spacing" w:uiPriority="1" w:unhideWhenUsed="0" w:qFormat="1"/>
+    <w:lsdException w:name="Light Shading" w:semiHidden="0" w:uiPriority="60" w:unhideWhenUsed="0"/>
+    <w:lsdException w:name="Light List" w:semiHidden="0" w:uiPriority="61" w:unhideWhenUsed="0"/>
+    <w:lsdException w:name="Light Grid" w:semiHidden="0" w:uiPriority="62" w:unhideWhenUsed="0"/>
+    <w:lsdException w:name="Medium Shading 1" w:semiHidden="0" w:uiPriority="63" w:unhideWhenUsed="0"/>
+    <w:lsdException w:name="Medium Shading 2" w:semiHidden="0" w:uiPriority="64" w:unhideWhenUsed="0"/>
+    <w:lsdException w:name="Medium List 1" w:semiHidden="0" w:uiPriority="65" w:unhideWhenUsed="0"/>
+    <w:lsdException w:name="Medium List 2" w:semiHidden="0" w:uiPriority="66" w:unhideWhenUsed="0"/>
+    <w:lsdException w:name="Medium Grid 1" w:semiHidden="0" w:uiPriority="67" w:unhideWhenUsed="0"/>
+    <w:lsdException w:name="Medium Grid 2" w:semiHidden="0" w:uiPriority="68" w:unhideWhenUsed="0"/>
+    <w:lsdException w:name="Medium Grid 3" w:semiHidden="0" w:uiPriority="69" w:unhideWhenUsed="0"/>
+    <w:lsdException w:name="Dark List" w:semiHidden="0" w:uiPriority="70" w:unhideWhenUsed="0"/>
+    <w:lsdException w:name="Colorful Shading" w:semiHidden="0" w:uiPriority="71" w:unhideWhenUsed="0"/>
+    <w:lsdException w:name="Colorful List" w:semiHidden="0" w:uiPriority="72" w:unhideWhenUsed="0"/>
+    <w:lsdException w:name="Colorful Grid" w:semiHidden="0" w:uiPriority="73" w:unhideWhenUsed="0"/>
+    <w:lsdException w:name="Light Shading Accent 1" w:semiHidden="0" w:uiPriority="60" w:unhideWhenUsed="0"/>
+    <w:lsdException w:name="Light List Accent 1" w:semiHidden="0" w:uiPriority="61" w:unhideWhenUsed="0"/>
+    <w:lsdException w:name="Light Grid Accent 1" w:semiHidden="0" w:uiPriority="62" w:unhideWhenUsed="0"/>
+    <w:lsdException w:name="Medium Shading 1 Accent 1" w:semiHidden="0" w:uiPriority="63" w:unhideWhenUsed="0"/>
+    <w:lsdException w:name="Medium Shading 2 Accent 1" w:semiHidden="0" w:uiPriority="64" w:unhideWhenUsed="0"/>
+    <w:lsdException w:name="Medium List 1 Accent 1" w:semiHidden="0" w:uiPriority="65" w:unhideWhenUsed="0"/>
+    <w:lsdException w:name="Revision" w:unhideWhenUsed="0"/>
+    <w:lsdException w:name="List Paragraph" w:semiHidden="0" w:uiPriority="34" w:unhideWhenUsed="0" w:qFormat="1"/>
+    <w:lsdException w:name="Quote" w:semiHidden="0" w:uiPriority="29" w:unhideWhenUsed="0" w:qFormat="1"/>
+    <w:lsdException w:name="Intense Quote" w:semiHidden="0" w:uiPriority="30" w:unhideWhenUsed="0" w:qFormat="1"/>
+    <w:lsdException w:name="Medium List 2 Accent 1" w:semiHidden="0" w:uiPriority="66" w:unhideWhenUsed="0"/>
+    <w:lsdException w:name="Medium Grid 1 Accent 1" w:semiHidden="0" w:uiPriority="67" w:unhideWhenUsed="0"/>
+    <w:lsdException w:name="Medium Grid 2 Accent 1" w:semiHidden="0" w:uiPriority="68" w:unhideWhenUsed="0"/>
+    <w:lsdException w:name="Medium Grid 3 Accent 1" w:semiHidden="0" w:uiPriority="69" w:unhideWhenUsed="0"/>
+    <w:lsdException w:name="Dark List Accent 1" w:semiHidden="0" w:uiPriority="70" w:unhideWhenUsed="0"/>
+    <w:lsdException w:name="Colorful Shading Accent 1" w:semiHidden="0" w:uiPriority="71" w:unhideWhenUsed="0"/>
+    <w:lsdException w:name="Colorful List Accent 1" w:semiHidden="0" w:uiPriority="72" w:unhideWhenUsed="0"/>
+    <w:lsdException w:name="Colorful Grid Accent 1" w:semiHidden="0" w:uiPriority="73" w:unhideWhenUsed="0"/>
+    <w:lsdException w:name="Light Shading Accent 2" w:semiHidden="0" w:uiPriority="60" w:unhideWhenUsed="0"/>
+    <w:lsdException w:name="Light List Accent 2" w:semiHidden="0" w:uiPriority="61" w:unhideWhenUsed="0"/>
+    <w:lsdException w:name="Light Grid Accent 2" w:semiHidden="0" w:uiPriority="62" w:unhideWhenUsed="0"/>
+    <w:lsdException w:name="Medium Shading 1 Accent 2" w:semiHidden="0" w:uiPriority="63" w:unhideWhenUsed="0"/>
+    <w:lsdException w:name="Medium Shading 2 Accent 2" w:semiHidden="0" w:uiPriority="64" w:unhideWhenUsed="0"/>
+    <w:lsdException w:name="Medium List 1 Accent 2" w:semiHidden="0" w:uiPriority="65" w:unhideWhenUsed="0"/>
+    <w:lsdException w:name="Medium List 2 Accent 2" w:semiHidden="0" w:uiPriority="66" w:unhideWhenUsed="0"/>
+    <w:lsdException w:name="Medium Grid 1 Accent 2" w:semiHidden="0" w:uiPriority="67" w:unhideWhenUsed="0"/>
+    <w:lsdException w:name="Medium Grid 2 Accent 2" w:semiHidden="0" w:uiPriority="68" w:unhideWhenUsed="0"/>
+    <w:lsdException w:name="Medium Grid 3 Accent 2" w:semiHidden="0" w:uiPriority="69" w:unhideWhenUsed="0"/>
+    <w:lsdException w:name="Dark List Accent 2" w:semiHidden="0" w:uiPriority="70" w:unhideWhenUsed="0"/>
+    <w:lsdException w:name="Colorful Shading Accent 2" w:semiHidden="0" w:uiPriority="71" w:unhideWhenUsed="0"/>
+    <w:lsdException w:name="Colorful List Accent 2" w:semiHidden="0" w:uiPriority="72" w:unhideWhenUsed="0"/>
+    <w:lsdException w:name="Colorful Grid Accent 2" w:semiHidden="0" w:uiPriority="73" w:unhideWhenUsed="0"/>
+    <w:lsdException w:name="Light Shading Accent 3" w:semiHidden="0" w:uiPriority="60" w:unhideWhenUsed="0"/>
+    <w:lsdException w:name="Light List Accent 3" w:semiHidden="0" w:uiPriority="61" w:unhideWhenUsed="0"/>
+    <w:lsdException w:name="Light Grid Accent 3" w:semiHidden="0" w:uiPriority="62" w:unhideWhenUsed="0"/>
+    <w:lsdException w:name="Medium Shading 1 Accent 3" w:semiHidden="0" w:uiPriority="63" w:unhideWhenUsed="0"/>
+    <w:lsdException w:name="Medium Shading 2 Accent 3" w:semiHidden="0" w:uiPriority="64" w:unhideWhenUsed="0"/>
+    <w:lsdException w:name="Medium List 1 Accent 3" w:semiHidden="0" w:uiPriority="65" w:unhideWhenUsed="0"/>
+    <w:lsdException w:name="Medium List 2 Accent 3" w:semiHidden="0" w:uiPriority="66" w:unhideWhenUsed="0"/>
+    <w:lsdException w:name="Medium Grid 1 Accent 3" w:semiHidden="0" w:uiPriority="67" w:unhideWhenUsed="0"/>
+    <w:lsdException w:name="Medium Grid 2 Accent 3" w:semiHidden="0" w:uiPriority="68" w:unhideWhenUsed="0"/>
+    <w:lsdException w:name="Medium Grid 3 Accent 3" w:semiHidden="0" w:uiPriority="69" w:unhideWhenUsed="0"/>
+    <w:lsdException w:name="Dark List Accent 3" w:semiHidden="0" w:uiPriority="70" w:unhideWhenUsed="0"/>
+    <w:lsdException w:name="Colorful Shading Accent 3" w:semiHidden="0" w:uiPriority="71" w:unhideWhenUsed="0"/>
+    <w:lsdException w:name="Colorful List Accent 3" w:semiHidden="0" w:uiPriority="72" w:unhideWhenUsed="0"/>
+    <w:lsdException w:name="Colorful Grid Accent 3" w:semiHidden="0" w:uiPriority="73" w:unhideWhenUsed="0"/>
+    <w:lsdException w:name="Light Shading Accent 4" w:semiHidden="0" w:uiPriority="60" w:unhideWhenUsed="0"/>
+    <w:lsdException w:name="Light List Accent 4" w:semiHidden="0" w:uiPriority="61" w:unhideWhenUsed="0"/>
+    <w:lsdException w:name="Light Grid Accent 4" w:semiHidden="0" w:uiPriority="62" w:unhideWhenUsed="0"/>
+    <w:lsdException w:name="Medium Shading 1 Accent 4" w:semiHidden="0" w:uiPriority="63" w:unhideWhenUsed="0"/>
+    <w:lsdException w:name="Medium Shading 2 Accent 4" w:semiHidden="0" w:uiPriority="64" w:unhideWhenUsed="0"/>
+    <w:lsdException w:name="Medium List 1 Accent 4" w:semiHidden="0" w:uiPriority="65" w:unhideWhenUsed="0"/>
+    <w:lsdException w:name="Medium List 2 Accent 4" w:semiHidden="0" w:uiPriority="66" w:unhideWhenUsed="0"/>
+    <w:lsdException w:name="Medium Grid 1 Accent 4" w:semiHidden="0" w:uiPriority="67" w:unhideWhenUsed="0"/>
+    <w:lsdException w:name="Medium Grid 2 Accent 4" w:semiHidden="0" w:uiPriority="68" w:unhideWhenUsed="0"/>
+    <w:lsdException w:name="Medium Grid 3 Accent 4" w:semiHidden="0" w:uiPriority="69" w:unhideWhenUsed="0"/>
+    <w:lsdException w:name="Dark List Accent 4" w:semiHidden="0" w:uiPriority="70" w:unhideWhenUsed="0"/>
+    <w:lsdException w:name="Colorful Shading Accent 4" w:semiHidden="0" w:uiPriority="71" w:unhideWhenUsed="0"/>
+    <w:lsdException w:name="Colorful List Accent 4" w:semiHidden="0" w:uiPriority="72" w:unhideWhenUsed="0"/>
+    <w:lsdException w:name="Colorful Grid Accent 4" w:semiHidden="0" w:uiPriority="73" w:unhideWhenUsed="0"/>
+    <w:lsdException w:name="Light Shading Accent 5" w:semiHidden="0" w:uiPriority="60" w:unhideWhenUsed="0"/>
+    <w:lsdException w:name="Light List Accent 5" w:semiHidden="0" w:uiPriority="61" w:unhideWhenUsed="0"/>
+    <w:lsdException w:name="Light Grid Accent 5" w:semiHidden="0" w:uiPriority="62" w:unhideWhenUsed="0"/>
+    <w:lsdException w:name="Medium Shading 1 Accent 5" w:semiHidden="0" w:uiPriority="63" w:unhideWhenUsed="0"/>
+    <w:lsdException w:name="Medium Shading 2 Accent 5" w:semiHidden="0" w:uiPriority="64" w:unhideWhenUsed="0"/>
+    <w:lsdException w:name="Medium List 1 Accent 5" w:semiHidden="0" w:uiPriority="65" w:unhideWhenUsed="0"/>
+    <w:lsdException w:name="Medium List 2 Accent 5" w:semiHidden="0" w:uiPriority="66" w:unhideWhenUsed="0"/>
+    <w:lsdException w:name="Medium Grid 1 Accent 5" w:semiHidden="0" w:uiPriority="67" w:unhideWhenUsed="0"/>
+    <w:lsdException w:name="Medium Grid 2 Accent 5" w:semiHidden="0" w:uiPriority="68" w:unhideWhenUsed="0"/>
+    <w:lsdException w:name="Medium Grid 3 Accent 5" w:semiHidden="0" w:uiPriority="69" w:unhideWhenUsed="0"/>
+    <w:lsdException w:name="Dark List Accent 5" w:semiHidden="0" w:uiPriority="70" w:unhideWhenUsed="0"/>
+    <w:lsdException w:name="Colorful Shading Accent 5" w:semiHidden="0" w:uiPriority="71" w:unhideWhenUsed="0"/>
+    <w:lsdException w:name="Colorful List Accent 5" w:semiHidden="0" w:uiPriority="72" w:unhideWhenUsed="0"/>
+    <w:lsdException w:name="Colorful Grid Accent 5" w:semiHidden="0" w:uiPriority="73" w:unhideWhenUsed="0"/>
+    <w:lsdException w:name="Light Shading Accent 6" w:semiHidden="0" w:uiPriority="60" w:unhideWhenUsed="0"/>
+    <w:lsdException w:name="Light List Accent 6" w:semiHidden="0" w:uiPriority="61" w:unhideWhenUsed="0"/>
+    <w:lsdException w:name="Light Grid Accent 6" w:semiHidden="0" w:uiPriority="62" w:unhideWhenUsed="0"/>
+    <w:lsdException w:name="Medium Shading 1 Accent 6" w:semiHidden="0" w:uiPriority="63" w:unhideWhenUsed="0"/>
+    <w:lsdException w:name="Medium Shading 2 Accent 6" w:semiHidden="0" w:uiPriority="64" w:unhideWhenUsed="0"/>
+    <w:lsdException w:name="Medium List 1 Accent 6" w:semiHidden="0" w:uiPriority="65" w:unhideWhenUsed="0"/>
+    <w:lsdException w:name="Medium List 2 Accent 6" w:semiHidden="0" w:uiPriority="66" w:unhideWhenUsed="0"/>
+    <w:lsdException w:name="Medium Grid 1 Accent 6" w:semiHidden="0" w:uiPriority="67" w:unhideWhenUsed="0"/>
+    <w:lsdException w:name="Medium Grid 2 Accent 6" w:semiHidden="0" w:uiPriority="68" w:unhideWhenUsed="0"/>
+    <w:lsdException w:name="Medium Grid 3 Accent 6" w:semiHidden="0" w:uiPriority="69" w:unhideWhenUsed="0"/>
+    <w:lsdException w:name="Dark List Accent 6" w:semiHidden="0" w:uiPriority="70" w:unhideWhenUsed="0"/>
+    <w:lsdException w:name="Colorful Shading Accent 6" w:semiHidden="0" w:uiPriority="71" w:unhideWhenUsed="0"/>
+    <w:lsdException w:name="Colorful List Accent 6" w:semiHidden="0" w:uiPriority="72" w:unhideWhenUsed="0"/>
+    <w:lsdException w:name="Colorful Grid Accent 6" w:semiHidden="0" w:uiPriority="73" w:unhideWhenUsed="0"/>
+    <w:lsdException w:name="Subtle Emphasis" w:semiHidden="0" w:uiPriority="19" w:unhideWhenUsed="0" w:qFormat="1"/>
+    <w:lsdException w:name="Intense Emphasis" w:semiHidden="0" w:uiPriority="21" w:unhideWhenUsed="0" w:qFormat="1"/>
+    <w:lsdException w:name="Subtle Reference" w:semiHidden="0" w:uiPriority="31" w:unhideWhenUsed="0" w:qFormat="1"/>
+    <w:lsdException w:name="Intense Reference" w:semiHidden="0" w:uiPriority="32" w:unhideWhenUsed="0" w:qFormat="1"/>
+    <w:lsdException w:name="Book Title" w:semiHidden="0" w:uiPriority="33" w:unhideWhenUsed="0" w:qFormat="1"/>
+    <w:lsdException w:name="Bibliography" w:uiPriority="37"/>
+    <w:lsdException w:name="TOC Heading" w:uiPriority="39" w:qFormat="1"/>
+  </w:latentStyles>
+  <w:style w:type="paragraph" w:default="1" w:styleId="Normal">
+    <w:name w:val="Normal"/>
+    <w:qFormat/>
+    <w:rsid w:val="00182AE8"/>
+  </w:style>
+  <w:style w:type="character" w:default="1" w:styleId="DefaultParagraphFont">
+    <w:name w:val="Default Paragraph Font"/>
+    <w:uiPriority w:val="1"/>
+    <w:semiHidden/>
+    <w:unhideWhenUsed/>
+  </w:style>
+  <w:style w:type="table" w:default="1" w:styleId="TableNormal">
+    <w:name w:val="Normal Table"/>
+    <w:uiPriority w:val="99"/>
+    <w:semiHidden/>
+    <w:unhideWhenUsed/>
+    <w:tblPr>
+      <w:tblInd w:w="0" w:type="dxa"/>
+      <w:tblCellMar>
+        <w:top w:w="0" w:type="dxa"/>
+        <w:left w:w="108" w:type="dxa"/>
+        <w:bottom w:w="0" w:type="dxa"/>
+        <w:right w:w="108" w:type="dxa"/>
+      </w:tblCellMar>
+    </w:tblPr>
+  </w:style>
+  <w:style w:type="numbering" w:default="1" w:styleId="NoList">
+    <w:name w:val="No List"/>
+    <w:uiPriority w:val="99"/>
+    <w:semiHidden/>
+    <w:unhideWhenUsed/>
+  </w:style>
+  <w:style w:type="paragraph" w:styleId="NormalWeb">
+    <w:name w:val="Normal (Web)"/>
+    <w:basedOn w:val="Normal"/>
+    <w:uiPriority w:val="99"/>
+    <w:unhideWhenUsed/>
+    <w:rsid w:val="00E70573"/>
+    <w:pPr>
+      <w:spacing w:before="100" w:beforeAutospacing="1" w:after="100" w:afterAutospacing="1"/>
+    </w:pPr>
+    <w:rPr>
+      <w:rFonts w:ascii="Times" w:hAnsi="Times" w:cs="Times New Roman"/>
+      <w:sz w:val="20"/>
+      <w:szCs w:val="20"/>
+    </w:rPr>
+  </w:style>
+  <w:style w:type="character" w:styleId="Hyperlink">
+    <w:name w:val="Hyperlink"/>
+    <w:basedOn w:val="DefaultParagraphFont"/>
+    <w:uiPriority w:val="99"/>
+    <w:unhideWhenUsed/>
+    <w:rsid w:val="00E70573"/>
+    <w:rPr>
+      <w:color w:val="0000FF"/>
+      <w:u w:val="single"/>
+    </w:rPr>
+  </w:style>
+  <w:style w:type="paragraph" w:styleId="ListParagraph">
+    <w:name w:val="List Paragraph"/>
+    <w:basedOn w:val="Normal"/>
+    <w:uiPriority w:val="34"/>
+    <w:qFormat/>
+    <w:rsid w:val="006E1E02"/>
+    <w:pPr>
+      <w:ind w:left="720"/>
+      <w:contextualSpacing/>
+    </w:pPr>
+  </w:style>
+  <w:style w:type="character" w:customStyle="1" w:styleId="a">
+    <w:name w:val="a"/>
+    <w:basedOn w:val="DefaultParagraphFont"/>
+    <w:rsid w:val="00514BEC"/>
+  </w:style>
+  <w:style w:type="character" w:customStyle="1" w:styleId="apple-converted-space">
+    <w:name w:val="apple-converted-space"/>
+    <w:basedOn w:val="DefaultParagraphFont"/>
+    <w:rsid w:val="00514BEC"/>
+  </w:style>
+  <w:style w:type="table" w:styleId="TableGrid">
+    <w:name w:val="Table Grid"/>
+    <w:basedOn w:val="TableNormal"/>
+    <w:uiPriority w:val="59"/>
+    <w:rsid w:val="004510ED"/>
+    <w:tblPr>
+      <w:tblInd w:w="0" w:type="dxa"/>
+      <w:tblBorders>
+        <w:top w:val="single" w:sz="4" w:space="0" w:color="auto"/>
+        <w:left w:val="single" w:sz="4" w:space="0" w:color="auto"/>
+        <w:bottom w:val="single" w:sz="4" w:space="0" w:color="auto"/>
+        <w:right w:val="single" w:sz="4" w:space="0" w:color="auto"/>
+        <w:insideH w:val="single" w:sz="4" w:space="0" w:color="auto"/>
+        <w:insideV w:val="single" w:sz="4" w:space="0" w:color="auto"/>
+      </w:tblBorders>
+      <w:tblCellMar>
+        <w:top w:w="0" w:type="dxa"/>
+        <w:left w:w="108" w:type="dxa"/>
+        <w:bottom w:w="0" w:type="dxa"/>
+        <w:right w:w="108" w:type="dxa"/>
+      </w:tblCellMar>
+    </w:tblPr>
+  </w:style>
+  <w:style w:type="character" w:styleId="FollowedHyperlink">
+    <w:name w:val="FollowedHyperlink"/>
+    <w:basedOn w:val="DefaultParagraphFont"/>
+    <w:uiPriority w:val="99"/>
+    <w:semiHidden/>
+    <w:unhideWhenUsed/>
+    <w:rsid w:val="00F609F7"/>
+    <w:rPr>
+      <w:color w:val="800080" w:themeColor="followedHyperlink"/>
+      <w:u w:val="single"/>
+    </w:rPr>
+  </w:style>
+  <w:style w:type="character" w:styleId="Strong">
+    <w:name w:val="Strong"/>
+    <w:basedOn w:val="DefaultParagraphFont"/>
+    <w:uiPriority w:val="22"/>
+    <w:qFormat/>
+    <w:rsid w:val="0082328B"/>
+    <w:rPr>
+      <w:b/>
+      <w:bCs/>
+    </w:rPr>
+  </w:style>
+  <w:style w:type="paragraph" w:styleId="BalloonText">
+    <w:name w:val="Balloon Text"/>
+    <w:basedOn w:val="Normal"/>
+    <w:link w:val="BalloonTextChar"/>
+    <w:uiPriority w:val="99"/>
+    <w:semiHidden/>
+    <w:unhideWhenUsed/>
+    <w:rsid w:val="00F018BB"/>
+    <w:rPr>
+      <w:rFonts w:ascii="Lucida Grande" w:hAnsi="Lucida Grande" w:cs="Lucida Grande"/>
+      <w:sz w:val="18"/>
+      <w:szCs w:val="18"/>
+    </w:rPr>
+  </w:style>
+  <w:style w:type="character" w:customStyle="1" w:styleId="BalloonTextChar">
+    <w:name w:val="Balloon Text Char"/>
+    <w:basedOn w:val="DefaultParagraphFont"/>
+    <w:link w:val="BalloonText"/>
+    <w:uiPriority w:val="99"/>
+    <w:semiHidden/>
+    <w:rsid w:val="00F018BB"/>
+    <w:rPr>
+      <w:rFonts w:ascii="Lucida Grande" w:hAnsi="Lucida Grande" w:cs="Lucida Grande"/>
+      <w:sz w:val="18"/>
+      <w:szCs w:val="18"/>
+    </w:rPr>
+  </w:style>
+</w:styles>
+</file>
+
+<file path=word/stylesWithEffects.xml><?xml version="1.0" encoding="utf-8"?>
+<w:styles xmlns:wpc="http://schemas.microsoft.com/office/word/2010/wordprocessingCanvas" xmlns:mo="http://schemas.microsoft.com/office/mac/office/2008/main" xmlns:mc="http://schemas.openxmlformats.org/markup-compatibility/2006" xmlns:mv="urn:schemas-microsoft-com:mac:vml" xmlns:o="urn:schemas-microsoft-com:office:office" xmlns:r="http://schemas.openxmlformats.org/officeDocument/2006/relationships" xmlns:m="http://schemas.openxmlformats.org/officeDocument/2006/math" xmlns:v="urn:schemas-microsoft-com:vml" xmlns:wp14="http://schemas.microsoft.com/office/word/2010/wordprocessingDrawing" xmlns:wp="http://schemas.openxmlformats.org/drawingml/2006/wordprocessingDrawing" xmlns:w10="urn:schemas-microsoft-com:office:word" xmlns:w="http://schemas.openxmlformats.org/wordprocessingml/2006/main" xmlns:w14="http://schemas.microsoft.com/office/word/2010/wordml" xmlns:wpg="http://schemas.microsoft.com/office/word/2010/wordprocessingGroup" xmlns:wpi="http://schemas.microsoft.com/office/word/2010/wordprocessingInk" xmlns:wne="http://schemas.microsoft.com/office/word/2006/wordml" xmlns:wps="http://schemas.microsoft.com/office/word/2010/wordprocessingShape" mc:Ignorable="w14 wp14">
+  <w:docDefaults>
+    <w:rPrDefault>
+      <w:rPr>
+        <w:rFonts w:asciiTheme="minorHAnsi" w:eastAsiaTheme="minorEastAsia" w:hAnsiTheme="minorHAnsi" w:cstheme="minorBidi"/>
+        <w:sz w:val="24"/>
+        <w:szCs w:val="24"/>
+        <w:lang w:val="en-US" w:eastAsia="en-US" w:bidi="ar-SA"/>
+      </w:rPr>
+    </w:rPrDefault>
+    <w:pPrDefault/>
+  </w:docDefaults>
+  <w:latentStyles w:defLockedState="0" w:defUIPriority="99" w:defSemiHidden="1" w:defUnhideWhenUsed="1" w:defQFormat="0" w:count="276">
+    <w:lsdException w:name="Normal" w:semiHidden="0" w:uiPriority="0" w:unhideWhenUsed="0" w:qFormat="1"/>
+    <w:lsdException w:name="heading 1" w:semiHidden="0" w:uiPriority="9" w:unhideWhenUsed="0" w:qFormat="1"/>
+    <w:lsdException w:name="heading 2" w:uiPriority="9" w:qFormat="1"/>
+    <w:lsdException w:name="heading 3" w:uiPriority="9" w:qFormat="1"/>
+    <w:lsdException w:name="heading 4" w:uiPriority="9" w:qFormat="1"/>
+    <w:lsdException w:name="heading 5" w:uiPriority="9" w:qFormat="1"/>
+    <w:lsdException w:name="heading 6" w:uiPriority="9" w:qFormat="1"/>
+    <w:lsdException w:name="heading 7" w:uiPriority="9" w:qFormat="1"/>
+    <w:lsdException w:name="heading 8" w:uiPriority="9" w:qFormat="1"/>
+    <w:lsdException w:name="heading 9" w:uiPriority="9" w:qFormat="1"/>
+    <w:lsdException w:name="toc 1" w:uiPriority="39"/>
+    <w:lsdException w:name="toc 2" w:uiPriority="39"/>
+    <w:lsdException w:name="toc 3" w:uiPriority="39"/>
+    <w:lsdException w:name="toc 4" w:uiPriority="39"/>
+    <w:lsdException w:name="toc 5" w:uiPriority="39"/>
+    <w:lsdException w:name="toc 6" w:uiPriority="39"/>
+    <w:lsdException w:name="toc 7" w:uiPriority="39"/>
+    <w:lsdException w:name="toc 8" w:uiPriority="39"/>
+    <w:lsdException w:name="toc 9" w:uiPriority="39"/>
+    <w:lsdException w:name="caption" w:uiPriority="35" w:qFormat="1"/>
+    <w:lsdException w:name="Title" w:semiHidden="0" w:uiPriority="10" w:unhideWhenUsed="0" w:qFormat="1"/>
+    <w:lsdException w:name="Default Paragraph Font" w:uiPriority="1"/>
+    <w:lsdException w:name="Subtitle" w:semiHidden="0" w:uiPriority="11" w:unhideWhenUsed="0" w:qFormat="1"/>
+    <w:lsdException w:name="Strong" w:semiHidden="0" w:uiPriority="22" w:unhideWhenUsed="0" w:qFormat="1"/>
+    <w:lsdException w:name="Emphasis" w:semiHidden="0" w:uiPriority="20" w:unhideWhenUsed="0" w:qFormat="1"/>
+    <w:lsdException w:name="Table Grid" w:semiHidden="0" w:uiPriority="59" w:unhideWhenUsed="0"/>
+    <w:lsdException w:name="Placeholder Text" w:unhideWhenUsed="0"/>
+    <w:lsdException w:name="No Spacing" w:uiPriority="1" w:unhideWhenUsed="0" w:qFormat="1"/>
+    <w:lsdException w:name="Light Shading" w:semiHidden="0" w:uiPriority="60" w:unhideWhenUsed="0"/>
+    <w:lsdException w:name="Light List" w:semiHidden="0" w:uiPriority="61" w:unhideWhenUsed="0"/>
+    <w:lsdException w:name="Light Grid" w:semiHidden="0" w:uiPriority="62" w:unhideWhenUsed="0"/>
+    <w:lsdException w:name="Medium Shading 1" w:semiHidden="0" w:uiPriority="63" w:unhideWhenUsed="0"/>
+    <w:lsdException w:name="Medium Shading 2" w:semiHidden="0" w:uiPriority="64" w:unhideWhenUsed="0"/>
+    <w:lsdException w:name="Medium List 1" w:semiHidden="0" w:uiPriority="65" w:unhideWhenUsed="0"/>
+    <w:lsdException w:name="Medium List 2" w:semiHidden="0" w:uiPriority="66" w:unhideWhenUsed="0"/>
+    <w:lsdException w:name="Medium Grid 1" w:semiHidden="0" w:uiPriority="67" w:unhideWhenUsed="0"/>
+    <w:lsdException w:name="Medium Grid 2" w:semiHidden="0" w:uiPriority="68" w:unhideWhenUsed="0"/>
+    <w:lsdException w:name="Medium Grid 3" w:semiHidden="0" w:uiPriority="69" w:unhideWhenUsed="0"/>
+    <w:lsdException w:name="Dark List" w:semiHidden="0" w:uiPriority="70" w:unhideWhenUsed="0"/>
+    <w:lsdException w:name="Colorful Shading" w:semiHidden="0" w:uiPriority="71" w:unhideWhenUsed="0"/>
+    <w:lsdException w:name="Colorful List" w:semiHidden="0" w:uiPriority="72" w:unhideWhenUsed="0"/>
+    <w:lsdException w:name="Colorful Grid" w:semiHidden="0" w:uiPriority="73" w:unhideWhenUsed="0"/>
+    <w:lsdException w:name="Light Shading Accent 1" w:semiHidden="0" w:uiPriority="60" w:unhideWhenUsed="0"/>
+    <w:lsdException w:name="Light List Accent 1" w:semiHidden="0" w:uiPriority="61" w:unhideWhenUsed="0"/>
+    <w:lsdException w:name="Light Grid Accent 1" w:semiHidden="0" w:uiPriority="62" w:unhideWhenUsed="0"/>
+    <w:lsdException w:name="Medium Shading 1 Accent 1" w:semiHidden="0" w:uiPriority="63" w:unhideWhenUsed="0"/>
+    <w:lsdException w:name="Medium Shading 2 Accent 1" w:semiHidden="0" w:uiPriority="64" w:unhideWhenUsed="0"/>
+    <w:lsdException w:name="Medium List 1 Accent 1" w:semiHidden="0" w:uiPriority="65" w:unhideWhenUsed="0"/>
+    <w:lsdException w:name="Revision" w:unhideWhenUsed="0"/>
+    <w:lsdException w:name="List Paragraph" w:semiHidden="0" w:uiPriority="34" w:unhideWhenUsed="0" w:qFormat="1"/>
+    <w:lsdException w:name="Quote" w:semiHidden="0" w:uiPriority="29" w:unhideWhenUsed="0" w:qFormat="1"/>
+    <w:lsdException w:name="Intense Quote" w:semiHidden="0" w:uiPriority="30" w:unhideWhenUsed="0" w:qFormat="1"/>
+    <w:lsdException w:name="Medium List 2 Accent 1" w:semiHidden="0" w:uiPriority="66" w:unhideWhenUsed="0"/>
+    <w:lsdException w:name="Medium Grid 1 Accent 1" w:semiHidden="0" w:uiPriority="67" w:unhideWhenUsed="0"/>
+    <w:lsdException w:name="Medium Grid 2 Accent 1" w:semiHidden="0" w:uiPriority="68" w:unhideWhenUsed="0"/>
+    <w:lsdException w:name="Medium Grid 3 Accent 1" w:semiHidden="0" w:uiPriority="69" w:unhideWhenUsed="0"/>
+    <w:lsdException w:name="Dark List Accent 1" w:semiHidden="0" w:uiPriority="70" w:unhideWhenUsed="0"/>
+    <w:lsdException w:name="Colorful Shading Accent 1" w:semiHidden="0" w:uiPriority="71" w:unhideWhenUsed="0"/>
+    <w:lsdException w:name="Colorful List Accent 1" w:semiHidden="0" w:uiPriority="72" w:unhideWhenUsed="0"/>
+    <w:lsdException w:name="Colorful Grid Accent 1" w:semiHidden="0" w:uiPriority="73" w:unhideWhenUsed="0"/>
+    <w:lsdException w:name="Light Shading Accent 2" w:semiHidden="0" w:uiPriority="60" w:unhideWhenUsed="0"/>
+    <w:lsdException w:name="Light List Accent 2" w:semiHidden="0" w:uiPriority="61" w:unhideWhenUsed="0"/>
+    <w:lsdException w:name="Light Grid Accent 2" w:semiHidden="0" w:uiPriority="62" w:unhideWhenUsed="0"/>
+    <w:lsdException w:name="Medium Shading 1 Accent 2" w:semiHidden="0" w:uiPriority="63" w:unhideWhenUsed="0"/>
+    <w:lsdException w:name="Medium Shading 2 Accent 2" w:semiHidden="0" w:uiPriority="64" w:unhideWhenUsed="0"/>
+    <w:lsdException w:name="Medium List 1 Accent 2" w:semiHidden="0" w:uiPriority="65" w:unhideWhenUsed="0"/>
+    <w:lsdException w:name="Medium List 2 Accent 2" w:semiHidden="0" w:uiPriority="66" w:unhideWhenUsed="0"/>
+    <w:lsdException w:name="Medium Grid 1 Accent 2" w:semiHidden="0" w:uiPriority="67" w:unhideWhenUsed="0"/>
+    <w:lsdException w:name="Medium Grid 2 Accent 2" w:semiHidden="0" w:uiPriority="68" w:unhideWhenUsed="0"/>
+    <w:lsdException w:name="Medium Grid 3 Accent 2" w:semiHidden="0" w:uiPriority="69" w:unhideWhenUsed="0"/>
+    <w:lsdException w:name="Dark List Accent 2" w:semiHidden="0" w:uiPriority="70" w:unhideWhenUsed="0"/>
+    <w:lsdException w:name="Colorful Shading Accent 2" w:semiHidden="0" w:uiPriority="71" w:unhideWhenUsed="0"/>
+    <w:lsdException w:name="Colorful List Accent 2" w:semiHidden="0" w:uiPriority="72" w:unhideWhenUsed="0"/>
+    <w:lsdException w:name="Colorful Grid Accent 2" w:semiHidden="0" w:uiPriority="73" w:unhideWhenUsed="0"/>
+    <w:lsdException w:name="Light Shading Accent 3" w:semiHidden="0" w:uiPriority="60" w:unhideWhenUsed="0"/>
+    <w:lsdException w:name="Light List Accent 3" w:semiHidden="0" w:uiPriority="61" w:unhideWhenUsed="0"/>
+    <w:lsdException w:name="Light Grid Accent 3" w:semiHidden="0" w:uiPriority="62" w:unhideWhenUsed="0"/>
+    <w:lsdException w:name="Medium Shading 1 Accent 3" w:semiHidden="0" w:uiPriority="63" w:unhideWhenUsed="0"/>
+    <w:lsdException w:name="Medium Shading 2 Accent 3" w:semiHidden="0" w:uiPriority="64" w:unhideWhenUsed="0"/>
+    <w:lsdException w:name="Medium List 1 Accent 3" w:semiHidden="0" w:uiPriority="65" w:unhideWhenUsed="0"/>
+    <w:lsdException w:name="Medium List 2 Accent 3" w:semiHidden="0" w:uiPriority="66" w:unhideWhenUsed="0"/>
+    <w:lsdException w:name="Medium Grid 1 Accent 3" w:semiHidden="0" w:uiPriority="67" w:unhideWhenUsed="0"/>
+    <w:lsdException w:name="Medium Grid 2 Accent 3" w:semiHidden="0" w:uiPriority="68" w:unhideWhenUsed="0"/>
+    <w:lsdException w:name="Medium Grid 3 Accent 3" w:semiHidden="0" w:uiPriority="69" w:unhideWhenUsed="0"/>
+    <w:lsdException w:name="Dark List Accent 3" w:semiHidden="0" w:uiPriority="70" w:unhideWhenUsed="0"/>
+    <w:lsdException w:name="Colorful Shading Accent 3" w:semiHidden="0" w:uiPriority="71" w:unhideWhenUsed="0"/>
+    <w:lsdException w:name="Colorful List Accent 3" w:semiHidden="0" w:uiPriority="72" w:unhideWhenUsed="0"/>
+    <w:lsdException w:name="Colorful Grid Accent 3" w:semiHidden="0" w:uiPriority="73" w:unhideWhenUsed="0"/>
+    <w:lsdException w:name="Light Shading Accent 4" w:semiHidden="0" w:uiPriority="60" w:unhideWhenUsed="0"/>
+    <w:lsdException w:name="Light List Accent 4" w:semiHidden="0" w:uiPriority="61" w:unhideWhenUsed="0"/>
+    <w:lsdException w:name="Light Grid Accent 4" w:semiHidden="0" w:uiPriority="62" w:unhideWhenUsed="0"/>
+    <w:lsdException w:name="Medium Shading 1 Accent 4" w:semiHidden="0" w:uiPriority="63" w:unhideWhenUsed="0"/>
+    <w:lsdException w:name="Medium Shading 2 Accent 4" w:semiHidden="0" w:uiPriority="64" w:unhideWhenUsed="0"/>
+    <w:lsdException w:name="Medium List 1 Accent 4" w:semiHidden="0" w:uiPriority="65" w:unhideWhenUsed="0"/>
+    <w:lsdException w:name="Medium List 2 Accent 4" w:semiHidden="0" w:uiPriority="66" w:unhideWhenUsed="0"/>
+    <w:lsdException w:name="Medium Grid 1 Accent 4" w:semiHidden="0" w:uiPriority="67" w:unhideWhenUsed="0"/>
+    <w:lsdException w:name="Medium Grid 2 Accent 4" w:semiHidden="0" w:uiPriority="68" w:unhideWhenUsed="0"/>
+    <w:lsdException w:name="Medium Grid 3 Accent 4" w:semiHidden="0" w:uiPriority="69" w:unhideWhenUsed="0"/>
+    <w:lsdException w:name="Dark List Accent 4" w:semiHidden="0" w:uiPriority="70" w:unhideWhenUsed="0"/>
+    <w:lsdException w:name="Colorful Shading Accent 4" w:semiHidden="0" w:uiPriority="71" w:unhideWhenUsed="0"/>
+    <w:lsdException w:name="Colorful List Accent 4" w:semiHidden="0" w:uiPriority="72" w:unhideWhenUsed="0"/>
+    <w:lsdException w:name="Colorful Grid Accent 4" w:semiHidden="0" w:uiPriority="73" w:unhideWhenUsed="0"/>
+    <w:lsdException w:name="Light Shading Accent 5" w:semiHidden="0" w:uiPriority="60" w:unhideWhenUsed="0"/>
+    <w:lsdException w:name="Light List Accent 5" w:semiHidden="0" w:uiPriority="61" w:unhideWhenUsed="0"/>
+    <w:lsdException w:name="Light Grid Accent 5" w:semiHidden="0" w:uiPriority="62" w:unhideWhenUsed="0"/>
+    <w:lsdException w:name="Medium Shading 1 Accent 5" w:semiHidden="0" w:uiPriority="63" w:unhideWhenUsed="0"/>
+    <w:lsdException w:name="Medium Shading 2 Accent 5" w:semiHidden="0" w:uiPriority="64" w:unhideWhenUsed="0"/>
+    <w:lsdException w:name="Medium List 1 Accent 5" w:semiHidden="0" w:uiPriority="65" w:unhideWhenUsed="0"/>
+    <w:lsdException w:name="Medium List 2 Accent 5" w:semiHidden="0" w:uiPriority="66" w:unhideWhenUsed="0"/>
+    <w:lsdException w:name="Medium Grid 1 Accent 5" w:semiHidden="0" w:uiPriority="67" w:unhideWhenUsed="0"/>
+    <w:lsdException w:name="Medium Grid 2 Accent 5" w:semiHidden="0" w:uiPriority="68" w:unhideWhenUsed="0"/>
+    <w:lsdException w:name="Medium Grid 3 Accent 5" w:semiHidden="0" w:uiPriority="69" w:unhideWhenUsed="0"/>
+    <w:lsdException w:name="Dark List Accent 5" w:semiHidden="0" w:uiPriority="70" w:unhideWhenUsed="0"/>
+    <w:lsdException w:name="Colorful Shading Accent 5" w:semiHidden="0" w:uiPriority="71" w:unhideWhenUsed="0"/>
+    <w:lsdException w:name="Colorful List Accent 5" w:semiHidden="0" w:uiPriority="72" w:unhideWhenUsed="0"/>
+    <w:lsdException w:name="Colorful Grid Accent 5" w:semiHidden="0" w:uiPriority="73" w:unhideWhenUsed="0"/>
+    <w:lsdException w:name="Light Shading Accent 6" w:semiHidden="0" w:uiPriority="60" w:unhideWhenUsed="0"/>
+    <w:lsdException w:name="Light List Accent 6" w:semiHidden="0" w:uiPriority="61" w:unhideWhenUsed="0"/>
+    <w:lsdException w:name="Light Grid Accent 6" w:semiHidden="0" w:uiPriority="62" w:unhideWhenUsed="0"/>
+    <w:lsdException w:name="Medium Shading 1 Accent 6" w:semiHidden="0" w:uiPriority="63" w:unhideWhenUsed="0"/>
+    <w:lsdException w:name="Medium Shading 2 Accent 6" w:semiHidden="0" w:uiPriority="64" w:unhideWhenUsed="0"/>
+    <w:lsdException w:name="Medium List 1 Accent 6" w:semiHidden="0" w:uiPriority="65" w:unhideWhenUsed="0"/>
+    <w:lsdException w:name="Medium List 2 Accent 6" w:semiHidden="0" w:uiPriority="66" w:unhideWhenUsed="0"/>
+    <w:lsdException w:name="Medium Grid 1 Accent 6" w:semiHidden="0" w:uiPriority="67" w:unhideWhenUsed="0"/>
+    <w:lsdException w:name="Medium Grid 2 Accent 6" w:semiHidden="0" w:uiPriority="68" w:unhideWhenUsed="0"/>
+    <w:lsdException w:name="Medium Grid 3 Accent 6" w:semiHidden="0" w:uiPriority="69" w:unhideWhenUsed="0"/>
+    <w:lsdException w:name="Dark List Accent 6" w:semiHidden="0" w:uiPriority="70" w:unhideWhenUsed="0"/>
+    <w:lsdException w:name="Colorful Shading Accent 6" w:semiHidden="0" w:uiPriority="71" w:unhideWhenUsed="0"/>
+    <w:lsdException w:name="Colorful List Accent 6" w:semiHidden="0" w:uiPriority="72" w:unhideWhenUsed="0"/>
+    <w:lsdException w:name="Colorful Grid Accent 6" w:semiHidden="0" w:uiPriority="73" w:unhideWhenUsed="0"/>
+    <w:lsdException w:name="Subtle Emphasis" w:semiHidden="0" w:uiPriority="19" w:unhideWhenUsed="0" w:qFormat="1"/>
+    <w:lsdException w:name="Intense Emphasis" w:semiHidden="0" w:uiPriority="21" w:unhideWhenUsed="0" w:qFormat="1"/>
+    <w:lsdException w:name="Subtle Reference" w:semiHidden="0" w:uiPriority="31" w:unhideWhenUsed="0" w:qFormat="1"/>
+    <w:lsdException w:name="Intense Reference" w:semiHidden="0" w:uiPriority="32" w:unhideWhenUsed="0" w:qFormat="1"/>
+    <w:lsdException w:name="Book Title" w:semiHidden="0" w:uiPriority="33" w:unhideWhenUsed="0" w:qFormat="1"/>
+    <w:lsdException w:name="Bibliography" w:uiPriority="37"/>
+    <w:lsdException w:name="TOC Heading" w:uiPriority="39" w:qFormat="1"/>
   </w:latentStyles>
   <w:style w:type="paragraph" w:default="1" w:styleId="Normal">
     <w:name w:val="Normal"/>

</xml_diff>

<commit_message>
added links for ciations
</commit_message>
<xml_diff>
--- a/HCI Notes.docx
+++ b/HCI Notes.docx
@@ -2633,8 +2633,6 @@
         </w:rPr>
         <w:t>Without this kind of speed, much more time would be spend at the checkout of a store</w:t>
       </w:r>
-      <w:bookmarkStart w:id="0" w:name="_GoBack"/>
-      <w:bookmarkEnd w:id="0"/>
     </w:p>
     <w:p>
       <w:pPr>
@@ -4240,14 +4238,39 @@
           <w:sz w:val="22"/>
         </w:rPr>
       </w:pPr>
-    </w:p>
-    <w:p>
-      <w:pPr>
-        <w:rPr>
-          <w:rFonts w:ascii="Calibri" w:hAnsi="Calibri" w:cs="Times New Roman"/>
-          <w:sz w:val="22"/>
-        </w:rPr>
-      </w:pPr>
+      <w:hyperlink r:id="rId14" w:history="1">
+        <w:r>
+          <w:rPr>
+            <w:rStyle w:val="Hyperlink"/>
+            <w:rFonts w:ascii="Calibri" w:hAnsi="Calibri" w:cs="Times New Roman"/>
+            <w:sz w:val="22"/>
+          </w:rPr>
+          <w:t>https://olivermcgownhci.wordpress.com/2013/01/29/impact-of-hci-on-society-culture-and-the-economy/</w:t>
+        </w:r>
+      </w:hyperlink>
+    </w:p>
+    <w:p>
+      <w:pPr>
+        <w:pStyle w:val="ListParagraph"/>
+        <w:numPr>
+          <w:ilvl w:val="0"/>
+          <w:numId w:val="13"/>
+        </w:numPr>
+        <w:rPr>
+          <w:rFonts w:ascii="Calibri" w:hAnsi="Calibri" w:cs="Times New Roman"/>
+          <w:sz w:val="22"/>
+        </w:rPr>
+      </w:pPr>
+    </w:p>
+    <w:p>
+      <w:pPr>
+        <w:rPr>
+          <w:rFonts w:ascii="Calibri" w:hAnsi="Calibri" w:cs="Times New Roman"/>
+          <w:sz w:val="22"/>
+        </w:rPr>
+      </w:pPr>
+      <w:bookmarkStart w:id="0" w:name="_GoBack"/>
+      <w:bookmarkEnd w:id="0"/>
     </w:p>
     <w:p>
       <w:pPr>

</xml_diff>

<commit_message>
large commit with section about HCI and SE at odds
</commit_message>
<xml_diff>
--- a/HCI Notes.docx
+++ b/HCI Notes.docx
@@ -1,6 +1,6 @@
 
 <file path=word/document.xml><?xml version="1.0" encoding="utf-8"?>
-<w:document xmlns:wpc="http://schemas.microsoft.com/office/word/2010/wordprocessingCanvas" xmlns:mo="http://schemas.microsoft.com/office/mac/office/2008/main" xmlns:mc="http://schemas.openxmlformats.org/markup-compatibility/2006" xmlns:mv="urn:schemas-microsoft-com:mac:vml" xmlns:o="urn:schemas-microsoft-com:office:office" xmlns:r="http://schemas.openxmlformats.org/officeDocument/2006/relationships" xmlns:m="http://schemas.openxmlformats.org/officeDocument/2006/math" xmlns:v="urn:schemas-microsoft-com:vml" xmlns:wp14="http://schemas.microsoft.com/office/word/2010/wordprocessingDrawing" xmlns:wp="http://schemas.openxmlformats.org/drawingml/2006/wordprocessingDrawing" xmlns:w10="urn:schemas-microsoft-com:office:word" xmlns:w="http://schemas.openxmlformats.org/wordprocessingml/2006/main" xmlns:w14="http://schemas.microsoft.com/office/word/2010/wordml" xmlns:wpg="http://schemas.microsoft.com/office/word/2010/wordprocessingGroup" xmlns:wpi="http://schemas.microsoft.com/office/word/2010/wordprocessingInk" xmlns:wne="http://schemas.microsoft.com/office/word/2006/wordml" xmlns:wps="http://schemas.microsoft.com/office/word/2010/wordprocessingShape" mc:Ignorable="w14 wp14">
+<w:document xmlns:wpc="http://schemas.microsoft.com/office/word/2010/wordprocessingCanvas" xmlns:mo="http://schemas.microsoft.com/office/mac/office/2008/main" xmlns:mc="http://schemas.openxmlformats.org/markup-compatibility/2006" xmlns:mv="urn:schemas-microsoft-com:mac:vml" xmlns:o="urn:schemas-microsoft-com:office:office" xmlns:r="http://schemas.openxmlformats.org/officeDocument/2006/relationships" xmlns:m="http://schemas.openxmlformats.org/officeDocument/2006/math" xmlns:v="urn:schemas-microsoft-com:vml" xmlns:wp14="http://schemas.microsoft.com/office/word/2010/wordprocessingDrawing" xmlns:wp="http://schemas.openxmlformats.org/drawingml/2006/wordprocessingDrawing" xmlns:w10="urn:schemas-microsoft-com:office:word" xmlns:w="http://schemas.openxmlformats.org/wordprocessingml/2006/main" xmlns:w14="http://schemas.microsoft.com/office/word/2010/wordml" xmlns:w15="http://schemas.microsoft.com/office/word/2012/wordml" xmlns:wpg="http://schemas.microsoft.com/office/word/2010/wordprocessingGroup" xmlns:wpi="http://schemas.microsoft.com/office/word/2010/wordprocessingInk" xmlns:wne="http://schemas.microsoft.com/office/word/2006/wordml" xmlns:wps="http://schemas.microsoft.com/office/word/2010/wordprocessingShape" mc:Ignorable="w14 w15 wp14">
   <w:body>
     <w:p>
       <w:pPr>
@@ -797,23 +797,7 @@
           <w:rFonts w:ascii="Calibri" w:hAnsi="Calibri" w:cs="Times New Roman"/>
           <w:sz w:val="22"/>
         </w:rPr>
-        <w:t xml:space="preserve">Bart </w:t>
-      </w:r>
-      <w:proofErr w:type="spellStart"/>
-      <w:r>
-        <w:rPr>
-          <w:rFonts w:ascii="Calibri" w:hAnsi="Calibri" w:cs="Times New Roman"/>
-          <w:sz w:val="22"/>
-        </w:rPr>
-        <w:t>Engelbart</w:t>
-      </w:r>
-      <w:proofErr w:type="spellEnd"/>
-      <w:r>
-        <w:rPr>
-          <w:rFonts w:ascii="Calibri" w:hAnsi="Calibri" w:cs="Times New Roman"/>
-          <w:sz w:val="22"/>
-        </w:rPr>
-        <w:t>, December 9, 1968</w:t>
+        <w:t>Bart Engelbart, December 9, 1968</w:t>
       </w:r>
     </w:p>
     <w:p>
@@ -833,23 +817,7 @@
           <w:rFonts w:ascii="Calibri" w:hAnsi="Calibri" w:cs="Times New Roman"/>
           <w:sz w:val="22"/>
         </w:rPr>
-        <w:t xml:space="preserve">Showed the </w:t>
-      </w:r>
-      <w:proofErr w:type="spellStart"/>
-      <w:r>
-        <w:rPr>
-          <w:rFonts w:ascii="Calibri" w:hAnsi="Calibri" w:cs="Times New Roman"/>
-          <w:sz w:val="22"/>
-        </w:rPr>
-        <w:t>oN-Line</w:t>
-      </w:r>
-      <w:proofErr w:type="spellEnd"/>
-      <w:r>
-        <w:rPr>
-          <w:rFonts w:ascii="Calibri" w:hAnsi="Calibri" w:cs="Times New Roman"/>
-          <w:sz w:val="22"/>
-        </w:rPr>
-        <w:t xml:space="preserve"> System</w:t>
+        <w:t>Showed the oN-Line System</w:t>
       </w:r>
     </w:p>
     <w:p>
@@ -876,23 +844,7 @@
           <w:rFonts w:ascii="Calibri" w:hAnsi="Calibri" w:cs="Times New Roman"/>
           <w:sz w:val="22"/>
         </w:rPr>
-        <w:t xml:space="preserve">presentation in which </w:t>
-      </w:r>
-      <w:proofErr w:type="spellStart"/>
-      <w:r>
-        <w:rPr>
-          <w:rFonts w:ascii="Calibri" w:hAnsi="Calibri" w:cs="Times New Roman"/>
-          <w:sz w:val="22"/>
-        </w:rPr>
-        <w:t>Engelbart</w:t>
-      </w:r>
-      <w:proofErr w:type="spellEnd"/>
-      <w:r>
-        <w:rPr>
-          <w:rFonts w:ascii="Calibri" w:hAnsi="Calibri" w:cs="Times New Roman"/>
-          <w:sz w:val="22"/>
-        </w:rPr>
-        <w:t xml:space="preserve"> demonstrated a monochrome presentation using the first ever mouse, a live video conference, keyboard, text document, desktop to show the possibility for graphical user interface</w:t>
+        <w:t>presentation in which Engelbart demonstrated a monochrome presentation using the first ever mouse, a live video conference, keyboard, text document, desktop to show the possibility for graphical user interface</w:t>
       </w:r>
     </w:p>
     <w:p>
@@ -3059,7 +3011,7 @@
           <w:sz w:val="22"/>
         </w:rPr>
       </w:pPr>
-      <w:hyperlink r:id="rId6" w:history="1">
+      <w:hyperlink r:id="rId5" w:history="1">
         <w:r>
           <w:rPr>
             <w:rStyle w:val="Hyperlink"/>
@@ -3374,7 +3326,7 @@
                     </pic:cNvPicPr>
                   </pic:nvPicPr>
                   <pic:blipFill>
-                    <a:blip r:embed="rId7">
+                    <a:blip r:embed="rId6">
                       <a:extLst>
                         <a:ext uri="{28A0092B-C50C-407E-A947-70E740481C1C}">
                           <a14:useLocalDpi xmlns:a14="http://schemas.microsoft.com/office/drawing/2010/main" val="0"/>
@@ -3763,6 +3715,1179 @@
     </w:p>
     <w:p>
       <w:pPr>
+        <w:rPr>
+          <w:rFonts w:ascii="Calibri" w:hAnsi="Calibri" w:cs="Times New Roman"/>
+          <w:sz w:val="22"/>
+        </w:rPr>
+      </w:pPr>
+      <w:r>
+        <w:rPr>
+          <w:rFonts w:ascii="Calibri" w:hAnsi="Calibri" w:cs="Times New Roman"/>
+          <w:sz w:val="22"/>
+        </w:rPr>
+        <w:br/>
+        <w:t>Software Development and the integration of HCI</w:t>
+      </w:r>
+    </w:p>
+    <w:p>
+      <w:pPr>
+        <w:pStyle w:val="ListParagraph"/>
+        <w:numPr>
+          <w:ilvl w:val="0"/>
+          <w:numId w:val="22"/>
+        </w:numPr>
+        <w:rPr>
+          <w:rFonts w:ascii="Calibri" w:hAnsi="Calibri" w:cs="Times New Roman"/>
+          <w:sz w:val="22"/>
+        </w:rPr>
+      </w:pPr>
+      <w:r>
+        <w:rPr>
+          <w:rFonts w:ascii="Calibri" w:hAnsi="Calibri" w:cs="Times New Roman"/>
+          <w:sz w:val="22"/>
+        </w:rPr>
+        <w:t>Integrating HCI into preexisting software development life cycles presented a problem as many of the life cycles did not include HCI elements</w:t>
+      </w:r>
+    </w:p>
+    <w:p>
+      <w:pPr>
+        <w:pStyle w:val="ListParagraph"/>
+        <w:numPr>
+          <w:ilvl w:val="1"/>
+          <w:numId w:val="22"/>
+        </w:numPr>
+        <w:rPr>
+          <w:rFonts w:ascii="Calibri" w:hAnsi="Calibri" w:cs="Times New Roman"/>
+          <w:sz w:val="22"/>
+        </w:rPr>
+      </w:pPr>
+      <w:r>
+        <w:rPr>
+          <w:rFonts w:ascii="Calibri" w:hAnsi="Calibri" w:cs="Times New Roman"/>
+          <w:sz w:val="22"/>
+        </w:rPr>
+        <w:t>Waterfall has well known steps as engineer, analyse, design, code, test and maintain. None of the these steps directly relate to the development of the interface.</w:t>
+      </w:r>
+    </w:p>
+    <w:p>
+      <w:pPr>
+        <w:pStyle w:val="ListParagraph"/>
+        <w:numPr>
+          <w:ilvl w:val="1"/>
+          <w:numId w:val="22"/>
+        </w:numPr>
+        <w:rPr>
+          <w:rFonts w:ascii="Calibri" w:hAnsi="Calibri" w:cs="Times New Roman"/>
+          <w:sz w:val="22"/>
+        </w:rPr>
+      </w:pPr>
+      <w:r>
+        <w:rPr>
+          <w:rFonts w:ascii="Calibri" w:hAnsi="Calibri" w:cs="Times New Roman"/>
+          <w:sz w:val="22"/>
+        </w:rPr>
+        <w:t>Prototyping builds a sequence of prototypes until a good understanding of the software requirements are developed</w:t>
+      </w:r>
+    </w:p>
+    <w:p>
+      <w:pPr>
+        <w:pStyle w:val="ListParagraph"/>
+        <w:numPr>
+          <w:ilvl w:val="2"/>
+          <w:numId w:val="22"/>
+        </w:numPr>
+        <w:rPr>
+          <w:rFonts w:ascii="Calibri" w:hAnsi="Calibri" w:cs="Times New Roman"/>
+          <w:sz w:val="22"/>
+        </w:rPr>
+      </w:pPr>
+      <w:r>
+        <w:rPr>
+          <w:rFonts w:ascii="Calibri" w:hAnsi="Calibri" w:cs="Times New Roman"/>
+          <w:sz w:val="22"/>
+        </w:rPr>
+        <w:t>Recognizes that iterations of design steps are a normal part of the process</w:t>
+      </w:r>
+    </w:p>
+    <w:p>
+      <w:pPr>
+        <w:pStyle w:val="ListParagraph"/>
+        <w:numPr>
+          <w:ilvl w:val="3"/>
+          <w:numId w:val="22"/>
+        </w:numPr>
+        <w:rPr>
+          <w:rFonts w:ascii="Calibri" w:hAnsi="Calibri" w:cs="Times New Roman"/>
+          <w:sz w:val="22"/>
+        </w:rPr>
+      </w:pPr>
+      <w:r>
+        <w:rPr>
+          <w:rFonts w:ascii="Calibri" w:hAnsi="Calibri" w:cs="Times New Roman"/>
+          <w:sz w:val="22"/>
+        </w:rPr>
+        <w:t>The HCI specialist is a contributor to only the requirements phase of the developmental cycle</w:t>
+      </w:r>
+    </w:p>
+    <w:p>
+      <w:pPr>
+        <w:pStyle w:val="ListParagraph"/>
+        <w:numPr>
+          <w:ilvl w:val="1"/>
+          <w:numId w:val="22"/>
+        </w:numPr>
+        <w:rPr>
+          <w:rFonts w:ascii="Calibri" w:hAnsi="Calibri" w:cs="Times New Roman"/>
+          <w:sz w:val="22"/>
+        </w:rPr>
+      </w:pPr>
+      <w:r>
+        <w:rPr>
+          <w:rFonts w:ascii="Calibri" w:hAnsi="Calibri" w:cs="Times New Roman"/>
+          <w:sz w:val="22"/>
+        </w:rPr>
+        <w:t>Spiral presents the software engineering process ina business context where managers make decisions about the feasibility of a project.</w:t>
+      </w:r>
+    </w:p>
+    <w:p>
+      <w:pPr>
+        <w:pStyle w:val="ListParagraph"/>
+        <w:numPr>
+          <w:ilvl w:val="2"/>
+          <w:numId w:val="22"/>
+        </w:numPr>
+        <w:rPr>
+          <w:rFonts w:ascii="Calibri" w:hAnsi="Calibri" w:cs="Times New Roman"/>
+          <w:sz w:val="22"/>
+        </w:rPr>
+      </w:pPr>
+      <w:r>
+        <w:rPr>
+          <w:rFonts w:ascii="Calibri" w:hAnsi="Calibri" w:cs="Times New Roman"/>
+          <w:sz w:val="22"/>
+        </w:rPr>
+        <w:t>Four steps: planning, risk analysis, engineering and customer evaluation</w:t>
+      </w:r>
+    </w:p>
+    <w:p>
+      <w:pPr>
+        <w:pStyle w:val="ListParagraph"/>
+        <w:numPr>
+          <w:ilvl w:val="2"/>
+          <w:numId w:val="22"/>
+        </w:numPr>
+        <w:rPr>
+          <w:rFonts w:ascii="Calibri" w:hAnsi="Calibri" w:cs="Times New Roman"/>
+          <w:sz w:val="22"/>
+        </w:rPr>
+      </w:pPr>
+      <w:r>
+        <w:rPr>
+          <w:rFonts w:ascii="Calibri" w:hAnsi="Calibri" w:cs="Times New Roman"/>
+          <w:sz w:val="22"/>
+        </w:rPr>
+        <w:t>HCI methodology is used in later cycles</w:t>
+      </w:r>
+    </w:p>
+    <w:p>
+      <w:pPr>
+        <w:pStyle w:val="ListParagraph"/>
+        <w:numPr>
+          <w:ilvl w:val="0"/>
+          <w:numId w:val="22"/>
+        </w:numPr>
+        <w:rPr>
+          <w:rFonts w:ascii="Calibri" w:hAnsi="Calibri" w:cs="Times New Roman"/>
+          <w:sz w:val="22"/>
+        </w:rPr>
+      </w:pPr>
+      <w:r>
+        <w:rPr>
+          <w:rFonts w:ascii="Calibri" w:hAnsi="Calibri" w:cs="Times New Roman"/>
+          <w:sz w:val="22"/>
+        </w:rPr>
+        <w:t>There are proposed methodologies that are related to the HCI specialist</w:t>
+      </w:r>
+    </w:p>
+    <w:p>
+      <w:pPr>
+        <w:pStyle w:val="ListParagraph"/>
+        <w:numPr>
+          <w:ilvl w:val="1"/>
+          <w:numId w:val="22"/>
+        </w:numPr>
+        <w:rPr>
+          <w:rFonts w:ascii="Calibri" w:hAnsi="Calibri" w:cs="Times New Roman"/>
+          <w:sz w:val="22"/>
+        </w:rPr>
+      </w:pPr>
+      <w:r>
+        <w:rPr>
+          <w:rFonts w:ascii="Calibri" w:hAnsi="Calibri" w:cs="Times New Roman"/>
+          <w:sz w:val="22"/>
+        </w:rPr>
+        <w:t xml:space="preserve">Waterfall: Task analysis, user modeling, formal interface specifications, dialogue design tools, formal evaluation techniques and standards </w:t>
+      </w:r>
+    </w:p>
+    <w:p>
+      <w:pPr>
+        <w:pStyle w:val="ListParagraph"/>
+        <w:numPr>
+          <w:ilvl w:val="0"/>
+          <w:numId w:val="22"/>
+        </w:numPr>
+        <w:rPr>
+          <w:rFonts w:ascii="Calibri" w:hAnsi="Calibri" w:cs="Times New Roman"/>
+          <w:sz w:val="22"/>
+        </w:rPr>
+      </w:pPr>
+      <w:r>
+        <w:rPr>
+          <w:rFonts w:ascii="Calibri" w:hAnsi="Calibri" w:cs="Times New Roman"/>
+          <w:b/>
+          <w:sz w:val="22"/>
+        </w:rPr>
+        <w:t>HCI Methods</w:t>
+      </w:r>
+    </w:p>
+    <w:p>
+      <w:pPr>
+        <w:pStyle w:val="ListParagraph"/>
+        <w:numPr>
+          <w:ilvl w:val="0"/>
+          <w:numId w:val="22"/>
+        </w:numPr>
+        <w:rPr>
+          <w:rFonts w:ascii="Calibri" w:hAnsi="Calibri" w:cs="Times New Roman"/>
+          <w:sz w:val="22"/>
+        </w:rPr>
+      </w:pPr>
+      <w:r>
+        <w:rPr>
+          <w:rFonts w:ascii="Calibri" w:hAnsi="Calibri" w:cs="Times New Roman"/>
+          <w:sz w:val="22"/>
+        </w:rPr>
+        <w:t>User Centered</w:t>
+      </w:r>
+    </w:p>
+    <w:p>
+      <w:pPr>
+        <w:pStyle w:val="ListParagraph"/>
+        <w:numPr>
+          <w:ilvl w:val="1"/>
+          <w:numId w:val="22"/>
+        </w:numPr>
+        <w:rPr>
+          <w:rFonts w:ascii="Calibri" w:hAnsi="Calibri" w:cs="Times New Roman"/>
+          <w:sz w:val="22"/>
+        </w:rPr>
+      </w:pPr>
+      <w:r>
+        <w:rPr>
+          <w:rFonts w:ascii="Calibri" w:hAnsi="Calibri" w:cs="Times New Roman"/>
+          <w:sz w:val="22"/>
+        </w:rPr>
+        <w:t>USE Methodology</w:t>
+      </w:r>
+    </w:p>
+    <w:p>
+      <w:pPr>
+        <w:pStyle w:val="ListParagraph"/>
+        <w:numPr>
+          <w:ilvl w:val="2"/>
+          <w:numId w:val="22"/>
+        </w:numPr>
+        <w:rPr>
+          <w:rFonts w:ascii="Calibri" w:hAnsi="Calibri" w:cs="Times New Roman"/>
+          <w:sz w:val="22"/>
+        </w:rPr>
+      </w:pPr>
+      <w:r>
+        <w:rPr>
+          <w:rFonts w:ascii="Calibri" w:hAnsi="Calibri" w:cs="Times New Roman"/>
+          <w:sz w:val="22"/>
+        </w:rPr>
+        <w:t>Rapid prototyping</w:t>
+      </w:r>
+    </w:p>
+    <w:p>
+      <w:pPr>
+        <w:pStyle w:val="ListParagraph"/>
+        <w:numPr>
+          <w:ilvl w:val="2"/>
+          <w:numId w:val="22"/>
+        </w:numPr>
+        <w:rPr>
+          <w:rFonts w:ascii="Calibri" w:hAnsi="Calibri" w:cs="Times New Roman"/>
+          <w:sz w:val="22"/>
+        </w:rPr>
+      </w:pPr>
+      <w:r>
+        <w:rPr>
+          <w:rFonts w:ascii="Calibri" w:hAnsi="Calibri" w:cs="Times New Roman"/>
+          <w:sz w:val="22"/>
+        </w:rPr>
+        <w:t>11 steps to a practical and economical process for user interface design</w:t>
+      </w:r>
+    </w:p>
+    <w:p>
+      <w:pPr>
+        <w:pStyle w:val="ListParagraph"/>
+        <w:numPr>
+          <w:ilvl w:val="3"/>
+          <w:numId w:val="22"/>
+        </w:numPr>
+        <w:rPr>
+          <w:rFonts w:ascii="Calibri" w:hAnsi="Calibri" w:cs="Times New Roman"/>
+          <w:sz w:val="22"/>
+        </w:rPr>
+      </w:pPr>
+      <w:r>
+        <w:rPr>
+          <w:rFonts w:ascii="Calibri" w:hAnsi="Calibri" w:cs="Times New Roman"/>
+          <w:sz w:val="22"/>
+        </w:rPr>
+        <w:t>Major emphasis on knowing the user and the tasks the user must perform</w:t>
+      </w:r>
+    </w:p>
+    <w:p>
+      <w:pPr>
+        <w:pStyle w:val="ListParagraph"/>
+        <w:numPr>
+          <w:ilvl w:val="4"/>
+          <w:numId w:val="22"/>
+        </w:numPr>
+        <w:rPr>
+          <w:rFonts w:ascii="Calibri" w:hAnsi="Calibri" w:cs="Times New Roman"/>
+          <w:sz w:val="22"/>
+        </w:rPr>
+      </w:pPr>
+      <w:r>
+        <w:rPr>
+          <w:rFonts w:ascii="Calibri" w:hAnsi="Calibri" w:cs="Times New Roman"/>
+          <w:sz w:val="22"/>
+        </w:rPr>
+        <w:t>1. Know the User</w:t>
+      </w:r>
+    </w:p>
+    <w:p>
+      <w:pPr>
+        <w:pStyle w:val="ListParagraph"/>
+        <w:numPr>
+          <w:ilvl w:val="4"/>
+          <w:numId w:val="22"/>
+        </w:numPr>
+        <w:rPr>
+          <w:rFonts w:ascii="Calibri" w:hAnsi="Calibri" w:cs="Times New Roman"/>
+          <w:sz w:val="22"/>
+        </w:rPr>
+      </w:pPr>
+      <w:r>
+        <w:rPr>
+          <w:rFonts w:ascii="Calibri" w:hAnsi="Calibri" w:cs="Times New Roman"/>
+          <w:sz w:val="22"/>
+        </w:rPr>
+        <w:t>2. Competitive Analysis</w:t>
+      </w:r>
+    </w:p>
+    <w:p>
+      <w:pPr>
+        <w:pStyle w:val="ListParagraph"/>
+        <w:numPr>
+          <w:ilvl w:val="4"/>
+          <w:numId w:val="22"/>
+        </w:numPr>
+        <w:rPr>
+          <w:rFonts w:ascii="Calibri" w:hAnsi="Calibri" w:cs="Times New Roman"/>
+          <w:sz w:val="22"/>
+        </w:rPr>
+      </w:pPr>
+      <w:r>
+        <w:rPr>
+          <w:rFonts w:ascii="Calibri" w:hAnsi="Calibri" w:cs="Times New Roman"/>
+          <w:sz w:val="22"/>
+        </w:rPr>
+        <w:t>Setting Usability Goals</w:t>
+      </w:r>
+    </w:p>
+    <w:p>
+      <w:pPr>
+        <w:pStyle w:val="ListParagraph"/>
+        <w:numPr>
+          <w:ilvl w:val="4"/>
+          <w:numId w:val="22"/>
+        </w:numPr>
+        <w:rPr>
+          <w:rFonts w:ascii="Calibri" w:hAnsi="Calibri" w:cs="Times New Roman"/>
+          <w:sz w:val="22"/>
+        </w:rPr>
+      </w:pPr>
+      <w:r>
+        <w:rPr>
+          <w:rFonts w:ascii="Calibri" w:hAnsi="Calibri" w:cs="Times New Roman"/>
+          <w:sz w:val="22"/>
+        </w:rPr>
+        <w:t>4. Parallel Design</w:t>
+      </w:r>
+    </w:p>
+    <w:p>
+      <w:pPr>
+        <w:pStyle w:val="ListParagraph"/>
+        <w:numPr>
+          <w:ilvl w:val="4"/>
+          <w:numId w:val="22"/>
+        </w:numPr>
+        <w:rPr>
+          <w:rFonts w:ascii="Calibri" w:hAnsi="Calibri" w:cs="Times New Roman"/>
+          <w:sz w:val="22"/>
+        </w:rPr>
+      </w:pPr>
+      <w:r>
+        <w:rPr>
+          <w:rFonts w:ascii="Calibri" w:hAnsi="Calibri" w:cs="Times New Roman"/>
+          <w:sz w:val="22"/>
+        </w:rPr>
+        <w:t>5. Participatory Design</w:t>
+      </w:r>
+    </w:p>
+    <w:p>
+      <w:pPr>
+        <w:pStyle w:val="ListParagraph"/>
+        <w:numPr>
+          <w:ilvl w:val="4"/>
+          <w:numId w:val="22"/>
+        </w:numPr>
+        <w:rPr>
+          <w:rFonts w:ascii="Calibri" w:hAnsi="Calibri" w:cs="Times New Roman"/>
+          <w:sz w:val="22"/>
+        </w:rPr>
+      </w:pPr>
+      <w:r>
+        <w:rPr>
+          <w:rFonts w:ascii="Calibri" w:hAnsi="Calibri" w:cs="Times New Roman"/>
+          <w:sz w:val="22"/>
+        </w:rPr>
+        <w:t>6. Coordinated Design of the Total Interface</w:t>
+      </w:r>
+    </w:p>
+    <w:p>
+      <w:pPr>
+        <w:pStyle w:val="ListParagraph"/>
+        <w:numPr>
+          <w:ilvl w:val="4"/>
+          <w:numId w:val="22"/>
+        </w:numPr>
+        <w:rPr>
+          <w:rFonts w:ascii="Calibri" w:hAnsi="Calibri" w:cs="Times New Roman"/>
+          <w:sz w:val="22"/>
+        </w:rPr>
+      </w:pPr>
+      <w:r>
+        <w:rPr>
+          <w:rFonts w:ascii="Calibri" w:hAnsi="Calibri" w:cs="Times New Roman"/>
+          <w:sz w:val="22"/>
+        </w:rPr>
+        <w:t>7. Apply Guidelines and Heuristic Analysis</w:t>
+      </w:r>
+    </w:p>
+    <w:p>
+      <w:pPr>
+        <w:pStyle w:val="ListParagraph"/>
+        <w:numPr>
+          <w:ilvl w:val="4"/>
+          <w:numId w:val="22"/>
+        </w:numPr>
+        <w:rPr>
+          <w:rFonts w:ascii="Calibri" w:hAnsi="Calibri" w:cs="Times New Roman"/>
+          <w:sz w:val="22"/>
+        </w:rPr>
+      </w:pPr>
+      <w:r>
+        <w:rPr>
+          <w:rFonts w:ascii="Calibri" w:hAnsi="Calibri" w:cs="Times New Roman"/>
+          <w:sz w:val="22"/>
+        </w:rPr>
+        <w:t>8. Prototyping</w:t>
+      </w:r>
+    </w:p>
+    <w:p>
+      <w:pPr>
+        <w:pStyle w:val="ListParagraph"/>
+        <w:numPr>
+          <w:ilvl w:val="4"/>
+          <w:numId w:val="22"/>
+        </w:numPr>
+        <w:rPr>
+          <w:rFonts w:ascii="Calibri" w:hAnsi="Calibri" w:cs="Times New Roman"/>
+          <w:sz w:val="22"/>
+        </w:rPr>
+      </w:pPr>
+      <w:r>
+        <w:rPr>
+          <w:rFonts w:ascii="Calibri" w:hAnsi="Calibri" w:cs="Times New Roman"/>
+          <w:sz w:val="22"/>
+        </w:rPr>
+        <w:t>9. Empirical Testing</w:t>
+      </w:r>
+    </w:p>
+    <w:p>
+      <w:pPr>
+        <w:pStyle w:val="ListParagraph"/>
+        <w:numPr>
+          <w:ilvl w:val="4"/>
+          <w:numId w:val="22"/>
+        </w:numPr>
+        <w:rPr>
+          <w:rFonts w:ascii="Calibri" w:hAnsi="Calibri" w:cs="Times New Roman"/>
+          <w:sz w:val="22"/>
+        </w:rPr>
+      </w:pPr>
+      <w:r>
+        <w:rPr>
+          <w:rFonts w:ascii="Calibri" w:hAnsi="Calibri" w:cs="Times New Roman"/>
+          <w:sz w:val="22"/>
+        </w:rPr>
+        <w:t xml:space="preserve">10. Capture Design Rationale </w:t>
+      </w:r>
+    </w:p>
+    <w:p>
+      <w:pPr>
+        <w:pStyle w:val="ListParagraph"/>
+        <w:numPr>
+          <w:ilvl w:val="4"/>
+          <w:numId w:val="22"/>
+        </w:numPr>
+        <w:rPr>
+          <w:rFonts w:ascii="Calibri" w:hAnsi="Calibri" w:cs="Times New Roman"/>
+          <w:sz w:val="22"/>
+        </w:rPr>
+      </w:pPr>
+      <w:r>
+        <w:rPr>
+          <w:rFonts w:ascii="Calibri" w:hAnsi="Calibri" w:cs="Times New Roman"/>
+          <w:sz w:val="22"/>
+        </w:rPr>
+        <w:t>11. Collect Feedback from Field Use</w:t>
+      </w:r>
+    </w:p>
+    <w:p>
+      <w:pPr>
+        <w:pStyle w:val="ListParagraph"/>
+        <w:numPr>
+          <w:ilvl w:val="2"/>
+          <w:numId w:val="22"/>
+        </w:numPr>
+        <w:rPr>
+          <w:rFonts w:ascii="Calibri" w:hAnsi="Calibri" w:cs="Times New Roman"/>
+          <w:sz w:val="22"/>
+        </w:rPr>
+      </w:pPr>
+      <w:r>
+        <w:rPr>
+          <w:rFonts w:ascii="Calibri" w:hAnsi="Calibri" w:cs="Times New Roman"/>
+          <w:sz w:val="22"/>
+        </w:rPr>
+        <w:t>Many of the methods in usability engineering are derived from other disciplines such as Psychology or Marketing</w:t>
+      </w:r>
+    </w:p>
+    <w:p>
+      <w:pPr>
+        <w:pStyle w:val="ListParagraph"/>
+        <w:numPr>
+          <w:ilvl w:val="3"/>
+          <w:numId w:val="22"/>
+        </w:numPr>
+        <w:rPr>
+          <w:rFonts w:ascii="Calibri" w:hAnsi="Calibri" w:cs="Times New Roman"/>
+          <w:sz w:val="22"/>
+        </w:rPr>
+      </w:pPr>
+      <w:r>
+        <w:rPr>
+          <w:rFonts w:ascii="Calibri" w:hAnsi="Calibri" w:cs="Times New Roman"/>
+          <w:sz w:val="22"/>
+        </w:rPr>
+        <w:t xml:space="preserve">Combination of qualitative and quantitative </w:t>
+      </w:r>
+      <w:r>
+        <w:rPr>
+          <w:rFonts w:ascii="Calibri" w:hAnsi="Calibri" w:cs="Times New Roman"/>
+          <w:sz w:val="22"/>
+        </w:rPr>
+        <w:t>techniques</w:t>
+      </w:r>
+    </w:p>
+    <w:p>
+      <w:pPr>
+        <w:pStyle w:val="ListParagraph"/>
+        <w:numPr>
+          <w:ilvl w:val="0"/>
+          <w:numId w:val="22"/>
+        </w:numPr>
+        <w:rPr>
+          <w:rFonts w:ascii="Calibri" w:hAnsi="Calibri" w:cs="Times New Roman"/>
+          <w:sz w:val="22"/>
+        </w:rPr>
+      </w:pPr>
+      <w:r>
+        <w:rPr>
+          <w:rFonts w:ascii="Calibri" w:hAnsi="Calibri" w:cs="Times New Roman"/>
+          <w:sz w:val="22"/>
+        </w:rPr>
+        <w:t>Cognitive Modeling</w:t>
+      </w:r>
+      <w:r>
+        <w:rPr>
+          <w:rFonts w:ascii="Calibri" w:hAnsi="Calibri" w:cs="Times New Roman"/>
+          <w:sz w:val="22"/>
+        </w:rPr>
+        <w:t xml:space="preserve"> </w:t>
+      </w:r>
+    </w:p>
+    <w:p>
+      <w:pPr>
+        <w:pStyle w:val="ListParagraph"/>
+        <w:numPr>
+          <w:ilvl w:val="1"/>
+          <w:numId w:val="22"/>
+        </w:numPr>
+        <w:rPr>
+          <w:rFonts w:ascii="Calibri" w:hAnsi="Calibri" w:cs="Times New Roman"/>
+          <w:sz w:val="22"/>
+        </w:rPr>
+      </w:pPr>
+      <w:r>
+        <w:rPr>
+          <w:rFonts w:ascii="Calibri" w:hAnsi="Calibri" w:cs="Times New Roman"/>
+          <w:sz w:val="22"/>
+        </w:rPr>
+        <w:t>Emphasis of cognitive modeling is to understand and model an activity as it is understood by the user</w:t>
+      </w:r>
+    </w:p>
+    <w:p>
+      <w:pPr>
+        <w:pStyle w:val="ListParagraph"/>
+        <w:numPr>
+          <w:ilvl w:val="2"/>
+          <w:numId w:val="22"/>
+        </w:numPr>
+        <w:rPr>
+          <w:rFonts w:ascii="Calibri" w:hAnsi="Calibri" w:cs="Times New Roman"/>
+          <w:sz w:val="22"/>
+        </w:rPr>
+      </w:pPr>
+      <w:r>
+        <w:rPr>
+          <w:rFonts w:ascii="Calibri" w:hAnsi="Calibri" w:cs="Times New Roman"/>
+          <w:sz w:val="22"/>
+        </w:rPr>
+        <w:t>Cognitive modeling experts assert that if you can get this model right then you can use it to create a design that will be intuitive to the user</w:t>
+      </w:r>
+    </w:p>
+    <w:p>
+      <w:pPr>
+        <w:pStyle w:val="ListParagraph"/>
+        <w:numPr>
+          <w:ilvl w:val="3"/>
+          <w:numId w:val="22"/>
+        </w:numPr>
+        <w:rPr>
+          <w:rFonts w:ascii="Calibri" w:hAnsi="Calibri" w:cs="Times New Roman"/>
+          <w:sz w:val="22"/>
+        </w:rPr>
+      </w:pPr>
+      <w:r>
+        <w:rPr>
+          <w:rFonts w:ascii="Calibri" w:hAnsi="Calibri" w:cs="Times New Roman"/>
+          <w:sz w:val="22"/>
+        </w:rPr>
+        <w:t>Interested in why users behave as they do or why one design is better than another</w:t>
+      </w:r>
+    </w:p>
+    <w:p>
+      <w:pPr>
+        <w:pStyle w:val="ListParagraph"/>
+        <w:numPr>
+          <w:ilvl w:val="4"/>
+          <w:numId w:val="22"/>
+        </w:numPr>
+        <w:rPr>
+          <w:rFonts w:ascii="Calibri" w:hAnsi="Calibri" w:cs="Times New Roman"/>
+          <w:sz w:val="22"/>
+        </w:rPr>
+      </w:pPr>
+      <w:r>
+        <w:rPr>
+          <w:rFonts w:ascii="Calibri" w:hAnsi="Calibri" w:cs="Times New Roman"/>
+          <w:sz w:val="22"/>
+        </w:rPr>
+        <w:t>Not focused on methods and does not advocate any particular methodology although there are some methods like GOMS (goals, Operators, Methods and Selection Rules)</w:t>
+      </w:r>
+    </w:p>
+    <w:p>
+      <w:pPr>
+        <w:pStyle w:val="ListParagraph"/>
+        <w:numPr>
+          <w:ilvl w:val="2"/>
+          <w:numId w:val="22"/>
+        </w:numPr>
+        <w:rPr>
+          <w:rFonts w:ascii="Calibri" w:hAnsi="Calibri" w:cs="Times New Roman"/>
+          <w:sz w:val="22"/>
+        </w:rPr>
+      </w:pPr>
+      <w:r>
+        <w:rPr>
+          <w:rFonts w:ascii="Calibri" w:hAnsi="Calibri" w:cs="Times New Roman"/>
+          <w:sz w:val="22"/>
+        </w:rPr>
+        <w:t>Anti-methodology is the shift from developing methodology to understanding design rationale</w:t>
+      </w:r>
+    </w:p>
+    <w:p>
+      <w:pPr>
+        <w:pStyle w:val="ListParagraph"/>
+        <w:numPr>
+          <w:ilvl w:val="0"/>
+          <w:numId w:val="22"/>
+        </w:numPr>
+        <w:rPr>
+          <w:rFonts w:ascii="Calibri" w:hAnsi="Calibri" w:cs="Times New Roman"/>
+          <w:sz w:val="22"/>
+        </w:rPr>
+      </w:pPr>
+      <w:r>
+        <w:rPr>
+          <w:rFonts w:ascii="Calibri" w:hAnsi="Calibri" w:cs="Times New Roman"/>
+          <w:sz w:val="22"/>
+        </w:rPr>
+        <w:t>Participatory Design</w:t>
+      </w:r>
+    </w:p>
+    <w:p>
+      <w:pPr>
+        <w:pStyle w:val="ListParagraph"/>
+        <w:numPr>
+          <w:ilvl w:val="1"/>
+          <w:numId w:val="22"/>
+        </w:numPr>
+        <w:rPr>
+          <w:rFonts w:ascii="Calibri" w:hAnsi="Calibri" w:cs="Times New Roman"/>
+          <w:sz w:val="22"/>
+        </w:rPr>
+      </w:pPr>
+      <w:r>
+        <w:rPr>
+          <w:rFonts w:ascii="Calibri" w:hAnsi="Calibri" w:cs="Times New Roman"/>
+          <w:sz w:val="22"/>
+        </w:rPr>
+        <w:t>No Particular Methodology</w:t>
+      </w:r>
+    </w:p>
+    <w:p>
+      <w:pPr>
+        <w:pStyle w:val="ListParagraph"/>
+        <w:numPr>
+          <w:ilvl w:val="2"/>
+          <w:numId w:val="22"/>
+        </w:numPr>
+        <w:rPr>
+          <w:rFonts w:ascii="Calibri" w:hAnsi="Calibri" w:cs="Times New Roman"/>
+          <w:sz w:val="22"/>
+        </w:rPr>
+      </w:pPr>
+      <w:r>
+        <w:rPr>
+          <w:rFonts w:ascii="Calibri" w:hAnsi="Calibri" w:cs="Times New Roman"/>
+          <w:sz w:val="22"/>
+        </w:rPr>
+        <w:t>Participatory Design (PD) advocates do not see methodology as central to producing a good product</w:t>
+      </w:r>
+    </w:p>
+    <w:p>
+      <w:pPr>
+        <w:pStyle w:val="ListParagraph"/>
+        <w:numPr>
+          <w:ilvl w:val="3"/>
+          <w:numId w:val="22"/>
+        </w:numPr>
+        <w:rPr>
+          <w:rFonts w:ascii="Calibri" w:hAnsi="Calibri" w:cs="Times New Roman"/>
+          <w:sz w:val="22"/>
+        </w:rPr>
+      </w:pPr>
+      <w:r>
+        <w:rPr>
+          <w:rFonts w:ascii="Calibri" w:hAnsi="Calibri" w:cs="Times New Roman"/>
+          <w:sz w:val="22"/>
+        </w:rPr>
+        <w:t>PD methods do exist</w:t>
+      </w:r>
+    </w:p>
+    <w:p>
+      <w:pPr>
+        <w:pStyle w:val="ListParagraph"/>
+        <w:numPr>
+          <w:ilvl w:val="2"/>
+          <w:numId w:val="22"/>
+        </w:numPr>
+        <w:rPr>
+          <w:rFonts w:ascii="Calibri" w:hAnsi="Calibri" w:cs="Times New Roman"/>
+          <w:sz w:val="22"/>
+        </w:rPr>
+      </w:pPr>
+      <w:r>
+        <w:rPr>
+          <w:rFonts w:ascii="Calibri" w:hAnsi="Calibri" w:cs="Times New Roman"/>
+          <w:sz w:val="22"/>
+        </w:rPr>
+        <w:t>Methods are resources for designers to use as the deem appropriate and are not gathered into a coherent framework</w:t>
+      </w:r>
+    </w:p>
+    <w:p>
+      <w:pPr>
+        <w:pStyle w:val="ListParagraph"/>
+        <w:numPr>
+          <w:ilvl w:val="1"/>
+          <w:numId w:val="22"/>
+        </w:numPr>
+        <w:rPr>
+          <w:rFonts w:ascii="Calibri" w:hAnsi="Calibri" w:cs="Times New Roman"/>
+          <w:sz w:val="22"/>
+        </w:rPr>
+      </w:pPr>
+      <w:r>
+        <w:rPr>
+          <w:rFonts w:ascii="Calibri" w:hAnsi="Calibri" w:cs="Times New Roman"/>
+          <w:sz w:val="22"/>
+        </w:rPr>
+        <w:t>Emphasis on communication</w:t>
+      </w:r>
+    </w:p>
+    <w:p>
+      <w:pPr>
+        <w:pStyle w:val="ListParagraph"/>
+        <w:numPr>
+          <w:ilvl w:val="2"/>
+          <w:numId w:val="22"/>
+        </w:numPr>
+        <w:rPr>
+          <w:rFonts w:ascii="Calibri" w:hAnsi="Calibri" w:cs="Times New Roman"/>
+          <w:sz w:val="22"/>
+        </w:rPr>
+      </w:pPr>
+      <w:r>
+        <w:rPr>
+          <w:rFonts w:ascii="Calibri" w:hAnsi="Calibri" w:cs="Times New Roman"/>
+          <w:sz w:val="22"/>
+        </w:rPr>
+        <w:t>The most important issue is communication between users and designers</w:t>
+      </w:r>
+    </w:p>
+    <w:p>
+      <w:pPr>
+        <w:pStyle w:val="ListParagraph"/>
+        <w:numPr>
+          <w:ilvl w:val="3"/>
+          <w:numId w:val="22"/>
+        </w:numPr>
+        <w:rPr>
+          <w:rFonts w:ascii="Calibri" w:hAnsi="Calibri" w:cs="Times New Roman"/>
+          <w:sz w:val="22"/>
+        </w:rPr>
+      </w:pPr>
+      <w:r>
+        <w:rPr>
+          <w:rFonts w:ascii="Calibri" w:hAnsi="Calibri" w:cs="Times New Roman"/>
+          <w:sz w:val="22"/>
+        </w:rPr>
+        <w:t>Especially important in participatory design because the user is a peer in the design process</w:t>
+      </w:r>
+    </w:p>
+    <w:p>
+      <w:pPr>
+        <w:pStyle w:val="ListParagraph"/>
+        <w:numPr>
+          <w:ilvl w:val="4"/>
+          <w:numId w:val="22"/>
+        </w:numPr>
+        <w:rPr>
+          <w:rFonts w:ascii="Calibri" w:hAnsi="Calibri" w:cs="Times New Roman"/>
+          <w:sz w:val="22"/>
+        </w:rPr>
+      </w:pPr>
+      <w:r>
+        <w:rPr>
+          <w:rFonts w:ascii="Calibri" w:hAnsi="Calibri" w:cs="Times New Roman"/>
+          <w:sz w:val="22"/>
+        </w:rPr>
+        <w:t>PD advocates work to describe the types of communication desired and to develop methods that can help users and designers move closer to a better design</w:t>
+      </w:r>
+    </w:p>
+    <w:p>
+      <w:pPr>
+        <w:pStyle w:val="ListParagraph"/>
+        <w:numPr>
+          <w:ilvl w:val="2"/>
+          <w:numId w:val="22"/>
+        </w:numPr>
+        <w:rPr>
+          <w:rFonts w:ascii="Calibri" w:hAnsi="Calibri" w:cs="Times New Roman"/>
+          <w:sz w:val="22"/>
+        </w:rPr>
+      </w:pPr>
+      <w:r>
+        <w:rPr>
+          <w:rFonts w:ascii="Calibri" w:hAnsi="Calibri" w:cs="Times New Roman"/>
+          <w:sz w:val="22"/>
+        </w:rPr>
+        <w:t>6 different communication enhancing categories</w:t>
+      </w:r>
+    </w:p>
+    <w:p>
+      <w:pPr>
+        <w:pStyle w:val="ListParagraph"/>
+        <w:numPr>
+          <w:ilvl w:val="3"/>
+          <w:numId w:val="22"/>
+        </w:numPr>
+        <w:rPr>
+          <w:rFonts w:ascii="Calibri" w:hAnsi="Calibri" w:cs="Times New Roman"/>
+          <w:sz w:val="22"/>
+        </w:rPr>
+      </w:pPr>
+      <w:r>
+        <w:rPr>
+          <w:rFonts w:ascii="Calibri" w:hAnsi="Calibri" w:cs="Times New Roman"/>
+          <w:sz w:val="22"/>
+        </w:rPr>
+        <w:t xml:space="preserve">IMAGE </w:t>
+      </w:r>
+    </w:p>
+    <w:p>
+      <w:pPr>
+        <w:pStyle w:val="ListParagraph"/>
+        <w:numPr>
+          <w:ilvl w:val="0"/>
+          <w:numId w:val="22"/>
+        </w:numPr>
+        <w:rPr>
+          <w:rFonts w:ascii="Calibri" w:hAnsi="Calibri" w:cs="Times New Roman"/>
+          <w:sz w:val="22"/>
+        </w:rPr>
+      </w:pPr>
+      <w:r>
+        <w:rPr>
+          <w:rFonts w:ascii="Calibri" w:hAnsi="Calibri" w:cs="Times New Roman"/>
+          <w:sz w:val="22"/>
+        </w:rPr>
+        <w:t>Projects that require a user interface are usually more difficult to build and can add stress for the software engineering methodologies</w:t>
+      </w:r>
+    </w:p>
+    <w:p>
+      <w:pPr>
+        <w:pStyle w:val="ListParagraph"/>
+        <w:numPr>
+          <w:ilvl w:val="1"/>
+          <w:numId w:val="22"/>
+        </w:numPr>
+        <w:rPr>
+          <w:rFonts w:ascii="Calibri" w:hAnsi="Calibri" w:cs="Times New Roman"/>
+          <w:sz w:val="22"/>
+        </w:rPr>
+      </w:pPr>
+      <w:r>
+        <w:rPr>
+          <w:rFonts w:ascii="Calibri" w:hAnsi="Calibri" w:cs="Times New Roman"/>
+          <w:sz w:val="22"/>
+        </w:rPr>
+        <w:t>There is often a fundamental different between the approaches taken by software engineers and HCI specialists</w:t>
+      </w:r>
+    </w:p>
+    <w:p>
+      <w:pPr>
+        <w:pStyle w:val="ListParagraph"/>
+        <w:numPr>
+          <w:ilvl w:val="2"/>
+          <w:numId w:val="22"/>
+        </w:numPr>
+        <w:rPr>
+          <w:rFonts w:ascii="Calibri" w:hAnsi="Calibri" w:cs="Times New Roman"/>
+          <w:sz w:val="22"/>
+        </w:rPr>
+      </w:pPr>
+      <w:r>
+        <w:rPr>
+          <w:rFonts w:ascii="Calibri" w:hAnsi="Calibri" w:cs="Times New Roman"/>
+          <w:sz w:val="22"/>
+        </w:rPr>
+        <w:t>HCI specialists are user-centered and software engineers are system-centered</w:t>
+      </w:r>
+    </w:p>
+    <w:p>
+      <w:pPr>
+        <w:pStyle w:val="ListParagraph"/>
+        <w:numPr>
+          <w:ilvl w:val="3"/>
+          <w:numId w:val="22"/>
+        </w:numPr>
+        <w:rPr>
+          <w:rFonts w:ascii="Calibri" w:hAnsi="Calibri" w:cs="Times New Roman"/>
+          <w:sz w:val="22"/>
+        </w:rPr>
+      </w:pPr>
+      <w:r>
+        <w:rPr>
+          <w:rFonts w:ascii="Calibri" w:hAnsi="Calibri" w:cs="Times New Roman"/>
+          <w:sz w:val="22"/>
+        </w:rPr>
+        <w:t>SE methodologies are good at modeling certain aspects of the problem domain</w:t>
+      </w:r>
+    </w:p>
+    <w:p>
+      <w:pPr>
+        <w:pStyle w:val="ListParagraph"/>
+        <w:numPr>
+          <w:ilvl w:val="4"/>
+          <w:numId w:val="22"/>
+        </w:numPr>
+        <w:rPr>
+          <w:rFonts w:ascii="Calibri" w:hAnsi="Calibri" w:cs="Times New Roman"/>
+          <w:sz w:val="22"/>
+        </w:rPr>
+      </w:pPr>
+      <w:r>
+        <w:rPr>
+          <w:rFonts w:ascii="Calibri" w:hAnsi="Calibri" w:cs="Times New Roman"/>
+          <w:sz w:val="22"/>
+        </w:rPr>
+        <w:t>Method have been developed to represent data, architectural and procedural aspects of a software system</w:t>
+      </w:r>
+    </w:p>
+    <w:p>
+      <w:pPr>
+        <w:pStyle w:val="ListParagraph"/>
+        <w:numPr>
+          <w:ilvl w:val="4"/>
+          <w:numId w:val="22"/>
+        </w:numPr>
+        <w:rPr>
+          <w:rFonts w:ascii="Calibri" w:hAnsi="Calibri" w:cs="Times New Roman"/>
+          <w:sz w:val="22"/>
+        </w:rPr>
+      </w:pPr>
+      <w:r>
+        <w:rPr>
+          <w:rFonts w:ascii="Calibri" w:hAnsi="Calibri" w:cs="Times New Roman"/>
+          <w:sz w:val="22"/>
+        </w:rPr>
+        <w:t>Deal with managerial and financial issues as well</w:t>
+      </w:r>
+    </w:p>
+    <w:p>
+      <w:pPr>
+        <w:pStyle w:val="ListParagraph"/>
+        <w:numPr>
+          <w:ilvl w:val="4"/>
+          <w:numId w:val="22"/>
+        </w:numPr>
+        <w:rPr>
+          <w:rFonts w:ascii="Calibri" w:hAnsi="Calibri" w:cs="Times New Roman"/>
+          <w:sz w:val="22"/>
+        </w:rPr>
+      </w:pPr>
+      <w:r>
+        <w:rPr>
+          <w:rFonts w:ascii="Calibri" w:hAnsi="Calibri" w:cs="Times New Roman"/>
+          <w:sz w:val="22"/>
+        </w:rPr>
+        <w:t>Useful for specifying and building the functional aspects of a software system as well</w:t>
+      </w:r>
+    </w:p>
+    <w:p>
+      <w:pPr>
+        <w:pStyle w:val="ListParagraph"/>
+        <w:numPr>
+          <w:ilvl w:val="3"/>
+          <w:numId w:val="22"/>
+        </w:numPr>
+        <w:rPr>
+          <w:rFonts w:ascii="Calibri" w:hAnsi="Calibri" w:cs="Times New Roman"/>
+          <w:sz w:val="22"/>
+        </w:rPr>
+      </w:pPr>
+      <w:r>
+        <w:rPr>
+          <w:rFonts w:ascii="Calibri" w:hAnsi="Calibri" w:cs="Times New Roman"/>
+          <w:sz w:val="22"/>
+        </w:rPr>
+        <w:t>HCI emphasizes developing a deep understanding of user characteristics and a clear awareness of the tasks a user must perform</w:t>
+      </w:r>
+    </w:p>
+    <w:p>
+      <w:pPr>
+        <w:pStyle w:val="ListParagraph"/>
+        <w:numPr>
+          <w:ilvl w:val="4"/>
+          <w:numId w:val="22"/>
+        </w:numPr>
+        <w:rPr>
+          <w:rFonts w:ascii="Calibri" w:hAnsi="Calibri" w:cs="Times New Roman"/>
+          <w:sz w:val="22"/>
+        </w:rPr>
+      </w:pPr>
+      <w:r>
+        <w:rPr>
+          <w:rFonts w:ascii="Calibri" w:hAnsi="Calibri" w:cs="Times New Roman"/>
+          <w:sz w:val="22"/>
+        </w:rPr>
+        <w:t>Test design ideas on real users and use formal evaluation techniques to replace intuition in guiding design</w:t>
+      </w:r>
+    </w:p>
+    <w:p>
+      <w:pPr>
+        <w:pStyle w:val="ListParagraph"/>
+        <w:numPr>
+          <w:ilvl w:val="3"/>
+          <w:numId w:val="22"/>
+        </w:numPr>
+        <w:rPr>
+          <w:rFonts w:ascii="Calibri" w:hAnsi="Calibri" w:cs="Times New Roman"/>
+          <w:sz w:val="22"/>
+        </w:rPr>
+      </w:pPr>
+      <w:r>
+        <w:rPr>
+          <w:rFonts w:ascii="Calibri" w:hAnsi="Calibri" w:cs="Times New Roman"/>
+          <w:sz w:val="22"/>
+        </w:rPr>
+        <w:t>Inadequate HCI methodologies do not clarify the role of the SE process relative to the HCI process</w:t>
+      </w:r>
+    </w:p>
+    <w:p>
+      <w:pPr>
+        <w:pStyle w:val="ListParagraph"/>
+        <w:numPr>
+          <w:ilvl w:val="4"/>
+          <w:numId w:val="22"/>
+        </w:numPr>
+        <w:rPr>
+          <w:rFonts w:ascii="Calibri" w:hAnsi="Calibri" w:cs="Times New Roman"/>
+          <w:sz w:val="22"/>
+        </w:rPr>
+      </w:pPr>
+      <w:r>
+        <w:rPr>
+          <w:rFonts w:ascii="Calibri" w:hAnsi="Calibri" w:cs="Times New Roman"/>
+          <w:sz w:val="22"/>
+        </w:rPr>
+        <w:t>Neilsen’s usability engineering approach is typical of HCI methodologies that leave the relationship ambiguious</w:t>
+      </w:r>
+      <w:bookmarkStart w:id="0" w:name="_GoBack"/>
+      <w:bookmarkEnd w:id="0"/>
+    </w:p>
+    <w:p>
+      <w:pPr>
         <w:pStyle w:val="ListParagraph"/>
         <w:rPr>
           <w:rFonts w:ascii="Calibri" w:hAnsi="Calibri" w:cs="Times New Roman"/>
@@ -3904,7 +5029,7 @@
                     </pic:cNvPicPr>
                   </pic:nvPicPr>
                   <pic:blipFill>
-                    <a:blip r:embed="rId8">
+                    <a:blip r:embed="rId7">
                       <a:extLst>
                         <a:ext uri="{28A0092B-C50C-407E-A947-70E740481C1C}">
                           <a14:useLocalDpi xmlns:a14="http://schemas.microsoft.com/office/drawing/2010/main" val="0"/>
@@ -4123,7 +5248,7 @@
           <w:sz w:val="22"/>
         </w:rPr>
       </w:pPr>
-      <w:hyperlink r:id="rId9" w:history="1">
+      <w:hyperlink r:id="rId8" w:history="1">
         <w:r>
           <w:rPr>
             <w:rStyle w:val="Hyperlink"/>
@@ -4146,7 +5271,7 @@
           <w:sz w:val="22"/>
         </w:rPr>
       </w:pPr>
-      <w:hyperlink r:id="rId10" w:history="1">
+      <w:hyperlink r:id="rId9" w:history="1">
         <w:r>
           <w:rPr>
             <w:rStyle w:val="Hyperlink"/>
@@ -4169,7 +5294,7 @@
           <w:sz w:val="22"/>
         </w:rPr>
       </w:pPr>
-      <w:hyperlink r:id="rId11" w:history="1">
+      <w:hyperlink r:id="rId10" w:history="1">
         <w:r>
           <w:rPr>
             <w:rStyle w:val="Hyperlink"/>
@@ -4192,7 +5317,7 @@
           <w:sz w:val="22"/>
         </w:rPr>
       </w:pPr>
-      <w:hyperlink r:id="rId12" w:history="1">
+      <w:hyperlink r:id="rId11" w:history="1">
         <w:r>
           <w:rPr>
             <w:rStyle w:val="Hyperlink"/>
@@ -4215,7 +5340,7 @@
           <w:sz w:val="22"/>
         </w:rPr>
       </w:pPr>
-      <w:hyperlink r:id="rId13" w:history="1">
+      <w:hyperlink r:id="rId12" w:history="1">
         <w:r>
           <w:rPr>
             <w:rStyle w:val="Hyperlink"/>
@@ -4238,7 +5363,7 @@
           <w:sz w:val="22"/>
         </w:rPr>
       </w:pPr>
-      <w:hyperlink r:id="rId14" w:history="1">
+      <w:hyperlink r:id="rId13" w:history="1">
         <w:r>
           <w:rPr>
             <w:rStyle w:val="Hyperlink"/>
@@ -4269,8 +5394,6 @@
           <w:sz w:val="22"/>
         </w:rPr>
       </w:pPr>
-      <w:bookmarkStart w:id="0" w:name="_GoBack"/>
-      <w:bookmarkEnd w:id="0"/>
     </w:p>
     <w:p>
       <w:pPr>
@@ -4506,7 +5629,7 @@
 </file>
 
 <file path=word/numbering.xml><?xml version="1.0" encoding="utf-8"?>
-<w:numbering xmlns:wpc="http://schemas.microsoft.com/office/word/2010/wordprocessingCanvas" xmlns:mo="http://schemas.microsoft.com/office/mac/office/2008/main" xmlns:mc="http://schemas.openxmlformats.org/markup-compatibility/2006" xmlns:mv="urn:schemas-microsoft-com:mac:vml" xmlns:o="urn:schemas-microsoft-com:office:office" xmlns:r="http://schemas.openxmlformats.org/officeDocument/2006/relationships" xmlns:m="http://schemas.openxmlformats.org/officeDocument/2006/math" xmlns:v="urn:schemas-microsoft-com:vml" xmlns:wp14="http://schemas.microsoft.com/office/word/2010/wordprocessingDrawing" xmlns:wp="http://schemas.openxmlformats.org/drawingml/2006/wordprocessingDrawing" xmlns:w10="urn:schemas-microsoft-com:office:word" xmlns:w="http://schemas.openxmlformats.org/wordprocessingml/2006/main" xmlns:w14="http://schemas.microsoft.com/office/word/2010/wordml" xmlns:wpg="http://schemas.microsoft.com/office/word/2010/wordprocessingGroup" xmlns:wpi="http://schemas.microsoft.com/office/word/2010/wordprocessingInk" xmlns:wne="http://schemas.microsoft.com/office/word/2006/wordml" xmlns:wps="http://schemas.microsoft.com/office/word/2010/wordprocessingShape" mc:Ignorable="w14 wp14">
+<w:numbering xmlns:wpc="http://schemas.microsoft.com/office/word/2010/wordprocessingCanvas" xmlns:mo="http://schemas.microsoft.com/office/mac/office/2008/main" xmlns:mc="http://schemas.openxmlformats.org/markup-compatibility/2006" xmlns:mv="urn:schemas-microsoft-com:mac:vml" xmlns:o="urn:schemas-microsoft-com:office:office" xmlns:r="http://schemas.openxmlformats.org/officeDocument/2006/relationships" xmlns:m="http://schemas.openxmlformats.org/officeDocument/2006/math" xmlns:v="urn:schemas-microsoft-com:vml" xmlns:wp14="http://schemas.microsoft.com/office/word/2010/wordprocessingDrawing" xmlns:wp="http://schemas.openxmlformats.org/drawingml/2006/wordprocessingDrawing" xmlns:w10="urn:schemas-microsoft-com:office:word" xmlns:w="http://schemas.openxmlformats.org/wordprocessingml/2006/main" xmlns:w14="http://schemas.microsoft.com/office/word/2010/wordml" xmlns:w15="http://schemas.microsoft.com/office/word/2012/wordml" xmlns:wpg="http://schemas.microsoft.com/office/word/2010/wordprocessingGroup" xmlns:wpi="http://schemas.microsoft.com/office/word/2010/wordprocessingInk" xmlns:wne="http://schemas.microsoft.com/office/word/2006/wordml" xmlns:wps="http://schemas.microsoft.com/office/word/2010/wordprocessingShape" mc:Ignorable="w14 w15 wp14">
   <w:abstractNum w:abstractNumId="0">
     <w:nsid w:val="02216A1A"/>
     <w:multiLevelType w:val="hybridMultilevel"/>
@@ -5159,6 +6282,119 @@
     </w:lvl>
   </w:abstractNum>
   <w:abstractNum w:abstractNumId="6">
+    <w:nsid w:val="1BF41A22"/>
+    <w:multiLevelType w:val="hybridMultilevel"/>
+    <w:tmpl w:val="90A0D6FA"/>
+    <w:lvl w:ilvl="0" w:tplc="04090001">
+      <w:start w:val="1"/>
+      <w:numFmt w:val="bullet"/>
+      <w:lvlText w:val=""/>
+      <w:lvlJc w:val="left"/>
+      <w:pPr>
+        <w:ind w:left="720" w:hanging="360"/>
+      </w:pPr>
+      <w:rPr>
+        <w:rFonts w:ascii="Symbol" w:hAnsi="Symbol" w:hint="default"/>
+      </w:rPr>
+    </w:lvl>
+    <w:lvl w:ilvl="1" w:tplc="04090003">
+      <w:start w:val="1"/>
+      <w:numFmt w:val="bullet"/>
+      <w:lvlText w:val="o"/>
+      <w:lvlJc w:val="left"/>
+      <w:pPr>
+        <w:ind w:left="1440" w:hanging="360"/>
+      </w:pPr>
+      <w:rPr>
+        <w:rFonts w:ascii="Courier New" w:hAnsi="Courier New" w:cs="Courier New" w:hint="default"/>
+      </w:rPr>
+    </w:lvl>
+    <w:lvl w:ilvl="2" w:tplc="04090005">
+      <w:start w:val="1"/>
+      <w:numFmt w:val="bullet"/>
+      <w:lvlText w:val=""/>
+      <w:lvlJc w:val="left"/>
+      <w:pPr>
+        <w:ind w:left="2160" w:hanging="360"/>
+      </w:pPr>
+      <w:rPr>
+        <w:rFonts w:ascii="Wingdings" w:hAnsi="Wingdings" w:hint="default"/>
+      </w:rPr>
+    </w:lvl>
+    <w:lvl w:ilvl="3" w:tplc="04090001">
+      <w:start w:val="1"/>
+      <w:numFmt w:val="bullet"/>
+      <w:lvlText w:val=""/>
+      <w:lvlJc w:val="left"/>
+      <w:pPr>
+        <w:ind w:left="2880" w:hanging="360"/>
+      </w:pPr>
+      <w:rPr>
+        <w:rFonts w:ascii="Symbol" w:hAnsi="Symbol" w:hint="default"/>
+      </w:rPr>
+    </w:lvl>
+    <w:lvl w:ilvl="4" w:tplc="04090003">
+      <w:start w:val="1"/>
+      <w:numFmt w:val="bullet"/>
+      <w:lvlText w:val="o"/>
+      <w:lvlJc w:val="left"/>
+      <w:pPr>
+        <w:ind w:left="3600" w:hanging="360"/>
+      </w:pPr>
+      <w:rPr>
+        <w:rFonts w:ascii="Courier New" w:hAnsi="Courier New" w:cs="Courier New" w:hint="default"/>
+      </w:rPr>
+    </w:lvl>
+    <w:lvl w:ilvl="5" w:tplc="04090005">
+      <w:start w:val="1"/>
+      <w:numFmt w:val="bullet"/>
+      <w:lvlText w:val=""/>
+      <w:lvlJc w:val="left"/>
+      <w:pPr>
+        <w:ind w:left="4320" w:hanging="360"/>
+      </w:pPr>
+      <w:rPr>
+        <w:rFonts w:ascii="Wingdings" w:hAnsi="Wingdings" w:hint="default"/>
+      </w:rPr>
+    </w:lvl>
+    <w:lvl w:ilvl="6" w:tplc="04090001" w:tentative="1">
+      <w:start w:val="1"/>
+      <w:numFmt w:val="bullet"/>
+      <w:lvlText w:val=""/>
+      <w:lvlJc w:val="left"/>
+      <w:pPr>
+        <w:ind w:left="5040" w:hanging="360"/>
+      </w:pPr>
+      <w:rPr>
+        <w:rFonts w:ascii="Symbol" w:hAnsi="Symbol" w:hint="default"/>
+      </w:rPr>
+    </w:lvl>
+    <w:lvl w:ilvl="7" w:tplc="04090003" w:tentative="1">
+      <w:start w:val="1"/>
+      <w:numFmt w:val="bullet"/>
+      <w:lvlText w:val="o"/>
+      <w:lvlJc w:val="left"/>
+      <w:pPr>
+        <w:ind w:left="5760" w:hanging="360"/>
+      </w:pPr>
+      <w:rPr>
+        <w:rFonts w:ascii="Courier New" w:hAnsi="Courier New" w:cs="Courier New" w:hint="default"/>
+      </w:rPr>
+    </w:lvl>
+    <w:lvl w:ilvl="8" w:tplc="04090005" w:tentative="1">
+      <w:start w:val="1"/>
+      <w:numFmt w:val="bullet"/>
+      <w:lvlText w:val=""/>
+      <w:lvlJc w:val="left"/>
+      <w:pPr>
+        <w:ind w:left="6480" w:hanging="360"/>
+      </w:pPr>
+      <w:rPr>
+        <w:rFonts w:ascii="Wingdings" w:hAnsi="Wingdings" w:hint="default"/>
+      </w:rPr>
+    </w:lvl>
+  </w:abstractNum>
+  <w:abstractNum w:abstractNumId="7">
     <w:nsid w:val="23552365"/>
     <w:multiLevelType w:val="hybridMultilevel"/>
     <w:tmpl w:val="14961392"/>
@@ -5271,7 +6507,7 @@
       </w:rPr>
     </w:lvl>
   </w:abstractNum>
-  <w:abstractNum w:abstractNumId="7">
+  <w:abstractNum w:abstractNumId="8">
     <w:nsid w:val="31F06E8A"/>
     <w:multiLevelType w:val="hybridMultilevel"/>
     <w:tmpl w:val="E4E001C0"/>
@@ -5384,7 +6620,7 @@
       </w:rPr>
     </w:lvl>
   </w:abstractNum>
-  <w:abstractNum w:abstractNumId="8">
+  <w:abstractNum w:abstractNumId="9">
     <w:nsid w:val="35FA7C9A"/>
     <w:multiLevelType w:val="hybridMultilevel"/>
     <w:tmpl w:val="CDD053D2"/>
@@ -5497,7 +6733,7 @@
       </w:rPr>
     </w:lvl>
   </w:abstractNum>
-  <w:abstractNum w:abstractNumId="9">
+  <w:abstractNum w:abstractNumId="10">
     <w:nsid w:val="47467BD4"/>
     <w:multiLevelType w:val="hybridMultilevel"/>
     <w:tmpl w:val="945ADC68"/>
@@ -5610,7 +6846,7 @@
       </w:rPr>
     </w:lvl>
   </w:abstractNum>
-  <w:abstractNum w:abstractNumId="10">
+  <w:abstractNum w:abstractNumId="11">
     <w:nsid w:val="60E90C87"/>
     <w:multiLevelType w:val="hybridMultilevel"/>
     <w:tmpl w:val="6C5A58D0"/>
@@ -5723,7 +6959,7 @@
       </w:rPr>
     </w:lvl>
   </w:abstractNum>
-  <w:abstractNum w:abstractNumId="11">
+  <w:abstractNum w:abstractNumId="12">
     <w:nsid w:val="610839BC"/>
     <w:multiLevelType w:val="hybridMultilevel"/>
     <w:tmpl w:val="3A4CEC64"/>
@@ -5836,7 +7072,7 @@
       </w:rPr>
     </w:lvl>
   </w:abstractNum>
-  <w:abstractNum w:abstractNumId="12">
+  <w:abstractNum w:abstractNumId="13">
     <w:nsid w:val="620F36E4"/>
     <w:multiLevelType w:val="hybridMultilevel"/>
     <w:tmpl w:val="1BD066CA"/>
@@ -5949,7 +7185,7 @@
       </w:rPr>
     </w:lvl>
   </w:abstractNum>
-  <w:abstractNum w:abstractNumId="13">
+  <w:abstractNum w:abstractNumId="14">
     <w:nsid w:val="63E041A3"/>
     <w:multiLevelType w:val="hybridMultilevel"/>
     <w:tmpl w:val="A84AD402"/>
@@ -6035,7 +7271,7 @@
       </w:pPr>
     </w:lvl>
   </w:abstractNum>
-  <w:abstractNum w:abstractNumId="14">
+  <w:abstractNum w:abstractNumId="15">
     <w:nsid w:val="640E3EE3"/>
     <w:multiLevelType w:val="hybridMultilevel"/>
     <w:tmpl w:val="EEEC670A"/>
@@ -6148,7 +7384,120 @@
       </w:rPr>
     </w:lvl>
   </w:abstractNum>
-  <w:abstractNum w:abstractNumId="15">
+  <w:abstractNum w:abstractNumId="16">
+    <w:nsid w:val="64EC0B05"/>
+    <w:multiLevelType w:val="hybridMultilevel"/>
+    <w:tmpl w:val="06C644C4"/>
+    <w:lvl w:ilvl="0" w:tplc="04090001">
+      <w:start w:val="1"/>
+      <w:numFmt w:val="bullet"/>
+      <w:lvlText w:val=""/>
+      <w:lvlJc w:val="left"/>
+      <w:pPr>
+        <w:ind w:left="720" w:hanging="360"/>
+      </w:pPr>
+      <w:rPr>
+        <w:rFonts w:ascii="Symbol" w:hAnsi="Symbol" w:hint="default"/>
+      </w:rPr>
+    </w:lvl>
+    <w:lvl w:ilvl="1" w:tplc="04090003" w:tentative="1">
+      <w:start w:val="1"/>
+      <w:numFmt w:val="bullet"/>
+      <w:lvlText w:val="o"/>
+      <w:lvlJc w:val="left"/>
+      <w:pPr>
+        <w:ind w:left="1440" w:hanging="360"/>
+      </w:pPr>
+      <w:rPr>
+        <w:rFonts w:ascii="Courier New" w:hAnsi="Courier New" w:cs="Courier New" w:hint="default"/>
+      </w:rPr>
+    </w:lvl>
+    <w:lvl w:ilvl="2" w:tplc="04090005" w:tentative="1">
+      <w:start w:val="1"/>
+      <w:numFmt w:val="bullet"/>
+      <w:lvlText w:val=""/>
+      <w:lvlJc w:val="left"/>
+      <w:pPr>
+        <w:ind w:left="2160" w:hanging="360"/>
+      </w:pPr>
+      <w:rPr>
+        <w:rFonts w:ascii="Wingdings" w:hAnsi="Wingdings" w:hint="default"/>
+      </w:rPr>
+    </w:lvl>
+    <w:lvl w:ilvl="3" w:tplc="04090001" w:tentative="1">
+      <w:start w:val="1"/>
+      <w:numFmt w:val="bullet"/>
+      <w:lvlText w:val=""/>
+      <w:lvlJc w:val="left"/>
+      <w:pPr>
+        <w:ind w:left="2880" w:hanging="360"/>
+      </w:pPr>
+      <w:rPr>
+        <w:rFonts w:ascii="Symbol" w:hAnsi="Symbol" w:hint="default"/>
+      </w:rPr>
+    </w:lvl>
+    <w:lvl w:ilvl="4" w:tplc="04090003" w:tentative="1">
+      <w:start w:val="1"/>
+      <w:numFmt w:val="bullet"/>
+      <w:lvlText w:val="o"/>
+      <w:lvlJc w:val="left"/>
+      <w:pPr>
+        <w:ind w:left="3600" w:hanging="360"/>
+      </w:pPr>
+      <w:rPr>
+        <w:rFonts w:ascii="Courier New" w:hAnsi="Courier New" w:cs="Courier New" w:hint="default"/>
+      </w:rPr>
+    </w:lvl>
+    <w:lvl w:ilvl="5" w:tplc="04090005" w:tentative="1">
+      <w:start w:val="1"/>
+      <w:numFmt w:val="bullet"/>
+      <w:lvlText w:val=""/>
+      <w:lvlJc w:val="left"/>
+      <w:pPr>
+        <w:ind w:left="4320" w:hanging="360"/>
+      </w:pPr>
+      <w:rPr>
+        <w:rFonts w:ascii="Wingdings" w:hAnsi="Wingdings" w:hint="default"/>
+      </w:rPr>
+    </w:lvl>
+    <w:lvl w:ilvl="6" w:tplc="04090001" w:tentative="1">
+      <w:start w:val="1"/>
+      <w:numFmt w:val="bullet"/>
+      <w:lvlText w:val=""/>
+      <w:lvlJc w:val="left"/>
+      <w:pPr>
+        <w:ind w:left="5040" w:hanging="360"/>
+      </w:pPr>
+      <w:rPr>
+        <w:rFonts w:ascii="Symbol" w:hAnsi="Symbol" w:hint="default"/>
+      </w:rPr>
+    </w:lvl>
+    <w:lvl w:ilvl="7" w:tplc="04090003" w:tentative="1">
+      <w:start w:val="1"/>
+      <w:numFmt w:val="bullet"/>
+      <w:lvlText w:val="o"/>
+      <w:lvlJc w:val="left"/>
+      <w:pPr>
+        <w:ind w:left="5760" w:hanging="360"/>
+      </w:pPr>
+      <w:rPr>
+        <w:rFonts w:ascii="Courier New" w:hAnsi="Courier New" w:cs="Courier New" w:hint="default"/>
+      </w:rPr>
+    </w:lvl>
+    <w:lvl w:ilvl="8" w:tplc="04090005" w:tentative="1">
+      <w:start w:val="1"/>
+      <w:numFmt w:val="bullet"/>
+      <w:lvlText w:val=""/>
+      <w:lvlJc w:val="left"/>
+      <w:pPr>
+        <w:ind w:left="6480" w:hanging="360"/>
+      </w:pPr>
+      <w:rPr>
+        <w:rFonts w:ascii="Wingdings" w:hAnsi="Wingdings" w:hint="default"/>
+      </w:rPr>
+    </w:lvl>
+  </w:abstractNum>
+  <w:abstractNum w:abstractNumId="17">
     <w:nsid w:val="6AE802D0"/>
     <w:multiLevelType w:val="hybridMultilevel"/>
     <w:tmpl w:val="3CD8AE84"/>
@@ -6261,7 +7610,7 @@
       </w:rPr>
     </w:lvl>
   </w:abstractNum>
-  <w:abstractNum w:abstractNumId="16">
+  <w:abstractNum w:abstractNumId="18">
     <w:nsid w:val="6BF7306C"/>
     <w:multiLevelType w:val="hybridMultilevel"/>
     <w:tmpl w:val="93081CAC"/>
@@ -6374,7 +7723,7 @@
       </w:rPr>
     </w:lvl>
   </w:abstractNum>
-  <w:abstractNum w:abstractNumId="17">
+  <w:abstractNum w:abstractNumId="19">
     <w:nsid w:val="72F44FD8"/>
     <w:multiLevelType w:val="hybridMultilevel"/>
     <w:tmpl w:val="6010C356"/>
@@ -6487,7 +7836,7 @@
       </w:rPr>
     </w:lvl>
   </w:abstractNum>
-  <w:abstractNum w:abstractNumId="18">
+  <w:abstractNum w:abstractNumId="20">
     <w:nsid w:val="75981691"/>
     <w:multiLevelType w:val="hybridMultilevel"/>
     <w:tmpl w:val="EAB84DAE"/>
@@ -6600,7 +7949,7 @@
       </w:rPr>
     </w:lvl>
   </w:abstractNum>
-  <w:abstractNum w:abstractNumId="19">
+  <w:abstractNum w:abstractNumId="21">
     <w:nsid w:val="784E1A44"/>
     <w:multiLevelType w:val="hybridMultilevel"/>
     <w:tmpl w:val="479A480E"/>
@@ -6714,19 +8063,19 @@
     </w:lvl>
   </w:abstractNum>
   <w:num w:numId="1">
-    <w:abstractNumId w:val="17"/>
+    <w:abstractNumId w:val="19"/>
   </w:num>
   <w:num w:numId="2">
+    <w:abstractNumId w:val="12"/>
+  </w:num>
+  <w:num w:numId="3">
+    <w:abstractNumId w:val="14"/>
+  </w:num>
+  <w:num w:numId="4">
     <w:abstractNumId w:val="11"/>
   </w:num>
-  <w:num w:numId="3">
-    <w:abstractNumId w:val="13"/>
-  </w:num>
-  <w:num w:numId="4">
-    <w:abstractNumId w:val="10"/>
-  </w:num>
   <w:num w:numId="5">
-    <w:abstractNumId w:val="19"/>
+    <w:abstractNumId w:val="21"/>
   </w:num>
   <w:num w:numId="6">
     <w:abstractNumId w:val="0"/>
@@ -6735,22 +8084,22 @@
     <w:abstractNumId w:val="2"/>
   </w:num>
   <w:num w:numId="8">
-    <w:abstractNumId w:val="18"/>
+    <w:abstractNumId w:val="20"/>
   </w:num>
   <w:num w:numId="9">
+    <w:abstractNumId w:val="17"/>
+  </w:num>
+  <w:num w:numId="10">
+    <w:abstractNumId w:val="13"/>
+  </w:num>
+  <w:num w:numId="11">
     <w:abstractNumId w:val="15"/>
   </w:num>
-  <w:num w:numId="10">
-    <w:abstractNumId w:val="12"/>
-  </w:num>
-  <w:num w:numId="11">
-    <w:abstractNumId w:val="14"/>
-  </w:num>
   <w:num w:numId="12">
-    <w:abstractNumId w:val="6"/>
+    <w:abstractNumId w:val="7"/>
   </w:num>
   <w:num w:numId="13">
-    <w:abstractNumId w:val="9"/>
+    <w:abstractNumId w:val="10"/>
   </w:num>
   <w:num w:numId="14">
     <w:abstractNumId w:val="1"/>
@@ -6759,10 +8108,10 @@
     <w:abstractNumId w:val="4"/>
   </w:num>
   <w:num w:numId="16">
-    <w:abstractNumId w:val="16"/>
+    <w:abstractNumId w:val="18"/>
   </w:num>
   <w:num w:numId="17">
-    <w:abstractNumId w:val="8"/>
+    <w:abstractNumId w:val="9"/>
   </w:num>
   <w:num w:numId="18">
     <w:abstractNumId w:val="3"/>
@@ -6771,14 +8120,20 @@
     <w:abstractNumId w:val="5"/>
   </w:num>
   <w:num w:numId="20">
-    <w:abstractNumId w:val="7"/>
+    <w:abstractNumId w:val="8"/>
+  </w:num>
+  <w:num w:numId="21">
+    <w:abstractNumId w:val="16"/>
+  </w:num>
+  <w:num w:numId="22">
+    <w:abstractNumId w:val="6"/>
   </w:num>
   <w:numIdMacAtCleanup w:val="11"/>
 </w:numbering>
 </file>
 
 <file path=word/styles.xml><?xml version="1.0" encoding="utf-8"?>
-<w:styles xmlns:mc="http://schemas.openxmlformats.org/markup-compatibility/2006" xmlns:r="http://schemas.openxmlformats.org/officeDocument/2006/relationships" xmlns:w="http://schemas.openxmlformats.org/wordprocessingml/2006/main" xmlns:w14="http://schemas.microsoft.com/office/word/2010/wordml" mc:Ignorable="w14">
+<w:styles xmlns:mc="http://schemas.openxmlformats.org/markup-compatibility/2006" xmlns:r="http://schemas.openxmlformats.org/officeDocument/2006/relationships" xmlns:w="http://schemas.openxmlformats.org/wordprocessingml/2006/main" xmlns:w14="http://schemas.microsoft.com/office/word/2010/wordml" xmlns:w15="http://schemas.microsoft.com/office/word/2012/wordml" mc:Ignorable="w14 w15">
   <w:docDefaults>
     <w:rPrDefault>
       <w:rPr>
@@ -6790,451 +8145,387 @@
     </w:rPrDefault>
     <w:pPrDefault/>
   </w:docDefaults>
-  <w:latentStyles w:defLockedState="0" w:defUIPriority="99" w:defSemiHidden="1" w:defUnhideWhenUsed="1" w:defQFormat="0" w:count="276">
-    <w:lsdException w:name="Normal" w:semiHidden="0" w:uiPriority="0" w:unhideWhenUsed="0" w:qFormat="1"/>
-    <w:lsdException w:name="heading 1" w:semiHidden="0" w:uiPriority="9" w:unhideWhenUsed="0" w:qFormat="1"/>
-    <w:lsdException w:name="heading 2" w:uiPriority="9" w:qFormat="1"/>
-    <w:lsdException w:name="heading 3" w:uiPriority="9" w:qFormat="1"/>
-    <w:lsdException w:name="heading 4" w:uiPriority="9" w:qFormat="1"/>
-    <w:lsdException w:name="heading 5" w:uiPriority="9" w:qFormat="1"/>
-    <w:lsdException w:name="heading 6" w:uiPriority="9" w:qFormat="1"/>
-    <w:lsdException w:name="heading 7" w:uiPriority="9" w:qFormat="1"/>
-    <w:lsdException w:name="heading 8" w:uiPriority="9" w:qFormat="1"/>
-    <w:lsdException w:name="heading 9" w:uiPriority="9" w:qFormat="1"/>
-    <w:lsdException w:name="toc 1" w:uiPriority="39"/>
-    <w:lsdException w:name="toc 2" w:uiPriority="39"/>
-    <w:lsdException w:name="toc 3" w:uiPriority="39"/>
-    <w:lsdException w:name="toc 4" w:uiPriority="39"/>
-    <w:lsdException w:name="toc 5" w:uiPriority="39"/>
-    <w:lsdException w:name="toc 6" w:uiPriority="39"/>
-    <w:lsdException w:name="toc 7" w:uiPriority="39"/>
-    <w:lsdException w:name="toc 8" w:uiPriority="39"/>
-    <w:lsdException w:name="toc 9" w:uiPriority="39"/>
-    <w:lsdException w:name="caption" w:uiPriority="35" w:qFormat="1"/>
-    <w:lsdException w:name="Title" w:semiHidden="0" w:uiPriority="10" w:unhideWhenUsed="0" w:qFormat="1"/>
-    <w:lsdException w:name="Default Paragraph Font" w:uiPriority="1"/>
-    <w:lsdException w:name="Subtitle" w:semiHidden="0" w:uiPriority="11" w:unhideWhenUsed="0" w:qFormat="1"/>
-    <w:lsdException w:name="Strong" w:semiHidden="0" w:uiPriority="22" w:unhideWhenUsed="0" w:qFormat="1"/>
-    <w:lsdException w:name="Emphasis" w:semiHidden="0" w:uiPriority="20" w:unhideWhenUsed="0" w:qFormat="1"/>
-    <w:lsdException w:name="Table Grid" w:semiHidden="0" w:uiPriority="59" w:unhideWhenUsed="0"/>
-    <w:lsdException w:name="Placeholder Text" w:unhideWhenUsed="0"/>
-    <w:lsdException w:name="No Spacing" w:uiPriority="1" w:unhideWhenUsed="0" w:qFormat="1"/>
-    <w:lsdException w:name="Light Shading" w:semiHidden="0" w:uiPriority="60" w:unhideWhenUsed="0"/>
-    <w:lsdException w:name="Light List" w:semiHidden="0" w:uiPriority="61" w:unhideWhenUsed="0"/>
-    <w:lsdException w:name="Light Grid" w:semiHidden="0" w:uiPriority="62" w:unhideWhenUsed="0"/>
-    <w:lsdException w:name="Medium Shading 1" w:semiHidden="0" w:uiPriority="63" w:unhideWhenUsed="0"/>
-    <w:lsdException w:name="Medium Shading 2" w:semiHidden="0" w:uiPriority="64" w:unhideWhenUsed="0"/>
-    <w:lsdException w:name="Medium List 1" w:semiHidden="0" w:uiPriority="65" w:unhideWhenUsed="0"/>
-    <w:lsdException w:name="Medium List 2" w:semiHidden="0" w:uiPriority="66" w:unhideWhenUsed="0"/>
-    <w:lsdException w:name="Medium Grid 1" w:semiHidden="0" w:uiPriority="67" w:unhideWhenUsed="0"/>
-    <w:lsdException w:name="Medium Grid 2" w:semiHidden="0" w:uiPriority="68" w:unhideWhenUsed="0"/>
-    <w:lsdException w:name="Medium Grid 3" w:semiHidden="0" w:uiPriority="69" w:unhideWhenUsed="0"/>
-    <w:lsdException w:name="Dark List" w:semiHidden="0" w:uiPriority="70" w:unhideWhenUsed="0"/>
-    <w:lsdException w:name="Colorful Shading" w:semiHidden="0" w:uiPriority="71" w:unhideWhenUsed="0"/>
-    <w:lsdException w:name="Colorful List" w:semiHidden="0" w:uiPriority="72" w:unhideWhenUsed="0"/>
-    <w:lsdException w:name="Colorful Grid" w:semiHidden="0" w:uiPriority="73" w:unhideWhenUsed="0"/>
-    <w:lsdException w:name="Light Shading Accent 1" w:semiHidden="0" w:uiPriority="60" w:unhideWhenUsed="0"/>
-    <w:lsdException w:name="Light List Accent 1" w:semiHidden="0" w:uiPriority="61" w:unhideWhenUsed="0"/>
-    <w:lsdException w:name="Light Grid Accent 1" w:semiHidden="0" w:uiPriority="62" w:unhideWhenUsed="0"/>
-    <w:lsdException w:name="Medium Shading 1 Accent 1" w:semiHidden="0" w:uiPriority="63" w:unhideWhenUsed="0"/>
-    <w:lsdException w:name="Medium Shading 2 Accent 1" w:semiHidden="0" w:uiPriority="64" w:unhideWhenUsed="0"/>
-    <w:lsdException w:name="Medium List 1 Accent 1" w:semiHidden="0" w:uiPriority="65" w:unhideWhenUsed="0"/>
-    <w:lsdException w:name="Revision" w:unhideWhenUsed="0"/>
-    <w:lsdException w:name="List Paragraph" w:semiHidden="0" w:uiPriority="34" w:unhideWhenUsed="0" w:qFormat="1"/>
-    <w:lsdException w:name="Quote" w:semiHidden="0" w:uiPriority="29" w:unhideWhenUsed="0" w:qFormat="1"/>
-    <w:lsdException w:name="Intense Quote" w:semiHidden="0" w:uiPriority="30" w:unhideWhenUsed="0" w:qFormat="1"/>
-    <w:lsdException w:name="Medium List 2 Accent 1" w:semiHidden="0" w:uiPriority="66" w:unhideWhenUsed="0"/>
-    <w:lsdException w:name="Medium Grid 1 Accent 1" w:semiHidden="0" w:uiPriority="67" w:unhideWhenUsed="0"/>
-    <w:lsdException w:name="Medium Grid 2 Accent 1" w:semiHidden="0" w:uiPriority="68" w:unhideWhenUsed="0"/>
-    <w:lsdException w:name="Medium Grid 3 Accent 1" w:semiHidden="0" w:uiPriority="69" w:unhideWhenUsed="0"/>
-    <w:lsdException w:name="Dark List Accent 1" w:semiHidden="0" w:uiPriority="70" w:unhideWhenUsed="0"/>
-    <w:lsdException w:name="Colorful Shading Accent 1" w:semiHidden="0" w:uiPriority="71" w:unhideWhenUsed="0"/>
-    <w:lsdException w:name="Colorful List Accent 1" w:semiHidden="0" w:uiPriority="72" w:unhideWhenUsed="0"/>
-    <w:lsdException w:name="Colorful Grid Accent 1" w:semiHidden="0" w:uiPriority="73" w:unhideWhenUsed="0"/>
-    <w:lsdException w:name="Light Shading Accent 2" w:semiHidden="0" w:uiPriority="60" w:unhideWhenUsed="0"/>
-    <w:lsdException w:name="Light List Accent 2" w:semiHidden="0" w:uiPriority="61" w:unhideWhenUsed="0"/>
-    <w:lsdException w:name="Light Grid Accent 2" w:semiHidden="0" w:uiPriority="62" w:unhideWhenUsed="0"/>
-    <w:lsdException w:name="Medium Shading 1 Accent 2" w:semiHidden="0" w:uiPriority="63" w:unhideWhenUsed="0"/>
-    <w:lsdException w:name="Medium Shading 2 Accent 2" w:semiHidden="0" w:uiPriority="64" w:unhideWhenUsed="0"/>
-    <w:lsdException w:name="Medium List 1 Accent 2" w:semiHidden="0" w:uiPriority="65" w:unhideWhenUsed="0"/>
-    <w:lsdException w:name="Medium List 2 Accent 2" w:semiHidden="0" w:uiPriority="66" w:unhideWhenUsed="0"/>
-    <w:lsdException w:name="Medium Grid 1 Accent 2" w:semiHidden="0" w:uiPriority="67" w:unhideWhenUsed="0"/>
-    <w:lsdException w:name="Medium Grid 2 Accent 2" w:semiHidden="0" w:uiPriority="68" w:unhideWhenUsed="0"/>
-    <w:lsdException w:name="Medium Grid 3 Accent 2" w:semiHidden="0" w:uiPriority="69" w:unhideWhenUsed="0"/>
-    <w:lsdException w:name="Dark List Accent 2" w:semiHidden="0" w:uiPriority="70" w:unhideWhenUsed="0"/>
-    <w:lsdException w:name="Colorful Shading Accent 2" w:semiHidden="0" w:uiPriority="71" w:unhideWhenUsed="0"/>
-    <w:lsdException w:name="Colorful List Accent 2" w:semiHidden="0" w:uiPriority="72" w:unhideWhenUsed="0"/>
-    <w:lsdException w:name="Colorful Grid Accent 2" w:semiHidden="0" w:uiPriority="73" w:unhideWhenUsed="0"/>
-    <w:lsdException w:name="Light Shading Accent 3" w:semiHidden="0" w:uiPriority="60" w:unhideWhenUsed="0"/>
-    <w:lsdException w:name="Light List Accent 3" w:semiHidden="0" w:uiPriority="61" w:unhideWhenUsed="0"/>
-    <w:lsdException w:name="Light Grid Accent 3" w:semiHidden="0" w:uiPriority="62" w:unhideWhenUsed="0"/>
-    <w:lsdException w:name="Medium Shading 1 Accent 3" w:semiHidden="0" w:uiPriority="63" w:unhideWhenUsed="0"/>
-    <w:lsdException w:name="Medium Shading 2 Accent 3" w:semiHidden="0" w:uiPriority="64" w:unhideWhenUsed="0"/>
-    <w:lsdException w:name="Medium List 1 Accent 3" w:semiHidden="0" w:uiPriority="65" w:unhideWhenUsed="0"/>
-    <w:lsdException w:name="Medium List 2 Accent 3" w:semiHidden="0" w:uiPriority="66" w:unhideWhenUsed="0"/>
-    <w:lsdException w:name="Medium Grid 1 Accent 3" w:semiHidden="0" w:uiPriority="67" w:unhideWhenUsed="0"/>
-    <w:lsdException w:name="Medium Grid 2 Accent 3" w:semiHidden="0" w:uiPriority="68" w:unhideWhenUsed="0"/>
-    <w:lsdException w:name="Medium Grid 3 Accent 3" w:semiHidden="0" w:uiPriority="69" w:unhideWhenUsed="0"/>
-    <w:lsdException w:name="Dark List Accent 3" w:semiHidden="0" w:uiPriority="70" w:unhideWhenUsed="0"/>
-    <w:lsdException w:name="Colorful Shading Accent 3" w:semiHidden="0" w:uiPriority="71" w:unhideWhenUsed="0"/>
-    <w:lsdException w:name="Colorful List Accent 3" w:semiHidden="0" w:uiPriority="72" w:unhideWhenUsed="0"/>
-    <w:lsdException w:name="Colorful Grid Accent 3" w:semiHidden="0" w:uiPriority="73" w:unhideWhenUsed="0"/>
-    <w:lsdException w:name="Light Shading Accent 4" w:semiHidden="0" w:uiPriority="60" w:unhideWhenUsed="0"/>
-    <w:lsdException w:name="Light List Accent 4" w:semiHidden="0" w:uiPriority="61" w:unhideWhenUsed="0"/>
-    <w:lsdException w:name="Light Grid Accent 4" w:semiHidden="0" w:uiPriority="62" w:unhideWhenUsed="0"/>
-    <w:lsdException w:name="Medium Shading 1 Accent 4" w:semiHidden="0" w:uiPriority="63" w:unhideWhenUsed="0"/>
-    <w:lsdException w:name="Medium Shading 2 Accent 4" w:semiHidden="0" w:uiPriority="64" w:unhideWhenUsed="0"/>
-    <w:lsdException w:name="Medium List 1 Accent 4" w:semiHidden="0" w:uiPriority="65" w:unhideWhenUsed="0"/>
-    <w:lsdException w:name="Medium List 2 Accent 4" w:semiHidden="0" w:uiPriority="66" w:unhideWhenUsed="0"/>
-    <w:lsdException w:name="Medium Grid 1 Accent 4" w:semiHidden="0" w:uiPriority="67" w:unhideWhenUsed="0"/>
-    <w:lsdException w:name="Medium Grid 2 Accent 4" w:semiHidden="0" w:uiPriority="68" w:unhideWhenUsed="0"/>
-    <w:lsdException w:name="Medium Grid 3 Accent 4" w:semiHidden="0" w:uiPriority="69" w:unhideWhenUsed="0"/>
-    <w:lsdException w:name="Dark List Accent 4" w:semiHidden="0" w:uiPriority="70" w:unhideWhenUsed="0"/>
-    <w:lsdException w:name="Colorful Shading Accent 4" w:semiHidden="0" w:uiPriority="71" w:unhideWhenUsed="0"/>
-    <w:lsdException w:name="Colorful List Accent 4" w:semiHidden="0" w:uiPriority="72" w:unhideWhenUsed="0"/>
-    <w:lsdException w:name="Colorful Grid Accent 4" w:semiHidden="0" w:uiPriority="73" w:unhideWhenUsed="0"/>
-    <w:lsdException w:name="Light Shading Accent 5" w:semiHidden="0" w:uiPriority="60" w:unhideWhenUsed="0"/>
-    <w:lsdException w:name="Light List Accent 5" w:semiHidden="0" w:uiPriority="61" w:unhideWhenUsed="0"/>
-    <w:lsdException w:name="Light Grid Accent 5" w:semiHidden="0" w:uiPriority="62" w:unhideWhenUsed="0"/>
-    <w:lsdException w:name="Medium Shading 1 Accent 5" w:semiHidden="0" w:uiPriority="63" w:unhideWhenUsed="0"/>
-    <w:lsdException w:name="Medium Shading 2 Accent 5" w:semiHidden="0" w:uiPriority="64" w:unhideWhenUsed="0"/>
-    <w:lsdException w:name="Medium List 1 Accent 5" w:semiHidden="0" w:uiPriority="65" w:unhideWhenUsed="0"/>
-    <w:lsdException w:name="Medium List 2 Accent 5" w:semiHidden="0" w:uiPriority="66" w:unhideWhenUsed="0"/>
-    <w:lsdException w:name="Medium Grid 1 Accent 5" w:semiHidden="0" w:uiPriority="67" w:unhideWhenUsed="0"/>
-    <w:lsdException w:name="Medium Grid 2 Accent 5" w:semiHidden="0" w:uiPriority="68" w:unhideWhenUsed="0"/>
-    <w:lsdException w:name="Medium Grid 3 Accent 5" w:semiHidden="0" w:uiPriority="69" w:unhideWhenUsed="0"/>
-    <w:lsdException w:name="Dark List Accent 5" w:semiHidden="0" w:uiPriority="70" w:unhideWhenUsed="0"/>
-    <w:lsdException w:name="Colorful Shading Accent 5" w:semiHidden="0" w:uiPriority="71" w:unhideWhenUsed="0"/>
-    <w:lsdException w:name="Colorful List Accent 5" w:semiHidden="0" w:uiPriority="72" w:unhideWhenUsed="0"/>
-    <w:lsdException w:name="Colorful Grid Accent 5" w:semiHidden="0" w:uiPriority="73" w:unhideWhenUsed="0"/>
-    <w:lsdException w:name="Light Shading Accent 6" w:semiHidden="0" w:uiPriority="60" w:unhideWhenUsed="0"/>
-    <w:lsdException w:name="Light List Accent 6" w:semiHidden="0" w:uiPriority="61" w:unhideWhenUsed="0"/>
-    <w:lsdException w:name="Light Grid Accent 6" w:semiHidden="0" w:uiPriority="62" w:unhideWhenUsed="0"/>
-    <w:lsdException w:name="Medium Shading 1 Accent 6" w:semiHidden="0" w:uiPriority="63" w:unhideWhenUsed="0"/>
-    <w:lsdException w:name="Medium Shading 2 Accent 6" w:semiHidden="0" w:uiPriority="64" w:unhideWhenUsed="0"/>
-    <w:lsdException w:name="Medium List 1 Accent 6" w:semiHidden="0" w:uiPriority="65" w:unhideWhenUsed="0"/>
-    <w:lsdException w:name="Medium List 2 Accent 6" w:semiHidden="0" w:uiPriority="66" w:unhideWhenUsed="0"/>
-    <w:lsdException w:name="Medium Grid 1 Accent 6" w:semiHidden="0" w:uiPriority="67" w:unhideWhenUsed="0"/>
-    <w:lsdException w:name="Medium Grid 2 Accent 6" w:semiHidden="0" w:uiPriority="68" w:unhideWhenUsed="0"/>
-    <w:lsdException w:name="Medium Grid 3 Accent 6" w:semiHidden="0" w:uiPriority="69" w:unhideWhenUsed="0"/>
-    <w:lsdException w:name="Dark List Accent 6" w:semiHidden="0" w:uiPriority="70" w:unhideWhenUsed="0"/>
-    <w:lsdException w:name="Colorful Shading Accent 6" w:semiHidden="0" w:uiPriority="71" w:unhideWhenUsed="0"/>
-    <w:lsdException w:name="Colorful List Accent 6" w:semiHidden="0" w:uiPriority="72" w:unhideWhenUsed="0"/>
-    <w:lsdException w:name="Colorful Grid Accent 6" w:semiHidden="0" w:uiPriority="73" w:unhideWhenUsed="0"/>
-    <w:lsdException w:name="Subtle Emphasis" w:semiHidden="0" w:uiPriority="19" w:unhideWhenUsed="0" w:qFormat="1"/>
-    <w:lsdException w:name="Intense Emphasis" w:semiHidden="0" w:uiPriority="21" w:unhideWhenUsed="0" w:qFormat="1"/>
-    <w:lsdException w:name="Subtle Reference" w:semiHidden="0" w:uiPriority="31" w:unhideWhenUsed="0" w:qFormat="1"/>
-    <w:lsdException w:name="Intense Reference" w:semiHidden="0" w:uiPriority="32" w:unhideWhenUsed="0" w:qFormat="1"/>
-    <w:lsdException w:name="Book Title" w:semiHidden="0" w:uiPriority="33" w:unhideWhenUsed="0" w:qFormat="1"/>
-    <w:lsdException w:name="Bibliography" w:uiPriority="37"/>
-    <w:lsdException w:name="TOC Heading" w:uiPriority="39" w:qFormat="1"/>
-  </w:latentStyles>
-  <w:style w:type="paragraph" w:default="1" w:styleId="Normal">
-    <w:name w:val="Normal"/>
-    <w:qFormat/>
-    <w:rsid w:val="00182AE8"/>
-  </w:style>
-  <w:style w:type="character" w:default="1" w:styleId="DefaultParagraphFont">
-    <w:name w:val="Default Paragraph Font"/>
-    <w:uiPriority w:val="1"/>
-    <w:semiHidden/>
-    <w:unhideWhenUsed/>
-  </w:style>
-  <w:style w:type="table" w:default="1" w:styleId="TableNormal">
-    <w:name w:val="Normal Table"/>
-    <w:uiPriority w:val="99"/>
-    <w:semiHidden/>
-    <w:unhideWhenUsed/>
-    <w:tblPr>
-      <w:tblInd w:w="0" w:type="dxa"/>
-      <w:tblCellMar>
-        <w:top w:w="0" w:type="dxa"/>
-        <w:left w:w="108" w:type="dxa"/>
-        <w:bottom w:w="0" w:type="dxa"/>
-        <w:right w:w="108" w:type="dxa"/>
-      </w:tblCellMar>
-    </w:tblPr>
-  </w:style>
-  <w:style w:type="numbering" w:default="1" w:styleId="NoList">
-    <w:name w:val="No List"/>
-    <w:uiPriority w:val="99"/>
-    <w:semiHidden/>
-    <w:unhideWhenUsed/>
-  </w:style>
-  <w:style w:type="paragraph" w:styleId="NormalWeb">
-    <w:name w:val="Normal (Web)"/>
-    <w:basedOn w:val="Normal"/>
-    <w:uiPriority w:val="99"/>
-    <w:unhideWhenUsed/>
-    <w:rsid w:val="00E70573"/>
-    <w:pPr>
-      <w:spacing w:before="100" w:beforeAutospacing="1" w:after="100" w:afterAutospacing="1"/>
-    </w:pPr>
-    <w:rPr>
-      <w:rFonts w:ascii="Times" w:hAnsi="Times" w:cs="Times New Roman"/>
-      <w:sz w:val="20"/>
-      <w:szCs w:val="20"/>
-    </w:rPr>
-  </w:style>
-  <w:style w:type="character" w:styleId="Hyperlink">
-    <w:name w:val="Hyperlink"/>
-    <w:basedOn w:val="DefaultParagraphFont"/>
-    <w:uiPriority w:val="99"/>
-    <w:unhideWhenUsed/>
-    <w:rsid w:val="00E70573"/>
-    <w:rPr>
-      <w:color w:val="0000FF"/>
-      <w:u w:val="single"/>
-    </w:rPr>
-  </w:style>
-  <w:style w:type="paragraph" w:styleId="ListParagraph">
-    <w:name w:val="List Paragraph"/>
-    <w:basedOn w:val="Normal"/>
-    <w:uiPriority w:val="34"/>
-    <w:qFormat/>
-    <w:rsid w:val="006E1E02"/>
-    <w:pPr>
-      <w:ind w:left="720"/>
-      <w:contextualSpacing/>
-    </w:pPr>
-  </w:style>
-  <w:style w:type="character" w:customStyle="1" w:styleId="a">
-    <w:name w:val="a"/>
-    <w:basedOn w:val="DefaultParagraphFont"/>
-    <w:rsid w:val="00514BEC"/>
-  </w:style>
-  <w:style w:type="character" w:customStyle="1" w:styleId="apple-converted-space">
-    <w:name w:val="apple-converted-space"/>
-    <w:basedOn w:val="DefaultParagraphFont"/>
-    <w:rsid w:val="00514BEC"/>
-  </w:style>
-  <w:style w:type="table" w:styleId="TableGrid">
-    <w:name w:val="Table Grid"/>
-    <w:basedOn w:val="TableNormal"/>
-    <w:uiPriority w:val="59"/>
-    <w:rsid w:val="004510ED"/>
-    <w:tblPr>
-      <w:tblInd w:w="0" w:type="dxa"/>
-      <w:tblBorders>
-        <w:top w:val="single" w:sz="4" w:space="0" w:color="auto"/>
-        <w:left w:val="single" w:sz="4" w:space="0" w:color="auto"/>
-        <w:bottom w:val="single" w:sz="4" w:space="0" w:color="auto"/>
-        <w:right w:val="single" w:sz="4" w:space="0" w:color="auto"/>
-        <w:insideH w:val="single" w:sz="4" w:space="0" w:color="auto"/>
-        <w:insideV w:val="single" w:sz="4" w:space="0" w:color="auto"/>
-      </w:tblBorders>
-      <w:tblCellMar>
-        <w:top w:w="0" w:type="dxa"/>
-        <w:left w:w="108" w:type="dxa"/>
-        <w:bottom w:w="0" w:type="dxa"/>
-        <w:right w:w="108" w:type="dxa"/>
-      </w:tblCellMar>
-    </w:tblPr>
-  </w:style>
-  <w:style w:type="character" w:styleId="FollowedHyperlink">
-    <w:name w:val="FollowedHyperlink"/>
-    <w:basedOn w:val="DefaultParagraphFont"/>
-    <w:uiPriority w:val="99"/>
-    <w:semiHidden/>
-    <w:unhideWhenUsed/>
-    <w:rsid w:val="00F609F7"/>
-    <w:rPr>
-      <w:color w:val="800080" w:themeColor="followedHyperlink"/>
-      <w:u w:val="single"/>
-    </w:rPr>
-  </w:style>
-  <w:style w:type="character" w:styleId="Strong">
-    <w:name w:val="Strong"/>
-    <w:basedOn w:val="DefaultParagraphFont"/>
-    <w:uiPriority w:val="22"/>
-    <w:qFormat/>
-    <w:rsid w:val="0082328B"/>
-    <w:rPr>
-      <w:b/>
-      <w:bCs/>
-    </w:rPr>
-  </w:style>
-  <w:style w:type="paragraph" w:styleId="BalloonText">
-    <w:name w:val="Balloon Text"/>
-    <w:basedOn w:val="Normal"/>
-    <w:link w:val="BalloonTextChar"/>
-    <w:uiPriority w:val="99"/>
-    <w:semiHidden/>
-    <w:unhideWhenUsed/>
-    <w:rsid w:val="00F018BB"/>
-    <w:rPr>
-      <w:rFonts w:ascii="Lucida Grande" w:hAnsi="Lucida Grande" w:cs="Lucida Grande"/>
-      <w:sz w:val="18"/>
-      <w:szCs w:val="18"/>
-    </w:rPr>
-  </w:style>
-  <w:style w:type="character" w:customStyle="1" w:styleId="BalloonTextChar">
-    <w:name w:val="Balloon Text Char"/>
-    <w:basedOn w:val="DefaultParagraphFont"/>
-    <w:link w:val="BalloonText"/>
-    <w:uiPriority w:val="99"/>
-    <w:semiHidden/>
-    <w:rsid w:val="00F018BB"/>
-    <w:rPr>
-      <w:rFonts w:ascii="Lucida Grande" w:hAnsi="Lucida Grande" w:cs="Lucida Grande"/>
-      <w:sz w:val="18"/>
-      <w:szCs w:val="18"/>
-    </w:rPr>
-  </w:style>
-</w:styles>
-</file>
-
-<file path=word/stylesWithEffects.xml><?xml version="1.0" encoding="utf-8"?>
-<w:styles xmlns:wpc="http://schemas.microsoft.com/office/word/2010/wordprocessingCanvas" xmlns:mo="http://schemas.microsoft.com/office/mac/office/2008/main" xmlns:mc="http://schemas.openxmlformats.org/markup-compatibility/2006" xmlns:mv="urn:schemas-microsoft-com:mac:vml" xmlns:o="urn:schemas-microsoft-com:office:office" xmlns:r="http://schemas.openxmlformats.org/officeDocument/2006/relationships" xmlns:m="http://schemas.openxmlformats.org/officeDocument/2006/math" xmlns:v="urn:schemas-microsoft-com:vml" xmlns:wp14="http://schemas.microsoft.com/office/word/2010/wordprocessingDrawing" xmlns:wp="http://schemas.openxmlformats.org/drawingml/2006/wordprocessingDrawing" xmlns:w10="urn:schemas-microsoft-com:office:word" xmlns:w="http://schemas.openxmlformats.org/wordprocessingml/2006/main" xmlns:w14="http://schemas.microsoft.com/office/word/2010/wordml" xmlns:wpg="http://schemas.microsoft.com/office/word/2010/wordprocessingGroup" xmlns:wpi="http://schemas.microsoft.com/office/word/2010/wordprocessingInk" xmlns:wne="http://schemas.microsoft.com/office/word/2006/wordml" xmlns:wps="http://schemas.microsoft.com/office/word/2010/wordprocessingShape" mc:Ignorable="w14 wp14">
-  <w:docDefaults>
-    <w:rPrDefault>
-      <w:rPr>
-        <w:rFonts w:asciiTheme="minorHAnsi" w:eastAsiaTheme="minorEastAsia" w:hAnsiTheme="minorHAnsi" w:cstheme="minorBidi"/>
-        <w:sz w:val="24"/>
-        <w:szCs w:val="24"/>
-        <w:lang w:val="en-US" w:eastAsia="en-US" w:bidi="ar-SA"/>
-      </w:rPr>
-    </w:rPrDefault>
-    <w:pPrDefault/>
-  </w:docDefaults>
-  <w:latentStyles w:defLockedState="0" w:defUIPriority="99" w:defSemiHidden="1" w:defUnhideWhenUsed="1" w:defQFormat="0" w:count="276">
-    <w:lsdException w:name="Normal" w:semiHidden="0" w:uiPriority="0" w:unhideWhenUsed="0" w:qFormat="1"/>
-    <w:lsdException w:name="heading 1" w:semiHidden="0" w:uiPriority="9" w:unhideWhenUsed="0" w:qFormat="1"/>
-    <w:lsdException w:name="heading 2" w:uiPriority="9" w:qFormat="1"/>
-    <w:lsdException w:name="heading 3" w:uiPriority="9" w:qFormat="1"/>
-    <w:lsdException w:name="heading 4" w:uiPriority="9" w:qFormat="1"/>
-    <w:lsdException w:name="heading 5" w:uiPriority="9" w:qFormat="1"/>
-    <w:lsdException w:name="heading 6" w:uiPriority="9" w:qFormat="1"/>
-    <w:lsdException w:name="heading 7" w:uiPriority="9" w:qFormat="1"/>
-    <w:lsdException w:name="heading 8" w:uiPriority="9" w:qFormat="1"/>
-    <w:lsdException w:name="heading 9" w:uiPriority="9" w:qFormat="1"/>
-    <w:lsdException w:name="toc 1" w:uiPriority="39"/>
-    <w:lsdException w:name="toc 2" w:uiPriority="39"/>
-    <w:lsdException w:name="toc 3" w:uiPriority="39"/>
-    <w:lsdException w:name="toc 4" w:uiPriority="39"/>
-    <w:lsdException w:name="toc 5" w:uiPriority="39"/>
-    <w:lsdException w:name="toc 6" w:uiPriority="39"/>
-    <w:lsdException w:name="toc 7" w:uiPriority="39"/>
-    <w:lsdException w:name="toc 8" w:uiPriority="39"/>
-    <w:lsdException w:name="toc 9" w:uiPriority="39"/>
-    <w:lsdException w:name="caption" w:uiPriority="35" w:qFormat="1"/>
-    <w:lsdException w:name="Title" w:semiHidden="0" w:uiPriority="10" w:unhideWhenUsed="0" w:qFormat="1"/>
-    <w:lsdException w:name="Default Paragraph Font" w:uiPriority="1"/>
-    <w:lsdException w:name="Subtitle" w:semiHidden="0" w:uiPriority="11" w:unhideWhenUsed="0" w:qFormat="1"/>
-    <w:lsdException w:name="Strong" w:semiHidden="0" w:uiPriority="22" w:unhideWhenUsed="0" w:qFormat="1"/>
-    <w:lsdException w:name="Emphasis" w:semiHidden="0" w:uiPriority="20" w:unhideWhenUsed="0" w:qFormat="1"/>
-    <w:lsdException w:name="Table Grid" w:semiHidden="0" w:uiPriority="59" w:unhideWhenUsed="0"/>
-    <w:lsdException w:name="Placeholder Text" w:unhideWhenUsed="0"/>
-    <w:lsdException w:name="No Spacing" w:uiPriority="1" w:unhideWhenUsed="0" w:qFormat="1"/>
-    <w:lsdException w:name="Light Shading" w:semiHidden="0" w:uiPriority="60" w:unhideWhenUsed="0"/>
-    <w:lsdException w:name="Light List" w:semiHidden="0" w:uiPriority="61" w:unhideWhenUsed="0"/>
-    <w:lsdException w:name="Light Grid" w:semiHidden="0" w:uiPriority="62" w:unhideWhenUsed="0"/>
-    <w:lsdException w:name="Medium Shading 1" w:semiHidden="0" w:uiPriority="63" w:unhideWhenUsed="0"/>
-    <w:lsdException w:name="Medium Shading 2" w:semiHidden="0" w:uiPriority="64" w:unhideWhenUsed="0"/>
-    <w:lsdException w:name="Medium List 1" w:semiHidden="0" w:uiPriority="65" w:unhideWhenUsed="0"/>
-    <w:lsdException w:name="Medium List 2" w:semiHidden="0" w:uiPriority="66" w:unhideWhenUsed="0"/>
-    <w:lsdException w:name="Medium Grid 1" w:semiHidden="0" w:uiPriority="67" w:unhideWhenUsed="0"/>
-    <w:lsdException w:name="Medium Grid 2" w:semiHidden="0" w:uiPriority="68" w:unhideWhenUsed="0"/>
-    <w:lsdException w:name="Medium Grid 3" w:semiHidden="0" w:uiPriority="69" w:unhideWhenUsed="0"/>
-    <w:lsdException w:name="Dark List" w:semiHidden="0" w:uiPriority="70" w:unhideWhenUsed="0"/>
-    <w:lsdException w:name="Colorful Shading" w:semiHidden="0" w:uiPriority="71" w:unhideWhenUsed="0"/>
-    <w:lsdException w:name="Colorful List" w:semiHidden="0" w:uiPriority="72" w:unhideWhenUsed="0"/>
-    <w:lsdException w:name="Colorful Grid" w:semiHidden="0" w:uiPriority="73" w:unhideWhenUsed="0"/>
-    <w:lsdException w:name="Light Shading Accent 1" w:semiHidden="0" w:uiPriority="60" w:unhideWhenUsed="0"/>
-    <w:lsdException w:name="Light List Accent 1" w:semiHidden="0" w:uiPriority="61" w:unhideWhenUsed="0"/>
-    <w:lsdException w:name="Light Grid Accent 1" w:semiHidden="0" w:uiPriority="62" w:unhideWhenUsed="0"/>
-    <w:lsdException w:name="Medium Shading 1 Accent 1" w:semiHidden="0" w:uiPriority="63" w:unhideWhenUsed="0"/>
-    <w:lsdException w:name="Medium Shading 2 Accent 1" w:semiHidden="0" w:uiPriority="64" w:unhideWhenUsed="0"/>
-    <w:lsdException w:name="Medium List 1 Accent 1" w:semiHidden="0" w:uiPriority="65" w:unhideWhenUsed="0"/>
-    <w:lsdException w:name="Revision" w:unhideWhenUsed="0"/>
-    <w:lsdException w:name="List Paragraph" w:semiHidden="0" w:uiPriority="34" w:unhideWhenUsed="0" w:qFormat="1"/>
-    <w:lsdException w:name="Quote" w:semiHidden="0" w:uiPriority="29" w:unhideWhenUsed="0" w:qFormat="1"/>
-    <w:lsdException w:name="Intense Quote" w:semiHidden="0" w:uiPriority="30" w:unhideWhenUsed="0" w:qFormat="1"/>
-    <w:lsdException w:name="Medium List 2 Accent 1" w:semiHidden="0" w:uiPriority="66" w:unhideWhenUsed="0"/>
-    <w:lsdException w:name="Medium Grid 1 Accent 1" w:semiHidden="0" w:uiPriority="67" w:unhideWhenUsed="0"/>
-    <w:lsdException w:name="Medium Grid 2 Accent 1" w:semiHidden="0" w:uiPriority="68" w:unhideWhenUsed="0"/>
-    <w:lsdException w:name="Medium Grid 3 Accent 1" w:semiHidden="0" w:uiPriority="69" w:unhideWhenUsed="0"/>
-    <w:lsdException w:name="Dark List Accent 1" w:semiHidden="0" w:uiPriority="70" w:unhideWhenUsed="0"/>
-    <w:lsdException w:name="Colorful Shading Accent 1" w:semiHidden="0" w:uiPriority="71" w:unhideWhenUsed="0"/>
-    <w:lsdException w:name="Colorful List Accent 1" w:semiHidden="0" w:uiPriority="72" w:unhideWhenUsed="0"/>
-    <w:lsdException w:name="Colorful Grid Accent 1" w:semiHidden="0" w:uiPriority="73" w:unhideWhenUsed="0"/>
-    <w:lsdException w:name="Light Shading Accent 2" w:semiHidden="0" w:uiPriority="60" w:unhideWhenUsed="0"/>
-    <w:lsdException w:name="Light List Accent 2" w:semiHidden="0" w:uiPriority="61" w:unhideWhenUsed="0"/>
-    <w:lsdException w:name="Light Grid Accent 2" w:semiHidden="0" w:uiPriority="62" w:unhideWhenUsed="0"/>
-    <w:lsdException w:name="Medium Shading 1 Accent 2" w:semiHidden="0" w:uiPriority="63" w:unhideWhenUsed="0"/>
-    <w:lsdException w:name="Medium Shading 2 Accent 2" w:semiHidden="0" w:uiPriority="64" w:unhideWhenUsed="0"/>
-    <w:lsdException w:name="Medium List 1 Accent 2" w:semiHidden="0" w:uiPriority="65" w:unhideWhenUsed="0"/>
-    <w:lsdException w:name="Medium List 2 Accent 2" w:semiHidden="0" w:uiPriority="66" w:unhideWhenUsed="0"/>
-    <w:lsdException w:name="Medium Grid 1 Accent 2" w:semiHidden="0" w:uiPriority="67" w:unhideWhenUsed="0"/>
-    <w:lsdException w:name="Medium Grid 2 Accent 2" w:semiHidden="0" w:uiPriority="68" w:unhideWhenUsed="0"/>
-    <w:lsdException w:name="Medium Grid 3 Accent 2" w:semiHidden="0" w:uiPriority="69" w:unhideWhenUsed="0"/>
-    <w:lsdException w:name="Dark List Accent 2" w:semiHidden="0" w:uiPriority="70" w:unhideWhenUsed="0"/>
-    <w:lsdException w:name="Colorful Shading Accent 2" w:semiHidden="0" w:uiPriority="71" w:unhideWhenUsed="0"/>
-    <w:lsdException w:name="Colorful List Accent 2" w:semiHidden="0" w:uiPriority="72" w:unhideWhenUsed="0"/>
-    <w:lsdException w:name="Colorful Grid Accent 2" w:semiHidden="0" w:uiPriority="73" w:unhideWhenUsed="0"/>
-    <w:lsdException w:name="Light Shading Accent 3" w:semiHidden="0" w:uiPriority="60" w:unhideWhenUsed="0"/>
-    <w:lsdException w:name="Light List Accent 3" w:semiHidden="0" w:uiPriority="61" w:unhideWhenUsed="0"/>
-    <w:lsdException w:name="Light Grid Accent 3" w:semiHidden="0" w:uiPriority="62" w:unhideWhenUsed="0"/>
-    <w:lsdException w:name="Medium Shading 1 Accent 3" w:semiHidden="0" w:uiPriority="63" w:unhideWhenUsed="0"/>
-    <w:lsdException w:name="Medium Shading 2 Accent 3" w:semiHidden="0" w:uiPriority="64" w:unhideWhenUsed="0"/>
-    <w:lsdException w:name="Medium List 1 Accent 3" w:semiHidden="0" w:uiPriority="65" w:unhideWhenUsed="0"/>
-    <w:lsdException w:name="Medium List 2 Accent 3" w:semiHidden="0" w:uiPriority="66" w:unhideWhenUsed="0"/>
-    <w:lsdException w:name="Medium Grid 1 Accent 3" w:semiHidden="0" w:uiPriority="67" w:unhideWhenUsed="0"/>
-    <w:lsdException w:name="Medium Grid 2 Accent 3" w:semiHidden="0" w:uiPriority="68" w:unhideWhenUsed="0"/>
-    <w:lsdException w:name="Medium Grid 3 Accent 3" w:semiHidden="0" w:uiPriority="69" w:unhideWhenUsed="0"/>
-    <w:lsdException w:name="Dark List Accent 3" w:semiHidden="0" w:uiPriority="70" w:unhideWhenUsed="0"/>
-    <w:lsdException w:name="Colorful Shading Accent 3" w:semiHidden="0" w:uiPriority="71" w:unhideWhenUsed="0"/>
-    <w:lsdException w:name="Colorful List Accent 3" w:semiHidden="0" w:uiPriority="72" w:unhideWhenUsed="0"/>
-    <w:lsdException w:name="Colorful Grid Accent 3" w:semiHidden="0" w:uiPriority="73" w:unhideWhenUsed="0"/>
-    <w:lsdException w:name="Light Shading Accent 4" w:semiHidden="0" w:uiPriority="60" w:unhideWhenUsed="0"/>
-    <w:lsdException w:name="Light List Accent 4" w:semiHidden="0" w:uiPriority="61" w:unhideWhenUsed="0"/>
-    <w:lsdException w:name="Light Grid Accent 4" w:semiHidden="0" w:uiPriority="62" w:unhideWhenUsed="0"/>
-    <w:lsdException w:name="Medium Shading 1 Accent 4" w:semiHidden="0" w:uiPriority="63" w:unhideWhenUsed="0"/>
-    <w:lsdException w:name="Medium Shading 2 Accent 4" w:semiHidden="0" w:uiPriority="64" w:unhideWhenUsed="0"/>
-    <w:lsdException w:name="Medium List 1 Accent 4" w:semiHidden="0" w:uiPriority="65" w:unhideWhenUsed="0"/>
-    <w:lsdException w:name="Medium List 2 Accent 4" w:semiHidden="0" w:uiPriority="66" w:unhideWhenUsed="0"/>
-    <w:lsdException w:name="Medium Grid 1 Accent 4" w:semiHidden="0" w:uiPriority="67" w:unhideWhenUsed="0"/>
-    <w:lsdException w:name="Medium Grid 2 Accent 4" w:semiHidden="0" w:uiPriority="68" w:unhideWhenUsed="0"/>
-    <w:lsdException w:name="Medium Grid 3 Accent 4" w:semiHidden="0" w:uiPriority="69" w:unhideWhenUsed="0"/>
-    <w:lsdException w:name="Dark List Accent 4" w:semiHidden="0" w:uiPriority="70" w:unhideWhenUsed="0"/>
-    <w:lsdException w:name="Colorful Shading Accent 4" w:semiHidden="0" w:uiPriority="71" w:unhideWhenUsed="0"/>
-    <w:lsdException w:name="Colorful List Accent 4" w:semiHidden="0" w:uiPriority="72" w:unhideWhenUsed="0"/>
-    <w:lsdException w:name="Colorful Grid Accent 4" w:semiHidden="0" w:uiPriority="73" w:unhideWhenUsed="0"/>
-    <w:lsdException w:name="Light Shading Accent 5" w:semiHidden="0" w:uiPriority="60" w:unhideWhenUsed="0"/>
-    <w:lsdException w:name="Light List Accent 5" w:semiHidden="0" w:uiPriority="61" w:unhideWhenUsed="0"/>
-    <w:lsdException w:name="Light Grid Accent 5" w:semiHidden="0" w:uiPriority="62" w:unhideWhenUsed="0"/>
-    <w:lsdException w:name="Medium Shading 1 Accent 5" w:semiHidden="0" w:uiPriority="63" w:unhideWhenUsed="0"/>
-    <w:lsdException w:name="Medium Shading 2 Accent 5" w:semiHidden="0" w:uiPriority="64" w:unhideWhenUsed="0"/>
-    <w:lsdException w:name="Medium List 1 Accent 5" w:semiHidden="0" w:uiPriority="65" w:unhideWhenUsed="0"/>
-    <w:lsdException w:name="Medium List 2 Accent 5" w:semiHidden="0" w:uiPriority="66" w:unhideWhenUsed="0"/>
-    <w:lsdException w:name="Medium Grid 1 Accent 5" w:semiHidden="0" w:uiPriority="67" w:unhideWhenUsed="0"/>
-    <w:lsdException w:name="Medium Grid 2 Accent 5" w:semiHidden="0" w:uiPriority="68" w:unhideWhenUsed="0"/>
-    <w:lsdException w:name="Medium Grid 3 Accent 5" w:semiHidden="0" w:uiPriority="69" w:unhideWhenUsed="0"/>
-    <w:lsdException w:name="Dark List Accent 5" w:semiHidden="0" w:uiPriority="70" w:unhideWhenUsed="0"/>
-    <w:lsdException w:name="Colorful Shading Accent 5" w:semiHidden="0" w:uiPriority="71" w:unhideWhenUsed="0"/>
-    <w:lsdException w:name="Colorful List Accent 5" w:semiHidden="0" w:uiPriority="72" w:unhideWhenUsed="0"/>
-    <w:lsdException w:name="Colorful Grid Accent 5" w:semiHidden="0" w:uiPriority="73" w:unhideWhenUsed="0"/>
-    <w:lsdException w:name="Light Shading Accent 6" w:semiHidden="0" w:uiPriority="60" w:unhideWhenUsed="0"/>
-    <w:lsdException w:name="Light List Accent 6" w:semiHidden="0" w:uiPriority="61" w:unhideWhenUsed="0"/>
-    <w:lsdException w:name="Light Grid Accent 6" w:semiHidden="0" w:uiPriority="62" w:unhideWhenUsed="0"/>
-    <w:lsdException w:name="Medium Shading 1 Accent 6" w:semiHidden="0" w:uiPriority="63" w:unhideWhenUsed="0"/>
-    <w:lsdException w:name="Medium Shading 2 Accent 6" w:semiHidden="0" w:uiPriority="64" w:unhideWhenUsed="0"/>
-    <w:lsdException w:name="Medium List 1 Accent 6" w:semiHidden="0" w:uiPriority="65" w:unhideWhenUsed="0"/>
-    <w:lsdException w:name="Medium List 2 Accent 6" w:semiHidden="0" w:uiPriority="66" w:unhideWhenUsed="0"/>
-    <w:lsdException w:name="Medium Grid 1 Accent 6" w:semiHidden="0" w:uiPriority="67" w:unhideWhenUsed="0"/>
-    <w:lsdException w:name="Medium Grid 2 Accent 6" w:semiHidden="0" w:uiPriority="68" w:unhideWhenUsed="0"/>
-    <w:lsdException w:name="Medium Grid 3 Accent 6" w:semiHidden="0" w:uiPriority="69" w:unhideWhenUsed="0"/>
-    <w:lsdException w:name="Dark List Accent 6" w:semiHidden="0" w:uiPriority="70" w:unhideWhenUsed="0"/>
-    <w:lsdException w:name="Colorful Shading Accent 6" w:semiHidden="0" w:uiPriority="71" w:unhideWhenUsed="0"/>
-    <w:lsdException w:name="Colorful List Accent 6" w:semiHidden="0" w:uiPriority="72" w:unhideWhenUsed="0"/>
-    <w:lsdException w:name="Colorful Grid Accent 6" w:semiHidden="0" w:uiPriority="73" w:unhideWhenUsed="0"/>
-    <w:lsdException w:name="Subtle Emphasis" w:semiHidden="0" w:uiPriority="19" w:unhideWhenUsed="0" w:qFormat="1"/>
-    <w:lsdException w:name="Intense Emphasis" w:semiHidden="0" w:uiPriority="21" w:unhideWhenUsed="0" w:qFormat="1"/>
-    <w:lsdException w:name="Subtle Reference" w:semiHidden="0" w:uiPriority="31" w:unhideWhenUsed="0" w:qFormat="1"/>
-    <w:lsdException w:name="Intense Reference" w:semiHidden="0" w:uiPriority="32" w:unhideWhenUsed="0" w:qFormat="1"/>
-    <w:lsdException w:name="Book Title" w:semiHidden="0" w:uiPriority="33" w:unhideWhenUsed="0" w:qFormat="1"/>
-    <w:lsdException w:name="Bibliography" w:uiPriority="37"/>
-    <w:lsdException w:name="TOC Heading" w:uiPriority="39" w:qFormat="1"/>
+  <w:latentStyles w:defLockedState="0" w:defUIPriority="99" w:defSemiHidden="0" w:defUnhideWhenUsed="0" w:defQFormat="0" w:count="380">
+    <w:lsdException w:name="Normal" w:uiPriority="0" w:qFormat="1"/>
+    <w:lsdException w:name="heading 1" w:uiPriority="9" w:qFormat="1"/>
+    <w:lsdException w:name="heading 2" w:semiHidden="1" w:uiPriority="9" w:unhideWhenUsed="1" w:qFormat="1"/>
+    <w:lsdException w:name="heading 3" w:semiHidden="1" w:uiPriority="9" w:unhideWhenUsed="1" w:qFormat="1"/>
+    <w:lsdException w:name="heading 4" w:semiHidden="1" w:uiPriority="9" w:unhideWhenUsed="1" w:qFormat="1"/>
+    <w:lsdException w:name="heading 5" w:semiHidden="1" w:uiPriority="9" w:unhideWhenUsed="1" w:qFormat="1"/>
+    <w:lsdException w:name="heading 6" w:semiHidden="1" w:uiPriority="9" w:unhideWhenUsed="1" w:qFormat="1"/>
+    <w:lsdException w:name="heading 7" w:semiHidden="1" w:uiPriority="9" w:unhideWhenUsed="1" w:qFormat="1"/>
+    <w:lsdException w:name="heading 8" w:semiHidden="1" w:uiPriority="9" w:unhideWhenUsed="1" w:qFormat="1"/>
+    <w:lsdException w:name="heading 9" w:semiHidden="1" w:uiPriority="9" w:unhideWhenUsed="1" w:qFormat="1"/>
+    <w:lsdException w:name="index 1" w:semiHidden="1" w:unhideWhenUsed="1"/>
+    <w:lsdException w:name="index 2" w:semiHidden="1" w:unhideWhenUsed="1"/>
+    <w:lsdException w:name="index 3" w:semiHidden="1" w:unhideWhenUsed="1"/>
+    <w:lsdException w:name="index 4" w:semiHidden="1" w:unhideWhenUsed="1"/>
+    <w:lsdException w:name="index 5" w:semiHidden="1" w:unhideWhenUsed="1"/>
+    <w:lsdException w:name="index 6" w:semiHidden="1" w:unhideWhenUsed="1"/>
+    <w:lsdException w:name="index 7" w:semiHidden="1" w:unhideWhenUsed="1"/>
+    <w:lsdException w:name="index 8" w:semiHidden="1" w:unhideWhenUsed="1"/>
+    <w:lsdException w:name="index 9" w:semiHidden="1" w:unhideWhenUsed="1"/>
+    <w:lsdException w:name="toc 1" w:semiHidden="1" w:uiPriority="39" w:unhideWhenUsed="1"/>
+    <w:lsdException w:name="toc 2" w:semiHidden="1" w:uiPriority="39" w:unhideWhenUsed="1"/>
+    <w:lsdException w:name="toc 3" w:semiHidden="1" w:uiPriority="39" w:unhideWhenUsed="1"/>
+    <w:lsdException w:name="toc 4" w:semiHidden="1" w:uiPriority="39" w:unhideWhenUsed="1"/>
+    <w:lsdException w:name="toc 5" w:semiHidden="1" w:uiPriority="39" w:unhideWhenUsed="1"/>
+    <w:lsdException w:name="toc 6" w:semiHidden="1" w:uiPriority="39" w:unhideWhenUsed="1"/>
+    <w:lsdException w:name="toc 7" w:semiHidden="1" w:uiPriority="39" w:unhideWhenUsed="1"/>
+    <w:lsdException w:name="toc 8" w:semiHidden="1" w:uiPriority="39" w:unhideWhenUsed="1"/>
+    <w:lsdException w:name="toc 9" w:semiHidden="1" w:uiPriority="39" w:unhideWhenUsed="1"/>
+    <w:lsdException w:name="Normal Indent" w:semiHidden="1" w:unhideWhenUsed="1"/>
+    <w:lsdException w:name="footnote text" w:semiHidden="1" w:unhideWhenUsed="1"/>
+    <w:lsdException w:name="annotation text" w:semiHidden="1" w:unhideWhenUsed="1"/>
+    <w:lsdException w:name="header" w:semiHidden="1" w:unhideWhenUsed="1"/>
+    <w:lsdException w:name="footer" w:semiHidden="1" w:unhideWhenUsed="1"/>
+    <w:lsdException w:name="index heading" w:semiHidden="1" w:unhideWhenUsed="1"/>
+    <w:lsdException w:name="caption" w:semiHidden="1" w:uiPriority="35" w:unhideWhenUsed="1" w:qFormat="1"/>
+    <w:lsdException w:name="table of figures" w:semiHidden="1" w:unhideWhenUsed="1"/>
+    <w:lsdException w:name="envelope address" w:semiHidden="1" w:unhideWhenUsed="1"/>
+    <w:lsdException w:name="envelope return" w:semiHidden="1" w:unhideWhenUsed="1"/>
+    <w:lsdException w:name="footnote reference" w:semiHidden="1" w:unhideWhenUsed="1"/>
+    <w:lsdException w:name="annotation reference" w:semiHidden="1" w:unhideWhenUsed="1"/>
+    <w:lsdException w:name="line number" w:semiHidden="1" w:unhideWhenUsed="1"/>
+    <w:lsdException w:name="page number" w:semiHidden="1" w:unhideWhenUsed="1"/>
+    <w:lsdException w:name="endnote reference" w:semiHidden="1" w:unhideWhenUsed="1"/>
+    <w:lsdException w:name="endnote text" w:semiHidden="1" w:unhideWhenUsed="1"/>
+    <w:lsdException w:name="table of authorities" w:semiHidden="1" w:unhideWhenUsed="1"/>
+    <w:lsdException w:name="macro" w:semiHidden="1" w:unhideWhenUsed="1"/>
+    <w:lsdException w:name="toa heading" w:semiHidden="1" w:unhideWhenUsed="1"/>
+    <w:lsdException w:name="List" w:semiHidden="1" w:unhideWhenUsed="1"/>
+    <w:lsdException w:name="List Bullet" w:semiHidden="1" w:unhideWhenUsed="1"/>
+    <w:lsdException w:name="List Number" w:semiHidden="1" w:unhideWhenUsed="1"/>
+    <w:lsdException w:name="List 2" w:semiHidden="1" w:unhideWhenUsed="1"/>
+    <w:lsdException w:name="List 3" w:semiHidden="1" w:unhideWhenUsed="1"/>
+    <w:lsdException w:name="List 4" w:semiHidden="1" w:unhideWhenUsed="1"/>
+    <w:lsdException w:name="List 5" w:semiHidden="1" w:unhideWhenUsed="1"/>
+    <w:lsdException w:name="List Bullet 2" w:semiHidden="1" w:unhideWhenUsed="1"/>
+    <w:lsdException w:name="List Bullet 3" w:semiHidden="1" w:unhideWhenUsed="1"/>
+    <w:lsdException w:name="List Bullet 4" w:semiHidden="1" w:unhideWhenUsed="1"/>
+    <w:lsdException w:name="List Bullet 5" w:semiHidden="1" w:unhideWhenUsed="1"/>
+    <w:lsdException w:name="List Number 2" w:semiHidden="1" w:unhideWhenUsed="1"/>
+    <w:lsdException w:name="List Number 3" w:semiHidden="1" w:unhideWhenUsed="1"/>
+    <w:lsdException w:name="List Number 4" w:semiHidden="1" w:unhideWhenUsed="1"/>
+    <w:lsdException w:name="List Number 5" w:semiHidden="1" w:unhideWhenUsed="1"/>
+    <w:lsdException w:name="Title" w:uiPriority="10" w:qFormat="1"/>
+    <w:lsdException w:name="Closing" w:semiHidden="1" w:unhideWhenUsed="1"/>
+    <w:lsdException w:name="Signature" w:semiHidden="1" w:unhideWhenUsed="1"/>
+    <w:lsdException w:name="Default Paragraph Font" w:semiHidden="1" w:uiPriority="1" w:unhideWhenUsed="1"/>
+    <w:lsdException w:name="Body Text" w:semiHidden="1" w:unhideWhenUsed="1"/>
+    <w:lsdException w:name="Body Text Indent" w:semiHidden="1" w:unhideWhenUsed="1"/>
+    <w:lsdException w:name="List Continue" w:semiHidden="1" w:unhideWhenUsed="1"/>
+    <w:lsdException w:name="List Continue 2" w:semiHidden="1" w:unhideWhenUsed="1"/>
+    <w:lsdException w:name="List Continue 3" w:semiHidden="1" w:unhideWhenUsed="1"/>
+    <w:lsdException w:name="List Continue 4" w:semiHidden="1" w:unhideWhenUsed="1"/>
+    <w:lsdException w:name="List Continue 5" w:semiHidden="1" w:unhideWhenUsed="1"/>
+    <w:lsdException w:name="Message Header" w:semiHidden="1" w:unhideWhenUsed="1"/>
+    <w:lsdException w:name="Subtitle" w:uiPriority="11" w:qFormat="1"/>
+    <w:lsdException w:name="Salutation" w:semiHidden="1" w:unhideWhenUsed="1"/>
+    <w:lsdException w:name="Date" w:semiHidden="1" w:unhideWhenUsed="1"/>
+    <w:lsdException w:name="Body Text First Indent" w:semiHidden="1" w:unhideWhenUsed="1"/>
+    <w:lsdException w:name="Body Text First Indent 2" w:semiHidden="1" w:unhideWhenUsed="1"/>
+    <w:lsdException w:name="Note Heading" w:semiHidden="1" w:unhideWhenUsed="1"/>
+    <w:lsdException w:name="Body Text 2" w:semiHidden="1" w:unhideWhenUsed="1"/>
+    <w:lsdException w:name="Body Text 3" w:semiHidden="1" w:unhideWhenUsed="1"/>
+    <w:lsdException w:name="Body Text Indent 2" w:semiHidden="1" w:unhideWhenUsed="1"/>
+    <w:lsdException w:name="Body Text Indent 3" w:semiHidden="1" w:unhideWhenUsed="1"/>
+    <w:lsdException w:name="Block Text" w:semiHidden="1" w:unhideWhenUsed="1"/>
+    <w:lsdException w:name="Hyperlink" w:semiHidden="1" w:unhideWhenUsed="1"/>
+    <w:lsdException w:name="FollowedHyperlink" w:semiHidden="1" w:unhideWhenUsed="1"/>
+    <w:lsdException w:name="Strong" w:uiPriority="22" w:qFormat="1"/>
+    <w:lsdException w:name="Emphasis" w:uiPriority="20" w:qFormat="1"/>
+    <w:lsdException w:name="Document Map" w:semiHidden="1" w:unhideWhenUsed="1"/>
+    <w:lsdException w:name="Plain Text" w:semiHidden="1" w:unhideWhenUsed="1"/>
+    <w:lsdException w:name="E-mail Signature" w:semiHidden="1" w:unhideWhenUsed="1"/>
+    <w:lsdException w:name="HTML Top of Form" w:semiHidden="1" w:unhideWhenUsed="1"/>
+    <w:lsdException w:name="HTML Bottom of Form" w:semiHidden="1" w:unhideWhenUsed="1"/>
+    <w:lsdException w:name="Normal (Web)" w:semiHidden="1" w:unhideWhenUsed="1"/>
+    <w:lsdException w:name="HTML Acronym" w:semiHidden="1" w:unhideWhenUsed="1"/>
+    <w:lsdException w:name="HTML Address" w:semiHidden="1" w:unhideWhenUsed="1"/>
+    <w:lsdException w:name="HTML Cite" w:semiHidden="1" w:unhideWhenUsed="1"/>
+    <w:lsdException w:name="HTML Code" w:semiHidden="1" w:unhideWhenUsed="1"/>
+    <w:lsdException w:name="HTML Definition" w:semiHidden="1" w:unhideWhenUsed="1"/>
+    <w:lsdException w:name="HTML Keyboard" w:semiHidden="1" w:unhideWhenUsed="1"/>
+    <w:lsdException w:name="HTML Preformatted" w:semiHidden="1" w:unhideWhenUsed="1"/>
+    <w:lsdException w:name="HTML Sample" w:semiHidden="1" w:unhideWhenUsed="1"/>
+    <w:lsdException w:name="HTML Typewriter" w:semiHidden="1" w:unhideWhenUsed="1"/>
+    <w:lsdException w:name="HTML Variable" w:semiHidden="1" w:unhideWhenUsed="1"/>
+    <w:lsdException w:name="Normal Table" w:semiHidden="1" w:unhideWhenUsed="1"/>
+    <w:lsdException w:name="annotation subject" w:semiHidden="1" w:unhideWhenUsed="1"/>
+    <w:lsdException w:name="No List" w:semiHidden="1" w:unhideWhenUsed="1"/>
+    <w:lsdException w:name="Outline List 1" w:semiHidden="1" w:unhideWhenUsed="1"/>
+    <w:lsdException w:name="Outline List 2" w:semiHidden="1" w:unhideWhenUsed="1"/>
+    <w:lsdException w:name="Outline List 3" w:semiHidden="1" w:unhideWhenUsed="1"/>
+    <w:lsdException w:name="Table Simple 1" w:semiHidden="1" w:unhideWhenUsed="1"/>
+    <w:lsdException w:name="Table Simple 2" w:semiHidden="1" w:unhideWhenUsed="1"/>
+    <w:lsdException w:name="Table Simple 3" w:semiHidden="1" w:unhideWhenUsed="1"/>
+    <w:lsdException w:name="Table Classic 1" w:semiHidden="1" w:unhideWhenUsed="1"/>
+    <w:lsdException w:name="Table Classic 2" w:semiHidden="1" w:unhideWhenUsed="1"/>
+    <w:lsdException w:name="Table Classic 3" w:semiHidden="1" w:unhideWhenUsed="1"/>
+    <w:lsdException w:name="Table Classic 4" w:semiHidden="1" w:unhideWhenUsed="1"/>
+    <w:lsdException w:name="Table Colorful 1" w:semiHidden="1" w:unhideWhenUsed="1"/>
+    <w:lsdException w:name="Table Colorful 2" w:semiHidden="1" w:unhideWhenUsed="1"/>
+    <w:lsdException w:name="Table Colorful 3" w:semiHidden="1" w:unhideWhenUsed="1"/>
+    <w:lsdException w:name="Table Columns 1" w:semiHidden="1" w:unhideWhenUsed="1"/>
+    <w:lsdException w:name="Table Columns 2" w:semiHidden="1" w:unhideWhenUsed="1"/>
+    <w:lsdException w:name="Table Columns 3" w:semiHidden="1" w:unhideWhenUsed="1"/>
+    <w:lsdException w:name="Table Columns 4" w:semiHidden="1" w:unhideWhenUsed="1"/>
+    <w:lsdException w:name="Table Columns 5" w:semiHidden="1" w:unhideWhenUsed="1"/>
+    <w:lsdException w:name="Table Grid 1" w:semiHidden="1" w:unhideWhenUsed="1"/>
+    <w:lsdException w:name="Table Grid 2" w:semiHidden="1" w:unhideWhenUsed="1"/>
+    <w:lsdException w:name="Table Grid 3" w:semiHidden="1" w:unhideWhenUsed="1"/>
+    <w:lsdException w:name="Table Grid 4" w:semiHidden="1" w:unhideWhenUsed="1"/>
+    <w:lsdException w:name="Table Grid 5" w:semiHidden="1" w:unhideWhenUsed="1"/>
+    <w:lsdException w:name="Table Grid 6" w:semiHidden="1" w:unhideWhenUsed="1"/>
+    <w:lsdException w:name="Table Grid 7" w:semiHidden="1" w:unhideWhenUsed="1"/>
+    <w:lsdException w:name="Table Grid 8" w:semiHidden="1" w:unhideWhenUsed="1"/>
+    <w:lsdException w:name="Table List 1" w:semiHidden="1" w:unhideWhenUsed="1"/>
+    <w:lsdException w:name="Table List 2" w:semiHidden="1" w:unhideWhenUsed="1"/>
+    <w:lsdException w:name="Table List 3" w:semiHidden="1" w:unhideWhenUsed="1"/>
+    <w:lsdException w:name="Table List 4" w:semiHidden="1" w:unhideWhenUsed="1"/>
+    <w:lsdException w:name="Table List 5" w:semiHidden="1" w:unhideWhenUsed="1"/>
+    <w:lsdException w:name="Table List 6" w:semiHidden="1" w:unhideWhenUsed="1"/>
+    <w:lsdException w:name="Table List 7" w:semiHidden="1" w:unhideWhenUsed="1"/>
+    <w:lsdException w:name="Table List 8" w:semiHidden="1" w:unhideWhenUsed="1"/>
+    <w:lsdException w:name="Table 3D effects 1" w:semiHidden="1" w:unhideWhenUsed="1"/>
+    <w:lsdException w:name="Table 3D effects 2" w:semiHidden="1" w:unhideWhenUsed="1"/>
+    <w:lsdException w:name="Table 3D effects 3" w:semiHidden="1" w:unhideWhenUsed="1"/>
+    <w:lsdException w:name="Table Contemporary" w:semiHidden="1" w:unhideWhenUsed="1"/>
+    <w:lsdException w:name="Table Elegant" w:semiHidden="1" w:unhideWhenUsed="1"/>
+    <w:lsdException w:name="Table Professional" w:semiHidden="1" w:unhideWhenUsed="1"/>
+    <w:lsdException w:name="Table Subtle 1" w:semiHidden="1" w:unhideWhenUsed="1"/>
+    <w:lsdException w:name="Table Subtle 2" w:semiHidden="1" w:unhideWhenUsed="1"/>
+    <w:lsdException w:name="Table Web 1" w:semiHidden="1" w:unhideWhenUsed="1"/>
+    <w:lsdException w:name="Table Web 2" w:semiHidden="1" w:unhideWhenUsed="1"/>
+    <w:lsdException w:name="Table Web 3" w:semiHidden="1" w:unhideWhenUsed="1"/>
+    <w:lsdException w:name="Balloon Text" w:semiHidden="1" w:unhideWhenUsed="1"/>
+    <w:lsdException w:name="Table Grid" w:uiPriority="59"/>
+    <w:lsdException w:name="Table Theme" w:semiHidden="1" w:unhideWhenUsed="1"/>
+    <w:lsdException w:name="Note Level 1" w:semiHidden="1" w:unhideWhenUsed="1"/>
+    <w:lsdException w:name="Note Level 2" w:semiHidden="1" w:unhideWhenUsed="1"/>
+    <w:lsdException w:name="Note Level 3" w:semiHidden="1" w:unhideWhenUsed="1"/>
+    <w:lsdException w:name="Note Level 4" w:semiHidden="1" w:unhideWhenUsed="1"/>
+    <w:lsdException w:name="Note Level 5" w:semiHidden="1" w:unhideWhenUsed="1"/>
+    <w:lsdException w:name="Note Level 6" w:semiHidden="1" w:unhideWhenUsed="1"/>
+    <w:lsdException w:name="Note Level 7" w:semiHidden="1" w:unhideWhenUsed="1"/>
+    <w:lsdException w:name="Note Level 8" w:semiHidden="1" w:unhideWhenUsed="1"/>
+    <w:lsdException w:name="Note Level 9" w:semiHidden="1" w:unhideWhenUsed="1"/>
+    <w:lsdException w:name="Placeholder Text" w:semiHidden="1"/>
+    <w:lsdException w:name="No Spacing" w:semiHidden="1" w:uiPriority="1" w:qFormat="1"/>
+    <w:lsdException w:name="Light Shading" w:uiPriority="60"/>
+    <w:lsdException w:name="Light List" w:uiPriority="61"/>
+    <w:lsdException w:name="Light Grid" w:uiPriority="62"/>
+    <w:lsdException w:name="Medium Shading 1" w:uiPriority="63"/>
+    <w:lsdException w:name="Medium Shading 2" w:uiPriority="64"/>
+    <w:lsdException w:name="Medium List 1" w:uiPriority="65"/>
+    <w:lsdException w:name="Medium List 2" w:uiPriority="66"/>
+    <w:lsdException w:name="Medium Grid 1" w:uiPriority="67"/>
+    <w:lsdException w:name="Medium Grid 2" w:uiPriority="68"/>
+    <w:lsdException w:name="Medium Grid 3" w:uiPriority="69"/>
+    <w:lsdException w:name="Dark List" w:uiPriority="70"/>
+    <w:lsdException w:name="Colorful Shading" w:uiPriority="71"/>
+    <w:lsdException w:name="Colorful List" w:uiPriority="72"/>
+    <w:lsdException w:name="Colorful Grid" w:uiPriority="73"/>
+    <w:lsdException w:name="Light Shading Accent 1" w:uiPriority="60"/>
+    <w:lsdException w:name="Light List Accent 1" w:uiPriority="61"/>
+    <w:lsdException w:name="Light Grid Accent 1" w:uiPriority="62"/>
+    <w:lsdException w:name="Medium Shading 1 Accent 1" w:uiPriority="63"/>
+    <w:lsdException w:name="Medium Shading 2 Accent 1" w:uiPriority="64"/>
+    <w:lsdException w:name="Medium List 1 Accent 1" w:uiPriority="65"/>
+    <w:lsdException w:name="Revision" w:semiHidden="1"/>
+    <w:lsdException w:name="List Paragraph" w:uiPriority="34" w:qFormat="1"/>
+    <w:lsdException w:name="Quote" w:uiPriority="29" w:qFormat="1"/>
+    <w:lsdException w:name="Intense Quote" w:uiPriority="30" w:qFormat="1"/>
+    <w:lsdException w:name="Medium List 2 Accent 1" w:uiPriority="66"/>
+    <w:lsdException w:name="Medium Grid 1 Accent 1" w:uiPriority="67"/>
+    <w:lsdException w:name="Medium Grid 2 Accent 1" w:uiPriority="68"/>
+    <w:lsdException w:name="Medium Grid 3 Accent 1" w:uiPriority="69"/>
+    <w:lsdException w:name="Dark List Accent 1" w:uiPriority="70"/>
+    <w:lsdException w:name="Colorful Shading Accent 1" w:uiPriority="71"/>
+    <w:lsdException w:name="Colorful List Accent 1" w:uiPriority="72"/>
+    <w:lsdException w:name="Colorful Grid Accent 1" w:uiPriority="73"/>
+    <w:lsdException w:name="Light Shading Accent 2" w:uiPriority="60"/>
+    <w:lsdException w:name="Light List Accent 2" w:uiPriority="61"/>
+    <w:lsdException w:name="Light Grid Accent 2" w:uiPriority="62"/>
+    <w:lsdException w:name="Medium Shading 1 Accent 2" w:uiPriority="63"/>
+    <w:lsdException w:name="Medium Shading 2 Accent 2" w:uiPriority="64"/>
+    <w:lsdException w:name="Medium List 1 Accent 2" w:uiPriority="65"/>
+    <w:lsdException w:name="Medium List 2 Accent 2" w:uiPriority="66"/>
+    <w:lsdException w:name="Medium Grid 1 Accent 2" w:uiPriority="67"/>
+    <w:lsdException w:name="Medium Grid 2 Accent 2" w:uiPriority="68"/>
+    <w:lsdException w:name="Medium Grid 3 Accent 2" w:uiPriority="69"/>
+    <w:lsdException w:name="Dark List Accent 2" w:uiPriority="70"/>
+    <w:lsdException w:name="Colorful Shading Accent 2" w:uiPriority="71"/>
+    <w:lsdException w:name="Colorful List Accent 2" w:uiPriority="72"/>
+    <w:lsdException w:name="Colorful Grid Accent 2" w:uiPriority="73"/>
+    <w:lsdException w:name="Light Shading Accent 3" w:uiPriority="60"/>
+    <w:lsdException w:name="Light List Accent 3" w:uiPriority="61"/>
+    <w:lsdException w:name="Light Grid Accent 3" w:uiPriority="62"/>
+    <w:lsdException w:name="Medium Shading 1 Accent 3" w:uiPriority="63"/>
+    <w:lsdException w:name="Medium Shading 2 Accent 3" w:uiPriority="64"/>
+    <w:lsdException w:name="Medium List 1 Accent 3" w:uiPriority="65"/>
+    <w:lsdException w:name="Medium List 2 Accent 3" w:uiPriority="66"/>
+    <w:lsdException w:name="Medium Grid 1 Accent 3" w:uiPriority="67"/>
+    <w:lsdException w:name="Medium Grid 2 Accent 3" w:uiPriority="68"/>
+    <w:lsdException w:name="Medium Grid 3 Accent 3" w:uiPriority="69"/>
+    <w:lsdException w:name="Dark List Accent 3" w:uiPriority="70"/>
+    <w:lsdException w:name="Colorful Shading Accent 3" w:uiPriority="71"/>
+    <w:lsdException w:name="Colorful List Accent 3" w:uiPriority="72"/>
+    <w:lsdException w:name="Colorful Grid Accent 3" w:uiPriority="73"/>
+    <w:lsdException w:name="Light Shading Accent 4" w:uiPriority="60"/>
+    <w:lsdException w:name="Light List Accent 4" w:uiPriority="61"/>
+    <w:lsdException w:name="Light Grid Accent 4" w:uiPriority="62"/>
+    <w:lsdException w:name="Medium Shading 1 Accent 4" w:uiPriority="63"/>
+    <w:lsdException w:name="Medium Shading 2 Accent 4" w:uiPriority="64"/>
+    <w:lsdException w:name="Medium List 1 Accent 4" w:uiPriority="65"/>
+    <w:lsdException w:name="Medium List 2 Accent 4" w:uiPriority="66"/>
+    <w:lsdException w:name="Medium Grid 1 Accent 4" w:uiPriority="67"/>
+    <w:lsdException w:name="Medium Grid 2 Accent 4" w:uiPriority="68"/>
+    <w:lsdException w:name="Medium Grid 3 Accent 4" w:uiPriority="69"/>
+    <w:lsdException w:name="Dark List Accent 4" w:uiPriority="70"/>
+    <w:lsdException w:name="Colorful Shading Accent 4" w:uiPriority="71"/>
+    <w:lsdException w:name="Colorful List Accent 4" w:uiPriority="72"/>
+    <w:lsdException w:name="Colorful Grid Accent 4" w:uiPriority="73"/>
+    <w:lsdException w:name="Light Shading Accent 5" w:uiPriority="60"/>
+    <w:lsdException w:name="Light List Accent 5" w:uiPriority="61"/>
+    <w:lsdException w:name="Light Grid Accent 5" w:uiPriority="62"/>
+    <w:lsdException w:name="Medium Shading 1 Accent 5" w:uiPriority="63"/>
+    <w:lsdException w:name="Medium Shading 2 Accent 5" w:uiPriority="64"/>
+    <w:lsdException w:name="Medium List 1 Accent 5" w:uiPriority="65"/>
+    <w:lsdException w:name="Medium List 2 Accent 5" w:uiPriority="66"/>
+    <w:lsdException w:name="Medium Grid 1 Accent 5" w:uiPriority="67"/>
+    <w:lsdException w:name="Medium Grid 2 Accent 5" w:uiPriority="68"/>
+    <w:lsdException w:name="Medium Grid 3 Accent 5" w:uiPriority="69"/>
+    <w:lsdException w:name="Dark List Accent 5" w:uiPriority="70"/>
+    <w:lsdException w:name="Colorful Shading Accent 5" w:uiPriority="71"/>
+    <w:lsdException w:name="Colorful List Accent 5" w:uiPriority="72"/>
+    <w:lsdException w:name="Colorful Grid Accent 5" w:uiPriority="73"/>
+    <w:lsdException w:name="Light Shading Accent 6" w:uiPriority="60"/>
+    <w:lsdException w:name="Light List Accent 6" w:uiPriority="61"/>
+    <w:lsdException w:name="Light Grid Accent 6" w:uiPriority="62"/>
+    <w:lsdException w:name="Medium Shading 1 Accent 6" w:uiPriority="63"/>
+    <w:lsdException w:name="Medium Shading 2 Accent 6" w:uiPriority="64"/>
+    <w:lsdException w:name="Medium List 1 Accent 6" w:uiPriority="65"/>
+    <w:lsdException w:name="Medium List 2 Accent 6" w:uiPriority="66"/>
+    <w:lsdException w:name="Medium Grid 1 Accent 6" w:uiPriority="67"/>
+    <w:lsdException w:name="Medium Grid 2 Accent 6" w:uiPriority="68"/>
+    <w:lsdException w:name="Medium Grid 3 Accent 6" w:uiPriority="69"/>
+    <w:lsdException w:name="Dark List Accent 6" w:uiPriority="70"/>
+    <w:lsdException w:name="Colorful Shading Accent 6" w:uiPriority="71"/>
+    <w:lsdException w:name="Colorful List Accent 6" w:uiPriority="72"/>
+    <w:lsdException w:name="Colorful Grid Accent 6" w:uiPriority="73"/>
+    <w:lsdException w:name="Subtle Emphasis" w:uiPriority="19" w:qFormat="1"/>
+    <w:lsdException w:name="Intense Emphasis" w:uiPriority="21" w:qFormat="1"/>
+    <w:lsdException w:name="Subtle Reference" w:uiPriority="31" w:qFormat="1"/>
+    <w:lsdException w:name="Intense Reference" w:uiPriority="32" w:qFormat="1"/>
+    <w:lsdException w:name="Book Title" w:uiPriority="33" w:qFormat="1"/>
+    <w:lsdException w:name="Bibliography" w:semiHidden="1" w:uiPriority="37" w:unhideWhenUsed="1"/>
+    <w:lsdException w:name="TOC Heading" w:semiHidden="1" w:uiPriority="39" w:unhideWhenUsed="1" w:qFormat="1"/>
+    <w:lsdException w:name="Plain Table 1" w:uiPriority="41"/>
+    <w:lsdException w:name="Plain Table 2" w:uiPriority="42"/>
+    <w:lsdException w:name="Plain Table 3" w:uiPriority="43"/>
+    <w:lsdException w:name="Plain Table 4" w:uiPriority="44"/>
+    <w:lsdException w:name="Plain Table 5" w:uiPriority="45"/>
+    <w:lsdException w:name="Grid Table Light" w:uiPriority="40"/>
+    <w:lsdException w:name="Grid Table 1 Light" w:uiPriority="46"/>
+    <w:lsdException w:name="Grid Table 2" w:uiPriority="47"/>
+    <w:lsdException w:name="Grid Table 3" w:uiPriority="48"/>
+    <w:lsdException w:name="Grid Table 4" w:uiPriority="49"/>
+    <w:lsdException w:name="Grid Table 5 Dark" w:uiPriority="50"/>
+    <w:lsdException w:name="Grid Table 6 Colorful" w:uiPriority="51"/>
+    <w:lsdException w:name="Grid Table 7 Colorful" w:uiPriority="52"/>
+    <w:lsdException w:name="Grid Table 1 Light Accent 1" w:uiPriority="46"/>
+    <w:lsdException w:name="Grid Table 2 Accent 1" w:uiPriority="47"/>
+    <w:lsdException w:name="Grid Table 3 Accent 1" w:uiPriority="48"/>
+    <w:lsdException w:name="Grid Table 4 Accent 1" w:uiPriority="49"/>
+    <w:lsdException w:name="Grid Table 5 Dark Accent 1" w:uiPriority="50"/>
+    <w:lsdException w:name="Grid Table 6 Colorful Accent 1" w:uiPriority="51"/>
+    <w:lsdException w:name="Grid Table 7 Colorful Accent 1" w:uiPriority="52"/>
+    <w:lsdException w:name="Grid Table 1 Light Accent 2" w:uiPriority="46"/>
+    <w:lsdException w:name="Grid Table 2 Accent 2" w:uiPriority="47"/>
+    <w:lsdException w:name="Grid Table 3 Accent 2" w:uiPriority="48"/>
+    <w:lsdException w:name="Grid Table 4 Accent 2" w:uiPriority="49"/>
+    <w:lsdException w:name="Grid Table 5 Dark Accent 2" w:uiPriority="50"/>
+    <w:lsdException w:name="Grid Table 6 Colorful Accent 2" w:uiPriority="51"/>
+    <w:lsdException w:name="Grid Table 7 Colorful Accent 2" w:uiPriority="52"/>
+    <w:lsdException w:name="Grid Table 1 Light Accent 3" w:uiPriority="46"/>
+    <w:lsdException w:name="Grid Table 2 Accent 3" w:uiPriority="47"/>
+    <w:lsdException w:name="Grid Table 3 Accent 3" w:uiPriority="48"/>
+    <w:lsdException w:name="Grid Table 4 Accent 3" w:uiPriority="49"/>
+    <w:lsdException w:name="Grid Table 5 Dark Accent 3" w:uiPriority="50"/>
+    <w:lsdException w:name="Grid Table 6 Colorful Accent 3" w:uiPriority="51"/>
+    <w:lsdException w:name="Grid Table 7 Colorful Accent 3" w:uiPriority="52"/>
+    <w:lsdException w:name="Grid Table 1 Light Accent 4" w:uiPriority="46"/>
+    <w:lsdException w:name="Grid Table 2 Accent 4" w:uiPriority="47"/>
+    <w:lsdException w:name="Grid Table 3 Accent 4" w:uiPriority="48"/>
+    <w:lsdException w:name="Grid Table 4 Accent 4" w:uiPriority="49"/>
+    <w:lsdException w:name="Grid Table 5 Dark Accent 4" w:uiPriority="50"/>
+    <w:lsdException w:name="Grid Table 6 Colorful Accent 4" w:uiPriority="51"/>
+    <w:lsdException w:name="Grid Table 7 Colorful Accent 4" w:uiPriority="52"/>
+    <w:lsdException w:name="Grid Table 1 Light Accent 5" w:uiPriority="46"/>
+    <w:lsdException w:name="Grid Table 2 Accent 5" w:uiPriority="47"/>
+    <w:lsdException w:name="Grid Table 3 Accent 5" w:uiPriority="48"/>
+    <w:lsdException w:name="Grid Table 4 Accent 5" w:uiPriority="49"/>
+    <w:lsdException w:name="Grid Table 5 Dark Accent 5" w:uiPriority="50"/>
+    <w:lsdException w:name="Grid Table 6 Colorful Accent 5" w:uiPriority="51"/>
+    <w:lsdException w:name="Grid Table 7 Colorful Accent 5" w:uiPriority="52"/>
+    <w:lsdException w:name="Grid Table 1 Light Accent 6" w:uiPriority="46"/>
+    <w:lsdException w:name="Grid Table 2 Accent 6" w:uiPriority="47"/>
+    <w:lsdException w:name="Grid Table 3 Accent 6" w:uiPriority="48"/>
+    <w:lsdException w:name="Grid Table 4 Accent 6" w:uiPriority="49"/>
+    <w:lsdException w:name="Grid Table 5 Dark Accent 6" w:uiPriority="50"/>
+    <w:lsdException w:name="Grid Table 6 Colorful Accent 6" w:uiPriority="51"/>
+    <w:lsdException w:name="Grid Table 7 Colorful Accent 6" w:uiPriority="52"/>
+    <w:lsdException w:name="List Table 1 Light" w:uiPriority="46"/>
+    <w:lsdException w:name="List Table 2" w:uiPriority="47"/>
+    <w:lsdException w:name="List Table 3" w:uiPriority="48"/>
+    <w:lsdException w:name="List Table 4" w:uiPriority="49"/>
+    <w:lsdException w:name="List Table 5 Dark" w:uiPriority="50"/>
+    <w:lsdException w:name="List Table 6 Colorful" w:uiPriority="51"/>
+    <w:lsdException w:name="List Table 7 Colorful" w:uiPriority="52"/>
+    <w:lsdException w:name="List Table 1 Light Accent 1" w:uiPriority="46"/>
+    <w:lsdException w:name="List Table 2 Accent 1" w:uiPriority="47"/>
+    <w:lsdException w:name="List Table 3 Accent 1" w:uiPriority="48"/>
+    <w:lsdException w:name="List Table 4 Accent 1" w:uiPriority="49"/>
+    <w:lsdException w:name="List Table 5 Dark Accent 1" w:uiPriority="50"/>
+    <w:lsdException w:name="List Table 6 Colorful Accent 1" w:uiPriority="51"/>
+    <w:lsdException w:name="List Table 7 Colorful Accent 1" w:uiPriority="52"/>
+    <w:lsdException w:name="List Table 1 Light Accent 2" w:uiPriority="46"/>
+    <w:lsdException w:name="List Table 2 Accent 2" w:uiPriority="47"/>
+    <w:lsdException w:name="List Table 3 Accent 2" w:uiPriority="48"/>
+    <w:lsdException w:name="List Table 4 Accent 2" w:uiPriority="49"/>
+    <w:lsdException w:name="List Table 5 Dark Accent 2" w:uiPriority="50"/>
+    <w:lsdException w:name="List Table 6 Colorful Accent 2" w:uiPriority="51"/>
+    <w:lsdException w:name="List Table 7 Colorful Accent 2" w:uiPriority="52"/>
+    <w:lsdException w:name="List Table 1 Light Accent 3" w:uiPriority="46"/>
+    <w:lsdException w:name="List Table 2 Accent 3" w:uiPriority="47"/>
+    <w:lsdException w:name="List Table 3 Accent 3" w:uiPriority="48"/>
+    <w:lsdException w:name="List Table 4 Accent 3" w:uiPriority="49"/>
+    <w:lsdException w:name="List Table 5 Dark Accent 3" w:uiPriority="50"/>
+    <w:lsdException w:name="List Table 6 Colorful Accent 3" w:uiPriority="51"/>
+    <w:lsdException w:name="List Table 7 Colorful Accent 3" w:uiPriority="52"/>
+    <w:lsdException w:name="List Table 1 Light Accent 4" w:uiPriority="46"/>
+    <w:lsdException w:name="List Table 2 Accent 4" w:uiPriority="47"/>
+    <w:lsdException w:name="List Table 3 Accent 4" w:uiPriority="48"/>
+    <w:lsdException w:name="List Table 4 Accent 4" w:uiPriority="49"/>
+    <w:lsdException w:name="List Table 5 Dark Accent 4" w:uiPriority="50"/>
+    <w:lsdException w:name="List Table 6 Colorful Accent 4" w:uiPriority="51"/>
+    <w:lsdException w:name="List Table 7 Colorful Accent 4" w:uiPriority="52"/>
+    <w:lsdException w:name="List Table 1 Light Accent 5" w:uiPriority="46"/>
+    <w:lsdException w:name="List Table 2 Accent 5" w:uiPriority="47"/>
+    <w:lsdException w:name="List Table 3 Accent 5" w:uiPriority="48"/>
+    <w:lsdException w:name="List Table 4 Accent 5" w:uiPriority="49"/>
+    <w:lsdException w:name="List Table 5 Dark Accent 5" w:uiPriority="50"/>
+    <w:lsdException w:name="List Table 6 Colorful Accent 5" w:uiPriority="51"/>
+    <w:lsdException w:name="List Table 7 Colorful Accent 5" w:uiPriority="52"/>
+    <w:lsdException w:name="List Table 1 Light Accent 6" w:uiPriority="46"/>
+    <w:lsdException w:name="List Table 2 Accent 6" w:uiPriority="47"/>
+    <w:lsdException w:name="List Table 3 Accent 6" w:uiPriority="48"/>
+    <w:lsdException w:name="List Table 4 Accent 6" w:uiPriority="49"/>
+    <w:lsdException w:name="List Table 5 Dark Accent 6" w:uiPriority="50"/>
+    <w:lsdException w:name="List Table 6 Colorful Accent 6" w:uiPriority="51"/>
+    <w:lsdException w:name="List Table 7 Colorful Accent 6" w:uiPriority="52"/>
   </w:latentStyles>
   <w:style w:type="paragraph" w:default="1" w:styleId="Normal">
     <w:name w:val="Normal"/>

</xml_diff>

<commit_message>
adding HCI design approach
</commit_message>
<xml_diff>
--- a/HCI Notes.docx
+++ b/HCI Notes.docx
@@ -1,6 +1,6 @@
 
 <file path=word/document.xml><?xml version="1.0" encoding="utf-8"?>
-<w:document xmlns:wpc="http://schemas.microsoft.com/office/word/2010/wordprocessingCanvas" xmlns:mo="http://schemas.microsoft.com/office/mac/office/2008/main" xmlns:mc="http://schemas.openxmlformats.org/markup-compatibility/2006" xmlns:mv="urn:schemas-microsoft-com:mac:vml" xmlns:o="urn:schemas-microsoft-com:office:office" xmlns:r="http://schemas.openxmlformats.org/officeDocument/2006/relationships" xmlns:m="http://schemas.openxmlformats.org/officeDocument/2006/math" xmlns:v="urn:schemas-microsoft-com:vml" xmlns:wp14="http://schemas.microsoft.com/office/word/2010/wordprocessingDrawing" xmlns:wp="http://schemas.openxmlformats.org/drawingml/2006/wordprocessingDrawing" xmlns:w10="urn:schemas-microsoft-com:office:word" xmlns:w="http://schemas.openxmlformats.org/wordprocessingml/2006/main" xmlns:w14="http://schemas.microsoft.com/office/word/2010/wordml" xmlns:w15="http://schemas.microsoft.com/office/word/2012/wordml" xmlns:wpg="http://schemas.microsoft.com/office/word/2010/wordprocessingGroup" xmlns:wpi="http://schemas.microsoft.com/office/word/2010/wordprocessingInk" xmlns:wne="http://schemas.microsoft.com/office/word/2006/wordml" xmlns:wps="http://schemas.microsoft.com/office/word/2010/wordprocessingShape" mc:Ignorable="w14 w15 wp14">
+<w:document xmlns:wpc="http://schemas.microsoft.com/office/word/2010/wordprocessingCanvas" xmlns:mo="http://schemas.microsoft.com/office/mac/office/2008/main" xmlns:mc="http://schemas.openxmlformats.org/markup-compatibility/2006" xmlns:mv="urn:schemas-microsoft-com:mac:vml" xmlns:o="urn:schemas-microsoft-com:office:office" xmlns:r="http://schemas.openxmlformats.org/officeDocument/2006/relationships" xmlns:m="http://schemas.openxmlformats.org/officeDocument/2006/math" xmlns:v="urn:schemas-microsoft-com:vml" xmlns:wp14="http://schemas.microsoft.com/office/word/2010/wordprocessingDrawing" xmlns:wp="http://schemas.openxmlformats.org/drawingml/2006/wordprocessingDrawing" xmlns:w10="urn:schemas-microsoft-com:office:word" xmlns:w="http://schemas.openxmlformats.org/wordprocessingml/2006/main" xmlns:w14="http://schemas.microsoft.com/office/word/2010/wordml" xmlns:wpg="http://schemas.microsoft.com/office/word/2010/wordprocessingGroup" xmlns:wpi="http://schemas.microsoft.com/office/word/2010/wordprocessingInk" xmlns:wne="http://schemas.microsoft.com/office/word/2006/wordml" xmlns:wps="http://schemas.microsoft.com/office/word/2010/wordprocessingShape" mc:Ignorable="w14 wp14">
   <w:body>
     <w:p>
       <w:pPr>
@@ -797,7 +797,23 @@
           <w:rFonts w:ascii="Calibri" w:hAnsi="Calibri" w:cs="Times New Roman"/>
           <w:sz w:val="22"/>
         </w:rPr>
-        <w:t>Bart Engelbart, December 9, 1968</w:t>
+        <w:t xml:space="preserve">Bart </w:t>
+      </w:r>
+      <w:proofErr w:type="spellStart"/>
+      <w:r>
+        <w:rPr>
+          <w:rFonts w:ascii="Calibri" w:hAnsi="Calibri" w:cs="Times New Roman"/>
+          <w:sz w:val="22"/>
+        </w:rPr>
+        <w:t>Engelbart</w:t>
+      </w:r>
+      <w:proofErr w:type="spellEnd"/>
+      <w:r>
+        <w:rPr>
+          <w:rFonts w:ascii="Calibri" w:hAnsi="Calibri" w:cs="Times New Roman"/>
+          <w:sz w:val="22"/>
+        </w:rPr>
+        <w:t>, December 9, 1968</w:t>
       </w:r>
     </w:p>
     <w:p>
@@ -817,7 +833,23 @@
           <w:rFonts w:ascii="Calibri" w:hAnsi="Calibri" w:cs="Times New Roman"/>
           <w:sz w:val="22"/>
         </w:rPr>
-        <w:t>Showed the oN-Line System</w:t>
+        <w:t xml:space="preserve">Showed the </w:t>
+      </w:r>
+      <w:proofErr w:type="spellStart"/>
+      <w:r>
+        <w:rPr>
+          <w:rFonts w:ascii="Calibri" w:hAnsi="Calibri" w:cs="Times New Roman"/>
+          <w:sz w:val="22"/>
+        </w:rPr>
+        <w:t>oN-Line</w:t>
+      </w:r>
+      <w:proofErr w:type="spellEnd"/>
+      <w:r>
+        <w:rPr>
+          <w:rFonts w:ascii="Calibri" w:hAnsi="Calibri" w:cs="Times New Roman"/>
+          <w:sz w:val="22"/>
+        </w:rPr>
+        <w:t xml:space="preserve"> System</w:t>
       </w:r>
     </w:p>
     <w:p>
@@ -844,7 +876,23 @@
           <w:rFonts w:ascii="Calibri" w:hAnsi="Calibri" w:cs="Times New Roman"/>
           <w:sz w:val="22"/>
         </w:rPr>
-        <w:t>presentation in which Engelbart demonstrated a monochrome presentation using the first ever mouse, a live video conference, keyboard, text document, desktop to show the possibility for graphical user interface</w:t>
+        <w:t xml:space="preserve">presentation in which </w:t>
+      </w:r>
+      <w:proofErr w:type="spellStart"/>
+      <w:r>
+        <w:rPr>
+          <w:rFonts w:ascii="Calibri" w:hAnsi="Calibri" w:cs="Times New Roman"/>
+          <w:sz w:val="22"/>
+        </w:rPr>
+        <w:t>Engelbart</w:t>
+      </w:r>
+      <w:proofErr w:type="spellEnd"/>
+      <w:r>
+        <w:rPr>
+          <w:rFonts w:ascii="Calibri" w:hAnsi="Calibri" w:cs="Times New Roman"/>
+          <w:sz w:val="22"/>
+        </w:rPr>
+        <w:t xml:space="preserve"> demonstrated a monochrome presentation using the first ever mouse, a live video conference, keyboard, text document, desktop to show the possibility for graphical user interface</w:t>
       </w:r>
     </w:p>
     <w:p>
@@ -1468,17 +1516,8 @@
           <w:rFonts w:ascii="Calibri" w:hAnsi="Calibri" w:cs="Times New Roman"/>
           <w:sz w:val="22"/>
         </w:rPr>
-        <w:t xml:space="preserve">Has a huge impact on </w:t>
-      </w:r>
-      <w:proofErr w:type="gramStart"/>
-      <w:r>
-        <w:rPr>
-          <w:rFonts w:ascii="Calibri" w:hAnsi="Calibri" w:cs="Times New Roman"/>
-          <w:sz w:val="22"/>
-        </w:rPr>
-        <w:t>HCI</w:t>
-      </w:r>
-      <w:proofErr w:type="gramEnd"/>
+        <w:t>Has a huge impact on HCI</w:t>
+      </w:r>
     </w:p>
     <w:p>
       <w:pPr>
@@ -2274,23 +2313,7 @@
           <w:rFonts w:ascii="Calibri" w:hAnsi="Calibri" w:cs="Times New Roman"/>
           <w:sz w:val="22"/>
         </w:rPr>
-        <w:t xml:space="preserve">HCI impacted the economy by improving </w:t>
-      </w:r>
-      <w:proofErr w:type="gramStart"/>
-      <w:r>
-        <w:rPr>
-          <w:rFonts w:ascii="Calibri" w:hAnsi="Calibri" w:cs="Times New Roman"/>
-          <w:sz w:val="22"/>
-        </w:rPr>
-        <w:t>peoples</w:t>
-      </w:r>
-      <w:proofErr w:type="gramEnd"/>
-      <w:r>
-        <w:rPr>
-          <w:rFonts w:ascii="Calibri" w:hAnsi="Calibri" w:cs="Times New Roman"/>
-          <w:sz w:val="22"/>
-        </w:rPr>
-        <w:t xml:space="preserve"> productivity in the work place</w:t>
+        <w:t>HCI impacted the economy by improving peoples productivity in the work place</w:t>
       </w:r>
     </w:p>
     <w:p>
@@ -2608,23 +2631,7 @@
           <w:rFonts w:ascii="Calibri" w:hAnsi="Calibri" w:cs="Times New Roman"/>
           <w:sz w:val="22"/>
         </w:rPr>
-        <w:t xml:space="preserve">Without this kind of speed, much more time would be </w:t>
-      </w:r>
-      <w:proofErr w:type="gramStart"/>
-      <w:r>
-        <w:rPr>
-          <w:rFonts w:ascii="Calibri" w:hAnsi="Calibri" w:cs="Times New Roman"/>
-          <w:sz w:val="22"/>
-        </w:rPr>
-        <w:t>spend</w:t>
-      </w:r>
-      <w:proofErr w:type="gramEnd"/>
-      <w:r>
-        <w:rPr>
-          <w:rFonts w:ascii="Calibri" w:hAnsi="Calibri" w:cs="Times New Roman"/>
-          <w:sz w:val="22"/>
-        </w:rPr>
-        <w:t xml:space="preserve"> at the checkout of a store</w:t>
+        <w:t>Without this kind of speed, much more time would be spend at the checkout of a store</w:t>
       </w:r>
     </w:p>
     <w:p>
@@ -2999,6 +3006,213 @@
     </w:p>
     <w:p>
       <w:pPr>
+        <w:pStyle w:val="ListParagraph"/>
+        <w:numPr>
+          <w:ilvl w:val="0"/>
+          <w:numId w:val="17"/>
+        </w:numPr>
+        <w:rPr>
+          <w:rFonts w:ascii="Calibri" w:hAnsi="Calibri" w:cs="Times New Roman"/>
+          <w:sz w:val="22"/>
+        </w:rPr>
+      </w:pPr>
+      <w:r>
+        <w:rPr>
+          <w:rFonts w:ascii="Calibri" w:hAnsi="Calibri" w:cs="Times New Roman"/>
+          <w:sz w:val="22"/>
+        </w:rPr>
+        <w:t>HCI Design Approaches</w:t>
+      </w:r>
+    </w:p>
+    <w:p>
+      <w:pPr>
+        <w:pStyle w:val="ListParagraph"/>
+        <w:numPr>
+          <w:ilvl w:val="1"/>
+          <w:numId w:val="17"/>
+        </w:numPr>
+        <w:rPr>
+          <w:rFonts w:ascii="Calibri" w:hAnsi="Calibri" w:cs="Times New Roman"/>
+          <w:sz w:val="22"/>
+        </w:rPr>
+      </w:pPr>
+      <w:proofErr w:type="spellStart"/>
+      <w:r>
+        <w:rPr>
+          <w:rFonts w:ascii="Calibri" w:hAnsi="Calibri" w:cs="Times New Roman"/>
+          <w:sz w:val="22"/>
+        </w:rPr>
+        <w:t>Eberts</w:t>
+      </w:r>
+      <w:proofErr w:type="spellEnd"/>
+      <w:r>
+        <w:rPr>
+          <w:rFonts w:ascii="Calibri" w:hAnsi="Calibri" w:cs="Times New Roman"/>
+          <w:sz w:val="22"/>
+        </w:rPr>
+        <w:t xml:space="preserve"> describes 4 HCI design approaches that may be applied to user interface designs to develop user friendly, efficient, and intuitive user experiences for humans</w:t>
+      </w:r>
+    </w:p>
+    <w:p>
+      <w:pPr>
+        <w:pStyle w:val="ListParagraph"/>
+        <w:numPr>
+          <w:ilvl w:val="1"/>
+          <w:numId w:val="17"/>
+        </w:numPr>
+        <w:rPr>
+          <w:rFonts w:ascii="Calibri" w:hAnsi="Calibri" w:cs="Times New Roman"/>
+          <w:sz w:val="22"/>
+        </w:rPr>
+      </w:pPr>
+      <w:r>
+        <w:rPr>
+          <w:rFonts w:ascii="Calibri" w:hAnsi="Calibri" w:cs="Times New Roman"/>
+          <w:sz w:val="22"/>
+        </w:rPr>
+        <w:t>4 approaches are:</w:t>
+      </w:r>
+    </w:p>
+    <w:p>
+      <w:pPr>
+        <w:pStyle w:val="ListParagraph"/>
+        <w:numPr>
+          <w:ilvl w:val="2"/>
+          <w:numId w:val="17"/>
+        </w:numPr>
+        <w:rPr>
+          <w:rFonts w:ascii="Calibri" w:hAnsi="Calibri" w:cs="Times New Roman"/>
+          <w:sz w:val="22"/>
+        </w:rPr>
+      </w:pPr>
+      <w:r>
+        <w:rPr>
+          <w:rFonts w:ascii="Calibri" w:hAnsi="Calibri" w:cs="Times New Roman"/>
+          <w:sz w:val="22"/>
+        </w:rPr>
+        <w:t>Anthropomorphic Approach</w:t>
+      </w:r>
+    </w:p>
+    <w:p>
+      <w:pPr>
+        <w:pStyle w:val="ListParagraph"/>
+        <w:numPr>
+          <w:ilvl w:val="2"/>
+          <w:numId w:val="17"/>
+        </w:numPr>
+        <w:rPr>
+          <w:rFonts w:ascii="Calibri" w:hAnsi="Calibri" w:cs="Times New Roman"/>
+          <w:sz w:val="22"/>
+        </w:rPr>
+      </w:pPr>
+      <w:r>
+        <w:rPr>
+          <w:rFonts w:ascii="Calibri" w:hAnsi="Calibri" w:cs="Times New Roman"/>
+          <w:sz w:val="22"/>
+        </w:rPr>
+        <w:t>Cognitive Approach</w:t>
+      </w:r>
+    </w:p>
+    <w:p>
+      <w:pPr>
+        <w:pStyle w:val="ListParagraph"/>
+        <w:numPr>
+          <w:ilvl w:val="2"/>
+          <w:numId w:val="17"/>
+        </w:numPr>
+        <w:rPr>
+          <w:rFonts w:ascii="Calibri" w:hAnsi="Calibri" w:cs="Times New Roman"/>
+          <w:sz w:val="22"/>
+        </w:rPr>
+      </w:pPr>
+      <w:r>
+        <w:rPr>
+          <w:rFonts w:ascii="Calibri" w:hAnsi="Calibri" w:cs="Times New Roman"/>
+          <w:sz w:val="22"/>
+        </w:rPr>
+        <w:t>Predictive Modeling Approach</w:t>
+      </w:r>
+    </w:p>
+    <w:p>
+      <w:pPr>
+        <w:pStyle w:val="ListParagraph"/>
+        <w:numPr>
+          <w:ilvl w:val="2"/>
+          <w:numId w:val="17"/>
+        </w:numPr>
+        <w:rPr>
+          <w:rFonts w:ascii="Calibri" w:hAnsi="Calibri" w:cs="Times New Roman"/>
+          <w:sz w:val="22"/>
+        </w:rPr>
+      </w:pPr>
+      <w:r>
+        <w:rPr>
+          <w:rFonts w:ascii="Calibri" w:hAnsi="Calibri" w:cs="Times New Roman"/>
+          <w:sz w:val="22"/>
+        </w:rPr>
+        <w:t>Empirical Approach</w:t>
+      </w:r>
+    </w:p>
+    <w:p>
+      <w:pPr>
+        <w:pStyle w:val="ListParagraph"/>
+        <w:numPr>
+          <w:ilvl w:val="1"/>
+          <w:numId w:val="17"/>
+        </w:numPr>
+        <w:rPr>
+          <w:rFonts w:ascii="Calibri" w:hAnsi="Calibri" w:cs="Times New Roman"/>
+          <w:sz w:val="22"/>
+        </w:rPr>
+      </w:pPr>
+      <w:r>
+        <w:rPr>
+          <w:rFonts w:ascii="Calibri" w:hAnsi="Calibri" w:cs="Times New Roman"/>
+          <w:sz w:val="22"/>
+        </w:rPr>
+        <w:t>One or more of these approaches may be used in a single user interface design</w:t>
+      </w:r>
+    </w:p>
+    <w:p>
+      <w:pPr>
+        <w:pStyle w:val="ListParagraph"/>
+        <w:numPr>
+          <w:ilvl w:val="1"/>
+          <w:numId w:val="17"/>
+        </w:numPr>
+        <w:rPr>
+          <w:rFonts w:ascii="Calibri" w:hAnsi="Calibri" w:cs="Times New Roman"/>
+          <w:b/>
+          <w:sz w:val="22"/>
+        </w:rPr>
+      </w:pPr>
+      <w:r>
+        <w:rPr>
+          <w:rFonts w:ascii="Calibri" w:hAnsi="Calibri" w:cs="Times New Roman"/>
+          <w:b/>
+          <w:sz w:val="22"/>
+        </w:rPr>
+        <w:t>Anthropomorphic Approach</w:t>
+      </w:r>
+    </w:p>
+    <w:p>
+      <w:pPr>
+        <w:pStyle w:val="ListParagraph"/>
+        <w:numPr>
+          <w:ilvl w:val="2"/>
+          <w:numId w:val="17"/>
+        </w:numPr>
+        <w:rPr>
+          <w:rFonts w:ascii="Calibri" w:hAnsi="Calibri" w:cs="Times New Roman"/>
+          <w:b/>
+          <w:sz w:val="22"/>
+        </w:rPr>
+      </w:pPr>
+      <w:bookmarkStart w:id="0" w:name="_GoBack"/>
+      <w:bookmarkEnd w:id="0"/>
+    </w:p>
+    <w:p>
+      <w:pPr>
         <w:rPr>
           <w:rFonts w:ascii="Calibri" w:hAnsi="Calibri" w:cs="Times New Roman"/>
           <w:sz w:val="22"/>
@@ -3052,7 +3266,7 @@
           <w:sz w:val="22"/>
         </w:rPr>
       </w:pPr>
-      <w:hyperlink r:id="rId5" w:history="1">
+      <w:hyperlink r:id="rId6" w:history="1">
         <w:r>
           <w:rPr>
             <w:rStyle w:val="Hyperlink"/>
@@ -3367,7 +3581,7 @@
                     </pic:cNvPicPr>
                   </pic:nvPicPr>
                   <pic:blipFill>
-                    <a:blip r:embed="rId6">
+                    <a:blip r:embed="rId7">
                       <a:extLst>
                         <a:ext uri="{28A0092B-C50C-407E-A947-70E740481C1C}">
                           <a14:useLocalDpi xmlns:a14="http://schemas.microsoft.com/office/drawing/2010/main" val="0"/>
@@ -3807,7 +4021,23 @@
           <w:rFonts w:ascii="Calibri" w:hAnsi="Calibri" w:cs="Times New Roman"/>
           <w:sz w:val="22"/>
         </w:rPr>
-        <w:t xml:space="preserve">Waterfall has well known steps as engineer, analyse, design, code, test and maintain. None of </w:t>
+        <w:t xml:space="preserve">Waterfall has well known steps as engineer, </w:t>
+      </w:r>
+      <w:proofErr w:type="spellStart"/>
+      <w:r>
+        <w:rPr>
+          <w:rFonts w:ascii="Calibri" w:hAnsi="Calibri" w:cs="Times New Roman"/>
+          <w:sz w:val="22"/>
+        </w:rPr>
+        <w:t>analyse</w:t>
+      </w:r>
+      <w:proofErr w:type="spellEnd"/>
+      <w:r>
+        <w:rPr>
+          <w:rFonts w:ascii="Calibri" w:hAnsi="Calibri" w:cs="Times New Roman"/>
+          <w:sz w:val="22"/>
+        </w:rPr>
+        <w:t xml:space="preserve">, design, code, test and maintain. None of </w:t>
       </w:r>
       <w:proofErr w:type="gramStart"/>
       <w:r>
@@ -3903,7 +4133,23 @@
           <w:rFonts w:ascii="Calibri" w:hAnsi="Calibri" w:cs="Times New Roman"/>
           <w:sz w:val="22"/>
         </w:rPr>
-        <w:t>Spiral presents the software engineering process ina business context where managers make decisions about the feasibility of a project.</w:t>
+        <w:t xml:space="preserve">Spiral presents the software engineering process </w:t>
+      </w:r>
+      <w:proofErr w:type="spellStart"/>
+      <w:r>
+        <w:rPr>
+          <w:rFonts w:ascii="Calibri" w:hAnsi="Calibri" w:cs="Times New Roman"/>
+          <w:sz w:val="22"/>
+        </w:rPr>
+        <w:t>ina</w:t>
+      </w:r>
+      <w:proofErr w:type="spellEnd"/>
+      <w:r>
+        <w:rPr>
+          <w:rFonts w:ascii="Calibri" w:hAnsi="Calibri" w:cs="Times New Roman"/>
+          <w:sz w:val="22"/>
+        </w:rPr>
+        <w:t xml:space="preserve"> business context where managers make decisions about the feasibility of a project.</w:t>
       </w:r>
     </w:p>
     <w:p>
@@ -4933,13 +5179,31 @@
           <w:sz w:val="22"/>
         </w:rPr>
       </w:pPr>
-      <w:r>
-        <w:rPr>
-          <w:rFonts w:ascii="Calibri" w:hAnsi="Calibri" w:cs="Times New Roman"/>
-          <w:sz w:val="22"/>
-        </w:rPr>
-        <w:t>Neilsen’s usability engineering approach is typical of HCI methodologies that leave the relationship ambiguious</w:t>
-      </w:r>
+      <w:proofErr w:type="spellStart"/>
+      <w:r>
+        <w:rPr>
+          <w:rFonts w:ascii="Calibri" w:hAnsi="Calibri" w:cs="Times New Roman"/>
+          <w:sz w:val="22"/>
+        </w:rPr>
+        <w:t>Neilsen’s</w:t>
+      </w:r>
+      <w:proofErr w:type="spellEnd"/>
+      <w:r>
+        <w:rPr>
+          <w:rFonts w:ascii="Calibri" w:hAnsi="Calibri" w:cs="Times New Roman"/>
+          <w:sz w:val="22"/>
+        </w:rPr>
+        <w:t xml:space="preserve"> usability engineering approach is typical of HCI methodologies that leave the relationship </w:t>
+      </w:r>
+      <w:proofErr w:type="spellStart"/>
+      <w:r>
+        <w:rPr>
+          <w:rFonts w:ascii="Calibri" w:hAnsi="Calibri" w:cs="Times New Roman"/>
+          <w:sz w:val="22"/>
+        </w:rPr>
+        <w:t>ambiguious</w:t>
+      </w:r>
+      <w:proofErr w:type="spellEnd"/>
     </w:p>
     <w:p>
       <w:pPr>
@@ -5084,7 +5348,7 @@
                     </pic:cNvPicPr>
                   </pic:nvPicPr>
                   <pic:blipFill>
-                    <a:blip r:embed="rId7">
+                    <a:blip r:embed="rId8">
                       <a:extLst>
                         <a:ext uri="{28A0092B-C50C-407E-A947-70E740481C1C}">
                           <a14:useLocalDpi xmlns:a14="http://schemas.microsoft.com/office/drawing/2010/main" val="0"/>
@@ -5303,7 +5567,7 @@
           <w:sz w:val="22"/>
         </w:rPr>
       </w:pPr>
-      <w:hyperlink r:id="rId8" w:history="1">
+      <w:hyperlink r:id="rId9" w:history="1">
         <w:r>
           <w:rPr>
             <w:rStyle w:val="Hyperlink"/>
@@ -5326,7 +5590,7 @@
           <w:sz w:val="22"/>
         </w:rPr>
       </w:pPr>
-      <w:hyperlink r:id="rId9" w:history="1">
+      <w:hyperlink r:id="rId10" w:history="1">
         <w:r>
           <w:rPr>
             <w:rStyle w:val="Hyperlink"/>
@@ -5349,7 +5613,7 @@
           <w:sz w:val="22"/>
         </w:rPr>
       </w:pPr>
-      <w:hyperlink r:id="rId10" w:history="1">
+      <w:hyperlink r:id="rId11" w:history="1">
         <w:r>
           <w:rPr>
             <w:rStyle w:val="Hyperlink"/>
@@ -5372,7 +5636,7 @@
           <w:sz w:val="22"/>
         </w:rPr>
       </w:pPr>
-      <w:hyperlink r:id="rId11" w:history="1">
+      <w:hyperlink r:id="rId12" w:history="1">
         <w:r>
           <w:rPr>
             <w:rStyle w:val="Hyperlink"/>
@@ -5395,7 +5659,7 @@
           <w:sz w:val="22"/>
         </w:rPr>
       </w:pPr>
-      <w:hyperlink r:id="rId12" w:history="1">
+      <w:hyperlink r:id="rId13" w:history="1">
         <w:r>
           <w:rPr>
             <w:rStyle w:val="Hyperlink"/>
@@ -5418,7 +5682,7 @@
           <w:sz w:val="22"/>
         </w:rPr>
       </w:pPr>
-      <w:hyperlink r:id="rId13" w:history="1">
+      <w:hyperlink r:id="rId14" w:history="1">
         <w:r>
           <w:rPr>
             <w:rStyle w:val="Hyperlink"/>
@@ -5441,7 +5705,7 @@
           <w:sz w:val="22"/>
         </w:rPr>
       </w:pPr>
-      <w:hyperlink r:id="rId14" w:history="1">
+      <w:hyperlink r:id="rId15" w:history="1">
         <w:r>
           <w:rPr>
             <w:rStyle w:val="Hyperlink"/>
@@ -5464,7 +5728,7 @@
           <w:sz w:val="22"/>
         </w:rPr>
       </w:pPr>
-      <w:hyperlink r:id="rId15" w:history="1">
+      <w:hyperlink r:id="rId16" w:history="1">
         <w:r>
           <w:rPr>
             <w:rStyle w:val="Hyperlink"/>
@@ -5487,8 +5751,6 @@
           <w:sz w:val="22"/>
         </w:rPr>
       </w:pPr>
-      <w:bookmarkStart w:id="0" w:name="_GoBack"/>
-      <w:bookmarkEnd w:id="0"/>
     </w:p>
     <w:p>
       <w:pPr>
@@ -5732,7 +5994,7 @@
 </file>
 
 <file path=word/numbering.xml><?xml version="1.0" encoding="utf-8"?>
-<w:numbering xmlns:wpc="http://schemas.microsoft.com/office/word/2010/wordprocessingCanvas" xmlns:mo="http://schemas.microsoft.com/office/mac/office/2008/main" xmlns:mc="http://schemas.openxmlformats.org/markup-compatibility/2006" xmlns:mv="urn:schemas-microsoft-com:mac:vml" xmlns:o="urn:schemas-microsoft-com:office:office" xmlns:r="http://schemas.openxmlformats.org/officeDocument/2006/relationships" xmlns:m="http://schemas.openxmlformats.org/officeDocument/2006/math" xmlns:v="urn:schemas-microsoft-com:vml" xmlns:wp14="http://schemas.microsoft.com/office/word/2010/wordprocessingDrawing" xmlns:wp="http://schemas.openxmlformats.org/drawingml/2006/wordprocessingDrawing" xmlns:w10="urn:schemas-microsoft-com:office:word" xmlns:w="http://schemas.openxmlformats.org/wordprocessingml/2006/main" xmlns:w14="http://schemas.microsoft.com/office/word/2010/wordml" xmlns:w15="http://schemas.microsoft.com/office/word/2012/wordml" xmlns:wpg="http://schemas.microsoft.com/office/word/2010/wordprocessingGroup" xmlns:wpi="http://schemas.microsoft.com/office/word/2010/wordprocessingInk" xmlns:wne="http://schemas.microsoft.com/office/word/2006/wordml" xmlns:wps="http://schemas.microsoft.com/office/word/2010/wordprocessingShape" mc:Ignorable="w14 w15 wp14">
+<w:numbering xmlns:wpc="http://schemas.microsoft.com/office/word/2010/wordprocessingCanvas" xmlns:mo="http://schemas.microsoft.com/office/mac/office/2008/main" xmlns:mc="http://schemas.openxmlformats.org/markup-compatibility/2006" xmlns:mv="urn:schemas-microsoft-com:mac:vml" xmlns:o="urn:schemas-microsoft-com:office:office" xmlns:r="http://schemas.openxmlformats.org/officeDocument/2006/relationships" xmlns:m="http://schemas.openxmlformats.org/officeDocument/2006/math" xmlns:v="urn:schemas-microsoft-com:vml" xmlns:wp14="http://schemas.microsoft.com/office/word/2010/wordprocessingDrawing" xmlns:wp="http://schemas.openxmlformats.org/drawingml/2006/wordprocessingDrawing" xmlns:w10="urn:schemas-microsoft-com:office:word" xmlns:w="http://schemas.openxmlformats.org/wordprocessingml/2006/main" xmlns:w14="http://schemas.microsoft.com/office/word/2010/wordml" xmlns:wpg="http://schemas.microsoft.com/office/word/2010/wordprocessingGroup" xmlns:wpi="http://schemas.microsoft.com/office/word/2010/wordprocessingInk" xmlns:wne="http://schemas.microsoft.com/office/word/2006/wordml" xmlns:wps="http://schemas.microsoft.com/office/word/2010/wordprocessingShape" mc:Ignorable="w14 wp14">
   <w:abstractNum w:abstractNumId="0">
     <w:nsid w:val="02216A1A"/>
     <w:multiLevelType w:val="hybridMultilevel"/>
@@ -8236,7 +8498,7 @@
 </file>
 
 <file path=word/styles.xml><?xml version="1.0" encoding="utf-8"?>
-<w:styles xmlns:mc="http://schemas.openxmlformats.org/markup-compatibility/2006" xmlns:r="http://schemas.openxmlformats.org/officeDocument/2006/relationships" xmlns:w="http://schemas.openxmlformats.org/wordprocessingml/2006/main" xmlns:w14="http://schemas.microsoft.com/office/word/2010/wordml" xmlns:w15="http://schemas.microsoft.com/office/word/2012/wordml" mc:Ignorable="w14 w15">
+<w:styles xmlns:mc="http://schemas.openxmlformats.org/markup-compatibility/2006" xmlns:r="http://schemas.openxmlformats.org/officeDocument/2006/relationships" xmlns:w="http://schemas.openxmlformats.org/wordprocessingml/2006/main" xmlns:w14="http://schemas.microsoft.com/office/word/2010/wordml" mc:Ignorable="w14">
   <w:docDefaults>
     <w:rPrDefault>
       <w:rPr>
@@ -8248,387 +8510,451 @@
     </w:rPrDefault>
     <w:pPrDefault/>
   </w:docDefaults>
-  <w:latentStyles w:defLockedState="0" w:defUIPriority="99" w:defSemiHidden="0" w:defUnhideWhenUsed="0" w:defQFormat="0" w:count="380">
-    <w:lsdException w:name="Normal" w:uiPriority="0" w:qFormat="1"/>
-    <w:lsdException w:name="heading 1" w:uiPriority="9" w:qFormat="1"/>
-    <w:lsdException w:name="heading 2" w:semiHidden="1" w:uiPriority="9" w:unhideWhenUsed="1" w:qFormat="1"/>
-    <w:lsdException w:name="heading 3" w:semiHidden="1" w:uiPriority="9" w:unhideWhenUsed="1" w:qFormat="1"/>
-    <w:lsdException w:name="heading 4" w:semiHidden="1" w:uiPriority="9" w:unhideWhenUsed="1" w:qFormat="1"/>
-    <w:lsdException w:name="heading 5" w:semiHidden="1" w:uiPriority="9" w:unhideWhenUsed="1" w:qFormat="1"/>
-    <w:lsdException w:name="heading 6" w:semiHidden="1" w:uiPriority="9" w:unhideWhenUsed="1" w:qFormat="1"/>
-    <w:lsdException w:name="heading 7" w:semiHidden="1" w:uiPriority="9" w:unhideWhenUsed="1" w:qFormat="1"/>
-    <w:lsdException w:name="heading 8" w:semiHidden="1" w:uiPriority="9" w:unhideWhenUsed="1" w:qFormat="1"/>
-    <w:lsdException w:name="heading 9" w:semiHidden="1" w:uiPriority="9" w:unhideWhenUsed="1" w:qFormat="1"/>
-    <w:lsdException w:name="index 1" w:semiHidden="1" w:unhideWhenUsed="1"/>
-    <w:lsdException w:name="index 2" w:semiHidden="1" w:unhideWhenUsed="1"/>
-    <w:lsdException w:name="index 3" w:semiHidden="1" w:unhideWhenUsed="1"/>
-    <w:lsdException w:name="index 4" w:semiHidden="1" w:unhideWhenUsed="1"/>
-    <w:lsdException w:name="index 5" w:semiHidden="1" w:unhideWhenUsed="1"/>
-    <w:lsdException w:name="index 6" w:semiHidden="1" w:unhideWhenUsed="1"/>
-    <w:lsdException w:name="index 7" w:semiHidden="1" w:unhideWhenUsed="1"/>
-    <w:lsdException w:name="index 8" w:semiHidden="1" w:unhideWhenUsed="1"/>
-    <w:lsdException w:name="index 9" w:semiHidden="1" w:unhideWhenUsed="1"/>
-    <w:lsdException w:name="toc 1" w:semiHidden="1" w:uiPriority="39" w:unhideWhenUsed="1"/>
-    <w:lsdException w:name="toc 2" w:semiHidden="1" w:uiPriority="39" w:unhideWhenUsed="1"/>
-    <w:lsdException w:name="toc 3" w:semiHidden="1" w:uiPriority="39" w:unhideWhenUsed="1"/>
-    <w:lsdException w:name="toc 4" w:semiHidden="1" w:uiPriority="39" w:unhideWhenUsed="1"/>
-    <w:lsdException w:name="toc 5" w:semiHidden="1" w:uiPriority="39" w:unhideWhenUsed="1"/>
-    <w:lsdException w:name="toc 6" w:semiHidden="1" w:uiPriority="39" w:unhideWhenUsed="1"/>
-    <w:lsdException w:name="toc 7" w:semiHidden="1" w:uiPriority="39" w:unhideWhenUsed="1"/>
-    <w:lsdException w:name="toc 8" w:semiHidden="1" w:uiPriority="39" w:unhideWhenUsed="1"/>
-    <w:lsdException w:name="toc 9" w:semiHidden="1" w:uiPriority="39" w:unhideWhenUsed="1"/>
-    <w:lsdException w:name="Normal Indent" w:semiHidden="1" w:unhideWhenUsed="1"/>
-    <w:lsdException w:name="footnote text" w:semiHidden="1" w:unhideWhenUsed="1"/>
-    <w:lsdException w:name="annotation text" w:semiHidden="1" w:unhideWhenUsed="1"/>
-    <w:lsdException w:name="header" w:semiHidden="1" w:unhideWhenUsed="1"/>
-    <w:lsdException w:name="footer" w:semiHidden="1" w:unhideWhenUsed="1"/>
-    <w:lsdException w:name="index heading" w:semiHidden="1" w:unhideWhenUsed="1"/>
-    <w:lsdException w:name="caption" w:semiHidden="1" w:uiPriority="35" w:unhideWhenUsed="1" w:qFormat="1"/>
-    <w:lsdException w:name="table of figures" w:semiHidden="1" w:unhideWhenUsed="1"/>
-    <w:lsdException w:name="envelope address" w:semiHidden="1" w:unhideWhenUsed="1"/>
-    <w:lsdException w:name="envelope return" w:semiHidden="1" w:unhideWhenUsed="1"/>
-    <w:lsdException w:name="footnote reference" w:semiHidden="1" w:unhideWhenUsed="1"/>
-    <w:lsdException w:name="annotation reference" w:semiHidden="1" w:unhideWhenUsed="1"/>
-    <w:lsdException w:name="line number" w:semiHidden="1" w:unhideWhenUsed="1"/>
-    <w:lsdException w:name="page number" w:semiHidden="1" w:unhideWhenUsed="1"/>
-    <w:lsdException w:name="endnote reference" w:semiHidden="1" w:unhideWhenUsed="1"/>
-    <w:lsdException w:name="endnote text" w:semiHidden="1" w:unhideWhenUsed="1"/>
-    <w:lsdException w:name="table of authorities" w:semiHidden="1" w:unhideWhenUsed="1"/>
-    <w:lsdException w:name="macro" w:semiHidden="1" w:unhideWhenUsed="1"/>
-    <w:lsdException w:name="toa heading" w:semiHidden="1" w:unhideWhenUsed="1"/>
-    <w:lsdException w:name="List" w:semiHidden="1" w:unhideWhenUsed="1"/>
-    <w:lsdException w:name="List Bullet" w:semiHidden="1" w:unhideWhenUsed="1"/>
-    <w:lsdException w:name="List Number" w:semiHidden="1" w:unhideWhenUsed="1"/>
-    <w:lsdException w:name="List 2" w:semiHidden="1" w:unhideWhenUsed="1"/>
-    <w:lsdException w:name="List 3" w:semiHidden="1" w:unhideWhenUsed="1"/>
-    <w:lsdException w:name="List 4" w:semiHidden="1" w:unhideWhenUsed="1"/>
-    <w:lsdException w:name="List 5" w:semiHidden="1" w:unhideWhenUsed="1"/>
-    <w:lsdException w:name="List Bullet 2" w:semiHidden="1" w:unhideWhenUsed="1"/>
-    <w:lsdException w:name="List Bullet 3" w:semiHidden="1" w:unhideWhenUsed="1"/>
-    <w:lsdException w:name="List Bullet 4" w:semiHidden="1" w:unhideWhenUsed="1"/>
-    <w:lsdException w:name="List Bullet 5" w:semiHidden="1" w:unhideWhenUsed="1"/>
-    <w:lsdException w:name="List Number 2" w:semiHidden="1" w:unhideWhenUsed="1"/>
-    <w:lsdException w:name="List Number 3" w:semiHidden="1" w:unhideWhenUsed="1"/>
-    <w:lsdException w:name="List Number 4" w:semiHidden="1" w:unhideWhenUsed="1"/>
-    <w:lsdException w:name="List Number 5" w:semiHidden="1" w:unhideWhenUsed="1"/>
-    <w:lsdException w:name="Title" w:uiPriority="10" w:qFormat="1"/>
-    <w:lsdException w:name="Closing" w:semiHidden="1" w:unhideWhenUsed="1"/>
-    <w:lsdException w:name="Signature" w:semiHidden="1" w:unhideWhenUsed="1"/>
-    <w:lsdException w:name="Default Paragraph Font" w:semiHidden="1" w:uiPriority="1" w:unhideWhenUsed="1"/>
-    <w:lsdException w:name="Body Text" w:semiHidden="1" w:unhideWhenUsed="1"/>
-    <w:lsdException w:name="Body Text Indent" w:semiHidden="1" w:unhideWhenUsed="1"/>
-    <w:lsdException w:name="List Continue" w:semiHidden="1" w:unhideWhenUsed="1"/>
-    <w:lsdException w:name="List Continue 2" w:semiHidden="1" w:unhideWhenUsed="1"/>
-    <w:lsdException w:name="List Continue 3" w:semiHidden="1" w:unhideWhenUsed="1"/>
-    <w:lsdException w:name="List Continue 4" w:semiHidden="1" w:unhideWhenUsed="1"/>
-    <w:lsdException w:name="List Continue 5" w:semiHidden="1" w:unhideWhenUsed="1"/>
-    <w:lsdException w:name="Message Header" w:semiHidden="1" w:unhideWhenUsed="1"/>
-    <w:lsdException w:name="Subtitle" w:uiPriority="11" w:qFormat="1"/>
-    <w:lsdException w:name="Salutation" w:semiHidden="1" w:unhideWhenUsed="1"/>
-    <w:lsdException w:name="Date" w:semiHidden="1" w:unhideWhenUsed="1"/>
-    <w:lsdException w:name="Body Text First Indent" w:semiHidden="1" w:unhideWhenUsed="1"/>
-    <w:lsdException w:name="Body Text First Indent 2" w:semiHidden="1" w:unhideWhenUsed="1"/>
-    <w:lsdException w:name="Note Heading" w:semiHidden="1" w:unhideWhenUsed="1"/>
-    <w:lsdException w:name="Body Text 2" w:semiHidden="1" w:unhideWhenUsed="1"/>
-    <w:lsdException w:name="Body Text 3" w:semiHidden="1" w:unhideWhenUsed="1"/>
-    <w:lsdException w:name="Body Text Indent 2" w:semiHidden="1" w:unhideWhenUsed="1"/>
-    <w:lsdException w:name="Body Text Indent 3" w:semiHidden="1" w:unhideWhenUsed="1"/>
-    <w:lsdException w:name="Block Text" w:semiHidden="1" w:unhideWhenUsed="1"/>
-    <w:lsdException w:name="Hyperlink" w:semiHidden="1" w:unhideWhenUsed="1"/>
-    <w:lsdException w:name="FollowedHyperlink" w:semiHidden="1" w:unhideWhenUsed="1"/>
-    <w:lsdException w:name="Strong" w:uiPriority="22" w:qFormat="1"/>
-    <w:lsdException w:name="Emphasis" w:uiPriority="20" w:qFormat="1"/>
-    <w:lsdException w:name="Document Map" w:semiHidden="1" w:unhideWhenUsed="1"/>
-    <w:lsdException w:name="Plain Text" w:semiHidden="1" w:unhideWhenUsed="1"/>
-    <w:lsdException w:name="E-mail Signature" w:semiHidden="1" w:unhideWhenUsed="1"/>
-    <w:lsdException w:name="HTML Top of Form" w:semiHidden="1" w:unhideWhenUsed="1"/>
-    <w:lsdException w:name="HTML Bottom of Form" w:semiHidden="1" w:unhideWhenUsed="1"/>
-    <w:lsdException w:name="Normal (Web)" w:semiHidden="1" w:unhideWhenUsed="1"/>
-    <w:lsdException w:name="HTML Acronym" w:semiHidden="1" w:unhideWhenUsed="1"/>
-    <w:lsdException w:name="HTML Address" w:semiHidden="1" w:unhideWhenUsed="1"/>
-    <w:lsdException w:name="HTML Cite" w:semiHidden="1" w:unhideWhenUsed="1"/>
-    <w:lsdException w:name="HTML Code" w:semiHidden="1" w:unhideWhenUsed="1"/>
-    <w:lsdException w:name="HTML Definition" w:semiHidden="1" w:unhideWhenUsed="1"/>
-    <w:lsdException w:name="HTML Keyboard" w:semiHidden="1" w:unhideWhenUsed="1"/>
-    <w:lsdException w:name="HTML Preformatted" w:semiHidden="1" w:unhideWhenUsed="1"/>
-    <w:lsdException w:name="HTML Sample" w:semiHidden="1" w:unhideWhenUsed="1"/>
-    <w:lsdException w:name="HTML Typewriter" w:semiHidden="1" w:unhideWhenUsed="1"/>
-    <w:lsdException w:name="HTML Variable" w:semiHidden="1" w:unhideWhenUsed="1"/>
-    <w:lsdException w:name="Normal Table" w:semiHidden="1" w:unhideWhenUsed="1"/>
-    <w:lsdException w:name="annotation subject" w:semiHidden="1" w:unhideWhenUsed="1"/>
-    <w:lsdException w:name="No List" w:semiHidden="1" w:unhideWhenUsed="1"/>
-    <w:lsdException w:name="Outline List 1" w:semiHidden="1" w:unhideWhenUsed="1"/>
-    <w:lsdException w:name="Outline List 2" w:semiHidden="1" w:unhideWhenUsed="1"/>
-    <w:lsdException w:name="Outline List 3" w:semiHidden="1" w:unhideWhenUsed="1"/>
-    <w:lsdException w:name="Table Simple 1" w:semiHidden="1" w:unhideWhenUsed="1"/>
-    <w:lsdException w:name="Table Simple 2" w:semiHidden="1" w:unhideWhenUsed="1"/>
-    <w:lsdException w:name="Table Simple 3" w:semiHidden="1" w:unhideWhenUsed="1"/>
-    <w:lsdException w:name="Table Classic 1" w:semiHidden="1" w:unhideWhenUsed="1"/>
-    <w:lsdException w:name="Table Classic 2" w:semiHidden="1" w:unhideWhenUsed="1"/>
-    <w:lsdException w:name="Table Classic 3" w:semiHidden="1" w:unhideWhenUsed="1"/>
-    <w:lsdException w:name="Table Classic 4" w:semiHidden="1" w:unhideWhenUsed="1"/>
-    <w:lsdException w:name="Table Colorful 1" w:semiHidden="1" w:unhideWhenUsed="1"/>
-    <w:lsdException w:name="Table Colorful 2" w:semiHidden="1" w:unhideWhenUsed="1"/>
-    <w:lsdException w:name="Table Colorful 3" w:semiHidden="1" w:unhideWhenUsed="1"/>
-    <w:lsdException w:name="Table Columns 1" w:semiHidden="1" w:unhideWhenUsed="1"/>
-    <w:lsdException w:name="Table Columns 2" w:semiHidden="1" w:unhideWhenUsed="1"/>
-    <w:lsdException w:name="Table Columns 3" w:semiHidden="1" w:unhideWhenUsed="1"/>
-    <w:lsdException w:name="Table Columns 4" w:semiHidden="1" w:unhideWhenUsed="1"/>
-    <w:lsdException w:name="Table Columns 5" w:semiHidden="1" w:unhideWhenUsed="1"/>
-    <w:lsdException w:name="Table Grid 1" w:semiHidden="1" w:unhideWhenUsed="1"/>
-    <w:lsdException w:name="Table Grid 2" w:semiHidden="1" w:unhideWhenUsed="1"/>
-    <w:lsdException w:name="Table Grid 3" w:semiHidden="1" w:unhideWhenUsed="1"/>
-    <w:lsdException w:name="Table Grid 4" w:semiHidden="1" w:unhideWhenUsed="1"/>
-    <w:lsdException w:name="Table Grid 5" w:semiHidden="1" w:unhideWhenUsed="1"/>
-    <w:lsdException w:name="Table Grid 6" w:semiHidden="1" w:unhideWhenUsed="1"/>
-    <w:lsdException w:name="Table Grid 7" w:semiHidden="1" w:unhideWhenUsed="1"/>
-    <w:lsdException w:name="Table Grid 8" w:semiHidden="1" w:unhideWhenUsed="1"/>
-    <w:lsdException w:name="Table List 1" w:semiHidden="1" w:unhideWhenUsed="1"/>
-    <w:lsdException w:name="Table List 2" w:semiHidden="1" w:unhideWhenUsed="1"/>
-    <w:lsdException w:name="Table List 3" w:semiHidden="1" w:unhideWhenUsed="1"/>
-    <w:lsdException w:name="Table List 4" w:semiHidden="1" w:unhideWhenUsed="1"/>
-    <w:lsdException w:name="Table List 5" w:semiHidden="1" w:unhideWhenUsed="1"/>
-    <w:lsdException w:name="Table List 6" w:semiHidden="1" w:unhideWhenUsed="1"/>
-    <w:lsdException w:name="Table List 7" w:semiHidden="1" w:unhideWhenUsed="1"/>
-    <w:lsdException w:name="Table List 8" w:semiHidden="1" w:unhideWhenUsed="1"/>
-    <w:lsdException w:name="Table 3D effects 1" w:semiHidden="1" w:unhideWhenUsed="1"/>
-    <w:lsdException w:name="Table 3D effects 2" w:semiHidden="1" w:unhideWhenUsed="1"/>
-    <w:lsdException w:name="Table 3D effects 3" w:semiHidden="1" w:unhideWhenUsed="1"/>
-    <w:lsdException w:name="Table Contemporary" w:semiHidden="1" w:unhideWhenUsed="1"/>
-    <w:lsdException w:name="Table Elegant" w:semiHidden="1" w:unhideWhenUsed="1"/>
-    <w:lsdException w:name="Table Professional" w:semiHidden="1" w:unhideWhenUsed="1"/>
-    <w:lsdException w:name="Table Subtle 1" w:semiHidden="1" w:unhideWhenUsed="1"/>
-    <w:lsdException w:name="Table Subtle 2" w:semiHidden="1" w:unhideWhenUsed="1"/>
-    <w:lsdException w:name="Table Web 1" w:semiHidden="1" w:unhideWhenUsed="1"/>
-    <w:lsdException w:name="Table Web 2" w:semiHidden="1" w:unhideWhenUsed="1"/>
-    <w:lsdException w:name="Table Web 3" w:semiHidden="1" w:unhideWhenUsed="1"/>
-    <w:lsdException w:name="Balloon Text" w:semiHidden="1" w:unhideWhenUsed="1"/>
-    <w:lsdException w:name="Table Grid" w:uiPriority="59"/>
-    <w:lsdException w:name="Table Theme" w:semiHidden="1" w:unhideWhenUsed="1"/>
-    <w:lsdException w:name="Note Level 1" w:semiHidden="1" w:unhideWhenUsed="1"/>
-    <w:lsdException w:name="Note Level 2" w:semiHidden="1" w:unhideWhenUsed="1"/>
-    <w:lsdException w:name="Note Level 3" w:semiHidden="1" w:unhideWhenUsed="1"/>
-    <w:lsdException w:name="Note Level 4" w:semiHidden="1" w:unhideWhenUsed="1"/>
-    <w:lsdException w:name="Note Level 5" w:semiHidden="1" w:unhideWhenUsed="1"/>
-    <w:lsdException w:name="Note Level 6" w:semiHidden="1" w:unhideWhenUsed="1"/>
-    <w:lsdException w:name="Note Level 7" w:semiHidden="1" w:unhideWhenUsed="1"/>
-    <w:lsdException w:name="Note Level 8" w:semiHidden="1" w:unhideWhenUsed="1"/>
-    <w:lsdException w:name="Note Level 9" w:semiHidden="1" w:unhideWhenUsed="1"/>
-    <w:lsdException w:name="Placeholder Text" w:semiHidden="1"/>
-    <w:lsdException w:name="No Spacing" w:semiHidden="1" w:uiPriority="1" w:qFormat="1"/>
-    <w:lsdException w:name="Light Shading" w:uiPriority="60"/>
-    <w:lsdException w:name="Light List" w:uiPriority="61"/>
-    <w:lsdException w:name="Light Grid" w:uiPriority="62"/>
-    <w:lsdException w:name="Medium Shading 1" w:uiPriority="63"/>
-    <w:lsdException w:name="Medium Shading 2" w:uiPriority="64"/>
-    <w:lsdException w:name="Medium List 1" w:uiPriority="65"/>
-    <w:lsdException w:name="Medium List 2" w:uiPriority="66"/>
-    <w:lsdException w:name="Medium Grid 1" w:uiPriority="67"/>
-    <w:lsdException w:name="Medium Grid 2" w:uiPriority="68"/>
-    <w:lsdException w:name="Medium Grid 3" w:uiPriority="69"/>
-    <w:lsdException w:name="Dark List" w:uiPriority="70"/>
-    <w:lsdException w:name="Colorful Shading" w:uiPriority="71"/>
-    <w:lsdException w:name="Colorful List" w:uiPriority="72"/>
-    <w:lsdException w:name="Colorful Grid" w:uiPriority="73"/>
-    <w:lsdException w:name="Light Shading Accent 1" w:uiPriority="60"/>
-    <w:lsdException w:name="Light List Accent 1" w:uiPriority="61"/>
-    <w:lsdException w:name="Light Grid Accent 1" w:uiPriority="62"/>
-    <w:lsdException w:name="Medium Shading 1 Accent 1" w:uiPriority="63"/>
-    <w:lsdException w:name="Medium Shading 2 Accent 1" w:uiPriority="64"/>
-    <w:lsdException w:name="Medium List 1 Accent 1" w:uiPriority="65"/>
-    <w:lsdException w:name="Revision" w:semiHidden="1"/>
-    <w:lsdException w:name="List Paragraph" w:uiPriority="34" w:qFormat="1"/>
-    <w:lsdException w:name="Quote" w:uiPriority="29" w:qFormat="1"/>
-    <w:lsdException w:name="Intense Quote" w:uiPriority="30" w:qFormat="1"/>
-    <w:lsdException w:name="Medium List 2 Accent 1" w:uiPriority="66"/>
-    <w:lsdException w:name="Medium Grid 1 Accent 1" w:uiPriority="67"/>
-    <w:lsdException w:name="Medium Grid 2 Accent 1" w:uiPriority="68"/>
-    <w:lsdException w:name="Medium Grid 3 Accent 1" w:uiPriority="69"/>
-    <w:lsdException w:name="Dark List Accent 1" w:uiPriority="70"/>
-    <w:lsdException w:name="Colorful Shading Accent 1" w:uiPriority="71"/>
-    <w:lsdException w:name="Colorful List Accent 1" w:uiPriority="72"/>
-    <w:lsdException w:name="Colorful Grid Accent 1" w:uiPriority="73"/>
-    <w:lsdException w:name="Light Shading Accent 2" w:uiPriority="60"/>
-    <w:lsdException w:name="Light List Accent 2" w:uiPriority="61"/>
-    <w:lsdException w:name="Light Grid Accent 2" w:uiPriority="62"/>
-    <w:lsdException w:name="Medium Shading 1 Accent 2" w:uiPriority="63"/>
-    <w:lsdException w:name="Medium Shading 2 Accent 2" w:uiPriority="64"/>
-    <w:lsdException w:name="Medium List 1 Accent 2" w:uiPriority="65"/>
-    <w:lsdException w:name="Medium List 2 Accent 2" w:uiPriority="66"/>
-    <w:lsdException w:name="Medium Grid 1 Accent 2" w:uiPriority="67"/>
-    <w:lsdException w:name="Medium Grid 2 Accent 2" w:uiPriority="68"/>
-    <w:lsdException w:name="Medium Grid 3 Accent 2" w:uiPriority="69"/>
-    <w:lsdException w:name="Dark List Accent 2" w:uiPriority="70"/>
-    <w:lsdException w:name="Colorful Shading Accent 2" w:uiPriority="71"/>
-    <w:lsdException w:name="Colorful List Accent 2" w:uiPriority="72"/>
-    <w:lsdException w:name="Colorful Grid Accent 2" w:uiPriority="73"/>
-    <w:lsdException w:name="Light Shading Accent 3" w:uiPriority="60"/>
-    <w:lsdException w:name="Light List Accent 3" w:uiPriority="61"/>
-    <w:lsdException w:name="Light Grid Accent 3" w:uiPriority="62"/>
-    <w:lsdException w:name="Medium Shading 1 Accent 3" w:uiPriority="63"/>
-    <w:lsdException w:name="Medium Shading 2 Accent 3" w:uiPriority="64"/>
-    <w:lsdException w:name="Medium List 1 Accent 3" w:uiPriority="65"/>
-    <w:lsdException w:name="Medium List 2 Accent 3" w:uiPriority="66"/>
-    <w:lsdException w:name="Medium Grid 1 Accent 3" w:uiPriority="67"/>
-    <w:lsdException w:name="Medium Grid 2 Accent 3" w:uiPriority="68"/>
-    <w:lsdException w:name="Medium Grid 3 Accent 3" w:uiPriority="69"/>
-    <w:lsdException w:name="Dark List Accent 3" w:uiPriority="70"/>
-    <w:lsdException w:name="Colorful Shading Accent 3" w:uiPriority="71"/>
-    <w:lsdException w:name="Colorful List Accent 3" w:uiPriority="72"/>
-    <w:lsdException w:name="Colorful Grid Accent 3" w:uiPriority="73"/>
-    <w:lsdException w:name="Light Shading Accent 4" w:uiPriority="60"/>
-    <w:lsdException w:name="Light List Accent 4" w:uiPriority="61"/>
-    <w:lsdException w:name="Light Grid Accent 4" w:uiPriority="62"/>
-    <w:lsdException w:name="Medium Shading 1 Accent 4" w:uiPriority="63"/>
-    <w:lsdException w:name="Medium Shading 2 Accent 4" w:uiPriority="64"/>
-    <w:lsdException w:name="Medium List 1 Accent 4" w:uiPriority="65"/>
-    <w:lsdException w:name="Medium List 2 Accent 4" w:uiPriority="66"/>
-    <w:lsdException w:name="Medium Grid 1 Accent 4" w:uiPriority="67"/>
-    <w:lsdException w:name="Medium Grid 2 Accent 4" w:uiPriority="68"/>
-    <w:lsdException w:name="Medium Grid 3 Accent 4" w:uiPriority="69"/>
-    <w:lsdException w:name="Dark List Accent 4" w:uiPriority="70"/>
-    <w:lsdException w:name="Colorful Shading Accent 4" w:uiPriority="71"/>
-    <w:lsdException w:name="Colorful List Accent 4" w:uiPriority="72"/>
-    <w:lsdException w:name="Colorful Grid Accent 4" w:uiPriority="73"/>
-    <w:lsdException w:name="Light Shading Accent 5" w:uiPriority="60"/>
-    <w:lsdException w:name="Light List Accent 5" w:uiPriority="61"/>
-    <w:lsdException w:name="Light Grid Accent 5" w:uiPriority="62"/>
-    <w:lsdException w:name="Medium Shading 1 Accent 5" w:uiPriority="63"/>
-    <w:lsdException w:name="Medium Shading 2 Accent 5" w:uiPriority="64"/>
-    <w:lsdException w:name="Medium List 1 Accent 5" w:uiPriority="65"/>
-    <w:lsdException w:name="Medium List 2 Accent 5" w:uiPriority="66"/>
-    <w:lsdException w:name="Medium Grid 1 Accent 5" w:uiPriority="67"/>
-    <w:lsdException w:name="Medium Grid 2 Accent 5" w:uiPriority="68"/>
-    <w:lsdException w:name="Medium Grid 3 Accent 5" w:uiPriority="69"/>
-    <w:lsdException w:name="Dark List Accent 5" w:uiPriority="70"/>
-    <w:lsdException w:name="Colorful Shading Accent 5" w:uiPriority="71"/>
-    <w:lsdException w:name="Colorful List Accent 5" w:uiPriority="72"/>
-    <w:lsdException w:name="Colorful Grid Accent 5" w:uiPriority="73"/>
-    <w:lsdException w:name="Light Shading Accent 6" w:uiPriority="60"/>
-    <w:lsdException w:name="Light List Accent 6" w:uiPriority="61"/>
-    <w:lsdException w:name="Light Grid Accent 6" w:uiPriority="62"/>
-    <w:lsdException w:name="Medium Shading 1 Accent 6" w:uiPriority="63"/>
-    <w:lsdException w:name="Medium Shading 2 Accent 6" w:uiPriority="64"/>
-    <w:lsdException w:name="Medium List 1 Accent 6" w:uiPriority="65"/>
-    <w:lsdException w:name="Medium List 2 Accent 6" w:uiPriority="66"/>
-    <w:lsdException w:name="Medium Grid 1 Accent 6" w:uiPriority="67"/>
-    <w:lsdException w:name="Medium Grid 2 Accent 6" w:uiPriority="68"/>
-    <w:lsdException w:name="Medium Grid 3 Accent 6" w:uiPriority="69"/>
-    <w:lsdException w:name="Dark List Accent 6" w:uiPriority="70"/>
-    <w:lsdException w:name="Colorful Shading Accent 6" w:uiPriority="71"/>
-    <w:lsdException w:name="Colorful List Accent 6" w:uiPriority="72"/>
-    <w:lsdException w:name="Colorful Grid Accent 6" w:uiPriority="73"/>
-    <w:lsdException w:name="Subtle Emphasis" w:uiPriority="19" w:qFormat="1"/>
-    <w:lsdException w:name="Intense Emphasis" w:uiPriority="21" w:qFormat="1"/>
-    <w:lsdException w:name="Subtle Reference" w:uiPriority="31" w:qFormat="1"/>
-    <w:lsdException w:name="Intense Reference" w:uiPriority="32" w:qFormat="1"/>
-    <w:lsdException w:name="Book Title" w:uiPriority="33" w:qFormat="1"/>
-    <w:lsdException w:name="Bibliography" w:semiHidden="1" w:uiPriority="37" w:unhideWhenUsed="1"/>
-    <w:lsdException w:name="TOC Heading" w:semiHidden="1" w:uiPriority="39" w:unhideWhenUsed="1" w:qFormat="1"/>
-    <w:lsdException w:name="Plain Table 1" w:uiPriority="41"/>
-    <w:lsdException w:name="Plain Table 2" w:uiPriority="42"/>
-    <w:lsdException w:name="Plain Table 3" w:uiPriority="43"/>
-    <w:lsdException w:name="Plain Table 4" w:uiPriority="44"/>
-    <w:lsdException w:name="Plain Table 5" w:uiPriority="45"/>
-    <w:lsdException w:name="Grid Table Light" w:uiPriority="40"/>
-    <w:lsdException w:name="Grid Table 1 Light" w:uiPriority="46"/>
-    <w:lsdException w:name="Grid Table 2" w:uiPriority="47"/>
-    <w:lsdException w:name="Grid Table 3" w:uiPriority="48"/>
-    <w:lsdException w:name="Grid Table 4" w:uiPriority="49"/>
-    <w:lsdException w:name="Grid Table 5 Dark" w:uiPriority="50"/>
-    <w:lsdException w:name="Grid Table 6 Colorful" w:uiPriority="51"/>
-    <w:lsdException w:name="Grid Table 7 Colorful" w:uiPriority="52"/>
-    <w:lsdException w:name="Grid Table 1 Light Accent 1" w:uiPriority="46"/>
-    <w:lsdException w:name="Grid Table 2 Accent 1" w:uiPriority="47"/>
-    <w:lsdException w:name="Grid Table 3 Accent 1" w:uiPriority="48"/>
-    <w:lsdException w:name="Grid Table 4 Accent 1" w:uiPriority="49"/>
-    <w:lsdException w:name="Grid Table 5 Dark Accent 1" w:uiPriority="50"/>
-    <w:lsdException w:name="Grid Table 6 Colorful Accent 1" w:uiPriority="51"/>
-    <w:lsdException w:name="Grid Table 7 Colorful Accent 1" w:uiPriority="52"/>
-    <w:lsdException w:name="Grid Table 1 Light Accent 2" w:uiPriority="46"/>
-    <w:lsdException w:name="Grid Table 2 Accent 2" w:uiPriority="47"/>
-    <w:lsdException w:name="Grid Table 3 Accent 2" w:uiPriority="48"/>
-    <w:lsdException w:name="Grid Table 4 Accent 2" w:uiPriority="49"/>
-    <w:lsdException w:name="Grid Table 5 Dark Accent 2" w:uiPriority="50"/>
-    <w:lsdException w:name="Grid Table 6 Colorful Accent 2" w:uiPriority="51"/>
-    <w:lsdException w:name="Grid Table 7 Colorful Accent 2" w:uiPriority="52"/>
-    <w:lsdException w:name="Grid Table 1 Light Accent 3" w:uiPriority="46"/>
-    <w:lsdException w:name="Grid Table 2 Accent 3" w:uiPriority="47"/>
-    <w:lsdException w:name="Grid Table 3 Accent 3" w:uiPriority="48"/>
-    <w:lsdException w:name="Grid Table 4 Accent 3" w:uiPriority="49"/>
-    <w:lsdException w:name="Grid Table 5 Dark Accent 3" w:uiPriority="50"/>
-    <w:lsdException w:name="Grid Table 6 Colorful Accent 3" w:uiPriority="51"/>
-    <w:lsdException w:name="Grid Table 7 Colorful Accent 3" w:uiPriority="52"/>
-    <w:lsdException w:name="Grid Table 1 Light Accent 4" w:uiPriority="46"/>
-    <w:lsdException w:name="Grid Table 2 Accent 4" w:uiPriority="47"/>
-    <w:lsdException w:name="Grid Table 3 Accent 4" w:uiPriority="48"/>
-    <w:lsdException w:name="Grid Table 4 Accent 4" w:uiPriority="49"/>
-    <w:lsdException w:name="Grid Table 5 Dark Accent 4" w:uiPriority="50"/>
-    <w:lsdException w:name="Grid Table 6 Colorful Accent 4" w:uiPriority="51"/>
-    <w:lsdException w:name="Grid Table 7 Colorful Accent 4" w:uiPriority="52"/>
-    <w:lsdException w:name="Grid Table 1 Light Accent 5" w:uiPriority="46"/>
-    <w:lsdException w:name="Grid Table 2 Accent 5" w:uiPriority="47"/>
-    <w:lsdException w:name="Grid Table 3 Accent 5" w:uiPriority="48"/>
-    <w:lsdException w:name="Grid Table 4 Accent 5" w:uiPriority="49"/>
-    <w:lsdException w:name="Grid Table 5 Dark Accent 5" w:uiPriority="50"/>
-    <w:lsdException w:name="Grid Table 6 Colorful Accent 5" w:uiPriority="51"/>
-    <w:lsdException w:name="Grid Table 7 Colorful Accent 5" w:uiPriority="52"/>
-    <w:lsdException w:name="Grid Table 1 Light Accent 6" w:uiPriority="46"/>
-    <w:lsdException w:name="Grid Table 2 Accent 6" w:uiPriority="47"/>
-    <w:lsdException w:name="Grid Table 3 Accent 6" w:uiPriority="48"/>
-    <w:lsdException w:name="Grid Table 4 Accent 6" w:uiPriority="49"/>
-    <w:lsdException w:name="Grid Table 5 Dark Accent 6" w:uiPriority="50"/>
-    <w:lsdException w:name="Grid Table 6 Colorful Accent 6" w:uiPriority="51"/>
-    <w:lsdException w:name="Grid Table 7 Colorful Accent 6" w:uiPriority="52"/>
-    <w:lsdException w:name="List Table 1 Light" w:uiPriority="46"/>
-    <w:lsdException w:name="List Table 2" w:uiPriority="47"/>
-    <w:lsdException w:name="List Table 3" w:uiPriority="48"/>
-    <w:lsdException w:name="List Table 4" w:uiPriority="49"/>
-    <w:lsdException w:name="List Table 5 Dark" w:uiPriority="50"/>
-    <w:lsdException w:name="List Table 6 Colorful" w:uiPriority="51"/>
-    <w:lsdException w:name="List Table 7 Colorful" w:uiPriority="52"/>
-    <w:lsdException w:name="List Table 1 Light Accent 1" w:uiPriority="46"/>
-    <w:lsdException w:name="List Table 2 Accent 1" w:uiPriority="47"/>
-    <w:lsdException w:name="List Table 3 Accent 1" w:uiPriority="48"/>
-    <w:lsdException w:name="List Table 4 Accent 1" w:uiPriority="49"/>
-    <w:lsdException w:name="List Table 5 Dark Accent 1" w:uiPriority="50"/>
-    <w:lsdException w:name="List Table 6 Colorful Accent 1" w:uiPriority="51"/>
-    <w:lsdException w:name="List Table 7 Colorful Accent 1" w:uiPriority="52"/>
-    <w:lsdException w:name="List Table 1 Light Accent 2" w:uiPriority="46"/>
-    <w:lsdException w:name="List Table 2 Accent 2" w:uiPriority="47"/>
-    <w:lsdException w:name="List Table 3 Accent 2" w:uiPriority="48"/>
-    <w:lsdException w:name="List Table 4 Accent 2" w:uiPriority="49"/>
-    <w:lsdException w:name="List Table 5 Dark Accent 2" w:uiPriority="50"/>
-    <w:lsdException w:name="List Table 6 Colorful Accent 2" w:uiPriority="51"/>
-    <w:lsdException w:name="List Table 7 Colorful Accent 2" w:uiPriority="52"/>
-    <w:lsdException w:name="List Table 1 Light Accent 3" w:uiPriority="46"/>
-    <w:lsdException w:name="List Table 2 Accent 3" w:uiPriority="47"/>
-    <w:lsdException w:name="List Table 3 Accent 3" w:uiPriority="48"/>
-    <w:lsdException w:name="List Table 4 Accent 3" w:uiPriority="49"/>
-    <w:lsdException w:name="List Table 5 Dark Accent 3" w:uiPriority="50"/>
-    <w:lsdException w:name="List Table 6 Colorful Accent 3" w:uiPriority="51"/>
-    <w:lsdException w:name="List Table 7 Colorful Accent 3" w:uiPriority="52"/>
-    <w:lsdException w:name="List Table 1 Light Accent 4" w:uiPriority="46"/>
-    <w:lsdException w:name="List Table 2 Accent 4" w:uiPriority="47"/>
-    <w:lsdException w:name="List Table 3 Accent 4" w:uiPriority="48"/>
-    <w:lsdException w:name="List Table 4 Accent 4" w:uiPriority="49"/>
-    <w:lsdException w:name="List Table 5 Dark Accent 4" w:uiPriority="50"/>
-    <w:lsdException w:name="List Table 6 Colorful Accent 4" w:uiPriority="51"/>
-    <w:lsdException w:name="List Table 7 Colorful Accent 4" w:uiPriority="52"/>
-    <w:lsdException w:name="List Table 1 Light Accent 5" w:uiPriority="46"/>
-    <w:lsdException w:name="List Table 2 Accent 5" w:uiPriority="47"/>
-    <w:lsdException w:name="List Table 3 Accent 5" w:uiPriority="48"/>
-    <w:lsdException w:name="List Table 4 Accent 5" w:uiPriority="49"/>
-    <w:lsdException w:name="List Table 5 Dark Accent 5" w:uiPriority="50"/>
-    <w:lsdException w:name="List Table 6 Colorful Accent 5" w:uiPriority="51"/>
-    <w:lsdException w:name="List Table 7 Colorful Accent 5" w:uiPriority="52"/>
-    <w:lsdException w:name="List Table 1 Light Accent 6" w:uiPriority="46"/>
-    <w:lsdException w:name="List Table 2 Accent 6" w:uiPriority="47"/>
-    <w:lsdException w:name="List Table 3 Accent 6" w:uiPriority="48"/>
-    <w:lsdException w:name="List Table 4 Accent 6" w:uiPriority="49"/>
-    <w:lsdException w:name="List Table 5 Dark Accent 6" w:uiPriority="50"/>
-    <w:lsdException w:name="List Table 6 Colorful Accent 6" w:uiPriority="51"/>
-    <w:lsdException w:name="List Table 7 Colorful Accent 6" w:uiPriority="52"/>
+  <w:latentStyles w:defLockedState="0" w:defUIPriority="99" w:defSemiHidden="1" w:defUnhideWhenUsed="1" w:defQFormat="0" w:count="276">
+    <w:lsdException w:name="Normal" w:semiHidden="0" w:uiPriority="0" w:unhideWhenUsed="0" w:qFormat="1"/>
+    <w:lsdException w:name="heading 1" w:semiHidden="0" w:uiPriority="9" w:unhideWhenUsed="0" w:qFormat="1"/>
+    <w:lsdException w:name="heading 2" w:uiPriority="9" w:qFormat="1"/>
+    <w:lsdException w:name="heading 3" w:uiPriority="9" w:qFormat="1"/>
+    <w:lsdException w:name="heading 4" w:uiPriority="9" w:qFormat="1"/>
+    <w:lsdException w:name="heading 5" w:uiPriority="9" w:qFormat="1"/>
+    <w:lsdException w:name="heading 6" w:uiPriority="9" w:qFormat="1"/>
+    <w:lsdException w:name="heading 7" w:uiPriority="9" w:qFormat="1"/>
+    <w:lsdException w:name="heading 8" w:uiPriority="9" w:qFormat="1"/>
+    <w:lsdException w:name="heading 9" w:uiPriority="9" w:qFormat="1"/>
+    <w:lsdException w:name="toc 1" w:uiPriority="39"/>
+    <w:lsdException w:name="toc 2" w:uiPriority="39"/>
+    <w:lsdException w:name="toc 3" w:uiPriority="39"/>
+    <w:lsdException w:name="toc 4" w:uiPriority="39"/>
+    <w:lsdException w:name="toc 5" w:uiPriority="39"/>
+    <w:lsdException w:name="toc 6" w:uiPriority="39"/>
+    <w:lsdException w:name="toc 7" w:uiPriority="39"/>
+    <w:lsdException w:name="toc 8" w:uiPriority="39"/>
+    <w:lsdException w:name="toc 9" w:uiPriority="39"/>
+    <w:lsdException w:name="caption" w:uiPriority="35" w:qFormat="1"/>
+    <w:lsdException w:name="Title" w:semiHidden="0" w:uiPriority="10" w:unhideWhenUsed="0" w:qFormat="1"/>
+    <w:lsdException w:name="Default Paragraph Font" w:uiPriority="1"/>
+    <w:lsdException w:name="Subtitle" w:semiHidden="0" w:uiPriority="11" w:unhideWhenUsed="0" w:qFormat="1"/>
+    <w:lsdException w:name="Strong" w:semiHidden="0" w:uiPriority="22" w:unhideWhenUsed="0" w:qFormat="1"/>
+    <w:lsdException w:name="Emphasis" w:semiHidden="0" w:uiPriority="20" w:unhideWhenUsed="0" w:qFormat="1"/>
+    <w:lsdException w:name="Table Grid" w:semiHidden="0" w:uiPriority="59" w:unhideWhenUsed="0"/>
+    <w:lsdException w:name="Placeholder Text" w:unhideWhenUsed="0"/>
+    <w:lsdException w:name="No Spacing" w:uiPriority="1" w:unhideWhenUsed="0" w:qFormat="1"/>
+    <w:lsdException w:name="Light Shading" w:semiHidden="0" w:uiPriority="60" w:unhideWhenUsed="0"/>
+    <w:lsdException w:name="Light List" w:semiHidden="0" w:uiPriority="61" w:unhideWhenUsed="0"/>
+    <w:lsdException w:name="Light Grid" w:semiHidden="0" w:uiPriority="62" w:unhideWhenUsed="0"/>
+    <w:lsdException w:name="Medium Shading 1" w:semiHidden="0" w:uiPriority="63" w:unhideWhenUsed="0"/>
+    <w:lsdException w:name="Medium Shading 2" w:semiHidden="0" w:uiPriority="64" w:unhideWhenUsed="0"/>
+    <w:lsdException w:name="Medium List 1" w:semiHidden="0" w:uiPriority="65" w:unhideWhenUsed="0"/>
+    <w:lsdException w:name="Medium List 2" w:semiHidden="0" w:uiPriority="66" w:unhideWhenUsed="0"/>
+    <w:lsdException w:name="Medium Grid 1" w:semiHidden="0" w:uiPriority="67" w:unhideWhenUsed="0"/>
+    <w:lsdException w:name="Medium Grid 2" w:semiHidden="0" w:uiPriority="68" w:unhideWhenUsed="0"/>
+    <w:lsdException w:name="Medium Grid 3" w:semiHidden="0" w:uiPriority="69" w:unhideWhenUsed="0"/>
+    <w:lsdException w:name="Dark List" w:semiHidden="0" w:uiPriority="70" w:unhideWhenUsed="0"/>
+    <w:lsdException w:name="Colorful Shading" w:semiHidden="0" w:uiPriority="71" w:unhideWhenUsed="0"/>
+    <w:lsdException w:name="Colorful List" w:semiHidden="0" w:uiPriority="72" w:unhideWhenUsed="0"/>
+    <w:lsdException w:name="Colorful Grid" w:semiHidden="0" w:uiPriority="73" w:unhideWhenUsed="0"/>
+    <w:lsdException w:name="Light Shading Accent 1" w:semiHidden="0" w:uiPriority="60" w:unhideWhenUsed="0"/>
+    <w:lsdException w:name="Light List Accent 1" w:semiHidden="0" w:uiPriority="61" w:unhideWhenUsed="0"/>
+    <w:lsdException w:name="Light Grid Accent 1" w:semiHidden="0" w:uiPriority="62" w:unhideWhenUsed="0"/>
+    <w:lsdException w:name="Medium Shading 1 Accent 1" w:semiHidden="0" w:uiPriority="63" w:unhideWhenUsed="0"/>
+    <w:lsdException w:name="Medium Shading 2 Accent 1" w:semiHidden="0" w:uiPriority="64" w:unhideWhenUsed="0"/>
+    <w:lsdException w:name="Medium List 1 Accent 1" w:semiHidden="0" w:uiPriority="65" w:unhideWhenUsed="0"/>
+    <w:lsdException w:name="Revision" w:unhideWhenUsed="0"/>
+    <w:lsdException w:name="List Paragraph" w:semiHidden="0" w:uiPriority="34" w:unhideWhenUsed="0" w:qFormat="1"/>
+    <w:lsdException w:name="Quote" w:semiHidden="0" w:uiPriority="29" w:unhideWhenUsed="0" w:qFormat="1"/>
+    <w:lsdException w:name="Intense Quote" w:semiHidden="0" w:uiPriority="30" w:unhideWhenUsed="0" w:qFormat="1"/>
+    <w:lsdException w:name="Medium List 2 Accent 1" w:semiHidden="0" w:uiPriority="66" w:unhideWhenUsed="0"/>
+    <w:lsdException w:name="Medium Grid 1 Accent 1" w:semiHidden="0" w:uiPriority="67" w:unhideWhenUsed="0"/>
+    <w:lsdException w:name="Medium Grid 2 Accent 1" w:semiHidden="0" w:uiPriority="68" w:unhideWhenUsed="0"/>
+    <w:lsdException w:name="Medium Grid 3 Accent 1" w:semiHidden="0" w:uiPriority="69" w:unhideWhenUsed="0"/>
+    <w:lsdException w:name="Dark List Accent 1" w:semiHidden="0" w:uiPriority="70" w:unhideWhenUsed="0"/>
+    <w:lsdException w:name="Colorful Shading Accent 1" w:semiHidden="0" w:uiPriority="71" w:unhideWhenUsed="0"/>
+    <w:lsdException w:name="Colorful List Accent 1" w:semiHidden="0" w:uiPriority="72" w:unhideWhenUsed="0"/>
+    <w:lsdException w:name="Colorful Grid Accent 1" w:semiHidden="0" w:uiPriority="73" w:unhideWhenUsed="0"/>
+    <w:lsdException w:name="Light Shading Accent 2" w:semiHidden="0" w:uiPriority="60" w:unhideWhenUsed="0"/>
+    <w:lsdException w:name="Light List Accent 2" w:semiHidden="0" w:uiPriority="61" w:unhideWhenUsed="0"/>
+    <w:lsdException w:name="Light Grid Accent 2" w:semiHidden="0" w:uiPriority="62" w:unhideWhenUsed="0"/>
+    <w:lsdException w:name="Medium Shading 1 Accent 2" w:semiHidden="0" w:uiPriority="63" w:unhideWhenUsed="0"/>
+    <w:lsdException w:name="Medium Shading 2 Accent 2" w:semiHidden="0" w:uiPriority="64" w:unhideWhenUsed="0"/>
+    <w:lsdException w:name="Medium List 1 Accent 2" w:semiHidden="0" w:uiPriority="65" w:unhideWhenUsed="0"/>
+    <w:lsdException w:name="Medium List 2 Accent 2" w:semiHidden="0" w:uiPriority="66" w:unhideWhenUsed="0"/>
+    <w:lsdException w:name="Medium Grid 1 Accent 2" w:semiHidden="0" w:uiPriority="67" w:unhideWhenUsed="0"/>
+    <w:lsdException w:name="Medium Grid 2 Accent 2" w:semiHidden="0" w:uiPriority="68" w:unhideWhenUsed="0"/>
+    <w:lsdException w:name="Medium Grid 3 Accent 2" w:semiHidden="0" w:uiPriority="69" w:unhideWhenUsed="0"/>
+    <w:lsdException w:name="Dark List Accent 2" w:semiHidden="0" w:uiPriority="70" w:unhideWhenUsed="0"/>
+    <w:lsdException w:name="Colorful Shading Accent 2" w:semiHidden="0" w:uiPriority="71" w:unhideWhenUsed="0"/>
+    <w:lsdException w:name="Colorful List Accent 2" w:semiHidden="0" w:uiPriority="72" w:unhideWhenUsed="0"/>
+    <w:lsdException w:name="Colorful Grid Accent 2" w:semiHidden="0" w:uiPriority="73" w:unhideWhenUsed="0"/>
+    <w:lsdException w:name="Light Shading Accent 3" w:semiHidden="0" w:uiPriority="60" w:unhideWhenUsed="0"/>
+    <w:lsdException w:name="Light List Accent 3" w:semiHidden="0" w:uiPriority="61" w:unhideWhenUsed="0"/>
+    <w:lsdException w:name="Light Grid Accent 3" w:semiHidden="0" w:uiPriority="62" w:unhideWhenUsed="0"/>
+    <w:lsdException w:name="Medium Shading 1 Accent 3" w:semiHidden="0" w:uiPriority="63" w:unhideWhenUsed="0"/>
+    <w:lsdException w:name="Medium Shading 2 Accent 3" w:semiHidden="0" w:uiPriority="64" w:unhideWhenUsed="0"/>
+    <w:lsdException w:name="Medium List 1 Accent 3" w:semiHidden="0" w:uiPriority="65" w:unhideWhenUsed="0"/>
+    <w:lsdException w:name="Medium List 2 Accent 3" w:semiHidden="0" w:uiPriority="66" w:unhideWhenUsed="0"/>
+    <w:lsdException w:name="Medium Grid 1 Accent 3" w:semiHidden="0" w:uiPriority="67" w:unhideWhenUsed="0"/>
+    <w:lsdException w:name="Medium Grid 2 Accent 3" w:semiHidden="0" w:uiPriority="68" w:unhideWhenUsed="0"/>
+    <w:lsdException w:name="Medium Grid 3 Accent 3" w:semiHidden="0" w:uiPriority="69" w:unhideWhenUsed="0"/>
+    <w:lsdException w:name="Dark List Accent 3" w:semiHidden="0" w:uiPriority="70" w:unhideWhenUsed="0"/>
+    <w:lsdException w:name="Colorful Shading Accent 3" w:semiHidden="0" w:uiPriority="71" w:unhideWhenUsed="0"/>
+    <w:lsdException w:name="Colorful List Accent 3" w:semiHidden="0" w:uiPriority="72" w:unhideWhenUsed="0"/>
+    <w:lsdException w:name="Colorful Grid Accent 3" w:semiHidden="0" w:uiPriority="73" w:unhideWhenUsed="0"/>
+    <w:lsdException w:name="Light Shading Accent 4" w:semiHidden="0" w:uiPriority="60" w:unhideWhenUsed="0"/>
+    <w:lsdException w:name="Light List Accent 4" w:semiHidden="0" w:uiPriority="61" w:unhideWhenUsed="0"/>
+    <w:lsdException w:name="Light Grid Accent 4" w:semiHidden="0" w:uiPriority="62" w:unhideWhenUsed="0"/>
+    <w:lsdException w:name="Medium Shading 1 Accent 4" w:semiHidden="0" w:uiPriority="63" w:unhideWhenUsed="0"/>
+    <w:lsdException w:name="Medium Shading 2 Accent 4" w:semiHidden="0" w:uiPriority="64" w:unhideWhenUsed="0"/>
+    <w:lsdException w:name="Medium List 1 Accent 4" w:semiHidden="0" w:uiPriority="65" w:unhideWhenUsed="0"/>
+    <w:lsdException w:name="Medium List 2 Accent 4" w:semiHidden="0" w:uiPriority="66" w:unhideWhenUsed="0"/>
+    <w:lsdException w:name="Medium Grid 1 Accent 4" w:semiHidden="0" w:uiPriority="67" w:unhideWhenUsed="0"/>
+    <w:lsdException w:name="Medium Grid 2 Accent 4" w:semiHidden="0" w:uiPriority="68" w:unhideWhenUsed="0"/>
+    <w:lsdException w:name="Medium Grid 3 Accent 4" w:semiHidden="0" w:uiPriority="69" w:unhideWhenUsed="0"/>
+    <w:lsdException w:name="Dark List Accent 4" w:semiHidden="0" w:uiPriority="70" w:unhideWhenUsed="0"/>
+    <w:lsdException w:name="Colorful Shading Accent 4" w:semiHidden="0" w:uiPriority="71" w:unhideWhenUsed="0"/>
+    <w:lsdException w:name="Colorful List Accent 4" w:semiHidden="0" w:uiPriority="72" w:unhideWhenUsed="0"/>
+    <w:lsdException w:name="Colorful Grid Accent 4" w:semiHidden="0" w:uiPriority="73" w:unhideWhenUsed="0"/>
+    <w:lsdException w:name="Light Shading Accent 5" w:semiHidden="0" w:uiPriority="60" w:unhideWhenUsed="0"/>
+    <w:lsdException w:name="Light List Accent 5" w:semiHidden="0" w:uiPriority="61" w:unhideWhenUsed="0"/>
+    <w:lsdException w:name="Light Grid Accent 5" w:semiHidden="0" w:uiPriority="62" w:unhideWhenUsed="0"/>
+    <w:lsdException w:name="Medium Shading 1 Accent 5" w:semiHidden="0" w:uiPriority="63" w:unhideWhenUsed="0"/>
+    <w:lsdException w:name="Medium Shading 2 Accent 5" w:semiHidden="0" w:uiPriority="64" w:unhideWhenUsed="0"/>
+    <w:lsdException w:name="Medium List 1 Accent 5" w:semiHidden="0" w:uiPriority="65" w:unhideWhenUsed="0"/>
+    <w:lsdException w:name="Medium List 2 Accent 5" w:semiHidden="0" w:uiPriority="66" w:unhideWhenUsed="0"/>
+    <w:lsdException w:name="Medium Grid 1 Accent 5" w:semiHidden="0" w:uiPriority="67" w:unhideWhenUsed="0"/>
+    <w:lsdException w:name="Medium Grid 2 Accent 5" w:semiHidden="0" w:uiPriority="68" w:unhideWhenUsed="0"/>
+    <w:lsdException w:name="Medium Grid 3 Accent 5" w:semiHidden="0" w:uiPriority="69" w:unhideWhenUsed="0"/>
+    <w:lsdException w:name="Dark List Accent 5" w:semiHidden="0" w:uiPriority="70" w:unhideWhenUsed="0"/>
+    <w:lsdException w:name="Colorful Shading Accent 5" w:semiHidden="0" w:uiPriority="71" w:unhideWhenUsed="0"/>
+    <w:lsdException w:name="Colorful List Accent 5" w:semiHidden="0" w:uiPriority="72" w:unhideWhenUsed="0"/>
+    <w:lsdException w:name="Colorful Grid Accent 5" w:semiHidden="0" w:uiPriority="73" w:unhideWhenUsed="0"/>
+    <w:lsdException w:name="Light Shading Accent 6" w:semiHidden="0" w:uiPriority="60" w:unhideWhenUsed="0"/>
+    <w:lsdException w:name="Light List Accent 6" w:semiHidden="0" w:uiPriority="61" w:unhideWhenUsed="0"/>
+    <w:lsdException w:name="Light Grid Accent 6" w:semiHidden="0" w:uiPriority="62" w:unhideWhenUsed="0"/>
+    <w:lsdException w:name="Medium Shading 1 Accent 6" w:semiHidden="0" w:uiPriority="63" w:unhideWhenUsed="0"/>
+    <w:lsdException w:name="Medium Shading 2 Accent 6" w:semiHidden="0" w:uiPriority="64" w:unhideWhenUsed="0"/>
+    <w:lsdException w:name="Medium List 1 Accent 6" w:semiHidden="0" w:uiPriority="65" w:unhideWhenUsed="0"/>
+    <w:lsdException w:name="Medium List 2 Accent 6" w:semiHidden="0" w:uiPriority="66" w:unhideWhenUsed="0"/>
+    <w:lsdException w:name="Medium Grid 1 Accent 6" w:semiHidden="0" w:uiPriority="67" w:unhideWhenUsed="0"/>
+    <w:lsdException w:name="Medium Grid 2 Accent 6" w:semiHidden="0" w:uiPriority="68" w:unhideWhenUsed="0"/>
+    <w:lsdException w:name="Medium Grid 3 Accent 6" w:semiHidden="0" w:uiPriority="69" w:unhideWhenUsed="0"/>
+    <w:lsdException w:name="Dark List Accent 6" w:semiHidden="0" w:uiPriority="70" w:unhideWhenUsed="0"/>
+    <w:lsdException w:name="Colorful Shading Accent 6" w:semiHidden="0" w:uiPriority="71" w:unhideWhenUsed="0"/>
+    <w:lsdException w:name="Colorful List Accent 6" w:semiHidden="0" w:uiPriority="72" w:unhideWhenUsed="0"/>
+    <w:lsdException w:name="Colorful Grid Accent 6" w:semiHidden="0" w:uiPriority="73" w:unhideWhenUsed="0"/>
+    <w:lsdException w:name="Subtle Emphasis" w:semiHidden="0" w:uiPriority="19" w:unhideWhenUsed="0" w:qFormat="1"/>
+    <w:lsdException w:name="Intense Emphasis" w:semiHidden="0" w:uiPriority="21" w:unhideWhenUsed="0" w:qFormat="1"/>
+    <w:lsdException w:name="Subtle Reference" w:semiHidden="0" w:uiPriority="31" w:unhideWhenUsed="0" w:qFormat="1"/>
+    <w:lsdException w:name="Intense Reference" w:semiHidden="0" w:uiPriority="32" w:unhideWhenUsed="0" w:qFormat="1"/>
+    <w:lsdException w:name="Book Title" w:semiHidden="0" w:uiPriority="33" w:unhideWhenUsed="0" w:qFormat="1"/>
+    <w:lsdException w:name="Bibliography" w:uiPriority="37"/>
+    <w:lsdException w:name="TOC Heading" w:uiPriority="39" w:qFormat="1"/>
+  </w:latentStyles>
+  <w:style w:type="paragraph" w:default="1" w:styleId="Normal">
+    <w:name w:val="Normal"/>
+    <w:qFormat/>
+    <w:rsid w:val="00182AE8"/>
+  </w:style>
+  <w:style w:type="character" w:default="1" w:styleId="DefaultParagraphFont">
+    <w:name w:val="Default Paragraph Font"/>
+    <w:uiPriority w:val="1"/>
+    <w:semiHidden/>
+    <w:unhideWhenUsed/>
+  </w:style>
+  <w:style w:type="table" w:default="1" w:styleId="TableNormal">
+    <w:name w:val="Normal Table"/>
+    <w:uiPriority w:val="99"/>
+    <w:semiHidden/>
+    <w:unhideWhenUsed/>
+    <w:tblPr>
+      <w:tblInd w:w="0" w:type="dxa"/>
+      <w:tblCellMar>
+        <w:top w:w="0" w:type="dxa"/>
+        <w:left w:w="108" w:type="dxa"/>
+        <w:bottom w:w="0" w:type="dxa"/>
+        <w:right w:w="108" w:type="dxa"/>
+      </w:tblCellMar>
+    </w:tblPr>
+  </w:style>
+  <w:style w:type="numbering" w:default="1" w:styleId="NoList">
+    <w:name w:val="No List"/>
+    <w:uiPriority w:val="99"/>
+    <w:semiHidden/>
+    <w:unhideWhenUsed/>
+  </w:style>
+  <w:style w:type="paragraph" w:styleId="NormalWeb">
+    <w:name w:val="Normal (Web)"/>
+    <w:basedOn w:val="Normal"/>
+    <w:uiPriority w:val="99"/>
+    <w:unhideWhenUsed/>
+    <w:rsid w:val="00E70573"/>
+    <w:pPr>
+      <w:spacing w:before="100" w:beforeAutospacing="1" w:after="100" w:afterAutospacing="1"/>
+    </w:pPr>
+    <w:rPr>
+      <w:rFonts w:ascii="Times" w:hAnsi="Times" w:cs="Times New Roman"/>
+      <w:sz w:val="20"/>
+      <w:szCs w:val="20"/>
+    </w:rPr>
+  </w:style>
+  <w:style w:type="character" w:styleId="Hyperlink">
+    <w:name w:val="Hyperlink"/>
+    <w:basedOn w:val="DefaultParagraphFont"/>
+    <w:uiPriority w:val="99"/>
+    <w:unhideWhenUsed/>
+    <w:rsid w:val="00E70573"/>
+    <w:rPr>
+      <w:color w:val="0000FF"/>
+      <w:u w:val="single"/>
+    </w:rPr>
+  </w:style>
+  <w:style w:type="paragraph" w:styleId="ListParagraph">
+    <w:name w:val="List Paragraph"/>
+    <w:basedOn w:val="Normal"/>
+    <w:uiPriority w:val="34"/>
+    <w:qFormat/>
+    <w:rsid w:val="006E1E02"/>
+    <w:pPr>
+      <w:ind w:left="720"/>
+      <w:contextualSpacing/>
+    </w:pPr>
+  </w:style>
+  <w:style w:type="character" w:customStyle="1" w:styleId="a">
+    <w:name w:val="a"/>
+    <w:basedOn w:val="DefaultParagraphFont"/>
+    <w:rsid w:val="00514BEC"/>
+  </w:style>
+  <w:style w:type="character" w:customStyle="1" w:styleId="apple-converted-space">
+    <w:name w:val="apple-converted-space"/>
+    <w:basedOn w:val="DefaultParagraphFont"/>
+    <w:rsid w:val="00514BEC"/>
+  </w:style>
+  <w:style w:type="table" w:styleId="TableGrid">
+    <w:name w:val="Table Grid"/>
+    <w:basedOn w:val="TableNormal"/>
+    <w:uiPriority w:val="59"/>
+    <w:rsid w:val="004510ED"/>
+    <w:tblPr>
+      <w:tblInd w:w="0" w:type="dxa"/>
+      <w:tblBorders>
+        <w:top w:val="single" w:sz="4" w:space="0" w:color="auto"/>
+        <w:left w:val="single" w:sz="4" w:space="0" w:color="auto"/>
+        <w:bottom w:val="single" w:sz="4" w:space="0" w:color="auto"/>
+        <w:right w:val="single" w:sz="4" w:space="0" w:color="auto"/>
+        <w:insideH w:val="single" w:sz="4" w:space="0" w:color="auto"/>
+        <w:insideV w:val="single" w:sz="4" w:space="0" w:color="auto"/>
+      </w:tblBorders>
+      <w:tblCellMar>
+        <w:top w:w="0" w:type="dxa"/>
+        <w:left w:w="108" w:type="dxa"/>
+        <w:bottom w:w="0" w:type="dxa"/>
+        <w:right w:w="108" w:type="dxa"/>
+      </w:tblCellMar>
+    </w:tblPr>
+  </w:style>
+  <w:style w:type="character" w:styleId="FollowedHyperlink">
+    <w:name w:val="FollowedHyperlink"/>
+    <w:basedOn w:val="DefaultParagraphFont"/>
+    <w:uiPriority w:val="99"/>
+    <w:semiHidden/>
+    <w:unhideWhenUsed/>
+    <w:rsid w:val="00F609F7"/>
+    <w:rPr>
+      <w:color w:val="800080" w:themeColor="followedHyperlink"/>
+      <w:u w:val="single"/>
+    </w:rPr>
+  </w:style>
+  <w:style w:type="character" w:styleId="Strong">
+    <w:name w:val="Strong"/>
+    <w:basedOn w:val="DefaultParagraphFont"/>
+    <w:uiPriority w:val="22"/>
+    <w:qFormat/>
+    <w:rsid w:val="0082328B"/>
+    <w:rPr>
+      <w:b/>
+      <w:bCs/>
+    </w:rPr>
+  </w:style>
+  <w:style w:type="paragraph" w:styleId="BalloonText">
+    <w:name w:val="Balloon Text"/>
+    <w:basedOn w:val="Normal"/>
+    <w:link w:val="BalloonTextChar"/>
+    <w:uiPriority w:val="99"/>
+    <w:semiHidden/>
+    <w:unhideWhenUsed/>
+    <w:rsid w:val="00F018BB"/>
+    <w:rPr>
+      <w:rFonts w:ascii="Lucida Grande" w:hAnsi="Lucida Grande" w:cs="Lucida Grande"/>
+      <w:sz w:val="18"/>
+      <w:szCs w:val="18"/>
+    </w:rPr>
+  </w:style>
+  <w:style w:type="character" w:customStyle="1" w:styleId="BalloonTextChar">
+    <w:name w:val="Balloon Text Char"/>
+    <w:basedOn w:val="DefaultParagraphFont"/>
+    <w:link w:val="BalloonText"/>
+    <w:uiPriority w:val="99"/>
+    <w:semiHidden/>
+    <w:rsid w:val="00F018BB"/>
+    <w:rPr>
+      <w:rFonts w:ascii="Lucida Grande" w:hAnsi="Lucida Grande" w:cs="Lucida Grande"/>
+      <w:sz w:val="18"/>
+      <w:szCs w:val="18"/>
+    </w:rPr>
+  </w:style>
+</w:styles>
+</file>
+
+<file path=word/stylesWithEffects.xml><?xml version="1.0" encoding="utf-8"?>
+<w:styles xmlns:wpc="http://schemas.microsoft.com/office/word/2010/wordprocessingCanvas" xmlns:mo="http://schemas.microsoft.com/office/mac/office/2008/main" xmlns:mc="http://schemas.openxmlformats.org/markup-compatibility/2006" xmlns:mv="urn:schemas-microsoft-com:mac:vml" xmlns:o="urn:schemas-microsoft-com:office:office" xmlns:r="http://schemas.openxmlformats.org/officeDocument/2006/relationships" xmlns:m="http://schemas.openxmlformats.org/officeDocument/2006/math" xmlns:v="urn:schemas-microsoft-com:vml" xmlns:wp14="http://schemas.microsoft.com/office/word/2010/wordprocessingDrawing" xmlns:wp="http://schemas.openxmlformats.org/drawingml/2006/wordprocessingDrawing" xmlns:w10="urn:schemas-microsoft-com:office:word" xmlns:w="http://schemas.openxmlformats.org/wordprocessingml/2006/main" xmlns:w14="http://schemas.microsoft.com/office/word/2010/wordml" xmlns:wpg="http://schemas.microsoft.com/office/word/2010/wordprocessingGroup" xmlns:wpi="http://schemas.microsoft.com/office/word/2010/wordprocessingInk" xmlns:wne="http://schemas.microsoft.com/office/word/2006/wordml" xmlns:wps="http://schemas.microsoft.com/office/word/2010/wordprocessingShape" mc:Ignorable="w14 wp14">
+  <w:docDefaults>
+    <w:rPrDefault>
+      <w:rPr>
+        <w:rFonts w:asciiTheme="minorHAnsi" w:eastAsiaTheme="minorEastAsia" w:hAnsiTheme="minorHAnsi" w:cstheme="minorBidi"/>
+        <w:sz w:val="24"/>
+        <w:szCs w:val="24"/>
+        <w:lang w:val="en-US" w:eastAsia="en-US" w:bidi="ar-SA"/>
+      </w:rPr>
+    </w:rPrDefault>
+    <w:pPrDefault/>
+  </w:docDefaults>
+  <w:latentStyles w:defLockedState="0" w:defUIPriority="99" w:defSemiHidden="1" w:defUnhideWhenUsed="1" w:defQFormat="0" w:count="276">
+    <w:lsdException w:name="Normal" w:semiHidden="0" w:uiPriority="0" w:unhideWhenUsed="0" w:qFormat="1"/>
+    <w:lsdException w:name="heading 1" w:semiHidden="0" w:uiPriority="9" w:unhideWhenUsed="0" w:qFormat="1"/>
+    <w:lsdException w:name="heading 2" w:uiPriority="9" w:qFormat="1"/>
+    <w:lsdException w:name="heading 3" w:uiPriority="9" w:qFormat="1"/>
+    <w:lsdException w:name="heading 4" w:uiPriority="9" w:qFormat="1"/>
+    <w:lsdException w:name="heading 5" w:uiPriority="9" w:qFormat="1"/>
+    <w:lsdException w:name="heading 6" w:uiPriority="9" w:qFormat="1"/>
+    <w:lsdException w:name="heading 7" w:uiPriority="9" w:qFormat="1"/>
+    <w:lsdException w:name="heading 8" w:uiPriority="9" w:qFormat="1"/>
+    <w:lsdException w:name="heading 9" w:uiPriority="9" w:qFormat="1"/>
+    <w:lsdException w:name="toc 1" w:uiPriority="39"/>
+    <w:lsdException w:name="toc 2" w:uiPriority="39"/>
+    <w:lsdException w:name="toc 3" w:uiPriority="39"/>
+    <w:lsdException w:name="toc 4" w:uiPriority="39"/>
+    <w:lsdException w:name="toc 5" w:uiPriority="39"/>
+    <w:lsdException w:name="toc 6" w:uiPriority="39"/>
+    <w:lsdException w:name="toc 7" w:uiPriority="39"/>
+    <w:lsdException w:name="toc 8" w:uiPriority="39"/>
+    <w:lsdException w:name="toc 9" w:uiPriority="39"/>
+    <w:lsdException w:name="caption" w:uiPriority="35" w:qFormat="1"/>
+    <w:lsdException w:name="Title" w:semiHidden="0" w:uiPriority="10" w:unhideWhenUsed="0" w:qFormat="1"/>
+    <w:lsdException w:name="Default Paragraph Font" w:uiPriority="1"/>
+    <w:lsdException w:name="Subtitle" w:semiHidden="0" w:uiPriority="11" w:unhideWhenUsed="0" w:qFormat="1"/>
+    <w:lsdException w:name="Strong" w:semiHidden="0" w:uiPriority="22" w:unhideWhenUsed="0" w:qFormat="1"/>
+    <w:lsdException w:name="Emphasis" w:semiHidden="0" w:uiPriority="20" w:unhideWhenUsed="0" w:qFormat="1"/>
+    <w:lsdException w:name="Table Grid" w:semiHidden="0" w:uiPriority="59" w:unhideWhenUsed="0"/>
+    <w:lsdException w:name="Placeholder Text" w:unhideWhenUsed="0"/>
+    <w:lsdException w:name="No Spacing" w:uiPriority="1" w:unhideWhenUsed="0" w:qFormat="1"/>
+    <w:lsdException w:name="Light Shading" w:semiHidden="0" w:uiPriority="60" w:unhideWhenUsed="0"/>
+    <w:lsdException w:name="Light List" w:semiHidden="0" w:uiPriority="61" w:unhideWhenUsed="0"/>
+    <w:lsdException w:name="Light Grid" w:semiHidden="0" w:uiPriority="62" w:unhideWhenUsed="0"/>
+    <w:lsdException w:name="Medium Shading 1" w:semiHidden="0" w:uiPriority="63" w:unhideWhenUsed="0"/>
+    <w:lsdException w:name="Medium Shading 2" w:semiHidden="0" w:uiPriority="64" w:unhideWhenUsed="0"/>
+    <w:lsdException w:name="Medium List 1" w:semiHidden="0" w:uiPriority="65" w:unhideWhenUsed="0"/>
+    <w:lsdException w:name="Medium List 2" w:semiHidden="0" w:uiPriority="66" w:unhideWhenUsed="0"/>
+    <w:lsdException w:name="Medium Grid 1" w:semiHidden="0" w:uiPriority="67" w:unhideWhenUsed="0"/>
+    <w:lsdException w:name="Medium Grid 2" w:semiHidden="0" w:uiPriority="68" w:unhideWhenUsed="0"/>
+    <w:lsdException w:name="Medium Grid 3" w:semiHidden="0" w:uiPriority="69" w:unhideWhenUsed="0"/>
+    <w:lsdException w:name="Dark List" w:semiHidden="0" w:uiPriority="70" w:unhideWhenUsed="0"/>
+    <w:lsdException w:name="Colorful Shading" w:semiHidden="0" w:uiPriority="71" w:unhideWhenUsed="0"/>
+    <w:lsdException w:name="Colorful List" w:semiHidden="0" w:uiPriority="72" w:unhideWhenUsed="0"/>
+    <w:lsdException w:name="Colorful Grid" w:semiHidden="0" w:uiPriority="73" w:unhideWhenUsed="0"/>
+    <w:lsdException w:name="Light Shading Accent 1" w:semiHidden="0" w:uiPriority="60" w:unhideWhenUsed="0"/>
+    <w:lsdException w:name="Light List Accent 1" w:semiHidden="0" w:uiPriority="61" w:unhideWhenUsed="0"/>
+    <w:lsdException w:name="Light Grid Accent 1" w:semiHidden="0" w:uiPriority="62" w:unhideWhenUsed="0"/>
+    <w:lsdException w:name="Medium Shading 1 Accent 1" w:semiHidden="0" w:uiPriority="63" w:unhideWhenUsed="0"/>
+    <w:lsdException w:name="Medium Shading 2 Accent 1" w:semiHidden="0" w:uiPriority="64" w:unhideWhenUsed="0"/>
+    <w:lsdException w:name="Medium List 1 Accent 1" w:semiHidden="0" w:uiPriority="65" w:unhideWhenUsed="0"/>
+    <w:lsdException w:name="Revision" w:unhideWhenUsed="0"/>
+    <w:lsdException w:name="List Paragraph" w:semiHidden="0" w:uiPriority="34" w:unhideWhenUsed="0" w:qFormat="1"/>
+    <w:lsdException w:name="Quote" w:semiHidden="0" w:uiPriority="29" w:unhideWhenUsed="0" w:qFormat="1"/>
+    <w:lsdException w:name="Intense Quote" w:semiHidden="0" w:uiPriority="30" w:unhideWhenUsed="0" w:qFormat="1"/>
+    <w:lsdException w:name="Medium List 2 Accent 1" w:semiHidden="0" w:uiPriority="66" w:unhideWhenUsed="0"/>
+    <w:lsdException w:name="Medium Grid 1 Accent 1" w:semiHidden="0" w:uiPriority="67" w:unhideWhenUsed="0"/>
+    <w:lsdException w:name="Medium Grid 2 Accent 1" w:semiHidden="0" w:uiPriority="68" w:unhideWhenUsed="0"/>
+    <w:lsdException w:name="Medium Grid 3 Accent 1" w:semiHidden="0" w:uiPriority="69" w:unhideWhenUsed="0"/>
+    <w:lsdException w:name="Dark List Accent 1" w:semiHidden="0" w:uiPriority="70" w:unhideWhenUsed="0"/>
+    <w:lsdException w:name="Colorful Shading Accent 1" w:semiHidden="0" w:uiPriority="71" w:unhideWhenUsed="0"/>
+    <w:lsdException w:name="Colorful List Accent 1" w:semiHidden="0" w:uiPriority="72" w:unhideWhenUsed="0"/>
+    <w:lsdException w:name="Colorful Grid Accent 1" w:semiHidden="0" w:uiPriority="73" w:unhideWhenUsed="0"/>
+    <w:lsdException w:name="Light Shading Accent 2" w:semiHidden="0" w:uiPriority="60" w:unhideWhenUsed="0"/>
+    <w:lsdException w:name="Light List Accent 2" w:semiHidden="0" w:uiPriority="61" w:unhideWhenUsed="0"/>
+    <w:lsdException w:name="Light Grid Accent 2" w:semiHidden="0" w:uiPriority="62" w:unhideWhenUsed="0"/>
+    <w:lsdException w:name="Medium Shading 1 Accent 2" w:semiHidden="0" w:uiPriority="63" w:unhideWhenUsed="0"/>
+    <w:lsdException w:name="Medium Shading 2 Accent 2" w:semiHidden="0" w:uiPriority="64" w:unhideWhenUsed="0"/>
+    <w:lsdException w:name="Medium List 1 Accent 2" w:semiHidden="0" w:uiPriority="65" w:unhideWhenUsed="0"/>
+    <w:lsdException w:name="Medium List 2 Accent 2" w:semiHidden="0" w:uiPriority="66" w:unhideWhenUsed="0"/>
+    <w:lsdException w:name="Medium Grid 1 Accent 2" w:semiHidden="0" w:uiPriority="67" w:unhideWhenUsed="0"/>
+    <w:lsdException w:name="Medium Grid 2 Accent 2" w:semiHidden="0" w:uiPriority="68" w:unhideWhenUsed="0"/>
+    <w:lsdException w:name="Medium Grid 3 Accent 2" w:semiHidden="0" w:uiPriority="69" w:unhideWhenUsed="0"/>
+    <w:lsdException w:name="Dark List Accent 2" w:semiHidden="0" w:uiPriority="70" w:unhideWhenUsed="0"/>
+    <w:lsdException w:name="Colorful Shading Accent 2" w:semiHidden="0" w:uiPriority="71" w:unhideWhenUsed="0"/>
+    <w:lsdException w:name="Colorful List Accent 2" w:semiHidden="0" w:uiPriority="72" w:unhideWhenUsed="0"/>
+    <w:lsdException w:name="Colorful Grid Accent 2" w:semiHidden="0" w:uiPriority="73" w:unhideWhenUsed="0"/>
+    <w:lsdException w:name="Light Shading Accent 3" w:semiHidden="0" w:uiPriority="60" w:unhideWhenUsed="0"/>
+    <w:lsdException w:name="Light List Accent 3" w:semiHidden="0" w:uiPriority="61" w:unhideWhenUsed="0"/>
+    <w:lsdException w:name="Light Grid Accent 3" w:semiHidden="0" w:uiPriority="62" w:unhideWhenUsed="0"/>
+    <w:lsdException w:name="Medium Shading 1 Accent 3" w:semiHidden="0" w:uiPriority="63" w:unhideWhenUsed="0"/>
+    <w:lsdException w:name="Medium Shading 2 Accent 3" w:semiHidden="0" w:uiPriority="64" w:unhideWhenUsed="0"/>
+    <w:lsdException w:name="Medium List 1 Accent 3" w:semiHidden="0" w:uiPriority="65" w:unhideWhenUsed="0"/>
+    <w:lsdException w:name="Medium List 2 Accent 3" w:semiHidden="0" w:uiPriority="66" w:unhideWhenUsed="0"/>
+    <w:lsdException w:name="Medium Grid 1 Accent 3" w:semiHidden="0" w:uiPriority="67" w:unhideWhenUsed="0"/>
+    <w:lsdException w:name="Medium Grid 2 Accent 3" w:semiHidden="0" w:uiPriority="68" w:unhideWhenUsed="0"/>
+    <w:lsdException w:name="Medium Grid 3 Accent 3" w:semiHidden="0" w:uiPriority="69" w:unhideWhenUsed="0"/>
+    <w:lsdException w:name="Dark List Accent 3" w:semiHidden="0" w:uiPriority="70" w:unhideWhenUsed="0"/>
+    <w:lsdException w:name="Colorful Shading Accent 3" w:semiHidden="0" w:uiPriority="71" w:unhideWhenUsed="0"/>
+    <w:lsdException w:name="Colorful List Accent 3" w:semiHidden="0" w:uiPriority="72" w:unhideWhenUsed="0"/>
+    <w:lsdException w:name="Colorful Grid Accent 3" w:semiHidden="0" w:uiPriority="73" w:unhideWhenUsed="0"/>
+    <w:lsdException w:name="Light Shading Accent 4" w:semiHidden="0" w:uiPriority="60" w:unhideWhenUsed="0"/>
+    <w:lsdException w:name="Light List Accent 4" w:semiHidden="0" w:uiPriority="61" w:unhideWhenUsed="0"/>
+    <w:lsdException w:name="Light Grid Accent 4" w:semiHidden="0" w:uiPriority="62" w:unhideWhenUsed="0"/>
+    <w:lsdException w:name="Medium Shading 1 Accent 4" w:semiHidden="0" w:uiPriority="63" w:unhideWhenUsed="0"/>
+    <w:lsdException w:name="Medium Shading 2 Accent 4" w:semiHidden="0" w:uiPriority="64" w:unhideWhenUsed="0"/>
+    <w:lsdException w:name="Medium List 1 Accent 4" w:semiHidden="0" w:uiPriority="65" w:unhideWhenUsed="0"/>
+    <w:lsdException w:name="Medium List 2 Accent 4" w:semiHidden="0" w:uiPriority="66" w:unhideWhenUsed="0"/>
+    <w:lsdException w:name="Medium Grid 1 Accent 4" w:semiHidden="0" w:uiPriority="67" w:unhideWhenUsed="0"/>
+    <w:lsdException w:name="Medium Grid 2 Accent 4" w:semiHidden="0" w:uiPriority="68" w:unhideWhenUsed="0"/>
+    <w:lsdException w:name="Medium Grid 3 Accent 4" w:semiHidden="0" w:uiPriority="69" w:unhideWhenUsed="0"/>
+    <w:lsdException w:name="Dark List Accent 4" w:semiHidden="0" w:uiPriority="70" w:unhideWhenUsed="0"/>
+    <w:lsdException w:name="Colorful Shading Accent 4" w:semiHidden="0" w:uiPriority="71" w:unhideWhenUsed="0"/>
+    <w:lsdException w:name="Colorful List Accent 4" w:semiHidden="0" w:uiPriority="72" w:unhideWhenUsed="0"/>
+    <w:lsdException w:name="Colorful Grid Accent 4" w:semiHidden="0" w:uiPriority="73" w:unhideWhenUsed="0"/>
+    <w:lsdException w:name="Light Shading Accent 5" w:semiHidden="0" w:uiPriority="60" w:unhideWhenUsed="0"/>
+    <w:lsdException w:name="Light List Accent 5" w:semiHidden="0" w:uiPriority="61" w:unhideWhenUsed="0"/>
+    <w:lsdException w:name="Light Grid Accent 5" w:semiHidden="0" w:uiPriority="62" w:unhideWhenUsed="0"/>
+    <w:lsdException w:name="Medium Shading 1 Accent 5" w:semiHidden="0" w:uiPriority="63" w:unhideWhenUsed="0"/>
+    <w:lsdException w:name="Medium Shading 2 Accent 5" w:semiHidden="0" w:uiPriority="64" w:unhideWhenUsed="0"/>
+    <w:lsdException w:name="Medium List 1 Accent 5" w:semiHidden="0" w:uiPriority="65" w:unhideWhenUsed="0"/>
+    <w:lsdException w:name="Medium List 2 Accent 5" w:semiHidden="0" w:uiPriority="66" w:unhideWhenUsed="0"/>
+    <w:lsdException w:name="Medium Grid 1 Accent 5" w:semiHidden="0" w:uiPriority="67" w:unhideWhenUsed="0"/>
+    <w:lsdException w:name="Medium Grid 2 Accent 5" w:semiHidden="0" w:uiPriority="68" w:unhideWhenUsed="0"/>
+    <w:lsdException w:name="Medium Grid 3 Accent 5" w:semiHidden="0" w:uiPriority="69" w:unhideWhenUsed="0"/>
+    <w:lsdException w:name="Dark List Accent 5" w:semiHidden="0" w:uiPriority="70" w:unhideWhenUsed="0"/>
+    <w:lsdException w:name="Colorful Shading Accent 5" w:semiHidden="0" w:uiPriority="71" w:unhideWhenUsed="0"/>
+    <w:lsdException w:name="Colorful List Accent 5" w:semiHidden="0" w:uiPriority="72" w:unhideWhenUsed="0"/>
+    <w:lsdException w:name="Colorful Grid Accent 5" w:semiHidden="0" w:uiPriority="73" w:unhideWhenUsed="0"/>
+    <w:lsdException w:name="Light Shading Accent 6" w:semiHidden="0" w:uiPriority="60" w:unhideWhenUsed="0"/>
+    <w:lsdException w:name="Light List Accent 6" w:semiHidden="0" w:uiPriority="61" w:unhideWhenUsed="0"/>
+    <w:lsdException w:name="Light Grid Accent 6" w:semiHidden="0" w:uiPriority="62" w:unhideWhenUsed="0"/>
+    <w:lsdException w:name="Medium Shading 1 Accent 6" w:semiHidden="0" w:uiPriority="63" w:unhideWhenUsed="0"/>
+    <w:lsdException w:name="Medium Shading 2 Accent 6" w:semiHidden="0" w:uiPriority="64" w:unhideWhenUsed="0"/>
+    <w:lsdException w:name="Medium List 1 Accent 6" w:semiHidden="0" w:uiPriority="65" w:unhideWhenUsed="0"/>
+    <w:lsdException w:name="Medium List 2 Accent 6" w:semiHidden="0" w:uiPriority="66" w:unhideWhenUsed="0"/>
+    <w:lsdException w:name="Medium Grid 1 Accent 6" w:semiHidden="0" w:uiPriority="67" w:unhideWhenUsed="0"/>
+    <w:lsdException w:name="Medium Grid 2 Accent 6" w:semiHidden="0" w:uiPriority="68" w:unhideWhenUsed="0"/>
+    <w:lsdException w:name="Medium Grid 3 Accent 6" w:semiHidden="0" w:uiPriority="69" w:unhideWhenUsed="0"/>
+    <w:lsdException w:name="Dark List Accent 6" w:semiHidden="0" w:uiPriority="70" w:unhideWhenUsed="0"/>
+    <w:lsdException w:name="Colorful Shading Accent 6" w:semiHidden="0" w:uiPriority="71" w:unhideWhenUsed="0"/>
+    <w:lsdException w:name="Colorful List Accent 6" w:semiHidden="0" w:uiPriority="72" w:unhideWhenUsed="0"/>
+    <w:lsdException w:name="Colorful Grid Accent 6" w:semiHidden="0" w:uiPriority="73" w:unhideWhenUsed="0"/>
+    <w:lsdException w:name="Subtle Emphasis" w:semiHidden="0" w:uiPriority="19" w:unhideWhenUsed="0" w:qFormat="1"/>
+    <w:lsdException w:name="Intense Emphasis" w:semiHidden="0" w:uiPriority="21" w:unhideWhenUsed="0" w:qFormat="1"/>
+    <w:lsdException w:name="Subtle Reference" w:semiHidden="0" w:uiPriority="31" w:unhideWhenUsed="0" w:qFormat="1"/>
+    <w:lsdException w:name="Intense Reference" w:semiHidden="0" w:uiPriority="32" w:unhideWhenUsed="0" w:qFormat="1"/>
+    <w:lsdException w:name="Book Title" w:semiHidden="0" w:uiPriority="33" w:unhideWhenUsed="0" w:qFormat="1"/>
+    <w:lsdException w:name="Bibliography" w:uiPriority="37"/>
+    <w:lsdException w:name="TOC Heading" w:uiPriority="39" w:qFormat="1"/>
   </w:latentStyles>
   <w:style w:type="paragraph" w:default="1" w:styleId="Normal">
     <w:name w:val="Normal"/>

</xml_diff>